<commit_message>
Se ajusta el anteproyecto.
</commit_message>
<xml_diff>
--- a/Documentacion/Anteproyecto.docx
+++ b/Documentacion/Anteproyecto.docx
@@ -1,6 +1,6 @@
 
 <file path=word/document.xml><?xml version="1.0" encoding="utf-8"?>
-<w:document xmlns:wpc="http://schemas.microsoft.com/office/word/2010/wordprocessingCanvas" xmlns:mo="http://schemas.microsoft.com/office/mac/office/2008/main" xmlns:mc="http://schemas.openxmlformats.org/markup-compatibility/2006" xmlns:mv="urn:schemas-microsoft-com:mac:vml" xmlns:o="urn:schemas-microsoft-com:office:office" xmlns:r="http://schemas.openxmlformats.org/officeDocument/2006/relationships" xmlns:m="http://schemas.openxmlformats.org/officeDocument/2006/math" xmlns:v="urn:schemas-microsoft-com:vml" xmlns:wp14="http://schemas.microsoft.com/office/word/2010/wordprocessingDrawing" xmlns:wp="http://schemas.openxmlformats.org/drawingml/2006/wordprocessingDrawing" xmlns:w10="urn:schemas-microsoft-com:office:word" xmlns:w="http://schemas.openxmlformats.org/wordprocessingml/2006/main" xmlns:w14="http://schemas.microsoft.com/office/word/2010/wordml" xmlns:wpg="http://schemas.microsoft.com/office/word/2010/wordprocessingGroup" xmlns:wpi="http://schemas.microsoft.com/office/word/2010/wordprocessingInk" xmlns:wne="http://schemas.microsoft.com/office/word/2006/wordml" xmlns:wps="http://schemas.microsoft.com/office/word/2010/wordprocessingShape" mc:Ignorable="w14 wp14">
+<w:document xmlns:wpc="http://schemas.microsoft.com/office/word/2010/wordprocessingCanvas" xmlns:mc="http://schemas.openxmlformats.org/markup-compatibility/2006" xmlns:o="urn:schemas-microsoft-com:office:office" xmlns:r="http://schemas.openxmlformats.org/officeDocument/2006/relationships" xmlns:m="http://schemas.openxmlformats.org/officeDocument/2006/math" xmlns:v="urn:schemas-microsoft-com:vml" xmlns:wp14="http://schemas.microsoft.com/office/word/2010/wordprocessingDrawing" xmlns:wp="http://schemas.openxmlformats.org/drawingml/2006/wordprocessingDrawing" xmlns:w10="urn:schemas-microsoft-com:office:word" xmlns:w="http://schemas.openxmlformats.org/wordprocessingml/2006/main" xmlns:w14="http://schemas.microsoft.com/office/word/2010/wordml" xmlns:w15="http://schemas.microsoft.com/office/word/2012/wordml" xmlns:wpg="http://schemas.microsoft.com/office/word/2010/wordprocessingGroup" xmlns:wpi="http://schemas.microsoft.com/office/word/2010/wordprocessingInk" xmlns:wne="http://schemas.microsoft.com/office/word/2006/wordml" xmlns:wps="http://schemas.microsoft.com/office/word/2010/wordprocessingShape" mc:Ignorable="w14 w15 wp14">
   <w:body>
     <w:p>
       <w:pPr>
@@ -1618,9 +1618,10 @@
     </w:p>
     <w:p>
       <w:pPr>
+        <w:pStyle w:val="Prrafodelista"/>
         <w:numPr>
-          <w:ilvl w:val="0"/>
-          <w:numId w:val="4"/>
+          <w:ilvl w:val="2"/>
+          <w:numId w:val="1"/>
         </w:numPr>
         <w:suppressAutoHyphens/>
         <w:spacing w:line="276" w:lineRule="auto"/>
@@ -1632,6 +1633,7 @@
           <w:szCs w:val="22"/>
         </w:rPr>
       </w:pPr>
+      <w:proofErr w:type="spellStart"/>
       <w:r>
         <w:rPr>
           <w:rFonts w:ascii="Arial" w:hAnsi="Arial" w:cs="Arial"/>
@@ -1639,10 +1641,41 @@
           <w:sz w:val="22"/>
           <w:szCs w:val="22"/>
         </w:rPr>
-        <w:t>HyperText Preprocessor (PHP)</w:t>
-      </w:r>
-      <w:r>
-        <w:rPr>
+        <w:t>HyperText</w:t>
+      </w:r>
+      <w:proofErr w:type="spellEnd"/>
+      <w:r>
+        <w:rPr>
+          <w:rFonts w:ascii="Arial" w:hAnsi="Arial" w:cs="Arial"/>
+          <w:b/>
+          <w:sz w:val="22"/>
+          <w:szCs w:val="22"/>
+        </w:rPr>
+        <w:t xml:space="preserve"> </w:t>
+      </w:r>
+      <w:proofErr w:type="spellStart"/>
+      <w:r>
+        <w:rPr>
+          <w:rFonts w:ascii="Arial" w:hAnsi="Arial" w:cs="Arial"/>
+          <w:b/>
+          <w:sz w:val="22"/>
+          <w:szCs w:val="22"/>
+        </w:rPr>
+        <w:t>Preprocessor</w:t>
+      </w:r>
+      <w:proofErr w:type="spellEnd"/>
+      <w:r>
+        <w:rPr>
+          <w:rFonts w:ascii="Arial" w:hAnsi="Arial" w:cs="Arial"/>
+          <w:b/>
+          <w:sz w:val="22"/>
+          <w:szCs w:val="22"/>
+        </w:rPr>
+        <w:t xml:space="preserve"> (PHP)</w:t>
+      </w:r>
+      <w:r>
+        <w:rPr>
+          <w:rStyle w:val="Refdenotaalpie"/>
           <w:rFonts w:ascii="Arial" w:hAnsi="Arial" w:cs="Arial"/>
           <w:b/>
           <w:sz w:val="22"/>
@@ -1782,9 +1815,19 @@
     </w:p>
     <w:p>
       <w:pPr>
+        <w:jc w:val="both"/>
+        <w:rPr>
+          <w:rFonts w:ascii="Arial" w:hAnsi="Arial" w:cs="Arial"/>
+          <w:sz w:val="22"/>
+          <w:szCs w:val="22"/>
+        </w:rPr>
+      </w:pPr>
+    </w:p>
+    <w:p>
+      <w:pPr>
         <w:numPr>
           <w:ilvl w:val="1"/>
-          <w:numId w:val="5"/>
+          <w:numId w:val="15"/>
         </w:numPr>
         <w:spacing w:after="200" w:line="276" w:lineRule="auto"/>
         <w:jc w:val="both"/>
@@ -1807,7 +1850,7 @@
       <w:pPr>
         <w:numPr>
           <w:ilvl w:val="1"/>
-          <w:numId w:val="5"/>
+          <w:numId w:val="15"/>
         </w:numPr>
         <w:spacing w:after="200" w:line="276" w:lineRule="auto"/>
         <w:jc w:val="both"/>
@@ -1830,7 +1873,7 @@
       <w:pPr>
         <w:numPr>
           <w:ilvl w:val="1"/>
-          <w:numId w:val="5"/>
+          <w:numId w:val="15"/>
         </w:numPr>
         <w:spacing w:after="200" w:line="276" w:lineRule="auto"/>
         <w:jc w:val="both"/>
@@ -1853,7 +1896,7 @@
       <w:pPr>
         <w:numPr>
           <w:ilvl w:val="1"/>
-          <w:numId w:val="5"/>
+          <w:numId w:val="15"/>
         </w:numPr>
         <w:spacing w:after="200" w:line="276" w:lineRule="auto"/>
         <w:jc w:val="both"/>
@@ -1876,7 +1919,7 @@
       <w:pPr>
         <w:numPr>
           <w:ilvl w:val="1"/>
-          <w:numId w:val="5"/>
+          <w:numId w:val="15"/>
         </w:numPr>
         <w:spacing w:after="200" w:line="276" w:lineRule="auto"/>
         <w:jc w:val="both"/>
@@ -1899,7 +1942,7 @@
       <w:pPr>
         <w:numPr>
           <w:ilvl w:val="1"/>
-          <w:numId w:val="5"/>
+          <w:numId w:val="15"/>
         </w:numPr>
         <w:spacing w:after="200" w:line="276" w:lineRule="auto"/>
         <w:jc w:val="both"/>
@@ -2051,9 +2094,10 @@
     </w:p>
     <w:p>
       <w:pPr>
+        <w:pStyle w:val="Prrafodelista"/>
         <w:numPr>
-          <w:ilvl w:val="0"/>
-          <w:numId w:val="6"/>
+          <w:ilvl w:val="2"/>
+          <w:numId w:val="1"/>
         </w:numPr>
         <w:rPr>
           <w:rFonts w:ascii="Arial" w:hAnsi="Arial" w:cs="Arial"/>
@@ -2178,10 +2222,10 @@
       </w:r>
       <w:r>
         <w:rPr>
-          <w:rFonts w:ascii="Arial" w:hAnsi="Arial" w:cs="Arial"/>
-          <w:sz w:val="22"/>
-          <w:szCs w:val="22"/>
-          <w:vertAlign w:val="superscript"/>
+          <w:rStyle w:val="Refdenotaalpie"/>
+          <w:rFonts w:ascii="Arial" w:hAnsi="Arial" w:cs="Arial"/>
+          <w:sz w:val="22"/>
+          <w:szCs w:val="22"/>
         </w:rPr>
         <w:footnoteReference w:id="3"/>
       </w:r>
@@ -2361,14 +2405,22 @@
           <w:sz w:val="22"/>
           <w:szCs w:val="22"/>
         </w:rPr>
-        <w:t>UML no puede compararse con la programación estructurada, pues UML significa Lenguaje Unificado de Modelado, no es programación, solo se diagrama la realidad de una utilización en un requerimiento. Mientras que, programación estructurada, es una forma de programar como lo es la orientación a objetos, sin embargo, la programación orientada a objetos viene siendo un complemento perfecto de UML, pero no por eso se toma UML sólo para lenguajes orientados a objetos. UML cuenta con varios tipos de diagramas, los cuales muestran diferentes aspectos de las entidades representadas.</w:t>
-      </w:r>
-      <w:r>
-        <w:rPr>
-          <w:rFonts w:ascii="Arial" w:hAnsi="Arial" w:cs="Arial"/>
-          <w:sz w:val="22"/>
-          <w:szCs w:val="22"/>
-          <w:vertAlign w:val="superscript"/>
+        <w:t>UML no puede compararse con la programación estructurada, pues UML significa Lenguaje Unificado de Modelado, no es programación, solo se diagrama la realidad de una utilización en un requerimiento. Mientras que, programación estructurada, es una forma de programar como lo es la orientación a objetos, sin embargo, la programación orientada a objetos viene siendo un complemento perfecto de UML, pero no por eso se toma UML sólo para lenguajes orientados a objetos. UML cuenta con varios tipos de diagramas, los cuales muestran diferentes aspectos</w:t>
+      </w:r>
+      <w:r>
+        <w:rPr>
+          <w:rFonts w:ascii="Arial" w:hAnsi="Arial" w:cs="Arial"/>
+          <w:sz w:val="22"/>
+          <w:szCs w:val="22"/>
+        </w:rPr>
+        <w:t xml:space="preserve"> de las entidades representadas.</w:t>
+      </w:r>
+      <w:r>
+        <w:rPr>
+          <w:rStyle w:val="Refdenotaalpie"/>
+          <w:rFonts w:ascii="Arial" w:hAnsi="Arial" w:cs="Arial"/>
+          <w:sz w:val="22"/>
+          <w:szCs w:val="22"/>
         </w:rPr>
         <w:footnoteReference w:id="4"/>
       </w:r>
@@ -2385,9 +2437,10 @@
     </w:p>
     <w:p>
       <w:pPr>
+        <w:pStyle w:val="Prrafodelista"/>
         <w:numPr>
-          <w:ilvl w:val="0"/>
-          <w:numId w:val="4"/>
+          <w:ilvl w:val="2"/>
+          <w:numId w:val="1"/>
         </w:numPr>
         <w:suppressAutoHyphens/>
         <w:spacing w:line="276" w:lineRule="auto"/>
@@ -2411,6 +2464,19 @@
     </w:p>
     <w:p>
       <w:pPr>
+        <w:suppressAutoHyphens/>
+        <w:spacing w:line="276" w:lineRule="auto"/>
+        <w:jc w:val="both"/>
+        <w:rPr>
+          <w:rFonts w:ascii="Arial" w:hAnsi="Arial" w:cs="Arial"/>
+          <w:b/>
+          <w:sz w:val="22"/>
+          <w:szCs w:val="22"/>
+        </w:rPr>
+      </w:pPr>
+    </w:p>
+    <w:p>
+      <w:pPr>
         <w:jc w:val="both"/>
         <w:rPr>
           <w:rFonts w:ascii="Arial" w:hAnsi="Arial" w:cs="Arial"/>
@@ -2426,6 +2492,24 @@
         </w:rPr>
         <w:t>Un sistema de información es un conjunto de componentes que interaccionan entres si para lograr un objetivo en común. Aunque existe una gran variedad de sistemas, la mayoría de ellos pueden representarse a través de un modelo formado por bloques básicos, elementos de entrada, elementos de salida, sección de transformación, mecanismos de control y objetos. Tal y como se ve en la figura, los recursos acceden al sistema a través de los elementos de entrada para ser modificados en la sección de transformación. Este proceso es controlado por el mecanismo de control con el fin de lograr el objetivo marcado. Una vez se la ha llevado a cabo la transformación, el resultado sale del sistema a traves de los elementos de salida</w:t>
       </w:r>
+      <w:r>
+        <w:rPr>
+          <w:rFonts w:ascii="Arial" w:hAnsi="Arial" w:cs="Arial"/>
+          <w:sz w:val="22"/>
+          <w:szCs w:val="22"/>
+        </w:rPr>
+        <w:t>.</w:t>
+      </w:r>
+    </w:p>
+    <w:p>
+      <w:pPr>
+        <w:jc w:val="both"/>
+        <w:rPr>
+          <w:rFonts w:ascii="Arial" w:hAnsi="Arial" w:cs="Arial"/>
+          <w:sz w:val="22"/>
+          <w:szCs w:val="22"/>
+        </w:rPr>
+      </w:pPr>
     </w:p>
     <w:p>
       <w:pPr>
@@ -2438,15 +2522,13 @@
       </w:pPr>
       <w:r>
         <w:rPr>
-          <w:rFonts w:ascii="Arial" w:hAnsi="Arial" w:cs="Arial"/>
+          <w:rFonts w:cs="Arial"/>
           <w:b/>
           <w:noProof/>
-          <w:sz w:val="22"/>
-          <w:szCs w:val="22"/>
-          <w:lang w:val="es-ES" w:eastAsia="es-ES"/>
+          <w:lang w:eastAsia="es-CO"/>
         </w:rPr>
         <w:drawing>
-          <wp:inline distT="0" distB="0" distL="0" distR="0" wp14:anchorId="1D377F71" wp14:editId="7520D8A1">
+          <wp:inline distT="0" distB="0" distL="0" distR="0" wp14:anchorId="09039CB6" wp14:editId="6A9FAAFC">
             <wp:extent cx="4116009" cy="1781092"/>
             <wp:effectExtent l="19050" t="0" r="0" b="0"/>
             <wp:docPr id="38" name="Imagen 2"/>
@@ -2463,7 +2545,7 @@
                     </pic:cNvPicPr>
                   </pic:nvPicPr>
                   <pic:blipFill>
-                    <a:blip cstate="print"/>
+                    <a:blip r:embed="rId14" cstate="print"/>
                     <a:srcRect/>
                     <a:stretch>
                       <a:fillRect/>
@@ -2491,6 +2573,16 @@
           </wp:inline>
         </w:drawing>
       </w:r>
+    </w:p>
+    <w:p>
+      <w:pPr>
+        <w:jc w:val="center"/>
+        <w:rPr>
+          <w:rFonts w:ascii="Arial" w:hAnsi="Arial" w:cs="Arial"/>
+          <w:sz w:val="22"/>
+          <w:szCs w:val="22"/>
+        </w:rPr>
+      </w:pPr>
       <w:r>
         <w:rPr>
           <w:rFonts w:ascii="Arial" w:hAnsi="Arial" w:cs="Arial"/>
@@ -2572,10 +2664,12 @@
           <w:sz w:val="22"/>
           <w:szCs w:val="22"/>
         </w:rPr>
+        <w:lastRenderedPageBreak/>
         <w:t>El concepto de sistema de información ha sido definido de varias maneras por diferentes autores que han investigado sobre el tema; a pesar de todo, podemos decir que todavía no se ha llegado a un consenso generalizado con respecto a su definición.</w:t>
       </w:r>
       <w:r>
         <w:rPr>
+          <w:rStyle w:val="Refdenotaalpie"/>
           <w:rFonts w:ascii="Arial" w:hAnsi="Arial" w:cs="Arial"/>
           <w:sz w:val="22"/>
           <w:szCs w:val="22"/>
@@ -2596,7 +2690,7 @@
     <w:p>
       <w:pPr>
         <w:numPr>
-          <w:ilvl w:val="0"/>
+          <w:ilvl w:val="2"/>
           <w:numId w:val="4"/>
         </w:numPr>
         <w:suppressAutoHyphens/>
@@ -2690,7 +2784,7 @@
           <w:noProof/>
           <w:sz w:val="22"/>
           <w:szCs w:val="22"/>
-          <w:lang w:val="es-ES" w:eastAsia="es-ES"/>
+          <w:lang w:eastAsia="es-CO"/>
         </w:rPr>
         <w:drawing>
           <wp:inline distT="0" distB="0" distL="0" distR="0" wp14:anchorId="08239CBE" wp14:editId="5940C910">
@@ -2710,7 +2804,7 @@
                     </pic:cNvPicPr>
                   </pic:nvPicPr>
                   <pic:blipFill>
-                    <a:blip r:embed="rId14" cstate="print"/>
+                    <a:blip r:embed="rId15" cstate="print"/>
                     <a:srcRect/>
                     <a:stretch>
                       <a:fillRect/>
@@ -2769,8 +2863,9 @@
     </w:p>
     <w:p>
       <w:pPr>
+        <w:pStyle w:val="Prrafodelista"/>
         <w:numPr>
-          <w:ilvl w:val="0"/>
+          <w:ilvl w:val="2"/>
           <w:numId w:val="4"/>
         </w:numPr>
         <w:suppressAutoHyphens/>
@@ -2902,6 +2997,7 @@
       </w:r>
       <w:r>
         <w:rPr>
+          <w:rStyle w:val="Refdenotaalpie"/>
           <w:rFonts w:ascii="Arial" w:hAnsi="Arial" w:cs="Arial"/>
           <w:sz w:val="22"/>
           <w:szCs w:val="22"/>
@@ -2935,7 +3031,7 @@
           <w:noProof/>
           <w:sz w:val="22"/>
           <w:szCs w:val="22"/>
-          <w:lang w:val="es-ES" w:eastAsia="es-ES"/>
+          <w:lang w:eastAsia="es-CO"/>
         </w:rPr>
         <w:lastRenderedPageBreak/>
         <w:drawing>
@@ -2956,7 +3052,7 @@
                     </pic:cNvPicPr>
                   </pic:nvPicPr>
                   <pic:blipFill>
-                    <a:blip r:embed="rId15" cstate="print"/>
+                    <a:blip r:embed="rId16" cstate="print"/>
                     <a:srcRect/>
                     <a:stretch>
                       <a:fillRect/>
@@ -3015,7 +3111,7 @@
     <w:p>
       <w:pPr>
         <w:numPr>
-          <w:ilvl w:val="0"/>
+          <w:ilvl w:val="2"/>
           <w:numId w:val="4"/>
         </w:numPr>
         <w:suppressAutoHyphens/>
@@ -3039,6 +3135,7 @@
       </w:r>
       <w:r>
         <w:rPr>
+          <w:rStyle w:val="Refdenotaalpie"/>
           <w:rFonts w:ascii="Arial" w:hAnsi="Arial" w:cs="Arial"/>
           <w:b/>
           <w:sz w:val="22"/>
@@ -3077,9 +3174,10 @@
     </w:p>
     <w:p>
       <w:pPr>
+        <w:pStyle w:val="Prrafodelista"/>
         <w:numPr>
-          <w:ilvl w:val="0"/>
-          <w:numId w:val="6"/>
+          <w:ilvl w:val="2"/>
+          <w:numId w:val="4"/>
         </w:numPr>
         <w:rPr>
           <w:rFonts w:ascii="Arial" w:hAnsi="Arial" w:cs="Arial"/>
@@ -3134,6 +3232,7 @@
       </w:r>
       <w:r>
         <w:rPr>
+          <w:rStyle w:val="Refdenotaalpie"/>
           <w:rFonts w:ascii="Arial" w:hAnsi="Arial" w:cs="Arial"/>
           <w:sz w:val="22"/>
           <w:szCs w:val="22"/>
@@ -3175,12 +3274,14 @@
     </w:p>
     <w:p>
       <w:pPr>
+        <w:pStyle w:val="Prrafodelista"/>
         <w:numPr>
-          <w:ilvl w:val="1"/>
-          <w:numId w:val="7"/>
+          <w:ilvl w:val="3"/>
+          <w:numId w:val="20"/>
         </w:numPr>
         <w:suppressAutoHyphens/>
         <w:spacing w:line="276" w:lineRule="auto"/>
+        <w:ind w:left="1068"/>
         <w:jc w:val="both"/>
         <w:rPr>
           <w:rFonts w:ascii="Arial" w:hAnsi="Arial" w:cs="Arial"/>
@@ -3212,12 +3313,14 @@
     </w:p>
     <w:p>
       <w:pPr>
+        <w:pStyle w:val="Prrafodelista"/>
         <w:numPr>
-          <w:ilvl w:val="1"/>
-          <w:numId w:val="7"/>
+          <w:ilvl w:val="3"/>
+          <w:numId w:val="20"/>
         </w:numPr>
         <w:suppressAutoHyphens/>
         <w:spacing w:line="276" w:lineRule="auto"/>
+        <w:ind w:left="1068"/>
         <w:jc w:val="both"/>
         <w:rPr>
           <w:rFonts w:ascii="Arial" w:hAnsi="Arial" w:cs="Arial"/>
@@ -3249,12 +3352,14 @@
     </w:p>
     <w:p>
       <w:pPr>
+        <w:pStyle w:val="Prrafodelista"/>
         <w:numPr>
-          <w:ilvl w:val="1"/>
-          <w:numId w:val="7"/>
+          <w:ilvl w:val="3"/>
+          <w:numId w:val="20"/>
         </w:numPr>
         <w:suppressAutoHyphens/>
         <w:spacing w:line="276" w:lineRule="auto"/>
+        <w:ind w:left="1068"/>
         <w:jc w:val="both"/>
         <w:rPr>
           <w:rFonts w:ascii="Arial" w:hAnsi="Arial" w:cs="Arial"/>
@@ -3290,27 +3395,38 @@
           <w:szCs w:val="22"/>
           <w:lang w:val="es-PE"/>
         </w:rPr>
+        <w:br/>
+      </w:r>
+    </w:p>
+    <w:p>
+      <w:pPr>
+        <w:jc w:val="both"/>
+        <w:rPr>
+          <w:rFonts w:ascii="Arial" w:hAnsi="Arial" w:cs="Arial"/>
+          <w:sz w:val="22"/>
+          <w:szCs w:val="22"/>
+          <w:lang w:val="es-PE"/>
+        </w:rPr>
+      </w:pPr>
+    </w:p>
+    <w:p>
+      <w:pPr>
+        <w:jc w:val="both"/>
+        <w:rPr>
+          <w:rFonts w:ascii="Arial" w:hAnsi="Arial" w:cs="Arial"/>
+          <w:sz w:val="22"/>
+          <w:szCs w:val="22"/>
+          <w:lang w:val="es-PE"/>
+        </w:rPr>
+      </w:pPr>
+      <w:r>
+        <w:rPr>
+          <w:rFonts w:ascii="Arial" w:hAnsi="Arial" w:cs="Arial"/>
+          <w:sz w:val="22"/>
+          <w:szCs w:val="22"/>
+          <w:lang w:val="es-PE"/>
+        </w:rPr>
         <w:lastRenderedPageBreak/>
-        <w:br/>
-      </w:r>
-    </w:p>
-    <w:p>
-      <w:pPr>
-        <w:jc w:val="both"/>
-        <w:rPr>
-          <w:rFonts w:ascii="Arial" w:hAnsi="Arial" w:cs="Arial"/>
-          <w:sz w:val="22"/>
-          <w:szCs w:val="22"/>
-          <w:lang w:val="es-PE"/>
-        </w:rPr>
-      </w:pPr>
-      <w:r>
-        <w:rPr>
-          <w:rFonts w:ascii="Arial" w:hAnsi="Arial" w:cs="Arial"/>
-          <w:sz w:val="22"/>
-          <w:szCs w:val="22"/>
-          <w:lang w:val="es-PE"/>
-        </w:rPr>
         <w:t>El funcionamiento básico del patrón MVC, puede resumirse en:</w:t>
       </w:r>
     </w:p>
@@ -3329,10 +3445,11 @@
       <w:pPr>
         <w:numPr>
           <w:ilvl w:val="1"/>
-          <w:numId w:val="8"/>
+          <w:numId w:val="22"/>
         </w:numPr>
         <w:suppressAutoHyphens/>
         <w:spacing w:line="276" w:lineRule="auto"/>
+        <w:ind w:left="720"/>
         <w:jc w:val="both"/>
         <w:rPr>
           <w:rFonts w:ascii="Arial" w:hAnsi="Arial" w:cs="Arial"/>
@@ -3366,10 +3483,11 @@
       <w:pPr>
         <w:numPr>
           <w:ilvl w:val="1"/>
-          <w:numId w:val="8"/>
+          <w:numId w:val="22"/>
         </w:numPr>
         <w:suppressAutoHyphens/>
         <w:spacing w:line="276" w:lineRule="auto"/>
+        <w:ind w:left="720"/>
         <w:jc w:val="both"/>
         <w:rPr>
           <w:rFonts w:ascii="Arial" w:hAnsi="Arial" w:cs="Arial"/>
@@ -3403,10 +3521,11 @@
       <w:pPr>
         <w:numPr>
           <w:ilvl w:val="1"/>
-          <w:numId w:val="8"/>
+          <w:numId w:val="22"/>
         </w:numPr>
         <w:suppressAutoHyphens/>
         <w:spacing w:line="276" w:lineRule="auto"/>
+        <w:ind w:left="720"/>
         <w:jc w:val="both"/>
         <w:rPr>
           <w:rFonts w:ascii="Arial" w:hAnsi="Arial" w:cs="Arial"/>
@@ -3440,10 +3559,11 @@
       <w:pPr>
         <w:numPr>
           <w:ilvl w:val="1"/>
-          <w:numId w:val="8"/>
+          <w:numId w:val="22"/>
         </w:numPr>
         <w:suppressAutoHyphens/>
         <w:spacing w:line="276" w:lineRule="auto"/>
+        <w:ind w:left="720"/>
         <w:jc w:val="both"/>
         <w:rPr>
           <w:rFonts w:ascii="Arial" w:hAnsi="Arial" w:cs="Arial"/>
@@ -3477,10 +3597,11 @@
       <w:pPr>
         <w:numPr>
           <w:ilvl w:val="1"/>
-          <w:numId w:val="8"/>
+          <w:numId w:val="22"/>
         </w:numPr>
         <w:suppressAutoHyphens/>
         <w:spacing w:line="276" w:lineRule="auto"/>
+        <w:ind w:left="720"/>
         <w:jc w:val="both"/>
         <w:rPr>
           <w:rFonts w:ascii="Arial" w:hAnsi="Arial" w:cs="Arial"/>
@@ -3514,10 +3635,11 @@
       <w:pPr>
         <w:numPr>
           <w:ilvl w:val="1"/>
-          <w:numId w:val="8"/>
+          <w:numId w:val="22"/>
         </w:numPr>
         <w:suppressAutoHyphens/>
         <w:spacing w:line="276" w:lineRule="auto"/>
+        <w:ind w:left="720"/>
         <w:jc w:val="both"/>
         <w:rPr>
           <w:rFonts w:ascii="Arial" w:hAnsi="Arial" w:cs="Arial"/>
@@ -3551,10 +3673,11 @@
       <w:pPr>
         <w:numPr>
           <w:ilvl w:val="1"/>
-          <w:numId w:val="8"/>
+          <w:numId w:val="22"/>
         </w:numPr>
         <w:suppressAutoHyphens/>
         <w:spacing w:line="276" w:lineRule="auto"/>
+        <w:ind w:left="720"/>
         <w:jc w:val="both"/>
         <w:rPr>
           <w:rFonts w:ascii="Arial" w:hAnsi="Arial" w:cs="Arial"/>
@@ -3619,7 +3742,6 @@
           <w:sz w:val="22"/>
           <w:szCs w:val="22"/>
         </w:rPr>
-        <w:lastRenderedPageBreak/>
         <w:br/>
       </w:r>
       <w:r>
@@ -3628,12 +3750,12 @@
           <w:noProof/>
           <w:sz w:val="22"/>
           <w:szCs w:val="22"/>
-          <w:lang w:val="es-ES" w:eastAsia="es-ES"/>
+          <w:lang w:eastAsia="es-CO"/>
         </w:rPr>
         <w:drawing>
-          <wp:inline distT="0" distB="0" distL="0" distR="0" wp14:anchorId="6E1684FC" wp14:editId="70F8AC52">
-            <wp:extent cx="5398770" cy="2361565"/>
-            <wp:effectExtent l="19050" t="0" r="0" b="0"/>
+          <wp:inline distT="0" distB="0" distL="0" distR="0" wp14:anchorId="6E1684FC" wp14:editId="6451676B">
+            <wp:extent cx="4776825" cy="2089510"/>
+            <wp:effectExtent l="0" t="0" r="5080" b="6350"/>
             <wp:docPr id="41" name="Imagen 53" descr="C:\el gggggggg\Mis documentosrrrrrrrrr\Downloads\basic_mvc.png"/>
             <wp:cNvGraphicFramePr>
               <a:graphicFrameLocks xmlns:a="http://schemas.openxmlformats.org/drawingml/2006/main" noChangeAspect="1"/>
@@ -3648,7 +3770,7 @@
                     </pic:cNvPicPr>
                   </pic:nvPicPr>
                   <pic:blipFill>
-                    <a:blip r:embed="rId16" cstate="print"/>
+                    <a:blip r:embed="rId17" cstate="print"/>
                     <a:srcRect/>
                     <a:stretch>
                       <a:fillRect/>
@@ -3657,7 +3779,7 @@
                   <pic:spPr bwMode="auto">
                     <a:xfrm>
                       <a:off x="0" y="0"/>
-                      <a:ext cx="5398770" cy="2361565"/>
+                      <a:ext cx="4779957" cy="2090880"/>
                     </a:xfrm>
                     <a:prstGeom prst="rect">
                       <a:avLst/>
@@ -3713,6 +3835,7 @@
           <w:sz w:val="22"/>
           <w:szCs w:val="22"/>
         </w:rPr>
+        <w:lastRenderedPageBreak/>
         <w:br/>
       </w:r>
       <w:r>
@@ -3774,244 +3897,6 @@
           <w:tab w:val="left" w:pos="1175"/>
         </w:tabs>
         <w:ind w:left="1080"/>
-        <w:jc w:val="both"/>
-        <w:rPr>
-          <w:rFonts w:ascii="Arial" w:hAnsi="Arial" w:cs="Arial"/>
-          <w:sz w:val="22"/>
-          <w:szCs w:val="22"/>
-        </w:rPr>
-      </w:pPr>
-    </w:p>
-    <w:p>
-      <w:pPr>
-        <w:tabs>
-          <w:tab w:val="left" w:pos="1175"/>
-        </w:tabs>
-        <w:ind w:left="360"/>
-        <w:jc w:val="both"/>
-        <w:rPr>
-          <w:rFonts w:ascii="Arial" w:hAnsi="Arial" w:cs="Arial"/>
-          <w:sz w:val="22"/>
-          <w:szCs w:val="22"/>
-        </w:rPr>
-      </w:pPr>
-    </w:p>
-    <w:p>
-      <w:pPr>
-        <w:tabs>
-          <w:tab w:val="left" w:pos="1175"/>
-        </w:tabs>
-        <w:ind w:left="820"/>
-        <w:jc w:val="both"/>
-        <w:rPr>
-          <w:rFonts w:ascii="Arial" w:hAnsi="Arial" w:cs="Arial"/>
-          <w:sz w:val="22"/>
-          <w:szCs w:val="22"/>
-        </w:rPr>
-      </w:pPr>
-    </w:p>
-    <w:p>
-      <w:pPr>
-        <w:tabs>
-          <w:tab w:val="left" w:pos="1175"/>
-        </w:tabs>
-        <w:ind w:left="820"/>
-        <w:jc w:val="both"/>
-        <w:rPr>
-          <w:rFonts w:ascii="Arial" w:hAnsi="Arial" w:cs="Arial"/>
-          <w:sz w:val="22"/>
-          <w:szCs w:val="22"/>
-        </w:rPr>
-      </w:pPr>
-    </w:p>
-    <w:p>
-      <w:pPr>
-        <w:tabs>
-          <w:tab w:val="left" w:pos="1175"/>
-        </w:tabs>
-        <w:ind w:left="820"/>
-        <w:jc w:val="both"/>
-        <w:rPr>
-          <w:rFonts w:ascii="Arial" w:hAnsi="Arial" w:cs="Arial"/>
-          <w:sz w:val="22"/>
-          <w:szCs w:val="22"/>
-        </w:rPr>
-      </w:pPr>
-    </w:p>
-    <w:p>
-      <w:pPr>
-        <w:tabs>
-          <w:tab w:val="left" w:pos="1175"/>
-        </w:tabs>
-        <w:ind w:left="820"/>
-        <w:jc w:val="both"/>
-        <w:rPr>
-          <w:rFonts w:ascii="Arial" w:hAnsi="Arial" w:cs="Arial"/>
-          <w:sz w:val="22"/>
-          <w:szCs w:val="22"/>
-        </w:rPr>
-      </w:pPr>
-    </w:p>
-    <w:p>
-      <w:pPr>
-        <w:tabs>
-          <w:tab w:val="left" w:pos="1175"/>
-        </w:tabs>
-        <w:ind w:left="820"/>
-        <w:jc w:val="both"/>
-        <w:rPr>
-          <w:rFonts w:ascii="Arial" w:hAnsi="Arial" w:cs="Arial"/>
-          <w:sz w:val="22"/>
-          <w:szCs w:val="22"/>
-        </w:rPr>
-      </w:pPr>
-    </w:p>
-    <w:p>
-      <w:pPr>
-        <w:tabs>
-          <w:tab w:val="left" w:pos="1175"/>
-        </w:tabs>
-        <w:ind w:left="820"/>
-        <w:jc w:val="both"/>
-        <w:rPr>
-          <w:rFonts w:ascii="Arial" w:hAnsi="Arial" w:cs="Arial"/>
-          <w:sz w:val="22"/>
-          <w:szCs w:val="22"/>
-        </w:rPr>
-      </w:pPr>
-    </w:p>
-    <w:p>
-      <w:pPr>
-        <w:tabs>
-          <w:tab w:val="left" w:pos="1175"/>
-        </w:tabs>
-        <w:ind w:left="820"/>
-        <w:jc w:val="both"/>
-        <w:rPr>
-          <w:rFonts w:ascii="Arial" w:hAnsi="Arial" w:cs="Arial"/>
-          <w:sz w:val="22"/>
-          <w:szCs w:val="22"/>
-        </w:rPr>
-      </w:pPr>
-    </w:p>
-    <w:p>
-      <w:pPr>
-        <w:tabs>
-          <w:tab w:val="left" w:pos="1175"/>
-        </w:tabs>
-        <w:ind w:left="820"/>
-        <w:jc w:val="both"/>
-        <w:rPr>
-          <w:rFonts w:ascii="Arial" w:hAnsi="Arial" w:cs="Arial"/>
-          <w:sz w:val="22"/>
-          <w:szCs w:val="22"/>
-        </w:rPr>
-      </w:pPr>
-    </w:p>
-    <w:p>
-      <w:pPr>
-        <w:tabs>
-          <w:tab w:val="left" w:pos="1175"/>
-        </w:tabs>
-        <w:ind w:left="820"/>
-        <w:jc w:val="both"/>
-        <w:rPr>
-          <w:rFonts w:ascii="Arial" w:hAnsi="Arial" w:cs="Arial"/>
-          <w:sz w:val="22"/>
-          <w:szCs w:val="22"/>
-        </w:rPr>
-      </w:pPr>
-    </w:p>
-    <w:p>
-      <w:pPr>
-        <w:tabs>
-          <w:tab w:val="left" w:pos="1175"/>
-        </w:tabs>
-        <w:ind w:left="820"/>
-        <w:jc w:val="both"/>
-        <w:rPr>
-          <w:rFonts w:ascii="Arial" w:hAnsi="Arial" w:cs="Arial"/>
-          <w:sz w:val="22"/>
-          <w:szCs w:val="22"/>
-        </w:rPr>
-      </w:pPr>
-    </w:p>
-    <w:p>
-      <w:pPr>
-        <w:tabs>
-          <w:tab w:val="left" w:pos="1175"/>
-        </w:tabs>
-        <w:ind w:left="820"/>
-        <w:jc w:val="both"/>
-        <w:rPr>
-          <w:rFonts w:ascii="Arial" w:hAnsi="Arial" w:cs="Arial"/>
-          <w:sz w:val="22"/>
-          <w:szCs w:val="22"/>
-        </w:rPr>
-      </w:pPr>
-    </w:p>
-    <w:p>
-      <w:pPr>
-        <w:tabs>
-          <w:tab w:val="left" w:pos="1175"/>
-        </w:tabs>
-        <w:ind w:left="820"/>
-        <w:jc w:val="both"/>
-        <w:rPr>
-          <w:rFonts w:ascii="Arial" w:hAnsi="Arial" w:cs="Arial"/>
-          <w:sz w:val="22"/>
-          <w:szCs w:val="22"/>
-        </w:rPr>
-      </w:pPr>
-    </w:p>
-    <w:p>
-      <w:pPr>
-        <w:tabs>
-          <w:tab w:val="left" w:pos="1175"/>
-        </w:tabs>
-        <w:ind w:left="820"/>
-        <w:jc w:val="both"/>
-        <w:rPr>
-          <w:rFonts w:ascii="Arial" w:hAnsi="Arial" w:cs="Arial"/>
-          <w:sz w:val="22"/>
-          <w:szCs w:val="22"/>
-        </w:rPr>
-      </w:pPr>
-    </w:p>
-    <w:p>
-      <w:pPr>
-        <w:tabs>
-          <w:tab w:val="left" w:pos="1175"/>
-        </w:tabs>
-        <w:ind w:left="820"/>
-        <w:jc w:val="both"/>
-        <w:rPr>
-          <w:rFonts w:ascii="Arial" w:hAnsi="Arial" w:cs="Arial"/>
-          <w:sz w:val="22"/>
-          <w:szCs w:val="22"/>
-        </w:rPr>
-      </w:pPr>
-    </w:p>
-    <w:p>
-      <w:pPr>
-        <w:tabs>
-          <w:tab w:val="left" w:pos="1175"/>
-        </w:tabs>
-        <w:ind w:left="820"/>
-        <w:jc w:val="both"/>
-        <w:rPr>
-          <w:rFonts w:ascii="Arial" w:hAnsi="Arial" w:cs="Arial"/>
-          <w:sz w:val="22"/>
-          <w:szCs w:val="22"/>
-        </w:rPr>
-      </w:pPr>
-    </w:p>
-    <w:p>
-      <w:pPr>
-        <w:tabs>
-          <w:tab w:val="left" w:pos="1175"/>
-        </w:tabs>
-        <w:ind w:left="820"/>
         <w:jc w:val="both"/>
         <w:rPr>
           <w:rFonts w:ascii="Arial" w:hAnsi="Arial" w:cs="Arial"/>
@@ -4694,156 +4579,6 @@
     </w:p>
     <w:p>
       <w:pPr>
-        <w:jc w:val="both"/>
-        <w:rPr>
-          <w:rFonts w:ascii="Arial" w:hAnsi="Arial" w:cs="Arial"/>
-          <w:sz w:val="22"/>
-          <w:szCs w:val="22"/>
-        </w:rPr>
-      </w:pPr>
-    </w:p>
-    <w:p>
-      <w:pPr>
-        <w:jc w:val="both"/>
-        <w:rPr>
-          <w:rFonts w:ascii="Arial" w:hAnsi="Arial" w:cs="Arial"/>
-          <w:sz w:val="22"/>
-          <w:szCs w:val="22"/>
-        </w:rPr>
-      </w:pPr>
-    </w:p>
-    <w:p>
-      <w:pPr>
-        <w:jc w:val="both"/>
-        <w:rPr>
-          <w:rFonts w:ascii="Arial" w:hAnsi="Arial" w:cs="Arial"/>
-          <w:sz w:val="22"/>
-          <w:szCs w:val="22"/>
-        </w:rPr>
-      </w:pPr>
-    </w:p>
-    <w:p>
-      <w:pPr>
-        <w:jc w:val="both"/>
-        <w:rPr>
-          <w:rFonts w:ascii="Arial" w:hAnsi="Arial" w:cs="Arial"/>
-          <w:sz w:val="22"/>
-          <w:szCs w:val="22"/>
-        </w:rPr>
-      </w:pPr>
-    </w:p>
-    <w:p>
-      <w:pPr>
-        <w:jc w:val="both"/>
-        <w:rPr>
-          <w:rFonts w:ascii="Arial" w:hAnsi="Arial" w:cs="Arial"/>
-          <w:sz w:val="22"/>
-          <w:szCs w:val="22"/>
-        </w:rPr>
-      </w:pPr>
-    </w:p>
-    <w:p>
-      <w:pPr>
-        <w:jc w:val="both"/>
-        <w:rPr>
-          <w:rFonts w:ascii="Arial" w:hAnsi="Arial" w:cs="Arial"/>
-          <w:sz w:val="22"/>
-          <w:szCs w:val="22"/>
-        </w:rPr>
-      </w:pPr>
-    </w:p>
-    <w:p>
-      <w:pPr>
-        <w:jc w:val="both"/>
-        <w:rPr>
-          <w:rFonts w:ascii="Arial" w:hAnsi="Arial" w:cs="Arial"/>
-          <w:sz w:val="22"/>
-          <w:szCs w:val="22"/>
-        </w:rPr>
-      </w:pPr>
-    </w:p>
-    <w:p>
-      <w:pPr>
-        <w:jc w:val="both"/>
-        <w:rPr>
-          <w:rFonts w:ascii="Arial" w:hAnsi="Arial" w:cs="Arial"/>
-          <w:sz w:val="22"/>
-          <w:szCs w:val="22"/>
-        </w:rPr>
-      </w:pPr>
-    </w:p>
-    <w:p>
-      <w:pPr>
-        <w:jc w:val="both"/>
-        <w:rPr>
-          <w:rFonts w:ascii="Arial" w:hAnsi="Arial" w:cs="Arial"/>
-          <w:sz w:val="22"/>
-          <w:szCs w:val="22"/>
-        </w:rPr>
-      </w:pPr>
-    </w:p>
-    <w:p>
-      <w:pPr>
-        <w:jc w:val="both"/>
-        <w:rPr>
-          <w:rFonts w:ascii="Arial" w:hAnsi="Arial" w:cs="Arial"/>
-          <w:sz w:val="22"/>
-          <w:szCs w:val="22"/>
-        </w:rPr>
-      </w:pPr>
-    </w:p>
-    <w:p>
-      <w:pPr>
-        <w:jc w:val="both"/>
-        <w:rPr>
-          <w:rFonts w:ascii="Arial" w:hAnsi="Arial" w:cs="Arial"/>
-          <w:sz w:val="22"/>
-          <w:szCs w:val="22"/>
-        </w:rPr>
-      </w:pPr>
-    </w:p>
-    <w:p>
-      <w:pPr>
-        <w:jc w:val="both"/>
-        <w:rPr>
-          <w:rFonts w:ascii="Arial" w:hAnsi="Arial" w:cs="Arial"/>
-          <w:sz w:val="22"/>
-          <w:szCs w:val="22"/>
-        </w:rPr>
-      </w:pPr>
-    </w:p>
-    <w:p>
-      <w:pPr>
-        <w:jc w:val="both"/>
-        <w:rPr>
-          <w:rFonts w:ascii="Arial" w:hAnsi="Arial" w:cs="Arial"/>
-          <w:sz w:val="22"/>
-          <w:szCs w:val="22"/>
-        </w:rPr>
-      </w:pPr>
-    </w:p>
-    <w:p>
-      <w:pPr>
-        <w:jc w:val="both"/>
-        <w:rPr>
-          <w:rFonts w:ascii="Arial" w:hAnsi="Arial" w:cs="Arial"/>
-          <w:sz w:val="22"/>
-          <w:szCs w:val="22"/>
-        </w:rPr>
-      </w:pPr>
-    </w:p>
-    <w:p>
-      <w:pPr>
-        <w:jc w:val="both"/>
-        <w:rPr>
-          <w:rFonts w:ascii="Arial" w:hAnsi="Arial" w:cs="Arial"/>
-          <w:sz w:val="22"/>
-          <w:szCs w:val="22"/>
-        </w:rPr>
-      </w:pPr>
-    </w:p>
-    <w:p>
-      <w:pPr>
         <w:numPr>
           <w:ilvl w:val="0"/>
           <w:numId w:val="1"/>
@@ -4862,6 +4597,7 @@
           <w:sz w:val="22"/>
           <w:szCs w:val="22"/>
         </w:rPr>
+        <w:lastRenderedPageBreak/>
         <w:t>PROPUESTA DE LA SOLUCIÓN</w:t>
       </w:r>
     </w:p>
@@ -5004,7 +4740,6 @@
           <w:szCs w:val="22"/>
         </w:rPr>
       </w:pPr>
-      <w:bookmarkStart w:id="1" w:name="_GoBack"/>
       <w:r>
         <w:rPr>
           <w:rFonts w:ascii="Arial" w:hAnsi="Arial" w:cs="Arial"/>
@@ -5090,7 +4825,6 @@
         <w:t>Base de datos.</w:t>
       </w:r>
     </w:p>
-    <w:bookmarkEnd w:id="1"/>
     <w:p>
       <w:pPr>
         <w:jc w:val="both"/>
@@ -5193,7 +4927,7 @@
           <w:noProof/>
           <w:sz w:val="22"/>
           <w:szCs w:val="22"/>
-          <w:lang w:val="es-ES" w:eastAsia="es-ES"/>
+          <w:lang w:eastAsia="es-CO"/>
         </w:rPr>
         <w:drawing>
           <wp:inline distT="0" distB="0" distL="0" distR="0" wp14:anchorId="0D904646" wp14:editId="53A5B1BE">
@@ -5211,7 +4945,7 @@
                     <pic:cNvPicPr/>
                   </pic:nvPicPr>
                   <pic:blipFill>
-                    <a:blip r:embed="rId17"/>
+                    <a:blip r:embed="rId18"/>
                     <a:stretch>
                       <a:fillRect/>
                     </a:stretch>
@@ -5243,6 +4977,123 @@
     </w:p>
     <w:p>
       <w:pPr>
+        <w:rPr>
+          <w:rFonts w:ascii="Arial" w:hAnsi="Arial" w:cs="Arial"/>
+          <w:sz w:val="22"/>
+          <w:szCs w:val="22"/>
+        </w:rPr>
+      </w:pPr>
+    </w:p>
+    <w:p>
+      <w:pPr>
+        <w:rPr>
+          <w:rFonts w:ascii="Arial" w:hAnsi="Arial" w:cs="Arial"/>
+          <w:sz w:val="22"/>
+          <w:szCs w:val="22"/>
+        </w:rPr>
+      </w:pPr>
+    </w:p>
+    <w:p>
+      <w:pPr>
+        <w:rPr>
+          <w:rFonts w:ascii="Arial" w:hAnsi="Arial" w:cs="Arial"/>
+          <w:sz w:val="22"/>
+          <w:szCs w:val="22"/>
+        </w:rPr>
+      </w:pPr>
+    </w:p>
+    <w:p>
+      <w:pPr>
+        <w:rPr>
+          <w:rFonts w:ascii="Arial" w:hAnsi="Arial" w:cs="Arial"/>
+          <w:sz w:val="22"/>
+          <w:szCs w:val="22"/>
+        </w:rPr>
+      </w:pPr>
+    </w:p>
+    <w:p>
+      <w:pPr>
+        <w:rPr>
+          <w:rFonts w:ascii="Arial" w:hAnsi="Arial" w:cs="Arial"/>
+          <w:sz w:val="22"/>
+          <w:szCs w:val="22"/>
+        </w:rPr>
+      </w:pPr>
+    </w:p>
+    <w:p>
+      <w:pPr>
+        <w:rPr>
+          <w:rFonts w:ascii="Arial" w:hAnsi="Arial" w:cs="Arial"/>
+          <w:sz w:val="22"/>
+          <w:szCs w:val="22"/>
+        </w:rPr>
+      </w:pPr>
+    </w:p>
+    <w:p>
+      <w:pPr>
+        <w:rPr>
+          <w:rFonts w:ascii="Arial" w:hAnsi="Arial" w:cs="Arial"/>
+          <w:sz w:val="22"/>
+          <w:szCs w:val="22"/>
+        </w:rPr>
+      </w:pPr>
+    </w:p>
+    <w:p>
+      <w:pPr>
+        <w:rPr>
+          <w:rFonts w:ascii="Arial" w:hAnsi="Arial" w:cs="Arial"/>
+          <w:sz w:val="22"/>
+          <w:szCs w:val="22"/>
+        </w:rPr>
+      </w:pPr>
+    </w:p>
+    <w:p>
+      <w:pPr>
+        <w:rPr>
+          <w:rFonts w:ascii="Arial" w:hAnsi="Arial" w:cs="Arial"/>
+          <w:sz w:val="22"/>
+          <w:szCs w:val="22"/>
+        </w:rPr>
+      </w:pPr>
+    </w:p>
+    <w:p>
+      <w:pPr>
+        <w:rPr>
+          <w:rFonts w:ascii="Arial" w:hAnsi="Arial" w:cs="Arial"/>
+          <w:sz w:val="22"/>
+          <w:szCs w:val="22"/>
+        </w:rPr>
+      </w:pPr>
+    </w:p>
+    <w:p>
+      <w:pPr>
+        <w:rPr>
+          <w:rFonts w:ascii="Arial" w:hAnsi="Arial" w:cs="Arial"/>
+          <w:sz w:val="22"/>
+          <w:szCs w:val="22"/>
+        </w:rPr>
+      </w:pPr>
+    </w:p>
+    <w:p>
+      <w:pPr>
+        <w:rPr>
+          <w:rFonts w:ascii="Arial" w:hAnsi="Arial" w:cs="Arial"/>
+          <w:sz w:val="22"/>
+          <w:szCs w:val="22"/>
+        </w:rPr>
+      </w:pPr>
+    </w:p>
+    <w:p>
+      <w:pPr>
+        <w:rPr>
+          <w:rFonts w:ascii="Arial" w:hAnsi="Arial" w:cs="Arial"/>
+          <w:sz w:val="22"/>
+          <w:szCs w:val="22"/>
+        </w:rPr>
+      </w:pPr>
+    </w:p>
+    <w:p>
+      <w:pPr>
         <w:numPr>
           <w:ilvl w:val="0"/>
           <w:numId w:val="1"/>
@@ -5261,6 +5112,7 @@
           <w:sz w:val="22"/>
           <w:szCs w:val="22"/>
         </w:rPr>
+        <w:lastRenderedPageBreak/>
         <w:t xml:space="preserve"> BIBLIOGRAFÍA</w:t>
       </w:r>
     </w:p>
@@ -5277,7 +5129,7 @@
       <w:pPr>
         <w:numPr>
           <w:ilvl w:val="1"/>
-          <w:numId w:val="9"/>
+          <w:numId w:val="23"/>
         </w:numPr>
         <w:spacing w:after="200" w:line="276" w:lineRule="auto"/>
         <w:rPr>
@@ -5292,14 +5144,32 @@
           <w:sz w:val="22"/>
           <w:szCs w:val="22"/>
         </w:rPr>
-        <w:t>Conde, jesus, video tutorial php-Mysql Dvd español,2005, España: intercambios virtuales, 1.03 GB.</w:t>
+        <w:t>Conde, jesus, video tutorial php-Mysql Dvd español</w:t>
+      </w:r>
+      <w:proofErr w:type="gramStart"/>
+      <w:r>
+        <w:rPr>
+          <w:rFonts w:ascii="Arial" w:hAnsi="Arial" w:cs="Arial"/>
+          <w:sz w:val="22"/>
+          <w:szCs w:val="22"/>
+        </w:rPr>
+        <w:t>,2005</w:t>
+      </w:r>
+      <w:proofErr w:type="gramEnd"/>
+      <w:r>
+        <w:rPr>
+          <w:rFonts w:ascii="Arial" w:hAnsi="Arial" w:cs="Arial"/>
+          <w:sz w:val="22"/>
+          <w:szCs w:val="22"/>
+        </w:rPr>
+        <w:t>, España: intercambios virtuales, 1.03 GB.</w:t>
       </w:r>
     </w:p>
     <w:p>
       <w:pPr>
         <w:numPr>
           <w:ilvl w:val="1"/>
-          <w:numId w:val="9"/>
+          <w:numId w:val="23"/>
         </w:numPr>
         <w:spacing w:after="200" w:line="276" w:lineRule="auto"/>
         <w:rPr>
@@ -5315,14 +5185,32 @@
           <w:sz w:val="22"/>
           <w:szCs w:val="22"/>
         </w:rPr>
-        <w:t>Gilfillan,Ian,MySQL, España: Anaya multimedia, 841 paginas.</w:t>
+        <w:t>Gilfillan</w:t>
+      </w:r>
+      <w:proofErr w:type="gramStart"/>
+      <w:r>
+        <w:rPr>
+          <w:rFonts w:ascii="Arial" w:hAnsi="Arial" w:cs="Arial"/>
+          <w:sz w:val="22"/>
+          <w:szCs w:val="22"/>
+        </w:rPr>
+        <w:t>,Ian,MySQL</w:t>
+      </w:r>
+      <w:proofErr w:type="gramEnd"/>
+      <w:r>
+        <w:rPr>
+          <w:rFonts w:ascii="Arial" w:hAnsi="Arial" w:cs="Arial"/>
+          <w:sz w:val="22"/>
+          <w:szCs w:val="22"/>
+        </w:rPr>
+        <w:t>, España: Anaya multimedia, 841 paginas.</w:t>
       </w:r>
     </w:p>
     <w:p>
       <w:pPr>
         <w:numPr>
           <w:ilvl w:val="1"/>
-          <w:numId w:val="9"/>
+          <w:numId w:val="23"/>
         </w:numPr>
         <w:spacing w:after="200" w:line="276" w:lineRule="auto"/>
         <w:rPr>
@@ -5344,7 +5232,7 @@
       <w:pPr>
         <w:numPr>
           <w:ilvl w:val="1"/>
-          <w:numId w:val="9"/>
+          <w:numId w:val="23"/>
         </w:numPr>
         <w:spacing w:after="200" w:line="276" w:lineRule="auto"/>
         <w:rPr>
@@ -5366,7 +5254,7 @@
       <w:pPr>
         <w:numPr>
           <w:ilvl w:val="1"/>
-          <w:numId w:val="9"/>
+          <w:numId w:val="23"/>
         </w:numPr>
         <w:spacing w:after="200" w:line="276" w:lineRule="auto"/>
         <w:rPr>
@@ -5381,7 +5269,6 @@
           <w:sz w:val="22"/>
           <w:szCs w:val="22"/>
         </w:rPr>
-        <w:lastRenderedPageBreak/>
         <w:t>Batiz, juan de dios, desarrollo orientado a objetos con UML, universidad de castilla- La mancha, 38 paginas</w:t>
       </w:r>
     </w:p>
@@ -5389,7 +5276,7 @@
       <w:pPr>
         <w:numPr>
           <w:ilvl w:val="1"/>
-          <w:numId w:val="9"/>
+          <w:numId w:val="23"/>
         </w:numPr>
         <w:spacing w:after="200" w:line="276" w:lineRule="auto"/>
         <w:rPr>
@@ -5411,7 +5298,7 @@
       <w:pPr>
         <w:numPr>
           <w:ilvl w:val="1"/>
-          <w:numId w:val="9"/>
+          <w:numId w:val="23"/>
         </w:numPr>
         <w:spacing w:after="200" w:line="276" w:lineRule="auto"/>
         <w:rPr>
@@ -5433,7 +5320,7 @@
       <w:pPr>
         <w:numPr>
           <w:ilvl w:val="1"/>
-          <w:numId w:val="9"/>
+          <w:numId w:val="23"/>
         </w:numPr>
         <w:spacing w:after="200" w:line="276" w:lineRule="auto"/>
         <w:rPr>
@@ -5486,9 +5373,10 @@
     </w:p>
     <w:p>
       <w:pPr>
+        <w:pStyle w:val="Prrafodelista"/>
         <w:numPr>
           <w:ilvl w:val="0"/>
-          <w:numId w:val="10"/>
+          <w:numId w:val="24"/>
         </w:numPr>
         <w:spacing w:after="200" w:line="276" w:lineRule="auto"/>
         <w:rPr>
@@ -5497,6 +5385,8 @@
           <w:szCs w:val="22"/>
         </w:rPr>
       </w:pPr>
+      <w:bookmarkStart w:id="1" w:name="_GoBack"/>
+      <w:bookmarkEnd w:id="1"/>
       <w:r>
         <w:rPr>
           <w:rFonts w:ascii="Arial" w:hAnsi="Arial" w:cs="Arial"/>
@@ -5523,7 +5413,7 @@
         </w:rPr>
         <w:br/>
       </w:r>
-      <w:hyperlink r:id="rId18" w:history="1">
+      <w:hyperlink r:id="rId19" w:history="1">
         <w:r>
           <w:rPr>
             <w:rFonts w:ascii="Arial" w:hAnsi="Arial" w:cs="Arial"/>
@@ -5556,12 +5446,11 @@
       </w:pPr>
     </w:p>
     <w:sectPr>
-      <w:headerReference w:type="even" r:id="rId19"/>
-      <w:headerReference w:type="default" r:id="rId20"/>
-      <w:footerReference w:type="even" r:id="rId21"/>
-      <w:footerReference w:type="default" r:id="rId22"/>
-      <w:headerReference w:type="first" r:id="rId23"/>
-      <w:footerReference w:type="first" r:id="rId24"/>
+      <w:headerReference w:type="even" r:id="rId20"/>
+      <w:headerReference w:type="default" r:id="rId21"/>
+      <w:footerReference w:type="even" r:id="rId22"/>
+      <w:footerReference w:type="default" r:id="rId23"/>
+      <w:headerReference w:type="first" r:id="rId24"/>
       <w:pgSz w:w="12240" w:h="15840"/>
       <w:pgMar w:top="1701" w:right="1134" w:bottom="1701" w:left="2268" w:header="709" w:footer="709" w:gutter="0"/>
       <w:cols w:space="708"/>
@@ -5573,7 +5462,7 @@
 </file>
 
 <file path=word/endnotes.xml><?xml version="1.0" encoding="utf-8"?>
-<w:endnotes xmlns:wpc="http://schemas.microsoft.com/office/word/2010/wordprocessingCanvas" xmlns:mo="http://schemas.microsoft.com/office/mac/office/2008/main" xmlns:mc="http://schemas.openxmlformats.org/markup-compatibility/2006" xmlns:mv="urn:schemas-microsoft-com:mac:vml" xmlns:o="urn:schemas-microsoft-com:office:office" xmlns:r="http://schemas.openxmlformats.org/officeDocument/2006/relationships" xmlns:m="http://schemas.openxmlformats.org/officeDocument/2006/math" xmlns:v="urn:schemas-microsoft-com:vml" xmlns:wp14="http://schemas.microsoft.com/office/word/2010/wordprocessingDrawing" xmlns:wp="http://schemas.openxmlformats.org/drawingml/2006/wordprocessingDrawing" xmlns:w10="urn:schemas-microsoft-com:office:word" xmlns:w="http://schemas.openxmlformats.org/wordprocessingml/2006/main" xmlns:w14="http://schemas.microsoft.com/office/word/2010/wordml" xmlns:wpg="http://schemas.microsoft.com/office/word/2010/wordprocessingGroup" xmlns:wpi="http://schemas.microsoft.com/office/word/2010/wordprocessingInk" xmlns:wne="http://schemas.microsoft.com/office/word/2006/wordml" xmlns:wps="http://schemas.microsoft.com/office/word/2010/wordprocessingShape" mc:Ignorable="w14 wp14">
+<w:endnotes xmlns:wpc="http://schemas.microsoft.com/office/word/2010/wordprocessingCanvas" xmlns:mc="http://schemas.openxmlformats.org/markup-compatibility/2006" xmlns:o="urn:schemas-microsoft-com:office:office" xmlns:r="http://schemas.openxmlformats.org/officeDocument/2006/relationships" xmlns:m="http://schemas.openxmlformats.org/officeDocument/2006/math" xmlns:v="urn:schemas-microsoft-com:vml" xmlns:wp14="http://schemas.microsoft.com/office/word/2010/wordprocessingDrawing" xmlns:wp="http://schemas.openxmlformats.org/drawingml/2006/wordprocessingDrawing" xmlns:w10="urn:schemas-microsoft-com:office:word" xmlns:w="http://schemas.openxmlformats.org/wordprocessingml/2006/main" xmlns:w14="http://schemas.microsoft.com/office/word/2010/wordml" xmlns:w15="http://schemas.microsoft.com/office/word/2012/wordml" xmlns:wpg="http://schemas.microsoft.com/office/word/2010/wordprocessingGroup" xmlns:wpi="http://schemas.microsoft.com/office/word/2010/wordprocessingInk" xmlns:wne="http://schemas.microsoft.com/office/word/2006/wordml" xmlns:wps="http://schemas.microsoft.com/office/word/2010/wordprocessingShape" mc:Ignorable="w14 w15 wp14">
   <w:endnote w:type="separator" w:id="-1">
     <w:p>
       <w:r>
@@ -5592,7 +5481,7 @@
 </file>
 
 <file path=word/footer1.xml><?xml version="1.0" encoding="utf-8"?>
-<w:ftr xmlns:wpc="http://schemas.microsoft.com/office/word/2010/wordprocessingCanvas" xmlns:mo="http://schemas.microsoft.com/office/mac/office/2008/main" xmlns:mc="http://schemas.openxmlformats.org/markup-compatibility/2006" xmlns:mv="urn:schemas-microsoft-com:mac:vml" xmlns:o="urn:schemas-microsoft-com:office:office" xmlns:r="http://schemas.openxmlformats.org/officeDocument/2006/relationships" xmlns:m="http://schemas.openxmlformats.org/officeDocument/2006/math" xmlns:v="urn:schemas-microsoft-com:vml" xmlns:wp14="http://schemas.microsoft.com/office/word/2010/wordprocessingDrawing" xmlns:wp="http://schemas.openxmlformats.org/drawingml/2006/wordprocessingDrawing" xmlns:w10="urn:schemas-microsoft-com:office:word" xmlns:w="http://schemas.openxmlformats.org/wordprocessingml/2006/main" xmlns:w14="http://schemas.microsoft.com/office/word/2010/wordml" xmlns:wpg="http://schemas.microsoft.com/office/word/2010/wordprocessingGroup" xmlns:wpi="http://schemas.microsoft.com/office/word/2010/wordprocessingInk" xmlns:wne="http://schemas.microsoft.com/office/word/2006/wordml" xmlns:wps="http://schemas.microsoft.com/office/word/2010/wordprocessingShape" mc:Ignorable="w14 wp14">
+<w:ftr xmlns:wpc="http://schemas.microsoft.com/office/word/2010/wordprocessingCanvas" xmlns:mc="http://schemas.openxmlformats.org/markup-compatibility/2006" xmlns:o="urn:schemas-microsoft-com:office:office" xmlns:r="http://schemas.openxmlformats.org/officeDocument/2006/relationships" xmlns:m="http://schemas.openxmlformats.org/officeDocument/2006/math" xmlns:v="urn:schemas-microsoft-com:vml" xmlns:wp14="http://schemas.microsoft.com/office/word/2010/wordprocessingDrawing" xmlns:wp="http://schemas.openxmlformats.org/drawingml/2006/wordprocessingDrawing" xmlns:w10="urn:schemas-microsoft-com:office:word" xmlns:w="http://schemas.openxmlformats.org/wordprocessingml/2006/main" xmlns:w14="http://schemas.microsoft.com/office/word/2010/wordml" xmlns:w15="http://schemas.microsoft.com/office/word/2012/wordml" xmlns:wpg="http://schemas.microsoft.com/office/word/2010/wordprocessingGroup" xmlns:wpi="http://schemas.microsoft.com/office/word/2010/wordprocessingInk" xmlns:wne="http://schemas.microsoft.com/office/word/2006/wordml" xmlns:wps="http://schemas.microsoft.com/office/word/2010/wordprocessingShape" mc:Ignorable="w14 w15 wp14">
   <w:p>
     <w:pPr>
       <w:framePr w:wrap="around" w:vAnchor="text" w:hAnchor="margin" w:xAlign="center" w:y="1"/>
@@ -5612,7 +5501,7 @@
 </file>
 
 <file path=word/footer2.xml><?xml version="1.0" encoding="utf-8"?>
-<w:ftr xmlns:wpc="http://schemas.microsoft.com/office/word/2010/wordprocessingCanvas" xmlns:mo="http://schemas.microsoft.com/office/mac/office/2008/main" xmlns:mc="http://schemas.openxmlformats.org/markup-compatibility/2006" xmlns:mv="urn:schemas-microsoft-com:mac:vml" xmlns:o="urn:schemas-microsoft-com:office:office" xmlns:r="http://schemas.openxmlformats.org/officeDocument/2006/relationships" xmlns:m="http://schemas.openxmlformats.org/officeDocument/2006/math" xmlns:v="urn:schemas-microsoft-com:vml" xmlns:wp14="http://schemas.microsoft.com/office/word/2010/wordprocessingDrawing" xmlns:wp="http://schemas.openxmlformats.org/drawingml/2006/wordprocessingDrawing" xmlns:w10="urn:schemas-microsoft-com:office:word" xmlns:w="http://schemas.openxmlformats.org/wordprocessingml/2006/main" xmlns:w14="http://schemas.microsoft.com/office/word/2010/wordml" xmlns:wpg="http://schemas.microsoft.com/office/word/2010/wordprocessingGroup" xmlns:wpi="http://schemas.microsoft.com/office/word/2010/wordprocessingInk" xmlns:wne="http://schemas.microsoft.com/office/word/2006/wordml" xmlns:wps="http://schemas.microsoft.com/office/word/2010/wordprocessingShape" mc:Ignorable="w14 wp14">
+<w:ftr xmlns:wpc="http://schemas.microsoft.com/office/word/2010/wordprocessingCanvas" xmlns:mc="http://schemas.openxmlformats.org/markup-compatibility/2006" xmlns:o="urn:schemas-microsoft-com:office:office" xmlns:r="http://schemas.openxmlformats.org/officeDocument/2006/relationships" xmlns:m="http://schemas.openxmlformats.org/officeDocument/2006/math" xmlns:v="urn:schemas-microsoft-com:vml" xmlns:wp14="http://schemas.microsoft.com/office/word/2010/wordprocessingDrawing" xmlns:wp="http://schemas.openxmlformats.org/drawingml/2006/wordprocessingDrawing" xmlns:w10="urn:schemas-microsoft-com:office:word" xmlns:w="http://schemas.openxmlformats.org/wordprocessingml/2006/main" xmlns:w14="http://schemas.microsoft.com/office/word/2010/wordml" xmlns:w15="http://schemas.microsoft.com/office/word/2012/wordml" xmlns:wpg="http://schemas.microsoft.com/office/word/2010/wordprocessingGroup" xmlns:wpi="http://schemas.microsoft.com/office/word/2010/wordprocessingInk" xmlns:wne="http://schemas.microsoft.com/office/word/2006/wordml" xmlns:wps="http://schemas.microsoft.com/office/word/2010/wordprocessingShape" mc:Ignorable="w14 w15 wp14">
   <w:p>
     <w:pPr>
       <w:framePr w:wrap="around" w:vAnchor="text" w:hAnchor="margin" w:xAlign="center" w:y="1"/>
@@ -5630,7 +5519,7 @@
       <w:rPr>
         <w:noProof/>
       </w:rPr>
-      <w:t>13</w:t>
+      <w:t>11</w:t>
     </w:r>
     <w:r>
       <w:fldChar w:fldCharType="end"/>
@@ -5646,14 +5535,8 @@
 </w:ftr>
 </file>
 
-<file path=word/footer3.xml><?xml version="1.0" encoding="utf-8"?>
-<w:ftr xmlns:wpc="http://schemas.microsoft.com/office/word/2010/wordprocessingCanvas" xmlns:mo="http://schemas.microsoft.com/office/mac/office/2008/main" xmlns:mc="http://schemas.openxmlformats.org/markup-compatibility/2006" xmlns:mv="urn:schemas-microsoft-com:mac:vml" xmlns:o="urn:schemas-microsoft-com:office:office" xmlns:r="http://schemas.openxmlformats.org/officeDocument/2006/relationships" xmlns:m="http://schemas.openxmlformats.org/officeDocument/2006/math" xmlns:v="urn:schemas-microsoft-com:vml" xmlns:wp14="http://schemas.microsoft.com/office/word/2010/wordprocessingDrawing" xmlns:wp="http://schemas.openxmlformats.org/drawingml/2006/wordprocessingDrawing" xmlns:w10="urn:schemas-microsoft-com:office:word" xmlns:w="http://schemas.openxmlformats.org/wordprocessingml/2006/main" xmlns:w14="http://schemas.microsoft.com/office/word/2010/wordml" xmlns:wpg="http://schemas.microsoft.com/office/word/2010/wordprocessingGroup" xmlns:wpi="http://schemas.microsoft.com/office/word/2010/wordprocessingInk" xmlns:wne="http://schemas.microsoft.com/office/word/2006/wordml" xmlns:wps="http://schemas.microsoft.com/office/word/2010/wordprocessingShape" mc:Ignorable="w14 wp14">
-  <w:p/>
-</w:ftr>
-</file>
-
 <file path=word/footnotes.xml><?xml version="1.0" encoding="utf-8"?>
-<w:footnotes xmlns:wpc="http://schemas.microsoft.com/office/word/2010/wordprocessingCanvas" xmlns:mo="http://schemas.microsoft.com/office/mac/office/2008/main" xmlns:mc="http://schemas.openxmlformats.org/markup-compatibility/2006" xmlns:mv="urn:schemas-microsoft-com:mac:vml" xmlns:o="urn:schemas-microsoft-com:office:office" xmlns:r="http://schemas.openxmlformats.org/officeDocument/2006/relationships" xmlns:m="http://schemas.openxmlformats.org/officeDocument/2006/math" xmlns:v="urn:schemas-microsoft-com:vml" xmlns:wp14="http://schemas.microsoft.com/office/word/2010/wordprocessingDrawing" xmlns:wp="http://schemas.openxmlformats.org/drawingml/2006/wordprocessingDrawing" xmlns:w10="urn:schemas-microsoft-com:office:word" xmlns:w="http://schemas.openxmlformats.org/wordprocessingml/2006/main" xmlns:w14="http://schemas.microsoft.com/office/word/2010/wordml" xmlns:wpg="http://schemas.microsoft.com/office/word/2010/wordprocessingGroup" xmlns:wpi="http://schemas.microsoft.com/office/word/2010/wordprocessingInk" xmlns:wne="http://schemas.microsoft.com/office/word/2006/wordml" xmlns:wps="http://schemas.microsoft.com/office/word/2010/wordprocessingShape" mc:Ignorable="w14 wp14">
+<w:footnotes xmlns:wpc="http://schemas.microsoft.com/office/word/2010/wordprocessingCanvas" xmlns:mc="http://schemas.openxmlformats.org/markup-compatibility/2006" xmlns:o="urn:schemas-microsoft-com:office:office" xmlns:r="http://schemas.openxmlformats.org/officeDocument/2006/relationships" xmlns:m="http://schemas.openxmlformats.org/officeDocument/2006/math" xmlns:v="urn:schemas-microsoft-com:vml" xmlns:wp14="http://schemas.microsoft.com/office/word/2010/wordprocessingDrawing" xmlns:wp="http://schemas.openxmlformats.org/drawingml/2006/wordprocessingDrawing" xmlns:w10="urn:schemas-microsoft-com:office:word" xmlns:w="http://schemas.openxmlformats.org/wordprocessingml/2006/main" xmlns:w14="http://schemas.microsoft.com/office/word/2010/wordml" xmlns:w15="http://schemas.microsoft.com/office/word/2012/wordml" xmlns:wpg="http://schemas.microsoft.com/office/word/2010/wordprocessingGroup" xmlns:wpi="http://schemas.microsoft.com/office/word/2010/wordprocessingInk" xmlns:wne="http://schemas.microsoft.com/office/word/2006/wordml" xmlns:wps="http://schemas.microsoft.com/office/word/2010/wordprocessingShape" mc:Ignorable="w14 w15 wp14">
   <w:footnote w:type="separator" w:id="-1">
     <w:p>
       <w:r>
@@ -5712,75 +5595,185 @@
   </w:footnote>
   <w:footnote w:id="2">
     <w:p>
-      <w:r>
+      <w:pPr>
+        <w:pStyle w:val="Textonotapie"/>
+      </w:pPr>
+      <w:r>
+        <w:rPr>
+          <w:rStyle w:val="Refdenotaalpie"/>
+        </w:rPr>
         <w:footnoteRef/>
       </w:r>
       <w:r>
         <w:t xml:space="preserve"> </w:t>
       </w:r>
+      <w:proofErr w:type="spellStart"/>
       <w:r>
         <w:rPr>
           <w:sz w:val="18"/>
           <w:szCs w:val="18"/>
         </w:rPr>
-        <w:t>Valade, janet. PHP y MySQL para dummies, pg. 1</w:t>
-      </w:r>
+        <w:t>Valade</w:t>
+      </w:r>
+      <w:proofErr w:type="spellEnd"/>
       <w:r>
         <w:rPr>
           <w:sz w:val="18"/>
           <w:szCs w:val="18"/>
         </w:rPr>
-        <w:t>5</w:t>
-      </w:r>
+        <w:t xml:space="preserve">, </w:t>
+      </w:r>
+      <w:proofErr w:type="spellStart"/>
       <w:r>
         <w:rPr>
           <w:sz w:val="18"/>
           <w:szCs w:val="18"/>
         </w:rPr>
-        <w:t>-1</w:t>
-      </w:r>
+        <w:t>janet</w:t>
+      </w:r>
+      <w:proofErr w:type="spellEnd"/>
       <w:r>
         <w:rPr>
           <w:sz w:val="18"/>
           <w:szCs w:val="18"/>
         </w:rPr>
+        <w:t xml:space="preserve">. PHP y </w:t>
+      </w:r>
+      <w:proofErr w:type="spellStart"/>
+      <w:r>
+        <w:rPr>
+          <w:sz w:val="18"/>
+          <w:szCs w:val="18"/>
+        </w:rPr>
+        <w:t>MySQL</w:t>
+      </w:r>
+      <w:proofErr w:type="spellEnd"/>
+      <w:r>
+        <w:rPr>
+          <w:sz w:val="18"/>
+          <w:szCs w:val="18"/>
+        </w:rPr>
+        <w:t xml:space="preserve"> para </w:t>
+      </w:r>
+      <w:proofErr w:type="spellStart"/>
+      <w:r>
+        <w:rPr>
+          <w:sz w:val="18"/>
+          <w:szCs w:val="18"/>
+        </w:rPr>
+        <w:t>dummies</w:t>
+      </w:r>
+      <w:proofErr w:type="spellEnd"/>
+      <w:r>
+        <w:rPr>
+          <w:sz w:val="18"/>
+          <w:szCs w:val="18"/>
+        </w:rPr>
+        <w:t>, pg. 1</w:t>
+      </w:r>
+      <w:r>
+        <w:rPr>
+          <w:sz w:val="18"/>
+          <w:szCs w:val="18"/>
+        </w:rPr>
+        <w:t>5</w:t>
+      </w:r>
+      <w:r>
+        <w:rPr>
+          <w:sz w:val="18"/>
+          <w:szCs w:val="18"/>
+        </w:rPr>
+        <w:t>-1</w:t>
+      </w:r>
+      <w:r>
+        <w:rPr>
+          <w:sz w:val="18"/>
+          <w:szCs w:val="18"/>
+        </w:rPr>
         <w:t>7</w:t>
       </w:r>
     </w:p>
   </w:footnote>
   <w:footnote w:id="3">
     <w:p>
-      <w:r>
+      <w:pPr>
+        <w:pStyle w:val="Textonotapie"/>
+      </w:pPr>
+      <w:r>
+        <w:rPr>
+          <w:rStyle w:val="Refdenotaalpie"/>
+        </w:rPr>
         <w:footnoteRef/>
       </w:r>
       <w:r>
         <w:t xml:space="preserve"> </w:t>
       </w:r>
       <w:r>
-        <w:t>Hernández Orallo, Enrique. “El lenguaje de modelado de unificado”, pg. 1</w:t>
+        <w:rPr>
+          <w:sz w:val="18"/>
+          <w:szCs w:val="18"/>
+        </w:rPr>
+        <w:t xml:space="preserve">Hernández </w:t>
+      </w:r>
+      <w:proofErr w:type="spellStart"/>
+      <w:r>
+        <w:rPr>
+          <w:sz w:val="18"/>
+          <w:szCs w:val="18"/>
+        </w:rPr>
+        <w:t>Orallo</w:t>
+      </w:r>
+      <w:proofErr w:type="spellEnd"/>
+      <w:r>
+        <w:rPr>
+          <w:sz w:val="18"/>
+          <w:szCs w:val="18"/>
+        </w:rPr>
+        <w:t>, Enrique. “El lenguaje de modelado de unificado”, pg. 1</w:t>
       </w:r>
     </w:p>
   </w:footnote>
   <w:footnote w:id="4">
     <w:p>
-      <w:r>
+      <w:pPr>
+        <w:pStyle w:val="Textonotapie"/>
+      </w:pPr>
+      <w:r>
+        <w:rPr>
+          <w:rStyle w:val="Refdenotaalpie"/>
+        </w:rPr>
         <w:footnoteRef/>
       </w:r>
       <w:r>
-        <w:t xml:space="preserve">  </w:t>
-      </w:r>
-      <w:r>
-        <w:t>es.wikipedia.org/wiki/Lenguaje_Unificado_de_Modelado</w:t>
-      </w:r>
+        <w:t xml:space="preserve"> </w:t>
+      </w:r>
+      <w:r>
+        <w:rPr>
+          <w:sz w:val="18"/>
+          <w:szCs w:val="18"/>
+        </w:rPr>
+        <w:t>es.wikipedia.org/wiki/</w:t>
+      </w:r>
+      <w:proofErr w:type="spellStart"/>
+      <w:r>
+        <w:rPr>
+          <w:sz w:val="18"/>
+          <w:szCs w:val="18"/>
+        </w:rPr>
+        <w:t>Lenguaje_Unificado_de_Modelado</w:t>
+      </w:r>
+      <w:proofErr w:type="spellEnd"/>
     </w:p>
   </w:footnote>
   <w:footnote w:id="5">
     <w:p>
       <w:pPr>
-        <w:shd w:val="clear" w:color="auto" w:fill="FFFFFF"/>
-        <w:outlineLvl w:val="0"/>
-      </w:pPr>
-      <w:r>
+        <w:pStyle w:val="Textonotapie"/>
+      </w:pPr>
+      <w:r>
+        <w:rPr>
+          <w:rStyle w:val="Refdenotaalpie"/>
+        </w:rPr>
         <w:footnoteRef/>
       </w:r>
       <w:r>
@@ -5791,18 +5784,35 @@
           <w:sz w:val="16"/>
           <w:szCs w:val="16"/>
         </w:rPr>
-        <w:t>Fernández Alarcón, Vicenç. Desarrollo de sistemas de información: Una metodología basada en el modelado, pg. 11</w:t>
-      </w:r>
-    </w:p>
-    <w:p>
-      <w:pPr>
-        <w:jc w:val="center"/>
-      </w:pPr>
+        <w:t xml:space="preserve">Fernández Alarcón, </w:t>
+      </w:r>
+      <w:proofErr w:type="spellStart"/>
+      <w:r>
+        <w:rPr>
+          <w:sz w:val="16"/>
+          <w:szCs w:val="16"/>
+        </w:rPr>
+        <w:t>Vicenç</w:t>
+      </w:r>
+      <w:proofErr w:type="spellEnd"/>
+      <w:r>
+        <w:rPr>
+          <w:sz w:val="16"/>
+          <w:szCs w:val="16"/>
+        </w:rPr>
+        <w:t>. Desarrollo de sistemas de información: Una metodología basada en el modelado, pg. 11</w:t>
+      </w:r>
     </w:p>
   </w:footnote>
   <w:footnote w:id="6">
     <w:p>
-      <w:r>
+      <w:pPr>
+        <w:pStyle w:val="Textonotapie"/>
+      </w:pPr>
+      <w:r>
+        <w:rPr>
+          <w:rStyle w:val="Refdenotaalpie"/>
+        </w:rPr>
         <w:footnoteRef/>
       </w:r>
       <w:r>
@@ -5819,7 +5829,13 @@
   </w:footnote>
   <w:footnote w:id="7">
     <w:p>
-      <w:r>
+      <w:pPr>
+        <w:pStyle w:val="Textonotapie"/>
+      </w:pPr>
+      <w:r>
+        <w:rPr>
+          <w:rStyle w:val="Refdenotaalpie"/>
+        </w:rPr>
         <w:footnoteRef/>
       </w:r>
       <w:r>
@@ -5836,7 +5852,13 @@
   </w:footnote>
   <w:footnote w:id="8">
     <w:p>
-      <w:r>
+      <w:pPr>
+        <w:pStyle w:val="Textonotapie"/>
+      </w:pPr>
+      <w:r>
+        <w:rPr>
+          <w:rStyle w:val="Refdenotaalpie"/>
+        </w:rPr>
         <w:footnoteRef/>
       </w:r>
       <w:r>
@@ -5883,12 +5905,12 @@
 </file>
 
 <file path=word/header1.xml><?xml version="1.0" encoding="utf-8"?>
-<w:hdr xmlns:wpc="http://schemas.microsoft.com/office/word/2010/wordprocessingCanvas" xmlns:mo="http://schemas.microsoft.com/office/mac/office/2008/main" xmlns:mc="http://schemas.openxmlformats.org/markup-compatibility/2006" xmlns:mv="urn:schemas-microsoft-com:mac:vml" xmlns:o="urn:schemas-microsoft-com:office:office" xmlns:r="http://schemas.openxmlformats.org/officeDocument/2006/relationships" xmlns:m="http://schemas.openxmlformats.org/officeDocument/2006/math" xmlns:v="urn:schemas-microsoft-com:vml" xmlns:wp14="http://schemas.microsoft.com/office/word/2010/wordprocessingDrawing" xmlns:wp="http://schemas.openxmlformats.org/drawingml/2006/wordprocessingDrawing" xmlns:w10="urn:schemas-microsoft-com:office:word" xmlns:w="http://schemas.openxmlformats.org/wordprocessingml/2006/main" xmlns:w14="http://schemas.microsoft.com/office/word/2010/wordml" xmlns:wpg="http://schemas.microsoft.com/office/word/2010/wordprocessingGroup" xmlns:wpi="http://schemas.microsoft.com/office/word/2010/wordprocessingInk" xmlns:wne="http://schemas.microsoft.com/office/word/2006/wordml" xmlns:wps="http://schemas.microsoft.com/office/word/2010/wordprocessingShape" mc:Ignorable="w14 wp14">
+<w:hdr xmlns:wpc="http://schemas.microsoft.com/office/word/2010/wordprocessingCanvas" xmlns:mc="http://schemas.openxmlformats.org/markup-compatibility/2006" xmlns:o="urn:schemas-microsoft-com:office:office" xmlns:r="http://schemas.openxmlformats.org/officeDocument/2006/relationships" xmlns:m="http://schemas.openxmlformats.org/officeDocument/2006/math" xmlns:v="urn:schemas-microsoft-com:vml" xmlns:wp14="http://schemas.microsoft.com/office/word/2010/wordprocessingDrawing" xmlns:wp="http://schemas.openxmlformats.org/drawingml/2006/wordprocessingDrawing" xmlns:w10="urn:schemas-microsoft-com:office:word" xmlns:w="http://schemas.openxmlformats.org/wordprocessingml/2006/main" xmlns:w14="http://schemas.microsoft.com/office/word/2010/wordml" xmlns:w15="http://schemas.microsoft.com/office/word/2012/wordml" xmlns:wpg="http://schemas.microsoft.com/office/word/2010/wordprocessingGroup" xmlns:wpi="http://schemas.microsoft.com/office/word/2010/wordprocessingInk" xmlns:wne="http://schemas.microsoft.com/office/word/2006/wordml" xmlns:wps="http://schemas.microsoft.com/office/word/2010/wordprocessingShape" mc:Ignorable="w14 w15 wp14">
   <w:p>
     <w:r>
       <w:rPr>
         <w:noProof/>
-        <w:lang w:val="es-ES" w:eastAsia="es-ES"/>
+        <w:lang w:eastAsia="es-CO"/>
       </w:rPr>
       <mc:AlternateContent>
         <mc:Choice Requires="wps">
@@ -5925,7 +5947,7 @@
                       <a:noFill/>
                       <a:extLst>
                         <a:ext uri="{909E8E84-426E-40dd-AFC4-6F175D3DCCD1}">
-                          <a14:hiddenFill xmlns:a14="http://schemas.microsoft.com/office/drawing/2010/main">
+                          <a14:hiddenFill xmlns:a14="http://schemas.microsoft.com/office/drawing/2010/main" xmlns:w="http://schemas.openxmlformats.org/wordprocessingml/2006/main" xmlns:w10="urn:schemas-microsoft-com:office:word" xmlns:v="urn:schemas-microsoft-com:vml" xmlns:o="urn:schemas-microsoft-com:office:office" xmlns:mv="urn:schemas-microsoft-com:mac:vml" xmlns:mo="http://schemas.microsoft.com/office/mac/office/2008/main" xmlns="">
                             <a:solidFill>
                               <a:srgbClr val="FFFFFF"/>
                             </a:solidFill>
@@ -5950,7 +5972,7 @@
         </mc:Choice>
         <mc:Fallback>
           <w:pict>
-            <v:rect id="Rectángulo 6" o:spid="_x0000_s1026" style="position:absolute;margin-left:0;margin-top:0;width:0;height:0;z-index:-251657216;visibility:visible;mso-wrap-style:square;mso-width-percent:0;mso-height-percent:0;mso-wrap-distance-left:9pt;mso-wrap-distance-top:0;mso-wrap-distance-right:9pt;mso-wrap-distance-bottom:0;mso-position-horizontal:center;mso-position-horizontal-relative:margin;mso-position-vertical:center;mso-position-vertical-relative:margin;mso-width-percent:0;mso-height-percent:0;mso-width-relative:page;mso-height-relative:page;v-text-anchor:top" o:gfxdata="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" filled="f" stroked="f">
+            <v:rect w14:anchorId="12EC506E" id="Rectángulo 6" o:spid="_x0000_s1026" style="position:absolute;margin-left:0;margin-top:0;width:0;height:0;z-index:-251657216;visibility:visible;mso-wrap-style:square;mso-width-percent:0;mso-height-percent:0;mso-wrap-distance-left:9pt;mso-wrap-distance-top:0;mso-wrap-distance-right:9pt;mso-wrap-distance-bottom:0;mso-position-horizontal:center;mso-position-horizontal-relative:margin;mso-position-vertical:center;mso-position-vertical-relative:margin;mso-width-percent:0;mso-height-percent:0;mso-width-relative:page;mso-height-relative:page;v-text-anchor:top" o:gfxdata="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" filled="f" stroked="f">
               <o:lock v:ext="edit" aspectratio="t"/>
               <w10:wrap anchorx="margin" anchory="margin"/>
             </v:rect>
@@ -5963,12 +5985,12 @@
 </file>
 
 <file path=word/header2.xml><?xml version="1.0" encoding="utf-8"?>
-<w:hdr xmlns:wpc="http://schemas.microsoft.com/office/word/2010/wordprocessingCanvas" xmlns:mo="http://schemas.microsoft.com/office/mac/office/2008/main" xmlns:mc="http://schemas.openxmlformats.org/markup-compatibility/2006" xmlns:mv="urn:schemas-microsoft-com:mac:vml" xmlns:o="urn:schemas-microsoft-com:office:office" xmlns:r="http://schemas.openxmlformats.org/officeDocument/2006/relationships" xmlns:m="http://schemas.openxmlformats.org/officeDocument/2006/math" xmlns:v="urn:schemas-microsoft-com:vml" xmlns:wp14="http://schemas.microsoft.com/office/word/2010/wordprocessingDrawing" xmlns:wp="http://schemas.openxmlformats.org/drawingml/2006/wordprocessingDrawing" xmlns:w10="urn:schemas-microsoft-com:office:word" xmlns:w="http://schemas.openxmlformats.org/wordprocessingml/2006/main" xmlns:w14="http://schemas.microsoft.com/office/word/2010/wordml" xmlns:wpg="http://schemas.microsoft.com/office/word/2010/wordprocessingGroup" xmlns:wpi="http://schemas.microsoft.com/office/word/2010/wordprocessingInk" xmlns:wne="http://schemas.microsoft.com/office/word/2006/wordml" xmlns:wps="http://schemas.microsoft.com/office/word/2010/wordprocessingShape" mc:Ignorable="w14 wp14">
+<w:hdr xmlns:wpc="http://schemas.microsoft.com/office/word/2010/wordprocessingCanvas" xmlns:mc="http://schemas.openxmlformats.org/markup-compatibility/2006" xmlns:o="urn:schemas-microsoft-com:office:office" xmlns:r="http://schemas.openxmlformats.org/officeDocument/2006/relationships" xmlns:m="http://schemas.openxmlformats.org/officeDocument/2006/math" xmlns:v="urn:schemas-microsoft-com:vml" xmlns:wp14="http://schemas.microsoft.com/office/word/2010/wordprocessingDrawing" xmlns:wp="http://schemas.openxmlformats.org/drawingml/2006/wordprocessingDrawing" xmlns:w10="urn:schemas-microsoft-com:office:word" xmlns:w="http://schemas.openxmlformats.org/wordprocessingml/2006/main" xmlns:w14="http://schemas.microsoft.com/office/word/2010/wordml" xmlns:w15="http://schemas.microsoft.com/office/word/2012/wordml" xmlns:wpg="http://schemas.microsoft.com/office/word/2010/wordprocessingGroup" xmlns:wpi="http://schemas.microsoft.com/office/word/2010/wordprocessingInk" xmlns:wne="http://schemas.microsoft.com/office/word/2006/wordml" xmlns:wps="http://schemas.microsoft.com/office/word/2010/wordprocessingShape" mc:Ignorable="w14 w15 wp14">
   <w:p>
     <w:r>
       <w:rPr>
         <w:noProof/>
-        <w:lang w:val="es-ES" w:eastAsia="es-ES"/>
+        <w:lang w:eastAsia="es-CO"/>
       </w:rPr>
       <mc:AlternateContent>
         <mc:Choice Requires="wps">
@@ -6005,7 +6027,7 @@
                       <a:noFill/>
                       <a:extLst>
                         <a:ext uri="{909E8E84-426E-40dd-AFC4-6F175D3DCCD1}">
-                          <a14:hiddenFill xmlns:a14="http://schemas.microsoft.com/office/drawing/2010/main">
+                          <a14:hiddenFill xmlns:a14="http://schemas.microsoft.com/office/drawing/2010/main" xmlns:w="http://schemas.openxmlformats.org/wordprocessingml/2006/main" xmlns:w10="urn:schemas-microsoft-com:office:word" xmlns:v="urn:schemas-microsoft-com:vml" xmlns:o="urn:schemas-microsoft-com:office:office" xmlns:mv="urn:schemas-microsoft-com:mac:vml" xmlns:mo="http://schemas.microsoft.com/office/mac/office/2008/main" xmlns="">
                             <a:solidFill>
                               <a:srgbClr val="FFFFFF"/>
                             </a:solidFill>
@@ -6030,7 +6052,7 @@
         </mc:Choice>
         <mc:Fallback>
           <w:pict>
-            <v:rect id="Rectángulo 5" o:spid="_x0000_s1026" style="position:absolute;margin-left:0;margin-top:0;width:0;height:0;z-index:-251658240;visibility:visible;mso-wrap-style:square;mso-width-percent:0;mso-height-percent:0;mso-wrap-distance-left:9pt;mso-wrap-distance-top:0;mso-wrap-distance-right:9pt;mso-wrap-distance-bottom:0;mso-position-horizontal:center;mso-position-horizontal-relative:margin;mso-position-vertical:center;mso-position-vertical-relative:margin;mso-width-percent:0;mso-height-percent:0;mso-width-relative:page;mso-height-relative:page;v-text-anchor:top" o:gfxdata="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" filled="f" stroked="f">
+            <v:rect w14:anchorId="3098F675" id="Rectángulo 5" o:spid="_x0000_s1026" style="position:absolute;margin-left:0;margin-top:0;width:0;height:0;z-index:-251658240;visibility:visible;mso-wrap-style:square;mso-width-percent:0;mso-height-percent:0;mso-wrap-distance-left:9pt;mso-wrap-distance-top:0;mso-wrap-distance-right:9pt;mso-wrap-distance-bottom:0;mso-position-horizontal:center;mso-position-horizontal-relative:margin;mso-position-vertical:center;mso-position-vertical-relative:margin;mso-width-percent:0;mso-height-percent:0;mso-width-relative:page;mso-height-relative:page;v-text-anchor:top" o:gfxdata="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" filled="f" stroked="f">
               <o:lock v:ext="edit" aspectratio="t"/>
               <w10:wrap anchorx="margin" anchory="margin"/>
             </v:rect>
@@ -6043,12 +6065,12 @@
 </file>
 
 <file path=word/header3.xml><?xml version="1.0" encoding="utf-8"?>
-<w:hdr xmlns:wpc="http://schemas.microsoft.com/office/word/2010/wordprocessingCanvas" xmlns:mo="http://schemas.microsoft.com/office/mac/office/2008/main" xmlns:mc="http://schemas.openxmlformats.org/markup-compatibility/2006" xmlns:mv="urn:schemas-microsoft-com:mac:vml" xmlns:o="urn:schemas-microsoft-com:office:office" xmlns:r="http://schemas.openxmlformats.org/officeDocument/2006/relationships" xmlns:m="http://schemas.openxmlformats.org/officeDocument/2006/math" xmlns:v="urn:schemas-microsoft-com:vml" xmlns:wp14="http://schemas.microsoft.com/office/word/2010/wordprocessingDrawing" xmlns:wp="http://schemas.openxmlformats.org/drawingml/2006/wordprocessingDrawing" xmlns:w10="urn:schemas-microsoft-com:office:word" xmlns:w="http://schemas.openxmlformats.org/wordprocessingml/2006/main" xmlns:w14="http://schemas.microsoft.com/office/word/2010/wordml" xmlns:wpg="http://schemas.microsoft.com/office/word/2010/wordprocessingGroup" xmlns:wpi="http://schemas.microsoft.com/office/word/2010/wordprocessingInk" xmlns:wne="http://schemas.microsoft.com/office/word/2006/wordml" xmlns:wps="http://schemas.microsoft.com/office/word/2010/wordprocessingShape" mc:Ignorable="w14 wp14">
+<w:hdr xmlns:wpc="http://schemas.microsoft.com/office/word/2010/wordprocessingCanvas" xmlns:mc="http://schemas.openxmlformats.org/markup-compatibility/2006" xmlns:o="urn:schemas-microsoft-com:office:office" xmlns:r="http://schemas.openxmlformats.org/officeDocument/2006/relationships" xmlns:m="http://schemas.openxmlformats.org/officeDocument/2006/math" xmlns:v="urn:schemas-microsoft-com:vml" xmlns:wp14="http://schemas.microsoft.com/office/word/2010/wordprocessingDrawing" xmlns:wp="http://schemas.openxmlformats.org/drawingml/2006/wordprocessingDrawing" xmlns:w10="urn:schemas-microsoft-com:office:word" xmlns:w="http://schemas.openxmlformats.org/wordprocessingml/2006/main" xmlns:w14="http://schemas.microsoft.com/office/word/2010/wordml" xmlns:w15="http://schemas.microsoft.com/office/word/2012/wordml" xmlns:wpg="http://schemas.microsoft.com/office/word/2010/wordprocessingGroup" xmlns:wpi="http://schemas.microsoft.com/office/word/2010/wordprocessingInk" xmlns:wne="http://schemas.microsoft.com/office/word/2006/wordml" xmlns:wps="http://schemas.microsoft.com/office/word/2010/wordprocessingShape" mc:Ignorable="w14 w15 wp14">
   <w:p>
     <w:r>
       <w:rPr>
         <w:noProof/>
-        <w:lang w:val="es-ES" w:eastAsia="es-ES"/>
+        <w:lang w:eastAsia="es-CO"/>
       </w:rPr>
       <mc:AlternateContent>
         <mc:Choice Requires="wps">
@@ -6085,7 +6107,7 @@
                       <a:noFill/>
                       <a:extLst>
                         <a:ext uri="{909E8E84-426E-40dd-AFC4-6F175D3DCCD1}">
-                          <a14:hiddenFill xmlns:a14="http://schemas.microsoft.com/office/drawing/2010/main">
+                          <a14:hiddenFill xmlns:a14="http://schemas.microsoft.com/office/drawing/2010/main" xmlns:w="http://schemas.openxmlformats.org/wordprocessingml/2006/main" xmlns:w10="urn:schemas-microsoft-com:office:word" xmlns:v="urn:schemas-microsoft-com:vml" xmlns:o="urn:schemas-microsoft-com:office:office" xmlns:mv="urn:schemas-microsoft-com:mac:vml" xmlns:mo="http://schemas.microsoft.com/office/mac/office/2008/main" xmlns="">
                             <a:solidFill>
                               <a:srgbClr val="FFFFFF"/>
                             </a:solidFill>
@@ -6110,7 +6132,7 @@
         </mc:Choice>
         <mc:Fallback>
           <w:pict>
-            <v:rect id="Rectángulo 4" o:spid="_x0000_s1026" style="position:absolute;margin-left:0;margin-top:0;width:0;height:0;z-index:-251656192;visibility:visible;mso-wrap-style:square;mso-width-percent:0;mso-height-percent:0;mso-wrap-distance-left:9pt;mso-wrap-distance-top:0;mso-wrap-distance-right:9pt;mso-wrap-distance-bottom:0;mso-position-horizontal:center;mso-position-horizontal-relative:margin;mso-position-vertical:center;mso-position-vertical-relative:margin;mso-width-percent:0;mso-height-percent:0;mso-width-relative:page;mso-height-relative:page;v-text-anchor:top" o:gfxdata="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" filled="f" stroked="f">
+            <v:rect w14:anchorId="3A01F140" id="Rectángulo 4" o:spid="_x0000_s1026" style="position:absolute;margin-left:0;margin-top:0;width:0;height:0;z-index:-251656192;visibility:visible;mso-wrap-style:square;mso-width-percent:0;mso-height-percent:0;mso-wrap-distance-left:9pt;mso-wrap-distance-top:0;mso-wrap-distance-right:9pt;mso-wrap-distance-bottom:0;mso-position-horizontal:center;mso-position-horizontal-relative:margin;mso-position-vertical:center;mso-position-vertical-relative:margin;mso-width-percent:0;mso-height-percent:0;mso-width-relative:page;mso-height-relative:page;v-text-anchor:top" o:gfxdata="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" filled="f" stroked="f">
               <o:lock v:ext="edit" aspectratio="t"/>
               <w10:wrap anchorx="margin" anchory="margin"/>
             </v:rect>
@@ -6123,8 +6145,8 @@
 </file>
 
 <file path=word/numbering.xml><?xml version="1.0" encoding="utf-8"?>
-<w:numbering xmlns:wpc="http://schemas.microsoft.com/office/word/2010/wordprocessingCanvas" xmlns:mo="http://schemas.microsoft.com/office/mac/office/2008/main" xmlns:mc="http://schemas.openxmlformats.org/markup-compatibility/2006" xmlns:mv="urn:schemas-microsoft-com:mac:vml" xmlns:o="urn:schemas-microsoft-com:office:office" xmlns:r="http://schemas.openxmlformats.org/officeDocument/2006/relationships" xmlns:m="http://schemas.openxmlformats.org/officeDocument/2006/math" xmlns:v="urn:schemas-microsoft-com:vml" xmlns:wp14="http://schemas.microsoft.com/office/word/2010/wordprocessingDrawing" xmlns:wp="http://schemas.openxmlformats.org/drawingml/2006/wordprocessingDrawing" xmlns:w10="urn:schemas-microsoft-com:office:word" xmlns:w="http://schemas.openxmlformats.org/wordprocessingml/2006/main" xmlns:w14="http://schemas.microsoft.com/office/word/2010/wordml" xmlns:wpg="http://schemas.microsoft.com/office/word/2010/wordprocessingGroup" xmlns:wpi="http://schemas.microsoft.com/office/word/2010/wordprocessingInk" xmlns:wne="http://schemas.microsoft.com/office/word/2006/wordml" xmlns:wps="http://schemas.microsoft.com/office/word/2010/wordprocessingShape" mc:Ignorable="w14 wp14">
-  <w:abstractNum w:abstractNumId="0">
+<w:numbering xmlns:wpc="http://schemas.microsoft.com/office/word/2010/wordprocessingCanvas" xmlns:mc="http://schemas.openxmlformats.org/markup-compatibility/2006" xmlns:o="urn:schemas-microsoft-com:office:office" xmlns:r="http://schemas.openxmlformats.org/officeDocument/2006/relationships" xmlns:m="http://schemas.openxmlformats.org/officeDocument/2006/math" xmlns:v="urn:schemas-microsoft-com:vml" xmlns:wp14="http://schemas.microsoft.com/office/word/2010/wordprocessingDrawing" xmlns:wp="http://schemas.openxmlformats.org/drawingml/2006/wordprocessingDrawing" xmlns:w10="urn:schemas-microsoft-com:office:word" xmlns:w="http://schemas.openxmlformats.org/wordprocessingml/2006/main" xmlns:w14="http://schemas.microsoft.com/office/word/2010/wordml" xmlns:w15="http://schemas.microsoft.com/office/word/2012/wordml" xmlns:wpg="http://schemas.microsoft.com/office/word/2010/wordprocessingGroup" xmlns:wpi="http://schemas.microsoft.com/office/word/2010/wordprocessingInk" xmlns:wne="http://schemas.microsoft.com/office/word/2006/wordml" xmlns:wps="http://schemas.microsoft.com/office/word/2010/wordprocessingShape" mc:Ignorable="w14 w15 wp14">
+  <w:abstractNum w:abstractNumId="0" w15:restartNumberingAfterBreak="0">
     <w:nsid w:val="0A9F2EA3"/>
     <w:multiLevelType w:val="hybridMultilevel"/>
     <w:tmpl w:val="C024B0EA"/>
@@ -6237,7 +6259,346 @@
       </w:rPr>
     </w:lvl>
   </w:abstractNum>
-  <w:abstractNum w:abstractNumId="1">
+  <w:abstractNum w:abstractNumId="1" w15:restartNumberingAfterBreak="0">
+    <w:nsid w:val="0D3614EB"/>
+    <w:multiLevelType w:val="multilevel"/>
+    <w:tmpl w:val="240A001F"/>
+    <w:lvl w:ilvl="0">
+      <w:start w:val="1"/>
+      <w:numFmt w:val="decimal"/>
+      <w:lvlText w:val="%1."/>
+      <w:lvlJc w:val="left"/>
+      <w:pPr>
+        <w:ind w:left="360" w:hanging="360"/>
+      </w:pPr>
+      <w:rPr>
+        <w:rFonts w:hint="default"/>
+      </w:rPr>
+    </w:lvl>
+    <w:lvl w:ilvl="1">
+      <w:start w:val="1"/>
+      <w:numFmt w:val="decimal"/>
+      <w:lvlText w:val="%1.%2."/>
+      <w:lvlJc w:val="left"/>
+      <w:pPr>
+        <w:ind w:left="792" w:hanging="432"/>
+      </w:pPr>
+      <w:rPr>
+        <w:rFonts w:hint="default"/>
+      </w:rPr>
+    </w:lvl>
+    <w:lvl w:ilvl="2">
+      <w:start w:val="1"/>
+      <w:numFmt w:val="decimal"/>
+      <w:lvlText w:val="%1.%2.%3."/>
+      <w:lvlJc w:val="left"/>
+      <w:pPr>
+        <w:ind w:left="1224" w:hanging="504"/>
+      </w:pPr>
+      <w:rPr>
+        <w:rFonts w:hint="default"/>
+      </w:rPr>
+    </w:lvl>
+    <w:lvl w:ilvl="3">
+      <w:start w:val="1"/>
+      <w:numFmt w:val="decimal"/>
+      <w:lvlText w:val="%1.%2.%3.%4."/>
+      <w:lvlJc w:val="left"/>
+      <w:pPr>
+        <w:ind w:left="1728" w:hanging="648"/>
+      </w:pPr>
+      <w:rPr>
+        <w:rFonts w:hint="default"/>
+      </w:rPr>
+    </w:lvl>
+    <w:lvl w:ilvl="4">
+      <w:start w:val="1"/>
+      <w:numFmt w:val="decimal"/>
+      <w:lvlText w:val="%1.%2.%3.%4.%5."/>
+      <w:lvlJc w:val="left"/>
+      <w:pPr>
+        <w:ind w:left="2232" w:hanging="792"/>
+      </w:pPr>
+      <w:rPr>
+        <w:rFonts w:hint="default"/>
+      </w:rPr>
+    </w:lvl>
+    <w:lvl w:ilvl="5">
+      <w:start w:val="1"/>
+      <w:numFmt w:val="decimal"/>
+      <w:lvlText w:val="%1.%2.%3.%4.%5.%6."/>
+      <w:lvlJc w:val="left"/>
+      <w:pPr>
+        <w:ind w:left="2736" w:hanging="936"/>
+      </w:pPr>
+      <w:rPr>
+        <w:rFonts w:hint="default"/>
+      </w:rPr>
+    </w:lvl>
+    <w:lvl w:ilvl="6">
+      <w:start w:val="1"/>
+      <w:numFmt w:val="decimal"/>
+      <w:lvlText w:val="%1.%2.%3.%4.%5.%6.%7."/>
+      <w:lvlJc w:val="left"/>
+      <w:pPr>
+        <w:ind w:left="3240" w:hanging="1080"/>
+      </w:pPr>
+      <w:rPr>
+        <w:rFonts w:hint="default"/>
+      </w:rPr>
+    </w:lvl>
+    <w:lvl w:ilvl="7">
+      <w:start w:val="1"/>
+      <w:numFmt w:val="decimal"/>
+      <w:lvlText w:val="%1.%2.%3.%4.%5.%6.%7.%8."/>
+      <w:lvlJc w:val="left"/>
+      <w:pPr>
+        <w:ind w:left="3744" w:hanging="1224"/>
+      </w:pPr>
+      <w:rPr>
+        <w:rFonts w:hint="default"/>
+      </w:rPr>
+    </w:lvl>
+    <w:lvl w:ilvl="8">
+      <w:start w:val="1"/>
+      <w:numFmt w:val="decimal"/>
+      <w:lvlText w:val="%1.%2.%3.%4.%5.%6.%7.%8.%9."/>
+      <w:lvlJc w:val="left"/>
+      <w:pPr>
+        <w:ind w:left="4320" w:hanging="1440"/>
+      </w:pPr>
+      <w:rPr>
+        <w:rFonts w:hint="default"/>
+      </w:rPr>
+    </w:lvl>
+  </w:abstractNum>
+  <w:abstractNum w:abstractNumId="2" w15:restartNumberingAfterBreak="0">
+    <w:nsid w:val="0FC81E18"/>
+    <w:multiLevelType w:val="hybridMultilevel"/>
+    <w:tmpl w:val="86B8D396"/>
+    <w:lvl w:ilvl="0" w:tplc="240A0001">
+      <w:start w:val="1"/>
+      <w:numFmt w:val="bullet"/>
+      <w:lvlText w:val=""/>
+      <w:lvlJc w:val="left"/>
+      <w:pPr>
+        <w:ind w:left="720" w:hanging="360"/>
+      </w:pPr>
+      <w:rPr>
+        <w:rFonts w:ascii="Symbol" w:hAnsi="Symbol" w:hint="default"/>
+      </w:rPr>
+    </w:lvl>
+    <w:lvl w:ilvl="1" w:tplc="240A0003" w:tentative="1">
+      <w:start w:val="1"/>
+      <w:numFmt w:val="bullet"/>
+      <w:lvlText w:val="o"/>
+      <w:lvlJc w:val="left"/>
+      <w:pPr>
+        <w:ind w:left="1440" w:hanging="360"/>
+      </w:pPr>
+      <w:rPr>
+        <w:rFonts w:ascii="Courier New" w:hAnsi="Courier New" w:cs="Courier New" w:hint="default"/>
+      </w:rPr>
+    </w:lvl>
+    <w:lvl w:ilvl="2" w:tplc="240A0005" w:tentative="1">
+      <w:start w:val="1"/>
+      <w:numFmt w:val="bullet"/>
+      <w:lvlText w:val=""/>
+      <w:lvlJc w:val="left"/>
+      <w:pPr>
+        <w:ind w:left="2160" w:hanging="360"/>
+      </w:pPr>
+      <w:rPr>
+        <w:rFonts w:ascii="Wingdings" w:hAnsi="Wingdings" w:hint="default"/>
+      </w:rPr>
+    </w:lvl>
+    <w:lvl w:ilvl="3" w:tplc="240A0001" w:tentative="1">
+      <w:start w:val="1"/>
+      <w:numFmt w:val="bullet"/>
+      <w:lvlText w:val=""/>
+      <w:lvlJc w:val="left"/>
+      <w:pPr>
+        <w:ind w:left="2880" w:hanging="360"/>
+      </w:pPr>
+      <w:rPr>
+        <w:rFonts w:ascii="Symbol" w:hAnsi="Symbol" w:hint="default"/>
+      </w:rPr>
+    </w:lvl>
+    <w:lvl w:ilvl="4" w:tplc="240A0003" w:tentative="1">
+      <w:start w:val="1"/>
+      <w:numFmt w:val="bullet"/>
+      <w:lvlText w:val="o"/>
+      <w:lvlJc w:val="left"/>
+      <w:pPr>
+        <w:ind w:left="3600" w:hanging="360"/>
+      </w:pPr>
+      <w:rPr>
+        <w:rFonts w:ascii="Courier New" w:hAnsi="Courier New" w:cs="Courier New" w:hint="default"/>
+      </w:rPr>
+    </w:lvl>
+    <w:lvl w:ilvl="5" w:tplc="240A0005" w:tentative="1">
+      <w:start w:val="1"/>
+      <w:numFmt w:val="bullet"/>
+      <w:lvlText w:val=""/>
+      <w:lvlJc w:val="left"/>
+      <w:pPr>
+        <w:ind w:left="4320" w:hanging="360"/>
+      </w:pPr>
+      <w:rPr>
+        <w:rFonts w:ascii="Wingdings" w:hAnsi="Wingdings" w:hint="default"/>
+      </w:rPr>
+    </w:lvl>
+    <w:lvl w:ilvl="6" w:tplc="240A0001" w:tentative="1">
+      <w:start w:val="1"/>
+      <w:numFmt w:val="bullet"/>
+      <w:lvlText w:val=""/>
+      <w:lvlJc w:val="left"/>
+      <w:pPr>
+        <w:ind w:left="5040" w:hanging="360"/>
+      </w:pPr>
+      <w:rPr>
+        <w:rFonts w:ascii="Symbol" w:hAnsi="Symbol" w:hint="default"/>
+      </w:rPr>
+    </w:lvl>
+    <w:lvl w:ilvl="7" w:tplc="240A0003" w:tentative="1">
+      <w:start w:val="1"/>
+      <w:numFmt w:val="bullet"/>
+      <w:lvlText w:val="o"/>
+      <w:lvlJc w:val="left"/>
+      <w:pPr>
+        <w:ind w:left="5760" w:hanging="360"/>
+      </w:pPr>
+      <w:rPr>
+        <w:rFonts w:ascii="Courier New" w:hAnsi="Courier New" w:cs="Courier New" w:hint="default"/>
+      </w:rPr>
+    </w:lvl>
+    <w:lvl w:ilvl="8" w:tplc="240A0005" w:tentative="1">
+      <w:start w:val="1"/>
+      <w:numFmt w:val="bullet"/>
+      <w:lvlText w:val=""/>
+      <w:lvlJc w:val="left"/>
+      <w:pPr>
+        <w:ind w:left="6480" w:hanging="360"/>
+      </w:pPr>
+      <w:rPr>
+        <w:rFonts w:ascii="Wingdings" w:hAnsi="Wingdings" w:hint="default"/>
+      </w:rPr>
+    </w:lvl>
+  </w:abstractNum>
+  <w:abstractNum w:abstractNumId="3" w15:restartNumberingAfterBreak="0">
+    <w:nsid w:val="149D6E9C"/>
+    <w:multiLevelType w:val="multilevel"/>
+    <w:tmpl w:val="32A416EE"/>
+    <w:lvl w:ilvl="0">
+      <w:start w:val="1"/>
+      <w:numFmt w:val="decimal"/>
+      <w:lvlText w:val="%1."/>
+      <w:lvlJc w:val="left"/>
+      <w:pPr>
+        <w:ind w:left="360" w:hanging="360"/>
+      </w:pPr>
+      <w:rPr>
+        <w:rFonts w:hint="default"/>
+      </w:rPr>
+    </w:lvl>
+    <w:lvl w:ilvl="1">
+      <w:start w:val="1"/>
+      <w:numFmt w:val="bullet"/>
+      <w:lvlText w:val=""/>
+      <w:lvlJc w:val="left"/>
+      <w:pPr>
+        <w:ind w:left="792" w:hanging="432"/>
+      </w:pPr>
+      <w:rPr>
+        <w:rFonts w:ascii="Symbol" w:hAnsi="Symbol" w:hint="default"/>
+      </w:rPr>
+    </w:lvl>
+    <w:lvl w:ilvl="2">
+      <w:start w:val="1"/>
+      <w:numFmt w:val="decimal"/>
+      <w:lvlText w:val="%1.%2.%3."/>
+      <w:lvlJc w:val="left"/>
+      <w:pPr>
+        <w:ind w:left="1224" w:hanging="504"/>
+      </w:pPr>
+      <w:rPr>
+        <w:rFonts w:hint="default"/>
+      </w:rPr>
+    </w:lvl>
+    <w:lvl w:ilvl="3">
+      <w:start w:val="1"/>
+      <w:numFmt w:val="decimal"/>
+      <w:lvlText w:val="%1.%2.%3.%4."/>
+      <w:lvlJc w:val="left"/>
+      <w:pPr>
+        <w:ind w:left="1728" w:hanging="648"/>
+      </w:pPr>
+      <w:rPr>
+        <w:rFonts w:hint="default"/>
+      </w:rPr>
+    </w:lvl>
+    <w:lvl w:ilvl="4">
+      <w:start w:val="1"/>
+      <w:numFmt w:val="decimal"/>
+      <w:lvlText w:val="%1.%2.%3.%4.%5."/>
+      <w:lvlJc w:val="left"/>
+      <w:pPr>
+        <w:ind w:left="2232" w:hanging="792"/>
+      </w:pPr>
+      <w:rPr>
+        <w:rFonts w:hint="default"/>
+      </w:rPr>
+    </w:lvl>
+    <w:lvl w:ilvl="5">
+      <w:start w:val="1"/>
+      <w:numFmt w:val="decimal"/>
+      <w:lvlText w:val="%1.%2.%3.%4.%5.%6."/>
+      <w:lvlJc w:val="left"/>
+      <w:pPr>
+        <w:ind w:left="2736" w:hanging="936"/>
+      </w:pPr>
+      <w:rPr>
+        <w:rFonts w:hint="default"/>
+      </w:rPr>
+    </w:lvl>
+    <w:lvl w:ilvl="6">
+      <w:start w:val="1"/>
+      <w:numFmt w:val="decimal"/>
+      <w:lvlText w:val="%1.%2.%3.%4.%5.%6.%7."/>
+      <w:lvlJc w:val="left"/>
+      <w:pPr>
+        <w:ind w:left="3240" w:hanging="1080"/>
+      </w:pPr>
+      <w:rPr>
+        <w:rFonts w:hint="default"/>
+      </w:rPr>
+    </w:lvl>
+    <w:lvl w:ilvl="7">
+      <w:start w:val="1"/>
+      <w:numFmt w:val="decimal"/>
+      <w:lvlText w:val="%1.%2.%3.%4.%5.%6.%7.%8."/>
+      <w:lvlJc w:val="left"/>
+      <w:pPr>
+        <w:ind w:left="3744" w:hanging="1224"/>
+      </w:pPr>
+      <w:rPr>
+        <w:rFonts w:hint="default"/>
+      </w:rPr>
+    </w:lvl>
+    <w:lvl w:ilvl="8">
+      <w:start w:val="1"/>
+      <w:numFmt w:val="decimal"/>
+      <w:lvlText w:val="%1.%2.%3.%4.%5.%6.%7.%8.%9."/>
+      <w:lvlJc w:val="left"/>
+      <w:pPr>
+        <w:ind w:left="4320" w:hanging="1440"/>
+      </w:pPr>
+      <w:rPr>
+        <w:rFonts w:hint="default"/>
+      </w:rPr>
+    </w:lvl>
+  </w:abstractNum>
+  <w:abstractNum w:abstractNumId="4" w15:restartNumberingAfterBreak="0">
     <w:nsid w:val="17647A6A"/>
     <w:multiLevelType w:val="hybridMultilevel"/>
     <w:tmpl w:val="1A882D1E"/>
@@ -6350,8 +6711,234 @@
       </w:rPr>
     </w:lvl>
   </w:abstractNum>
-  <w:abstractNum w:abstractNumId="2">
+  <w:abstractNum w:abstractNumId="5" w15:restartNumberingAfterBreak="0">
     <w:nsid w:val="202149E7"/>
+    <w:multiLevelType w:val="multilevel"/>
+    <w:tmpl w:val="240A001F"/>
+    <w:lvl w:ilvl="0">
+      <w:start w:val="1"/>
+      <w:numFmt w:val="decimal"/>
+      <w:lvlText w:val="%1."/>
+      <w:lvlJc w:val="left"/>
+      <w:pPr>
+        <w:ind w:left="360" w:hanging="360"/>
+      </w:pPr>
+      <w:rPr>
+        <w:rFonts w:hint="default"/>
+      </w:rPr>
+    </w:lvl>
+    <w:lvl w:ilvl="1">
+      <w:start w:val="1"/>
+      <w:numFmt w:val="decimal"/>
+      <w:lvlText w:val="%1.%2."/>
+      <w:lvlJc w:val="left"/>
+      <w:pPr>
+        <w:ind w:left="792" w:hanging="432"/>
+      </w:pPr>
+      <w:rPr>
+        <w:rFonts w:hint="default"/>
+      </w:rPr>
+    </w:lvl>
+    <w:lvl w:ilvl="2">
+      <w:start w:val="1"/>
+      <w:numFmt w:val="decimal"/>
+      <w:lvlText w:val="%1.%2.%3."/>
+      <w:lvlJc w:val="left"/>
+      <w:pPr>
+        <w:ind w:left="1224" w:hanging="504"/>
+      </w:pPr>
+      <w:rPr>
+        <w:rFonts w:hint="default"/>
+      </w:rPr>
+    </w:lvl>
+    <w:lvl w:ilvl="3">
+      <w:start w:val="1"/>
+      <w:numFmt w:val="decimal"/>
+      <w:lvlText w:val="%1.%2.%3.%4."/>
+      <w:lvlJc w:val="left"/>
+      <w:pPr>
+        <w:ind w:left="1728" w:hanging="648"/>
+      </w:pPr>
+      <w:rPr>
+        <w:rFonts w:hint="default"/>
+      </w:rPr>
+    </w:lvl>
+    <w:lvl w:ilvl="4">
+      <w:start w:val="1"/>
+      <w:numFmt w:val="decimal"/>
+      <w:lvlText w:val="%1.%2.%3.%4.%5."/>
+      <w:lvlJc w:val="left"/>
+      <w:pPr>
+        <w:ind w:left="2232" w:hanging="792"/>
+      </w:pPr>
+      <w:rPr>
+        <w:rFonts w:hint="default"/>
+      </w:rPr>
+    </w:lvl>
+    <w:lvl w:ilvl="5">
+      <w:start w:val="1"/>
+      <w:numFmt w:val="decimal"/>
+      <w:lvlText w:val="%1.%2.%3.%4.%5.%6."/>
+      <w:lvlJc w:val="left"/>
+      <w:pPr>
+        <w:ind w:left="2736" w:hanging="936"/>
+      </w:pPr>
+      <w:rPr>
+        <w:rFonts w:hint="default"/>
+      </w:rPr>
+    </w:lvl>
+    <w:lvl w:ilvl="6">
+      <w:start w:val="1"/>
+      <w:numFmt w:val="decimal"/>
+      <w:lvlText w:val="%1.%2.%3.%4.%5.%6.%7."/>
+      <w:lvlJc w:val="left"/>
+      <w:pPr>
+        <w:ind w:left="3240" w:hanging="1080"/>
+      </w:pPr>
+      <w:rPr>
+        <w:rFonts w:hint="default"/>
+      </w:rPr>
+    </w:lvl>
+    <w:lvl w:ilvl="7">
+      <w:start w:val="1"/>
+      <w:numFmt w:val="decimal"/>
+      <w:lvlText w:val="%1.%2.%3.%4.%5.%6.%7.%8."/>
+      <w:lvlJc w:val="left"/>
+      <w:pPr>
+        <w:ind w:left="3744" w:hanging="1224"/>
+      </w:pPr>
+      <w:rPr>
+        <w:rFonts w:hint="default"/>
+      </w:rPr>
+    </w:lvl>
+    <w:lvl w:ilvl="8">
+      <w:start w:val="1"/>
+      <w:numFmt w:val="decimal"/>
+      <w:lvlText w:val="%1.%2.%3.%4.%5.%6.%7.%8.%9."/>
+      <w:lvlJc w:val="left"/>
+      <w:pPr>
+        <w:ind w:left="4320" w:hanging="1440"/>
+      </w:pPr>
+      <w:rPr>
+        <w:rFonts w:hint="default"/>
+      </w:rPr>
+    </w:lvl>
+  </w:abstractNum>
+  <w:abstractNum w:abstractNumId="6" w15:restartNumberingAfterBreak="0">
+    <w:nsid w:val="2AFF268F"/>
+    <w:multiLevelType w:val="hybridMultilevel"/>
+    <w:tmpl w:val="04D8422C"/>
+    <w:lvl w:ilvl="0" w:tplc="240A0001">
+      <w:start w:val="1"/>
+      <w:numFmt w:val="bullet"/>
+      <w:lvlText w:val=""/>
+      <w:lvlJc w:val="left"/>
+      <w:pPr>
+        <w:ind w:left="720" w:hanging="360"/>
+      </w:pPr>
+      <w:rPr>
+        <w:rFonts w:ascii="Symbol" w:hAnsi="Symbol" w:hint="default"/>
+      </w:rPr>
+    </w:lvl>
+    <w:lvl w:ilvl="1" w:tplc="240A0003" w:tentative="1">
+      <w:start w:val="1"/>
+      <w:numFmt w:val="bullet"/>
+      <w:lvlText w:val="o"/>
+      <w:lvlJc w:val="left"/>
+      <w:pPr>
+        <w:ind w:left="1440" w:hanging="360"/>
+      </w:pPr>
+      <w:rPr>
+        <w:rFonts w:ascii="Courier New" w:hAnsi="Courier New" w:cs="Courier New" w:hint="default"/>
+      </w:rPr>
+    </w:lvl>
+    <w:lvl w:ilvl="2" w:tplc="240A0005" w:tentative="1">
+      <w:start w:val="1"/>
+      <w:numFmt w:val="bullet"/>
+      <w:lvlText w:val=""/>
+      <w:lvlJc w:val="left"/>
+      <w:pPr>
+        <w:ind w:left="2160" w:hanging="360"/>
+      </w:pPr>
+      <w:rPr>
+        <w:rFonts w:ascii="Wingdings" w:hAnsi="Wingdings" w:hint="default"/>
+      </w:rPr>
+    </w:lvl>
+    <w:lvl w:ilvl="3" w:tplc="240A0001">
+      <w:start w:val="1"/>
+      <w:numFmt w:val="bullet"/>
+      <w:lvlText w:val=""/>
+      <w:lvlJc w:val="left"/>
+      <w:pPr>
+        <w:ind w:left="2880" w:hanging="360"/>
+      </w:pPr>
+      <w:rPr>
+        <w:rFonts w:ascii="Symbol" w:hAnsi="Symbol" w:hint="default"/>
+      </w:rPr>
+    </w:lvl>
+    <w:lvl w:ilvl="4" w:tplc="240A0003" w:tentative="1">
+      <w:start w:val="1"/>
+      <w:numFmt w:val="bullet"/>
+      <w:lvlText w:val="o"/>
+      <w:lvlJc w:val="left"/>
+      <w:pPr>
+        <w:ind w:left="3600" w:hanging="360"/>
+      </w:pPr>
+      <w:rPr>
+        <w:rFonts w:ascii="Courier New" w:hAnsi="Courier New" w:cs="Courier New" w:hint="default"/>
+      </w:rPr>
+    </w:lvl>
+    <w:lvl w:ilvl="5" w:tplc="240A0005" w:tentative="1">
+      <w:start w:val="1"/>
+      <w:numFmt w:val="bullet"/>
+      <w:lvlText w:val=""/>
+      <w:lvlJc w:val="left"/>
+      <w:pPr>
+        <w:ind w:left="4320" w:hanging="360"/>
+      </w:pPr>
+      <w:rPr>
+        <w:rFonts w:ascii="Wingdings" w:hAnsi="Wingdings" w:hint="default"/>
+      </w:rPr>
+    </w:lvl>
+    <w:lvl w:ilvl="6" w:tplc="240A0001" w:tentative="1">
+      <w:start w:val="1"/>
+      <w:numFmt w:val="bullet"/>
+      <w:lvlText w:val=""/>
+      <w:lvlJc w:val="left"/>
+      <w:pPr>
+        <w:ind w:left="5040" w:hanging="360"/>
+      </w:pPr>
+      <w:rPr>
+        <w:rFonts w:ascii="Symbol" w:hAnsi="Symbol" w:hint="default"/>
+      </w:rPr>
+    </w:lvl>
+    <w:lvl w:ilvl="7" w:tplc="240A0003" w:tentative="1">
+      <w:start w:val="1"/>
+      <w:numFmt w:val="bullet"/>
+      <w:lvlText w:val="o"/>
+      <w:lvlJc w:val="left"/>
+      <w:pPr>
+        <w:ind w:left="5760" w:hanging="360"/>
+      </w:pPr>
+      <w:rPr>
+        <w:rFonts w:ascii="Courier New" w:hAnsi="Courier New" w:cs="Courier New" w:hint="default"/>
+      </w:rPr>
+    </w:lvl>
+    <w:lvl w:ilvl="8" w:tplc="240A0005" w:tentative="1">
+      <w:start w:val="1"/>
+      <w:numFmt w:val="bullet"/>
+      <w:lvlText w:val=""/>
+      <w:lvlJc w:val="left"/>
+      <w:pPr>
+        <w:ind w:left="6480" w:hanging="360"/>
+      </w:pPr>
+      <w:rPr>
+        <w:rFonts w:ascii="Wingdings" w:hAnsi="Wingdings" w:hint="default"/>
+      </w:rPr>
+    </w:lvl>
+  </w:abstractNum>
+  <w:abstractNum w:abstractNumId="7" w15:restartNumberingAfterBreak="0">
+    <w:nsid w:val="2DCC1820"/>
     <w:multiLevelType w:val="multilevel"/>
     <w:tmpl w:val="B198A2A6"/>
     <w:lvl w:ilvl="0">
@@ -6463,7 +7050,206 @@
       </w:pPr>
     </w:lvl>
   </w:abstractNum>
-  <w:abstractNum w:abstractNumId="3">
+  <w:abstractNum w:abstractNumId="8" w15:restartNumberingAfterBreak="0">
+    <w:nsid w:val="353F671C"/>
+    <w:multiLevelType w:val="hybridMultilevel"/>
+    <w:tmpl w:val="F7B44022"/>
+    <w:lvl w:ilvl="0" w:tplc="240A0001">
+      <w:start w:val="1"/>
+      <w:numFmt w:val="bullet"/>
+      <w:lvlText w:val=""/>
+      <w:lvlJc w:val="left"/>
+      <w:pPr>
+        <w:ind w:left="2880" w:hanging="360"/>
+      </w:pPr>
+      <w:rPr>
+        <w:rFonts w:ascii="Symbol" w:hAnsi="Symbol" w:hint="default"/>
+      </w:rPr>
+    </w:lvl>
+    <w:lvl w:ilvl="1" w:tplc="240A0003">
+      <w:start w:val="1"/>
+      <w:numFmt w:val="bullet"/>
+      <w:lvlText w:val="o"/>
+      <w:lvlJc w:val="left"/>
+      <w:pPr>
+        <w:ind w:left="3600" w:hanging="360"/>
+      </w:pPr>
+      <w:rPr>
+        <w:rFonts w:ascii="Courier New" w:hAnsi="Courier New" w:cs="Courier New" w:hint="default"/>
+      </w:rPr>
+    </w:lvl>
+    <w:lvl w:ilvl="2" w:tplc="240A0005" w:tentative="1">
+      <w:start w:val="1"/>
+      <w:numFmt w:val="bullet"/>
+      <w:lvlText w:val=""/>
+      <w:lvlJc w:val="left"/>
+      <w:pPr>
+        <w:ind w:left="4320" w:hanging="360"/>
+      </w:pPr>
+      <w:rPr>
+        <w:rFonts w:ascii="Wingdings" w:hAnsi="Wingdings" w:hint="default"/>
+      </w:rPr>
+    </w:lvl>
+    <w:lvl w:ilvl="3" w:tplc="240A0001" w:tentative="1">
+      <w:start w:val="1"/>
+      <w:numFmt w:val="bullet"/>
+      <w:lvlText w:val=""/>
+      <w:lvlJc w:val="left"/>
+      <w:pPr>
+        <w:ind w:left="5040" w:hanging="360"/>
+      </w:pPr>
+      <w:rPr>
+        <w:rFonts w:ascii="Symbol" w:hAnsi="Symbol" w:hint="default"/>
+      </w:rPr>
+    </w:lvl>
+    <w:lvl w:ilvl="4" w:tplc="240A0003" w:tentative="1">
+      <w:start w:val="1"/>
+      <w:numFmt w:val="bullet"/>
+      <w:lvlText w:val="o"/>
+      <w:lvlJc w:val="left"/>
+      <w:pPr>
+        <w:ind w:left="5760" w:hanging="360"/>
+      </w:pPr>
+      <w:rPr>
+        <w:rFonts w:ascii="Courier New" w:hAnsi="Courier New" w:cs="Courier New" w:hint="default"/>
+      </w:rPr>
+    </w:lvl>
+    <w:lvl w:ilvl="5" w:tplc="240A0005" w:tentative="1">
+      <w:start w:val="1"/>
+      <w:numFmt w:val="bullet"/>
+      <w:lvlText w:val=""/>
+      <w:lvlJc w:val="left"/>
+      <w:pPr>
+        <w:ind w:left="6480" w:hanging="360"/>
+      </w:pPr>
+      <w:rPr>
+        <w:rFonts w:ascii="Wingdings" w:hAnsi="Wingdings" w:hint="default"/>
+      </w:rPr>
+    </w:lvl>
+    <w:lvl w:ilvl="6" w:tplc="240A0001" w:tentative="1">
+      <w:start w:val="1"/>
+      <w:numFmt w:val="bullet"/>
+      <w:lvlText w:val=""/>
+      <w:lvlJc w:val="left"/>
+      <w:pPr>
+        <w:ind w:left="7200" w:hanging="360"/>
+      </w:pPr>
+      <w:rPr>
+        <w:rFonts w:ascii="Symbol" w:hAnsi="Symbol" w:hint="default"/>
+      </w:rPr>
+    </w:lvl>
+    <w:lvl w:ilvl="7" w:tplc="240A0003" w:tentative="1">
+      <w:start w:val="1"/>
+      <w:numFmt w:val="bullet"/>
+      <w:lvlText w:val="o"/>
+      <w:lvlJc w:val="left"/>
+      <w:pPr>
+        <w:ind w:left="7920" w:hanging="360"/>
+      </w:pPr>
+      <w:rPr>
+        <w:rFonts w:ascii="Courier New" w:hAnsi="Courier New" w:cs="Courier New" w:hint="default"/>
+      </w:rPr>
+    </w:lvl>
+    <w:lvl w:ilvl="8" w:tplc="240A0005" w:tentative="1">
+      <w:start w:val="1"/>
+      <w:numFmt w:val="bullet"/>
+      <w:lvlText w:val=""/>
+      <w:lvlJc w:val="left"/>
+      <w:pPr>
+        <w:ind w:left="8640" w:hanging="360"/>
+      </w:pPr>
+      <w:rPr>
+        <w:rFonts w:ascii="Wingdings" w:hAnsi="Wingdings" w:hint="default"/>
+      </w:rPr>
+    </w:lvl>
+  </w:abstractNum>
+  <w:abstractNum w:abstractNumId="9" w15:restartNumberingAfterBreak="0">
+    <w:nsid w:val="43D05196"/>
+    <w:multiLevelType w:val="multilevel"/>
+    <w:tmpl w:val="240A001F"/>
+    <w:lvl w:ilvl="0">
+      <w:start w:val="1"/>
+      <w:numFmt w:val="decimal"/>
+      <w:lvlText w:val="%1."/>
+      <w:lvlJc w:val="left"/>
+      <w:pPr>
+        <w:ind w:left="360" w:hanging="360"/>
+      </w:pPr>
+    </w:lvl>
+    <w:lvl w:ilvl="1">
+      <w:start w:val="1"/>
+      <w:numFmt w:val="decimal"/>
+      <w:lvlText w:val="%1.%2."/>
+      <w:lvlJc w:val="left"/>
+      <w:pPr>
+        <w:ind w:left="792" w:hanging="432"/>
+      </w:pPr>
+    </w:lvl>
+    <w:lvl w:ilvl="2">
+      <w:start w:val="1"/>
+      <w:numFmt w:val="decimal"/>
+      <w:lvlText w:val="%1.%2.%3."/>
+      <w:lvlJc w:val="left"/>
+      <w:pPr>
+        <w:ind w:left="1224" w:hanging="504"/>
+      </w:pPr>
+    </w:lvl>
+    <w:lvl w:ilvl="3">
+      <w:start w:val="1"/>
+      <w:numFmt w:val="decimal"/>
+      <w:lvlText w:val="%1.%2.%3.%4."/>
+      <w:lvlJc w:val="left"/>
+      <w:pPr>
+        <w:ind w:left="1728" w:hanging="648"/>
+      </w:pPr>
+    </w:lvl>
+    <w:lvl w:ilvl="4">
+      <w:start w:val="1"/>
+      <w:numFmt w:val="decimal"/>
+      <w:lvlText w:val="%1.%2.%3.%4.%5."/>
+      <w:lvlJc w:val="left"/>
+      <w:pPr>
+        <w:ind w:left="2232" w:hanging="792"/>
+      </w:pPr>
+    </w:lvl>
+    <w:lvl w:ilvl="5">
+      <w:start w:val="1"/>
+      <w:numFmt w:val="decimal"/>
+      <w:lvlText w:val="%1.%2.%3.%4.%5.%6."/>
+      <w:lvlJc w:val="left"/>
+      <w:pPr>
+        <w:ind w:left="2736" w:hanging="936"/>
+      </w:pPr>
+    </w:lvl>
+    <w:lvl w:ilvl="6">
+      <w:start w:val="1"/>
+      <w:numFmt w:val="decimal"/>
+      <w:lvlText w:val="%1.%2.%3.%4.%5.%6.%7."/>
+      <w:lvlJc w:val="left"/>
+      <w:pPr>
+        <w:ind w:left="3240" w:hanging="1080"/>
+      </w:pPr>
+    </w:lvl>
+    <w:lvl w:ilvl="7">
+      <w:start w:val="1"/>
+      <w:numFmt w:val="decimal"/>
+      <w:lvlText w:val="%1.%2.%3.%4.%5.%6.%7.%8."/>
+      <w:lvlJc w:val="left"/>
+      <w:pPr>
+        <w:ind w:left="3744" w:hanging="1224"/>
+      </w:pPr>
+    </w:lvl>
+    <w:lvl w:ilvl="8">
+      <w:start w:val="1"/>
+      <w:numFmt w:val="decimal"/>
+      <w:lvlText w:val="%1.%2.%3.%4.%5.%6.%7.%8.%9."/>
+      <w:lvlJc w:val="left"/>
+      <w:pPr>
+        <w:ind w:left="4320" w:hanging="1440"/>
+      </w:pPr>
+    </w:lvl>
+  </w:abstractNum>
+  <w:abstractNum w:abstractNumId="10" w15:restartNumberingAfterBreak="0">
     <w:nsid w:val="56D74F68"/>
     <w:multiLevelType w:val="hybridMultilevel"/>
     <w:tmpl w:val="01AEC0E2"/>
@@ -6576,11 +7362,463 @@
       </w:rPr>
     </w:lvl>
   </w:abstractNum>
+  <w:abstractNum w:abstractNumId="11" w15:restartNumberingAfterBreak="0">
+    <w:nsid w:val="57C446E2"/>
+    <w:multiLevelType w:val="hybridMultilevel"/>
+    <w:tmpl w:val="D1BA5FBA"/>
+    <w:lvl w:ilvl="0" w:tplc="240A0001">
+      <w:start w:val="1"/>
+      <w:numFmt w:val="bullet"/>
+      <w:lvlText w:val=""/>
+      <w:lvlJc w:val="left"/>
+      <w:pPr>
+        <w:ind w:left="2880" w:hanging="360"/>
+      </w:pPr>
+      <w:rPr>
+        <w:rFonts w:ascii="Symbol" w:hAnsi="Symbol" w:hint="default"/>
+      </w:rPr>
+    </w:lvl>
+    <w:lvl w:ilvl="1" w:tplc="240A0001">
+      <w:start w:val="1"/>
+      <w:numFmt w:val="bullet"/>
+      <w:lvlText w:val=""/>
+      <w:lvlJc w:val="left"/>
+      <w:pPr>
+        <w:ind w:left="3600" w:hanging="360"/>
+      </w:pPr>
+      <w:rPr>
+        <w:rFonts w:ascii="Symbol" w:hAnsi="Symbol" w:hint="default"/>
+      </w:rPr>
+    </w:lvl>
+    <w:lvl w:ilvl="2" w:tplc="240A0005" w:tentative="1">
+      <w:start w:val="1"/>
+      <w:numFmt w:val="bullet"/>
+      <w:lvlText w:val=""/>
+      <w:lvlJc w:val="left"/>
+      <w:pPr>
+        <w:ind w:left="4320" w:hanging="360"/>
+      </w:pPr>
+      <w:rPr>
+        <w:rFonts w:ascii="Wingdings" w:hAnsi="Wingdings" w:hint="default"/>
+      </w:rPr>
+    </w:lvl>
+    <w:lvl w:ilvl="3" w:tplc="240A0001" w:tentative="1">
+      <w:start w:val="1"/>
+      <w:numFmt w:val="bullet"/>
+      <w:lvlText w:val=""/>
+      <w:lvlJc w:val="left"/>
+      <w:pPr>
+        <w:ind w:left="5040" w:hanging="360"/>
+      </w:pPr>
+      <w:rPr>
+        <w:rFonts w:ascii="Symbol" w:hAnsi="Symbol" w:hint="default"/>
+      </w:rPr>
+    </w:lvl>
+    <w:lvl w:ilvl="4" w:tplc="240A0003" w:tentative="1">
+      <w:start w:val="1"/>
+      <w:numFmt w:val="bullet"/>
+      <w:lvlText w:val="o"/>
+      <w:lvlJc w:val="left"/>
+      <w:pPr>
+        <w:ind w:left="5760" w:hanging="360"/>
+      </w:pPr>
+      <w:rPr>
+        <w:rFonts w:ascii="Courier New" w:hAnsi="Courier New" w:cs="Courier New" w:hint="default"/>
+      </w:rPr>
+    </w:lvl>
+    <w:lvl w:ilvl="5" w:tplc="240A0005" w:tentative="1">
+      <w:start w:val="1"/>
+      <w:numFmt w:val="bullet"/>
+      <w:lvlText w:val=""/>
+      <w:lvlJc w:val="left"/>
+      <w:pPr>
+        <w:ind w:left="6480" w:hanging="360"/>
+      </w:pPr>
+      <w:rPr>
+        <w:rFonts w:ascii="Wingdings" w:hAnsi="Wingdings" w:hint="default"/>
+      </w:rPr>
+    </w:lvl>
+    <w:lvl w:ilvl="6" w:tplc="240A0001" w:tentative="1">
+      <w:start w:val="1"/>
+      <w:numFmt w:val="bullet"/>
+      <w:lvlText w:val=""/>
+      <w:lvlJc w:val="left"/>
+      <w:pPr>
+        <w:ind w:left="7200" w:hanging="360"/>
+      </w:pPr>
+      <w:rPr>
+        <w:rFonts w:ascii="Symbol" w:hAnsi="Symbol" w:hint="default"/>
+      </w:rPr>
+    </w:lvl>
+    <w:lvl w:ilvl="7" w:tplc="240A0003" w:tentative="1">
+      <w:start w:val="1"/>
+      <w:numFmt w:val="bullet"/>
+      <w:lvlText w:val="o"/>
+      <w:lvlJc w:val="left"/>
+      <w:pPr>
+        <w:ind w:left="7920" w:hanging="360"/>
+      </w:pPr>
+      <w:rPr>
+        <w:rFonts w:ascii="Courier New" w:hAnsi="Courier New" w:cs="Courier New" w:hint="default"/>
+      </w:rPr>
+    </w:lvl>
+    <w:lvl w:ilvl="8" w:tplc="240A0005" w:tentative="1">
+      <w:start w:val="1"/>
+      <w:numFmt w:val="bullet"/>
+      <w:lvlText w:val=""/>
+      <w:lvlJc w:val="left"/>
+      <w:pPr>
+        <w:ind w:left="8640" w:hanging="360"/>
+      </w:pPr>
+      <w:rPr>
+        <w:rFonts w:ascii="Wingdings" w:hAnsi="Wingdings" w:hint="default"/>
+      </w:rPr>
+    </w:lvl>
+  </w:abstractNum>
+  <w:abstractNum w:abstractNumId="12" w15:restartNumberingAfterBreak="0">
+    <w:nsid w:val="60DD457A"/>
+    <w:multiLevelType w:val="multilevel"/>
+    <w:tmpl w:val="2CC04B28"/>
+    <w:lvl w:ilvl="0">
+      <w:start w:val="1"/>
+      <w:numFmt w:val="decimal"/>
+      <w:lvlText w:val="%1."/>
+      <w:lvlJc w:val="left"/>
+      <w:pPr>
+        <w:ind w:left="360" w:hanging="360"/>
+      </w:pPr>
+      <w:rPr>
+        <w:rFonts w:hint="default"/>
+      </w:rPr>
+    </w:lvl>
+    <w:lvl w:ilvl="1">
+      <w:start w:val="1"/>
+      <w:numFmt w:val="bullet"/>
+      <w:lvlText w:val=""/>
+      <w:lvlJc w:val="left"/>
+      <w:pPr>
+        <w:ind w:left="792" w:hanging="432"/>
+      </w:pPr>
+      <w:rPr>
+        <w:rFonts w:ascii="Symbol" w:hAnsi="Symbol" w:hint="default"/>
+      </w:rPr>
+    </w:lvl>
+    <w:lvl w:ilvl="2">
+      <w:start w:val="1"/>
+      <w:numFmt w:val="decimal"/>
+      <w:lvlText w:val="%1.%2.%3."/>
+      <w:lvlJc w:val="left"/>
+      <w:pPr>
+        <w:ind w:left="1224" w:hanging="504"/>
+      </w:pPr>
+      <w:rPr>
+        <w:rFonts w:hint="default"/>
+      </w:rPr>
+    </w:lvl>
+    <w:lvl w:ilvl="3">
+      <w:start w:val="1"/>
+      <w:numFmt w:val="decimal"/>
+      <w:lvlText w:val="%1.%2.%3.%4."/>
+      <w:lvlJc w:val="left"/>
+      <w:pPr>
+        <w:ind w:left="1728" w:hanging="648"/>
+      </w:pPr>
+      <w:rPr>
+        <w:rFonts w:hint="default"/>
+      </w:rPr>
+    </w:lvl>
+    <w:lvl w:ilvl="4">
+      <w:start w:val="1"/>
+      <w:numFmt w:val="decimal"/>
+      <w:lvlText w:val="%1.%2.%3.%4.%5."/>
+      <w:lvlJc w:val="left"/>
+      <w:pPr>
+        <w:ind w:left="2232" w:hanging="792"/>
+      </w:pPr>
+      <w:rPr>
+        <w:rFonts w:hint="default"/>
+      </w:rPr>
+    </w:lvl>
+    <w:lvl w:ilvl="5">
+      <w:start w:val="1"/>
+      <w:numFmt w:val="decimal"/>
+      <w:lvlText w:val="%1.%2.%3.%4.%5.%6."/>
+      <w:lvlJc w:val="left"/>
+      <w:pPr>
+        <w:ind w:left="2736" w:hanging="936"/>
+      </w:pPr>
+      <w:rPr>
+        <w:rFonts w:hint="default"/>
+      </w:rPr>
+    </w:lvl>
+    <w:lvl w:ilvl="6">
+      <w:start w:val="1"/>
+      <w:numFmt w:val="decimal"/>
+      <w:lvlText w:val="%1.%2.%3.%4.%5.%6.%7."/>
+      <w:lvlJc w:val="left"/>
+      <w:pPr>
+        <w:ind w:left="3240" w:hanging="1080"/>
+      </w:pPr>
+      <w:rPr>
+        <w:rFonts w:hint="default"/>
+      </w:rPr>
+    </w:lvl>
+    <w:lvl w:ilvl="7">
+      <w:start w:val="1"/>
+      <w:numFmt w:val="decimal"/>
+      <w:lvlText w:val="%1.%2.%3.%4.%5.%6.%7.%8."/>
+      <w:lvlJc w:val="left"/>
+      <w:pPr>
+        <w:ind w:left="3744" w:hanging="1224"/>
+      </w:pPr>
+      <w:rPr>
+        <w:rFonts w:hint="default"/>
+      </w:rPr>
+    </w:lvl>
+    <w:lvl w:ilvl="8">
+      <w:start w:val="1"/>
+      <w:numFmt w:val="decimal"/>
+      <w:lvlText w:val="%1.%2.%3.%4.%5.%6.%7.%8.%9."/>
+      <w:lvlJc w:val="left"/>
+      <w:pPr>
+        <w:ind w:left="4320" w:hanging="1440"/>
+      </w:pPr>
+      <w:rPr>
+        <w:rFonts w:hint="default"/>
+      </w:rPr>
+    </w:lvl>
+  </w:abstractNum>
+  <w:abstractNum w:abstractNumId="13" w15:restartNumberingAfterBreak="0">
+    <w:nsid w:val="6F211EA6"/>
+    <w:multiLevelType w:val="multilevel"/>
+    <w:tmpl w:val="240A001F"/>
+    <w:lvl w:ilvl="0">
+      <w:start w:val="1"/>
+      <w:numFmt w:val="decimal"/>
+      <w:lvlText w:val="%1."/>
+      <w:lvlJc w:val="left"/>
+      <w:pPr>
+        <w:ind w:left="1068" w:hanging="360"/>
+      </w:pPr>
+      <w:rPr>
+        <w:rFonts w:hint="default"/>
+      </w:rPr>
+    </w:lvl>
+    <w:lvl w:ilvl="1">
+      <w:start w:val="1"/>
+      <w:numFmt w:val="decimal"/>
+      <w:lvlText w:val="%1.%2."/>
+      <w:lvlJc w:val="left"/>
+      <w:pPr>
+        <w:ind w:left="1500" w:hanging="432"/>
+      </w:pPr>
+      <w:rPr>
+        <w:rFonts w:hint="default"/>
+      </w:rPr>
+    </w:lvl>
+    <w:lvl w:ilvl="2">
+      <w:start w:val="1"/>
+      <w:numFmt w:val="decimal"/>
+      <w:lvlText w:val="%1.%2.%3."/>
+      <w:lvlJc w:val="left"/>
+      <w:pPr>
+        <w:ind w:left="1932" w:hanging="504"/>
+      </w:pPr>
+      <w:rPr>
+        <w:rFonts w:hint="default"/>
+      </w:rPr>
+    </w:lvl>
+    <w:lvl w:ilvl="3">
+      <w:start w:val="1"/>
+      <w:numFmt w:val="decimal"/>
+      <w:lvlText w:val="%1.%2.%3.%4."/>
+      <w:lvlJc w:val="left"/>
+      <w:pPr>
+        <w:ind w:left="2436" w:hanging="648"/>
+      </w:pPr>
+      <w:rPr>
+        <w:rFonts w:hint="default"/>
+      </w:rPr>
+    </w:lvl>
+    <w:lvl w:ilvl="4">
+      <w:start w:val="1"/>
+      <w:numFmt w:val="decimal"/>
+      <w:lvlText w:val="%1.%2.%3.%4.%5."/>
+      <w:lvlJc w:val="left"/>
+      <w:pPr>
+        <w:ind w:left="2940" w:hanging="792"/>
+      </w:pPr>
+      <w:rPr>
+        <w:rFonts w:hint="default"/>
+      </w:rPr>
+    </w:lvl>
+    <w:lvl w:ilvl="5">
+      <w:start w:val="1"/>
+      <w:numFmt w:val="decimal"/>
+      <w:lvlText w:val="%1.%2.%3.%4.%5.%6."/>
+      <w:lvlJc w:val="left"/>
+      <w:pPr>
+        <w:ind w:left="3444" w:hanging="936"/>
+      </w:pPr>
+      <w:rPr>
+        <w:rFonts w:hint="default"/>
+      </w:rPr>
+    </w:lvl>
+    <w:lvl w:ilvl="6">
+      <w:start w:val="1"/>
+      <w:numFmt w:val="decimal"/>
+      <w:lvlText w:val="%1.%2.%3.%4.%5.%6.%7."/>
+      <w:lvlJc w:val="left"/>
+      <w:pPr>
+        <w:ind w:left="3948" w:hanging="1080"/>
+      </w:pPr>
+      <w:rPr>
+        <w:rFonts w:hint="default"/>
+      </w:rPr>
+    </w:lvl>
+    <w:lvl w:ilvl="7">
+      <w:start w:val="1"/>
+      <w:numFmt w:val="decimal"/>
+      <w:lvlText w:val="%1.%2.%3.%4.%5.%6.%7.%8."/>
+      <w:lvlJc w:val="left"/>
+      <w:pPr>
+        <w:ind w:left="4452" w:hanging="1224"/>
+      </w:pPr>
+      <w:rPr>
+        <w:rFonts w:hint="default"/>
+      </w:rPr>
+    </w:lvl>
+    <w:lvl w:ilvl="8">
+      <w:start w:val="1"/>
+      <w:numFmt w:val="decimal"/>
+      <w:lvlText w:val="%1.%2.%3.%4.%5.%6.%7.%8.%9."/>
+      <w:lvlJc w:val="left"/>
+      <w:pPr>
+        <w:ind w:left="5028" w:hanging="1440"/>
+      </w:pPr>
+      <w:rPr>
+        <w:rFonts w:hint="default"/>
+      </w:rPr>
+    </w:lvl>
+  </w:abstractNum>
+  <w:abstractNum w:abstractNumId="14" w15:restartNumberingAfterBreak="0">
+    <w:nsid w:val="75661BDD"/>
+    <w:multiLevelType w:val="multilevel"/>
+    <w:tmpl w:val="32A416EE"/>
+    <w:lvl w:ilvl="0">
+      <w:start w:val="1"/>
+      <w:numFmt w:val="decimal"/>
+      <w:lvlText w:val="%1."/>
+      <w:lvlJc w:val="left"/>
+      <w:pPr>
+        <w:ind w:left="360" w:hanging="360"/>
+      </w:pPr>
+      <w:rPr>
+        <w:rFonts w:hint="default"/>
+      </w:rPr>
+    </w:lvl>
+    <w:lvl w:ilvl="1">
+      <w:start w:val="1"/>
+      <w:numFmt w:val="bullet"/>
+      <w:lvlText w:val=""/>
+      <w:lvlJc w:val="left"/>
+      <w:pPr>
+        <w:ind w:left="792" w:hanging="432"/>
+      </w:pPr>
+      <w:rPr>
+        <w:rFonts w:ascii="Symbol" w:hAnsi="Symbol" w:hint="default"/>
+      </w:rPr>
+    </w:lvl>
+    <w:lvl w:ilvl="2">
+      <w:start w:val="1"/>
+      <w:numFmt w:val="decimal"/>
+      <w:lvlText w:val="%1.%2.%3."/>
+      <w:lvlJc w:val="left"/>
+      <w:pPr>
+        <w:ind w:left="1224" w:hanging="504"/>
+      </w:pPr>
+      <w:rPr>
+        <w:rFonts w:hint="default"/>
+      </w:rPr>
+    </w:lvl>
+    <w:lvl w:ilvl="3">
+      <w:start w:val="1"/>
+      <w:numFmt w:val="decimal"/>
+      <w:lvlText w:val="%1.%2.%3.%4."/>
+      <w:lvlJc w:val="left"/>
+      <w:pPr>
+        <w:ind w:left="1728" w:hanging="648"/>
+      </w:pPr>
+      <w:rPr>
+        <w:rFonts w:hint="default"/>
+      </w:rPr>
+    </w:lvl>
+    <w:lvl w:ilvl="4">
+      <w:start w:val="1"/>
+      <w:numFmt w:val="decimal"/>
+      <w:lvlText w:val="%1.%2.%3.%4.%5."/>
+      <w:lvlJc w:val="left"/>
+      <w:pPr>
+        <w:ind w:left="2232" w:hanging="792"/>
+      </w:pPr>
+      <w:rPr>
+        <w:rFonts w:hint="default"/>
+      </w:rPr>
+    </w:lvl>
+    <w:lvl w:ilvl="5">
+      <w:start w:val="1"/>
+      <w:numFmt w:val="decimal"/>
+      <w:lvlText w:val="%1.%2.%3.%4.%5.%6."/>
+      <w:lvlJc w:val="left"/>
+      <w:pPr>
+        <w:ind w:left="2736" w:hanging="936"/>
+      </w:pPr>
+      <w:rPr>
+        <w:rFonts w:hint="default"/>
+      </w:rPr>
+    </w:lvl>
+    <w:lvl w:ilvl="6">
+      <w:start w:val="1"/>
+      <w:numFmt w:val="decimal"/>
+      <w:lvlText w:val="%1.%2.%3.%4.%5.%6.%7."/>
+      <w:lvlJc w:val="left"/>
+      <w:pPr>
+        <w:ind w:left="3240" w:hanging="1080"/>
+      </w:pPr>
+      <w:rPr>
+        <w:rFonts w:hint="default"/>
+      </w:rPr>
+    </w:lvl>
+    <w:lvl w:ilvl="7">
+      <w:start w:val="1"/>
+      <w:numFmt w:val="decimal"/>
+      <w:lvlText w:val="%1.%2.%3.%4.%5.%6.%7.%8."/>
+      <w:lvlJc w:val="left"/>
+      <w:pPr>
+        <w:ind w:left="3744" w:hanging="1224"/>
+      </w:pPr>
+      <w:rPr>
+        <w:rFonts w:hint="default"/>
+      </w:rPr>
+    </w:lvl>
+    <w:lvl w:ilvl="8">
+      <w:start w:val="1"/>
+      <w:numFmt w:val="decimal"/>
+      <w:lvlText w:val="%1.%2.%3.%4.%5.%6.%7.%8.%9."/>
+      <w:lvlJc w:val="left"/>
+      <w:pPr>
+        <w:ind w:left="4320" w:hanging="1440"/>
+      </w:pPr>
+      <w:rPr>
+        <w:rFonts w:hint="default"/>
+      </w:rPr>
+    </w:lvl>
+  </w:abstractNum>
   <w:num w:numId="1">
-    <w:abstractNumId w:val="2"/>
+    <w:abstractNumId w:val="5"/>
   </w:num>
   <w:num w:numId="2">
-    <w:abstractNumId w:val="2"/>
+    <w:abstractNumId w:val="5"/>
     <w:lvlOverride w:ilvl="0">
       <w:startOverride w:val="1"/>
     </w:lvlOverride>
@@ -6610,7 +7848,7 @@
     </w:lvlOverride>
   </w:num>
   <w:num w:numId="3">
-    <w:abstractNumId w:val="2"/>
+    <w:abstractNumId w:val="5"/>
     <w:lvlOverride w:ilvl="0">
       <w:startOverride w:val="1"/>
     </w:lvlOverride>
@@ -6640,37 +7878,10 @@
     </w:lvlOverride>
   </w:num>
   <w:num w:numId="4">
-    <w:abstractNumId w:val="2"/>
-    <w:lvlOverride w:ilvl="0">
-      <w:startOverride w:val="1"/>
-    </w:lvlOverride>
-    <w:lvlOverride w:ilvl="1">
-      <w:startOverride w:val="1"/>
-    </w:lvlOverride>
-    <w:lvlOverride w:ilvl="2">
-      <w:startOverride w:val="1"/>
-    </w:lvlOverride>
-    <w:lvlOverride w:ilvl="3">
-      <w:startOverride w:val="1"/>
-    </w:lvlOverride>
-    <w:lvlOverride w:ilvl="4">
-      <w:startOverride w:val="1"/>
-    </w:lvlOverride>
-    <w:lvlOverride w:ilvl="5">
-      <w:startOverride w:val="1"/>
-    </w:lvlOverride>
-    <w:lvlOverride w:ilvl="6">
-      <w:startOverride w:val="1"/>
-    </w:lvlOverride>
-    <w:lvlOverride w:ilvl="7">
-      <w:startOverride w:val="1"/>
-    </w:lvlOverride>
-    <w:lvlOverride w:ilvl="8">
-      <w:startOverride w:val="1"/>
-    </w:lvlOverride>
+    <w:abstractNumId w:val="5"/>
   </w:num>
   <w:num w:numId="5">
-    <w:abstractNumId w:val="2"/>
+    <w:abstractNumId w:val="5"/>
     <w:lvlOverride w:ilvl="0">
       <w:startOverride w:val="1"/>
     </w:lvlOverride>
@@ -6700,7 +7911,7 @@
     </w:lvlOverride>
   </w:num>
   <w:num w:numId="6">
-    <w:abstractNumId w:val="2"/>
+    <w:abstractNumId w:val="5"/>
     <w:lvlOverride w:ilvl="0">
       <w:startOverride w:val="1"/>
     </w:lvlOverride>
@@ -6730,7 +7941,7 @@
     </w:lvlOverride>
   </w:num>
   <w:num w:numId="7">
-    <w:abstractNumId w:val="2"/>
+    <w:abstractNumId w:val="5"/>
     <w:lvlOverride w:ilvl="0">
       <w:startOverride w:val="1"/>
     </w:lvlOverride>
@@ -6760,7 +7971,7 @@
     </w:lvlOverride>
   </w:num>
   <w:num w:numId="8">
-    <w:abstractNumId w:val="2"/>
+    <w:abstractNumId w:val="5"/>
     <w:lvlOverride w:ilvl="0">
       <w:startOverride w:val="1"/>
     </w:lvlOverride>
@@ -6790,7 +8001,7 @@
     </w:lvlOverride>
   </w:num>
   <w:num w:numId="9">
-    <w:abstractNumId w:val="2"/>
+    <w:abstractNumId w:val="5"/>
     <w:lvlOverride w:ilvl="0">
       <w:startOverride w:val="1"/>
     </w:lvlOverride>
@@ -6820,49 +8031,55 @@
     </w:lvlOverride>
   </w:num>
   <w:num w:numId="10">
-    <w:abstractNumId w:val="2"/>
-    <w:lvlOverride w:ilvl="0">
-      <w:startOverride w:val="1"/>
-    </w:lvlOverride>
-    <w:lvlOverride w:ilvl="1">
-      <w:startOverride w:val="1"/>
-    </w:lvlOverride>
-    <w:lvlOverride w:ilvl="2">
-      <w:startOverride w:val="1"/>
-    </w:lvlOverride>
-    <w:lvlOverride w:ilvl="3">
-      <w:startOverride w:val="1"/>
-    </w:lvlOverride>
-    <w:lvlOverride w:ilvl="4">
-      <w:startOverride w:val="1"/>
-    </w:lvlOverride>
-    <w:lvlOverride w:ilvl="5">
-      <w:startOverride w:val="1"/>
-    </w:lvlOverride>
-    <w:lvlOverride w:ilvl="6">
-      <w:startOverride w:val="1"/>
-    </w:lvlOverride>
-    <w:lvlOverride w:ilvl="7">
-      <w:startOverride w:val="1"/>
-    </w:lvlOverride>
-    <w:lvlOverride w:ilvl="8">
-      <w:startOverride w:val="1"/>
-    </w:lvlOverride>
+    <w:abstractNumId w:val="5"/>
   </w:num>
   <w:num w:numId="11">
     <w:abstractNumId w:val="0"/>
   </w:num>
   <w:num w:numId="12">
+    <w:abstractNumId w:val="10"/>
+  </w:num>
+  <w:num w:numId="13">
+    <w:abstractNumId w:val="4"/>
+  </w:num>
+  <w:num w:numId="14">
+    <w:abstractNumId w:val="7"/>
+  </w:num>
+  <w:num w:numId="15">
     <w:abstractNumId w:val="3"/>
   </w:num>
-  <w:num w:numId="13">
+  <w:num w:numId="16">
     <w:abstractNumId w:val="1"/>
+  </w:num>
+  <w:num w:numId="17">
+    <w:abstractNumId w:val="13"/>
+  </w:num>
+  <w:num w:numId="18">
+    <w:abstractNumId w:val="9"/>
+  </w:num>
+  <w:num w:numId="19">
+    <w:abstractNumId w:val="14"/>
+  </w:num>
+  <w:num w:numId="20">
+    <w:abstractNumId w:val="6"/>
+  </w:num>
+  <w:num w:numId="21">
+    <w:abstractNumId w:val="8"/>
+  </w:num>
+  <w:num w:numId="22">
+    <w:abstractNumId w:val="11"/>
+  </w:num>
+  <w:num w:numId="23">
+    <w:abstractNumId w:val="12"/>
+  </w:num>
+  <w:num w:numId="24">
+    <w:abstractNumId w:val="2"/>
   </w:num>
 </w:numbering>
 </file>
 
 <file path=word/styles.xml><?xml version="1.0" encoding="utf-8"?>
-<w:styles xmlns:mc="http://schemas.openxmlformats.org/markup-compatibility/2006" xmlns:r="http://schemas.openxmlformats.org/officeDocument/2006/relationships" xmlns:w="http://schemas.openxmlformats.org/wordprocessingml/2006/main" xmlns:w14="http://schemas.microsoft.com/office/word/2010/wordml" mc:Ignorable="w14">
+<w:styles xmlns:mc="http://schemas.openxmlformats.org/markup-compatibility/2006" xmlns:r="http://schemas.openxmlformats.org/officeDocument/2006/relationships" xmlns:w="http://schemas.openxmlformats.org/wordprocessingml/2006/main" xmlns:w14="http://schemas.microsoft.com/office/word/2010/wordml" xmlns:w15="http://schemas.microsoft.com/office/word/2012/wordml" mc:Ignorable="w14 w15">
   <w:docDefaults>
     <w:rPrDefault>
       <w:rPr>
@@ -6874,144 +8091,369 @@
     </w:rPrDefault>
     <w:pPrDefault/>
   </w:docDefaults>
-  <w:latentStyles w:defLockedState="0" w:defUIPriority="99" w:defSemiHidden="1" w:defUnhideWhenUsed="1" w:defQFormat="0" w:count="276">
-    <w:lsdException w:name="Normal" w:semiHidden="0" w:uiPriority="0" w:unhideWhenUsed="0" w:qFormat="1"/>
-    <w:lsdException w:name="heading 1" w:semiHidden="0" w:uiPriority="9" w:unhideWhenUsed="0" w:qFormat="1"/>
-    <w:lsdException w:name="heading 2" w:uiPriority="9" w:qFormat="1"/>
-    <w:lsdException w:name="heading 3" w:uiPriority="9" w:qFormat="1"/>
-    <w:lsdException w:name="heading 4" w:uiPriority="9" w:qFormat="1"/>
-    <w:lsdException w:name="heading 5" w:uiPriority="9" w:qFormat="1"/>
-    <w:lsdException w:name="heading 6" w:uiPriority="9" w:qFormat="1"/>
-    <w:lsdException w:name="heading 7" w:uiPriority="9" w:qFormat="1"/>
-    <w:lsdException w:name="heading 8" w:uiPriority="9" w:qFormat="1"/>
-    <w:lsdException w:name="heading 9" w:uiPriority="9" w:qFormat="1"/>
-    <w:lsdException w:name="toc 1" w:uiPriority="39"/>
-    <w:lsdException w:name="toc 2" w:uiPriority="39"/>
-    <w:lsdException w:name="toc 3" w:uiPriority="39"/>
-    <w:lsdException w:name="toc 4" w:uiPriority="39"/>
-    <w:lsdException w:name="toc 5" w:uiPriority="39"/>
-    <w:lsdException w:name="toc 6" w:uiPriority="39"/>
-    <w:lsdException w:name="toc 7" w:uiPriority="39"/>
-    <w:lsdException w:name="toc 8" w:uiPriority="39"/>
-    <w:lsdException w:name="toc 9" w:uiPriority="39"/>
-    <w:lsdException w:name="caption" w:uiPriority="35" w:qFormat="1"/>
-    <w:lsdException w:name="Title" w:semiHidden="0" w:uiPriority="10" w:unhideWhenUsed="0" w:qFormat="1"/>
-    <w:lsdException w:name="Default Paragraph Font" w:uiPriority="1"/>
-    <w:lsdException w:name="Subtitle" w:semiHidden="0" w:uiPriority="11" w:unhideWhenUsed="0" w:qFormat="1"/>
-    <w:lsdException w:name="Strong" w:semiHidden="0" w:uiPriority="22" w:unhideWhenUsed="0" w:qFormat="1"/>
-    <w:lsdException w:name="Emphasis" w:semiHidden="0" w:uiPriority="20" w:unhideWhenUsed="0" w:qFormat="1"/>
-    <w:lsdException w:name="Table Grid" w:semiHidden="0" w:uiPriority="59" w:unhideWhenUsed="0"/>
-    <w:lsdException w:name="Placeholder Text" w:unhideWhenUsed="0"/>
-    <w:lsdException w:name="No Spacing" w:semiHidden="0" w:uiPriority="1" w:unhideWhenUsed="0" w:qFormat="1"/>
-    <w:lsdException w:name="Light Shading" w:semiHidden="0" w:uiPriority="60" w:unhideWhenUsed="0"/>
-    <w:lsdException w:name="Light List" w:semiHidden="0" w:uiPriority="61" w:unhideWhenUsed="0"/>
-    <w:lsdException w:name="Light Grid" w:semiHidden="0" w:uiPriority="62" w:unhideWhenUsed="0"/>
-    <w:lsdException w:name="Medium Shading 1" w:semiHidden="0" w:uiPriority="63" w:unhideWhenUsed="0"/>
-    <w:lsdException w:name="Medium Shading 2" w:semiHidden="0" w:uiPriority="64" w:unhideWhenUsed="0"/>
-    <w:lsdException w:name="Medium List 1" w:semiHidden="0" w:uiPriority="65" w:unhideWhenUsed="0"/>
-    <w:lsdException w:name="Medium List 2" w:semiHidden="0" w:uiPriority="66" w:unhideWhenUsed="0"/>
-    <w:lsdException w:name="Medium Grid 1" w:semiHidden="0" w:uiPriority="67" w:unhideWhenUsed="0"/>
-    <w:lsdException w:name="Medium Grid 2" w:semiHidden="0" w:uiPriority="68" w:unhideWhenUsed="0"/>
-    <w:lsdException w:name="Medium Grid 3" w:semiHidden="0" w:uiPriority="69" w:unhideWhenUsed="0"/>
-    <w:lsdException w:name="Dark List" w:semiHidden="0" w:uiPriority="70" w:unhideWhenUsed="0"/>
-    <w:lsdException w:name="Colorful Shading" w:semiHidden="0" w:uiPriority="71" w:unhideWhenUsed="0"/>
-    <w:lsdException w:name="Colorful List" w:semiHidden="0" w:uiPriority="72" w:unhideWhenUsed="0"/>
-    <w:lsdException w:name="Colorful Grid" w:semiHidden="0" w:uiPriority="73" w:unhideWhenUsed="0"/>
-    <w:lsdException w:name="Light Shading Accent 1" w:semiHidden="0" w:uiPriority="60" w:unhideWhenUsed="0"/>
-    <w:lsdException w:name="Light List Accent 1" w:semiHidden="0" w:uiPriority="61" w:unhideWhenUsed="0"/>
-    <w:lsdException w:name="Light Grid Accent 1" w:semiHidden="0" w:uiPriority="62" w:unhideWhenUsed="0"/>
-    <w:lsdException w:name="Medium Shading 1 Accent 1" w:semiHidden="0" w:uiPriority="63" w:unhideWhenUsed="0"/>
-    <w:lsdException w:name="Medium Shading 2 Accent 1" w:semiHidden="0" w:uiPriority="64" w:unhideWhenUsed="0"/>
-    <w:lsdException w:name="Medium List 1 Accent 1" w:semiHidden="0" w:uiPriority="65" w:unhideWhenUsed="0"/>
-    <w:lsdException w:name="Revision" w:unhideWhenUsed="0"/>
-    <w:lsdException w:name="List Paragraph" w:semiHidden="0" w:uiPriority="34" w:unhideWhenUsed="0" w:qFormat="1"/>
-    <w:lsdException w:name="Quote" w:semiHidden="0" w:uiPriority="29" w:unhideWhenUsed="0" w:qFormat="1"/>
-    <w:lsdException w:name="Intense Quote" w:semiHidden="0" w:uiPriority="30" w:unhideWhenUsed="0" w:qFormat="1"/>
-    <w:lsdException w:name="Medium List 2 Accent 1" w:semiHidden="0" w:uiPriority="66" w:unhideWhenUsed="0"/>
-    <w:lsdException w:name="Medium Grid 1 Accent 1" w:semiHidden="0" w:uiPriority="67" w:unhideWhenUsed="0"/>
-    <w:lsdException w:name="Medium Grid 2 Accent 1" w:semiHidden="0" w:uiPriority="68" w:unhideWhenUsed="0"/>
-    <w:lsdException w:name="Medium Grid 3 Accent 1" w:semiHidden="0" w:uiPriority="69" w:unhideWhenUsed="0"/>
-    <w:lsdException w:name="Dark List Accent 1" w:semiHidden="0" w:uiPriority="70" w:unhideWhenUsed="0"/>
-    <w:lsdException w:name="Colorful Shading Accent 1" w:semiHidden="0" w:uiPriority="71" w:unhideWhenUsed="0"/>
-    <w:lsdException w:name="Colorful List Accent 1" w:semiHidden="0" w:uiPriority="72" w:unhideWhenUsed="0"/>
-    <w:lsdException w:name="Colorful Grid Accent 1" w:semiHidden="0" w:uiPriority="73" w:unhideWhenUsed="0"/>
-    <w:lsdException w:name="Light Shading Accent 2" w:semiHidden="0" w:uiPriority="60" w:unhideWhenUsed="0"/>
-    <w:lsdException w:name="Light List Accent 2" w:semiHidden="0" w:uiPriority="61" w:unhideWhenUsed="0"/>
-    <w:lsdException w:name="Light Grid Accent 2" w:semiHidden="0" w:uiPriority="62" w:unhideWhenUsed="0"/>
-    <w:lsdException w:name="Medium Shading 1 Accent 2" w:semiHidden="0" w:uiPriority="63" w:unhideWhenUsed="0"/>
-    <w:lsdException w:name="Medium Shading 2 Accent 2" w:semiHidden="0" w:uiPriority="64" w:unhideWhenUsed="0"/>
-    <w:lsdException w:name="Medium List 1 Accent 2" w:semiHidden="0" w:uiPriority="65" w:unhideWhenUsed="0"/>
-    <w:lsdException w:name="Medium List 2 Accent 2" w:semiHidden="0" w:uiPriority="66" w:unhideWhenUsed="0"/>
-    <w:lsdException w:name="Medium Grid 1 Accent 2" w:semiHidden="0" w:uiPriority="67" w:unhideWhenUsed="0"/>
-    <w:lsdException w:name="Medium Grid 2 Accent 2" w:semiHidden="0" w:uiPriority="68" w:unhideWhenUsed="0"/>
-    <w:lsdException w:name="Medium Grid 3 Accent 2" w:semiHidden="0" w:uiPriority="69" w:unhideWhenUsed="0"/>
-    <w:lsdException w:name="Dark List Accent 2" w:semiHidden="0" w:uiPriority="70" w:unhideWhenUsed="0"/>
-    <w:lsdException w:name="Colorful Shading Accent 2" w:semiHidden="0" w:uiPriority="71" w:unhideWhenUsed="0"/>
-    <w:lsdException w:name="Colorful List Accent 2" w:semiHidden="0" w:uiPriority="72" w:unhideWhenUsed="0"/>
-    <w:lsdException w:name="Colorful Grid Accent 2" w:semiHidden="0" w:uiPriority="73" w:unhideWhenUsed="0"/>
-    <w:lsdException w:name="Light Shading Accent 3" w:semiHidden="0" w:uiPriority="60" w:unhideWhenUsed="0"/>
-    <w:lsdException w:name="Light List Accent 3" w:semiHidden="0" w:uiPriority="61" w:unhideWhenUsed="0"/>
-    <w:lsdException w:name="Light Grid Accent 3" w:semiHidden="0" w:uiPriority="62" w:unhideWhenUsed="0"/>
-    <w:lsdException w:name="Medium Shading 1 Accent 3" w:semiHidden="0" w:uiPriority="63" w:unhideWhenUsed="0"/>
-    <w:lsdException w:name="Medium Shading 2 Accent 3" w:semiHidden="0" w:uiPriority="64" w:unhideWhenUsed="0"/>
-    <w:lsdException w:name="Medium List 1 Accent 3" w:semiHidden="0" w:uiPriority="65" w:unhideWhenUsed="0"/>
-    <w:lsdException w:name="Medium List 2 Accent 3" w:semiHidden="0" w:uiPriority="66" w:unhideWhenUsed="0"/>
-    <w:lsdException w:name="Medium Grid 1 Accent 3" w:semiHidden="0" w:uiPriority="67" w:unhideWhenUsed="0"/>
-    <w:lsdException w:name="Medium Grid 2 Accent 3" w:semiHidden="0" w:uiPriority="68" w:unhideWhenUsed="0"/>
-    <w:lsdException w:name="Medium Grid 3 Accent 3" w:semiHidden="0" w:uiPriority="69" w:unhideWhenUsed="0"/>
-    <w:lsdException w:name="Dark List Accent 3" w:semiHidden="0" w:uiPriority="70" w:unhideWhenUsed="0"/>
-    <w:lsdException w:name="Colorful Shading Accent 3" w:semiHidden="0" w:uiPriority="71" w:unhideWhenUsed="0"/>
-    <w:lsdException w:name="Colorful List Accent 3" w:semiHidden="0" w:uiPriority="72" w:unhideWhenUsed="0"/>
-    <w:lsdException w:name="Colorful Grid Accent 3" w:semiHidden="0" w:uiPriority="73" w:unhideWhenUsed="0"/>
-    <w:lsdException w:name="Light Shading Accent 4" w:semiHidden="0" w:uiPriority="60" w:unhideWhenUsed="0"/>
-    <w:lsdException w:name="Light List Accent 4" w:semiHidden="0" w:uiPriority="61" w:unhideWhenUsed="0"/>
-    <w:lsdException w:name="Light Grid Accent 4" w:semiHidden="0" w:uiPriority="62" w:unhideWhenUsed="0"/>
-    <w:lsdException w:name="Medium Shading 1 Accent 4" w:semiHidden="0" w:uiPriority="63" w:unhideWhenUsed="0"/>
-    <w:lsdException w:name="Medium Shading 2 Accent 4" w:semiHidden="0" w:uiPriority="64" w:unhideWhenUsed="0"/>
-    <w:lsdException w:name="Medium List 1 Accent 4" w:semiHidden="0" w:uiPriority="65" w:unhideWhenUsed="0"/>
-    <w:lsdException w:name="Medium List 2 Accent 4" w:semiHidden="0" w:uiPriority="66" w:unhideWhenUsed="0"/>
-    <w:lsdException w:name="Medium Grid 1 Accent 4" w:semiHidden="0" w:uiPriority="67" w:unhideWhenUsed="0"/>
-    <w:lsdException w:name="Medium Grid 2 Accent 4" w:semiHidden="0" w:uiPriority="68" w:unhideWhenUsed="0"/>
-    <w:lsdException w:name="Medium Grid 3 Accent 4" w:semiHidden="0" w:uiPriority="69" w:unhideWhenUsed="0"/>
-    <w:lsdException w:name="Dark List Accent 4" w:semiHidden="0" w:uiPriority="70" w:unhideWhenUsed="0"/>
-    <w:lsdException w:name="Colorful Shading Accent 4" w:semiHidden="0" w:uiPriority="71" w:unhideWhenUsed="0"/>
-    <w:lsdException w:name="Colorful List Accent 4" w:semiHidden="0" w:uiPriority="72" w:unhideWhenUsed="0"/>
-    <w:lsdException w:name="Colorful Grid Accent 4" w:semiHidden="0" w:uiPriority="73" w:unhideWhenUsed="0"/>
-    <w:lsdException w:name="Light Shading Accent 5" w:semiHidden="0" w:uiPriority="60" w:unhideWhenUsed="0"/>
-    <w:lsdException w:name="Light List Accent 5" w:semiHidden="0" w:uiPriority="61" w:unhideWhenUsed="0"/>
-    <w:lsdException w:name="Light Grid Accent 5" w:semiHidden="0" w:uiPriority="62" w:unhideWhenUsed="0"/>
-    <w:lsdException w:name="Medium Shading 1 Accent 5" w:semiHidden="0" w:uiPriority="63" w:unhideWhenUsed="0"/>
-    <w:lsdException w:name="Medium Shading 2 Accent 5" w:semiHidden="0" w:uiPriority="64" w:unhideWhenUsed="0"/>
-    <w:lsdException w:name="Medium List 1 Accent 5" w:semiHidden="0" w:uiPriority="65" w:unhideWhenUsed="0"/>
-    <w:lsdException w:name="Medium List 2 Accent 5" w:semiHidden="0" w:uiPriority="66" w:unhideWhenUsed="0"/>
-    <w:lsdException w:name="Medium Grid 1 Accent 5" w:semiHidden="0" w:uiPriority="67" w:unhideWhenUsed="0"/>
-    <w:lsdException w:name="Medium Grid 2 Accent 5" w:semiHidden="0" w:uiPriority="68" w:unhideWhenUsed="0"/>
-    <w:lsdException w:name="Medium Grid 3 Accent 5" w:semiHidden="0" w:uiPriority="69" w:unhideWhenUsed="0"/>
-    <w:lsdException w:name="Dark List Accent 5" w:semiHidden="0" w:uiPriority="70" w:unhideWhenUsed="0"/>
-    <w:lsdException w:name="Colorful Shading Accent 5" w:semiHidden="0" w:uiPriority="71" w:unhideWhenUsed="0"/>
-    <w:lsdException w:name="Colorful List Accent 5" w:semiHidden="0" w:uiPriority="72" w:unhideWhenUsed="0"/>
-    <w:lsdException w:name="Colorful Grid Accent 5" w:semiHidden="0" w:uiPriority="73" w:unhideWhenUsed="0"/>
-    <w:lsdException w:name="Light Shading Accent 6" w:semiHidden="0" w:uiPriority="60" w:unhideWhenUsed="0"/>
-    <w:lsdException w:name="Light List Accent 6" w:semiHidden="0" w:uiPriority="61" w:unhideWhenUsed="0"/>
-    <w:lsdException w:name="Light Grid Accent 6" w:semiHidden="0" w:uiPriority="62" w:unhideWhenUsed="0"/>
-    <w:lsdException w:name="Medium Shading 1 Accent 6" w:semiHidden="0" w:uiPriority="63" w:unhideWhenUsed="0"/>
-    <w:lsdException w:name="Medium Shading 2 Accent 6" w:semiHidden="0" w:uiPriority="64" w:unhideWhenUsed="0"/>
-    <w:lsdException w:name="Medium List 1 Accent 6" w:semiHidden="0" w:uiPriority="65" w:unhideWhenUsed="0"/>
-    <w:lsdException w:name="Medium List 2 Accent 6" w:semiHidden="0" w:uiPriority="66" w:unhideWhenUsed="0"/>
-    <w:lsdException w:name="Medium Grid 1 Accent 6" w:semiHidden="0" w:uiPriority="67" w:unhideWhenUsed="0"/>
-    <w:lsdException w:name="Medium Grid 2 Accent 6" w:semiHidden="0" w:uiPriority="68" w:unhideWhenUsed="0"/>
-    <w:lsdException w:name="Medium Grid 3 Accent 6" w:semiHidden="0" w:uiPriority="69" w:unhideWhenUsed="0"/>
-    <w:lsdException w:name="Dark List Accent 6" w:semiHidden="0" w:uiPriority="70" w:unhideWhenUsed="0"/>
-    <w:lsdException w:name="Colorful Shading Accent 6" w:semiHidden="0" w:uiPriority="71" w:unhideWhenUsed="0"/>
-    <w:lsdException w:name="Colorful List Accent 6" w:semiHidden="0" w:uiPriority="72" w:unhideWhenUsed="0"/>
-    <w:lsdException w:name="Colorful Grid Accent 6" w:semiHidden="0" w:uiPriority="73" w:unhideWhenUsed="0"/>
-    <w:lsdException w:name="Subtle Emphasis" w:semiHidden="0" w:uiPriority="19" w:unhideWhenUsed="0" w:qFormat="1"/>
-    <w:lsdException w:name="Intense Emphasis" w:semiHidden="0" w:uiPriority="21" w:unhideWhenUsed="0" w:qFormat="1"/>
-    <w:lsdException w:name="Subtle Reference" w:semiHidden="0" w:uiPriority="31" w:unhideWhenUsed="0" w:qFormat="1"/>
-    <w:lsdException w:name="Intense Reference" w:semiHidden="0" w:uiPriority="32" w:unhideWhenUsed="0" w:qFormat="1"/>
-    <w:lsdException w:name="Book Title" w:semiHidden="0" w:uiPriority="33" w:unhideWhenUsed="0" w:qFormat="1"/>
-    <w:lsdException w:name="Bibliography" w:uiPriority="37"/>
-    <w:lsdException w:name="TOC Heading" w:uiPriority="39" w:qFormat="1"/>
+  <w:latentStyles w:defLockedState="0" w:defUIPriority="99" w:defSemiHidden="0" w:defUnhideWhenUsed="0" w:defQFormat="0" w:count="371">
+    <w:lsdException w:name="Normal" w:uiPriority="0" w:qFormat="1"/>
+    <w:lsdException w:name="heading 1" w:uiPriority="9" w:qFormat="1"/>
+    <w:lsdException w:name="heading 2" w:semiHidden="1" w:uiPriority="9" w:unhideWhenUsed="1" w:qFormat="1"/>
+    <w:lsdException w:name="heading 3" w:semiHidden="1" w:uiPriority="9" w:unhideWhenUsed="1" w:qFormat="1"/>
+    <w:lsdException w:name="heading 4" w:semiHidden="1" w:uiPriority="9" w:unhideWhenUsed="1" w:qFormat="1"/>
+    <w:lsdException w:name="heading 5" w:semiHidden="1" w:uiPriority="9" w:unhideWhenUsed="1" w:qFormat="1"/>
+    <w:lsdException w:name="heading 6" w:semiHidden="1" w:uiPriority="9" w:unhideWhenUsed="1" w:qFormat="1"/>
+    <w:lsdException w:name="heading 7" w:semiHidden="1" w:uiPriority="9" w:unhideWhenUsed="1" w:qFormat="1"/>
+    <w:lsdException w:name="heading 8" w:semiHidden="1" w:uiPriority="9" w:unhideWhenUsed="1" w:qFormat="1"/>
+    <w:lsdException w:name="heading 9" w:semiHidden="1" w:uiPriority="9" w:unhideWhenUsed="1" w:qFormat="1"/>
+    <w:lsdException w:name="index 1" w:semiHidden="1" w:unhideWhenUsed="1"/>
+    <w:lsdException w:name="index 2" w:semiHidden="1" w:unhideWhenUsed="1"/>
+    <w:lsdException w:name="index 3" w:semiHidden="1" w:unhideWhenUsed="1"/>
+    <w:lsdException w:name="index 4" w:semiHidden="1" w:unhideWhenUsed="1"/>
+    <w:lsdException w:name="index 5" w:semiHidden="1" w:unhideWhenUsed="1"/>
+    <w:lsdException w:name="index 6" w:semiHidden="1" w:unhideWhenUsed="1"/>
+    <w:lsdException w:name="index 7" w:semiHidden="1" w:unhideWhenUsed="1"/>
+    <w:lsdException w:name="index 8" w:semiHidden="1" w:unhideWhenUsed="1"/>
+    <w:lsdException w:name="index 9" w:semiHidden="1" w:unhideWhenUsed="1"/>
+    <w:lsdException w:name="toc 1" w:semiHidden="1" w:uiPriority="39" w:unhideWhenUsed="1"/>
+    <w:lsdException w:name="toc 2" w:semiHidden="1" w:uiPriority="39" w:unhideWhenUsed="1"/>
+    <w:lsdException w:name="toc 3" w:semiHidden="1" w:uiPriority="39" w:unhideWhenUsed="1"/>
+    <w:lsdException w:name="toc 4" w:semiHidden="1" w:uiPriority="39" w:unhideWhenUsed="1"/>
+    <w:lsdException w:name="toc 5" w:semiHidden="1" w:uiPriority="39" w:unhideWhenUsed="1"/>
+    <w:lsdException w:name="toc 6" w:semiHidden="1" w:uiPriority="39" w:unhideWhenUsed="1"/>
+    <w:lsdException w:name="toc 7" w:semiHidden="1" w:uiPriority="39" w:unhideWhenUsed="1"/>
+    <w:lsdException w:name="toc 8" w:semiHidden="1" w:uiPriority="39" w:unhideWhenUsed="1"/>
+    <w:lsdException w:name="toc 9" w:semiHidden="1" w:uiPriority="39" w:unhideWhenUsed="1"/>
+    <w:lsdException w:name="Normal Indent" w:semiHidden="1" w:unhideWhenUsed="1"/>
+    <w:lsdException w:name="footnote text" w:semiHidden="1" w:unhideWhenUsed="1"/>
+    <w:lsdException w:name="annotation text" w:semiHidden="1" w:unhideWhenUsed="1"/>
+    <w:lsdException w:name="header" w:semiHidden="1" w:unhideWhenUsed="1"/>
+    <w:lsdException w:name="footer" w:semiHidden="1" w:unhideWhenUsed="1"/>
+    <w:lsdException w:name="index heading" w:semiHidden="1" w:unhideWhenUsed="1"/>
+    <w:lsdException w:name="caption" w:semiHidden="1" w:uiPriority="35" w:unhideWhenUsed="1" w:qFormat="1"/>
+    <w:lsdException w:name="table of figures" w:semiHidden="1" w:unhideWhenUsed="1"/>
+    <w:lsdException w:name="envelope address" w:semiHidden="1" w:unhideWhenUsed="1"/>
+    <w:lsdException w:name="envelope return" w:semiHidden="1" w:unhideWhenUsed="1"/>
+    <w:lsdException w:name="footnote reference" w:semiHidden="1" w:unhideWhenUsed="1"/>
+    <w:lsdException w:name="annotation reference" w:semiHidden="1" w:unhideWhenUsed="1"/>
+    <w:lsdException w:name="line number" w:semiHidden="1" w:unhideWhenUsed="1"/>
+    <w:lsdException w:name="page number" w:semiHidden="1" w:unhideWhenUsed="1"/>
+    <w:lsdException w:name="endnote reference" w:semiHidden="1" w:unhideWhenUsed="1"/>
+    <w:lsdException w:name="endnote text" w:semiHidden="1" w:unhideWhenUsed="1"/>
+    <w:lsdException w:name="table of authorities" w:semiHidden="1" w:unhideWhenUsed="1"/>
+    <w:lsdException w:name="macro" w:semiHidden="1" w:unhideWhenUsed="1"/>
+    <w:lsdException w:name="toa heading" w:semiHidden="1" w:unhideWhenUsed="1"/>
+    <w:lsdException w:name="List" w:semiHidden="1" w:unhideWhenUsed="1"/>
+    <w:lsdException w:name="List Bullet" w:semiHidden="1" w:unhideWhenUsed="1"/>
+    <w:lsdException w:name="List Number" w:semiHidden="1" w:unhideWhenUsed="1"/>
+    <w:lsdException w:name="List 2" w:semiHidden="1" w:unhideWhenUsed="1"/>
+    <w:lsdException w:name="List 3" w:semiHidden="1" w:unhideWhenUsed="1"/>
+    <w:lsdException w:name="List 4" w:semiHidden="1" w:unhideWhenUsed="1"/>
+    <w:lsdException w:name="List 5" w:semiHidden="1" w:unhideWhenUsed="1"/>
+    <w:lsdException w:name="List Bullet 2" w:semiHidden="1" w:unhideWhenUsed="1"/>
+    <w:lsdException w:name="List Bullet 3" w:semiHidden="1" w:unhideWhenUsed="1"/>
+    <w:lsdException w:name="List Bullet 4" w:semiHidden="1" w:unhideWhenUsed="1"/>
+    <w:lsdException w:name="List Bullet 5" w:semiHidden="1" w:unhideWhenUsed="1"/>
+    <w:lsdException w:name="List Number 2" w:semiHidden="1" w:unhideWhenUsed="1"/>
+    <w:lsdException w:name="List Number 3" w:semiHidden="1" w:unhideWhenUsed="1"/>
+    <w:lsdException w:name="List Number 4" w:semiHidden="1" w:unhideWhenUsed="1"/>
+    <w:lsdException w:name="List Number 5" w:semiHidden="1" w:unhideWhenUsed="1"/>
+    <w:lsdException w:name="Title" w:uiPriority="10" w:qFormat="1"/>
+    <w:lsdException w:name="Closing" w:semiHidden="1" w:unhideWhenUsed="1"/>
+    <w:lsdException w:name="Signature" w:semiHidden="1" w:unhideWhenUsed="1"/>
+    <w:lsdException w:name="Default Paragraph Font" w:semiHidden="1" w:uiPriority="1" w:unhideWhenUsed="1"/>
+    <w:lsdException w:name="Body Text" w:semiHidden="1" w:unhideWhenUsed="1"/>
+    <w:lsdException w:name="Body Text Indent" w:semiHidden="1" w:unhideWhenUsed="1"/>
+    <w:lsdException w:name="List Continue" w:semiHidden="1" w:unhideWhenUsed="1"/>
+    <w:lsdException w:name="List Continue 2" w:semiHidden="1" w:unhideWhenUsed="1"/>
+    <w:lsdException w:name="List Continue 3" w:semiHidden="1" w:unhideWhenUsed="1"/>
+    <w:lsdException w:name="List Continue 4" w:semiHidden="1" w:unhideWhenUsed="1"/>
+    <w:lsdException w:name="List Continue 5" w:semiHidden="1" w:unhideWhenUsed="1"/>
+    <w:lsdException w:name="Message Header" w:semiHidden="1" w:unhideWhenUsed="1"/>
+    <w:lsdException w:name="Subtitle" w:uiPriority="11" w:qFormat="1"/>
+    <w:lsdException w:name="Salutation" w:semiHidden="1" w:unhideWhenUsed="1"/>
+    <w:lsdException w:name="Date" w:semiHidden="1" w:unhideWhenUsed="1"/>
+    <w:lsdException w:name="Body Text First Indent" w:semiHidden="1" w:unhideWhenUsed="1"/>
+    <w:lsdException w:name="Body Text First Indent 2" w:semiHidden="1" w:unhideWhenUsed="1"/>
+    <w:lsdException w:name="Note Heading" w:semiHidden="1" w:unhideWhenUsed="1"/>
+    <w:lsdException w:name="Body Text 2" w:semiHidden="1" w:unhideWhenUsed="1"/>
+    <w:lsdException w:name="Body Text 3" w:semiHidden="1" w:unhideWhenUsed="1"/>
+    <w:lsdException w:name="Body Text Indent 2" w:semiHidden="1" w:unhideWhenUsed="1"/>
+    <w:lsdException w:name="Body Text Indent 3" w:semiHidden="1" w:unhideWhenUsed="1"/>
+    <w:lsdException w:name="Block Text" w:semiHidden="1" w:unhideWhenUsed="1"/>
+    <w:lsdException w:name="Hyperlink" w:semiHidden="1" w:unhideWhenUsed="1"/>
+    <w:lsdException w:name="FollowedHyperlink" w:semiHidden="1" w:unhideWhenUsed="1"/>
+    <w:lsdException w:name="Strong" w:uiPriority="22" w:qFormat="1"/>
+    <w:lsdException w:name="Emphasis" w:uiPriority="20" w:qFormat="1"/>
+    <w:lsdException w:name="Document Map" w:semiHidden="1" w:unhideWhenUsed="1"/>
+    <w:lsdException w:name="Plain Text" w:semiHidden="1" w:unhideWhenUsed="1"/>
+    <w:lsdException w:name="E-mail Signature" w:semiHidden="1" w:unhideWhenUsed="1"/>
+    <w:lsdException w:name="HTML Top of Form" w:semiHidden="1" w:unhideWhenUsed="1"/>
+    <w:lsdException w:name="HTML Bottom of Form" w:semiHidden="1" w:unhideWhenUsed="1"/>
+    <w:lsdException w:name="Normal (Web)" w:semiHidden="1" w:unhideWhenUsed="1"/>
+    <w:lsdException w:name="HTML Acronym" w:semiHidden="1" w:unhideWhenUsed="1"/>
+    <w:lsdException w:name="HTML Address" w:semiHidden="1" w:unhideWhenUsed="1"/>
+    <w:lsdException w:name="HTML Cite" w:semiHidden="1" w:unhideWhenUsed="1"/>
+    <w:lsdException w:name="HTML Code" w:semiHidden="1" w:unhideWhenUsed="1"/>
+    <w:lsdException w:name="HTML Definition" w:semiHidden="1" w:unhideWhenUsed="1"/>
+    <w:lsdException w:name="HTML Keyboard" w:semiHidden="1" w:unhideWhenUsed="1"/>
+    <w:lsdException w:name="HTML Preformatted" w:semiHidden="1" w:unhideWhenUsed="1"/>
+    <w:lsdException w:name="HTML Sample" w:semiHidden="1" w:unhideWhenUsed="1"/>
+    <w:lsdException w:name="HTML Typewriter" w:semiHidden="1" w:unhideWhenUsed="1"/>
+    <w:lsdException w:name="HTML Variable" w:semiHidden="1" w:unhideWhenUsed="1"/>
+    <w:lsdException w:name="Normal Table" w:semiHidden="1" w:unhideWhenUsed="1"/>
+    <w:lsdException w:name="annotation subject" w:semiHidden="1" w:unhideWhenUsed="1"/>
+    <w:lsdException w:name="No List" w:semiHidden="1" w:unhideWhenUsed="1"/>
+    <w:lsdException w:name="Outline List 1" w:semiHidden="1" w:unhideWhenUsed="1"/>
+    <w:lsdException w:name="Outline List 2" w:semiHidden="1" w:unhideWhenUsed="1"/>
+    <w:lsdException w:name="Outline List 3" w:semiHidden="1" w:unhideWhenUsed="1"/>
+    <w:lsdException w:name="Table Simple 1" w:semiHidden="1" w:unhideWhenUsed="1"/>
+    <w:lsdException w:name="Table Simple 2" w:semiHidden="1" w:unhideWhenUsed="1"/>
+    <w:lsdException w:name="Table Simple 3" w:semiHidden="1" w:unhideWhenUsed="1"/>
+    <w:lsdException w:name="Table Classic 1" w:semiHidden="1" w:unhideWhenUsed="1"/>
+    <w:lsdException w:name="Table Classic 2" w:semiHidden="1" w:unhideWhenUsed="1"/>
+    <w:lsdException w:name="Table Classic 3" w:semiHidden="1" w:unhideWhenUsed="1"/>
+    <w:lsdException w:name="Table Classic 4" w:semiHidden="1" w:unhideWhenUsed="1"/>
+    <w:lsdException w:name="Table Colorful 1" w:semiHidden="1" w:unhideWhenUsed="1"/>
+    <w:lsdException w:name="Table Colorful 2" w:semiHidden="1" w:unhideWhenUsed="1"/>
+    <w:lsdException w:name="Table Colorful 3" w:semiHidden="1" w:unhideWhenUsed="1"/>
+    <w:lsdException w:name="Table Columns 1" w:semiHidden="1" w:unhideWhenUsed="1"/>
+    <w:lsdException w:name="Table Columns 2" w:semiHidden="1" w:unhideWhenUsed="1"/>
+    <w:lsdException w:name="Table Columns 3" w:semiHidden="1" w:unhideWhenUsed="1"/>
+    <w:lsdException w:name="Table Columns 4" w:semiHidden="1" w:unhideWhenUsed="1"/>
+    <w:lsdException w:name="Table Columns 5" w:semiHidden="1" w:unhideWhenUsed="1"/>
+    <w:lsdException w:name="Table Grid 1" w:semiHidden="1" w:unhideWhenUsed="1"/>
+    <w:lsdException w:name="Table Grid 2" w:semiHidden="1" w:unhideWhenUsed="1"/>
+    <w:lsdException w:name="Table Grid 3" w:semiHidden="1" w:unhideWhenUsed="1"/>
+    <w:lsdException w:name="Table Grid 4" w:semiHidden="1" w:unhideWhenUsed="1"/>
+    <w:lsdException w:name="Table Grid 5" w:semiHidden="1" w:unhideWhenUsed="1"/>
+    <w:lsdException w:name="Table Grid 6" w:semiHidden="1" w:unhideWhenUsed="1"/>
+    <w:lsdException w:name="Table Grid 7" w:semiHidden="1" w:unhideWhenUsed="1"/>
+    <w:lsdException w:name="Table Grid 8" w:semiHidden="1" w:unhideWhenUsed="1"/>
+    <w:lsdException w:name="Table List 1" w:semiHidden="1" w:unhideWhenUsed="1"/>
+    <w:lsdException w:name="Table List 2" w:semiHidden="1" w:unhideWhenUsed="1"/>
+    <w:lsdException w:name="Table List 3" w:semiHidden="1" w:unhideWhenUsed="1"/>
+    <w:lsdException w:name="Table List 4" w:semiHidden="1" w:unhideWhenUsed="1"/>
+    <w:lsdException w:name="Table List 5" w:semiHidden="1" w:unhideWhenUsed="1"/>
+    <w:lsdException w:name="Table List 6" w:semiHidden="1" w:unhideWhenUsed="1"/>
+    <w:lsdException w:name="Table List 7" w:semiHidden="1" w:unhideWhenUsed="1"/>
+    <w:lsdException w:name="Table List 8" w:semiHidden="1" w:unhideWhenUsed="1"/>
+    <w:lsdException w:name="Table 3D effects 1" w:semiHidden="1" w:unhideWhenUsed="1"/>
+    <w:lsdException w:name="Table 3D effects 2" w:semiHidden="1" w:unhideWhenUsed="1"/>
+    <w:lsdException w:name="Table 3D effects 3" w:semiHidden="1" w:unhideWhenUsed="1"/>
+    <w:lsdException w:name="Table Contemporary" w:semiHidden="1" w:unhideWhenUsed="1"/>
+    <w:lsdException w:name="Table Elegant" w:semiHidden="1" w:unhideWhenUsed="1"/>
+    <w:lsdException w:name="Table Professional" w:semiHidden="1" w:unhideWhenUsed="1"/>
+    <w:lsdException w:name="Table Subtle 1" w:semiHidden="1" w:unhideWhenUsed="1"/>
+    <w:lsdException w:name="Table Subtle 2" w:semiHidden="1" w:unhideWhenUsed="1"/>
+    <w:lsdException w:name="Table Web 1" w:semiHidden="1" w:unhideWhenUsed="1"/>
+    <w:lsdException w:name="Table Web 2" w:semiHidden="1" w:unhideWhenUsed="1"/>
+    <w:lsdException w:name="Table Web 3" w:semiHidden="1" w:unhideWhenUsed="1"/>
+    <w:lsdException w:name="Balloon Text" w:semiHidden="1" w:unhideWhenUsed="1"/>
+    <w:lsdException w:name="Table Grid" w:uiPriority="59"/>
+    <w:lsdException w:name="Table Theme" w:semiHidden="1" w:unhideWhenUsed="1"/>
+    <w:lsdException w:name="Placeholder Text" w:semiHidden="1"/>
+    <w:lsdException w:name="No Spacing" w:uiPriority="1" w:qFormat="1"/>
+    <w:lsdException w:name="Light Shading" w:uiPriority="60"/>
+    <w:lsdException w:name="Light List" w:uiPriority="61"/>
+    <w:lsdException w:name="Light Grid" w:uiPriority="62"/>
+    <w:lsdException w:name="Medium Shading 1" w:uiPriority="63"/>
+    <w:lsdException w:name="Medium Shading 2" w:uiPriority="64"/>
+    <w:lsdException w:name="Medium List 1" w:uiPriority="65"/>
+    <w:lsdException w:name="Medium List 2" w:uiPriority="66"/>
+    <w:lsdException w:name="Medium Grid 1" w:uiPriority="67"/>
+    <w:lsdException w:name="Medium Grid 2" w:uiPriority="68"/>
+    <w:lsdException w:name="Medium Grid 3" w:uiPriority="69"/>
+    <w:lsdException w:name="Dark List" w:uiPriority="70"/>
+    <w:lsdException w:name="Colorful Shading" w:uiPriority="71"/>
+    <w:lsdException w:name="Colorful List" w:uiPriority="72"/>
+    <w:lsdException w:name="Colorful Grid" w:uiPriority="73"/>
+    <w:lsdException w:name="Light Shading Accent 1" w:uiPriority="60"/>
+    <w:lsdException w:name="Light List Accent 1" w:uiPriority="61"/>
+    <w:lsdException w:name="Light Grid Accent 1" w:uiPriority="62"/>
+    <w:lsdException w:name="Medium Shading 1 Accent 1" w:uiPriority="63"/>
+    <w:lsdException w:name="Medium Shading 2 Accent 1" w:uiPriority="64"/>
+    <w:lsdException w:name="Medium List 1 Accent 1" w:uiPriority="65"/>
+    <w:lsdException w:name="Revision" w:semiHidden="1"/>
+    <w:lsdException w:name="List Paragraph" w:uiPriority="34" w:qFormat="1"/>
+    <w:lsdException w:name="Quote" w:uiPriority="29" w:qFormat="1"/>
+    <w:lsdException w:name="Intense Quote" w:uiPriority="30" w:qFormat="1"/>
+    <w:lsdException w:name="Medium List 2 Accent 1" w:uiPriority="66"/>
+    <w:lsdException w:name="Medium Grid 1 Accent 1" w:uiPriority="67"/>
+    <w:lsdException w:name="Medium Grid 2 Accent 1" w:uiPriority="68"/>
+    <w:lsdException w:name="Medium Grid 3 Accent 1" w:uiPriority="69"/>
+    <w:lsdException w:name="Dark List Accent 1" w:uiPriority="70"/>
+    <w:lsdException w:name="Colorful Shading Accent 1" w:uiPriority="71"/>
+    <w:lsdException w:name="Colorful List Accent 1" w:uiPriority="72"/>
+    <w:lsdException w:name="Colorful Grid Accent 1" w:uiPriority="73"/>
+    <w:lsdException w:name="Light Shading Accent 2" w:uiPriority="60"/>
+    <w:lsdException w:name="Light List Accent 2" w:uiPriority="61"/>
+    <w:lsdException w:name="Light Grid Accent 2" w:uiPriority="62"/>
+    <w:lsdException w:name="Medium Shading 1 Accent 2" w:uiPriority="63"/>
+    <w:lsdException w:name="Medium Shading 2 Accent 2" w:uiPriority="64"/>
+    <w:lsdException w:name="Medium List 1 Accent 2" w:uiPriority="65"/>
+    <w:lsdException w:name="Medium List 2 Accent 2" w:uiPriority="66"/>
+    <w:lsdException w:name="Medium Grid 1 Accent 2" w:uiPriority="67"/>
+    <w:lsdException w:name="Medium Grid 2 Accent 2" w:uiPriority="68"/>
+    <w:lsdException w:name="Medium Grid 3 Accent 2" w:uiPriority="69"/>
+    <w:lsdException w:name="Dark List Accent 2" w:uiPriority="70"/>
+    <w:lsdException w:name="Colorful Shading Accent 2" w:uiPriority="71"/>
+    <w:lsdException w:name="Colorful List Accent 2" w:uiPriority="72"/>
+    <w:lsdException w:name="Colorful Grid Accent 2" w:uiPriority="73"/>
+    <w:lsdException w:name="Light Shading Accent 3" w:uiPriority="60"/>
+    <w:lsdException w:name="Light List Accent 3" w:uiPriority="61"/>
+    <w:lsdException w:name="Light Grid Accent 3" w:uiPriority="62"/>
+    <w:lsdException w:name="Medium Shading 1 Accent 3" w:uiPriority="63"/>
+    <w:lsdException w:name="Medium Shading 2 Accent 3" w:uiPriority="64"/>
+    <w:lsdException w:name="Medium List 1 Accent 3" w:uiPriority="65"/>
+    <w:lsdException w:name="Medium List 2 Accent 3" w:uiPriority="66"/>
+    <w:lsdException w:name="Medium Grid 1 Accent 3" w:uiPriority="67"/>
+    <w:lsdException w:name="Medium Grid 2 Accent 3" w:uiPriority="68"/>
+    <w:lsdException w:name="Medium Grid 3 Accent 3" w:uiPriority="69"/>
+    <w:lsdException w:name="Dark List Accent 3" w:uiPriority="70"/>
+    <w:lsdException w:name="Colorful Shading Accent 3" w:uiPriority="71"/>
+    <w:lsdException w:name="Colorful List Accent 3" w:uiPriority="72"/>
+    <w:lsdException w:name="Colorful Grid Accent 3" w:uiPriority="73"/>
+    <w:lsdException w:name="Light Shading Accent 4" w:uiPriority="60"/>
+    <w:lsdException w:name="Light List Accent 4" w:uiPriority="61"/>
+    <w:lsdException w:name="Light Grid Accent 4" w:uiPriority="62"/>
+    <w:lsdException w:name="Medium Shading 1 Accent 4" w:uiPriority="63"/>
+    <w:lsdException w:name="Medium Shading 2 Accent 4" w:uiPriority="64"/>
+    <w:lsdException w:name="Medium List 1 Accent 4" w:uiPriority="65"/>
+    <w:lsdException w:name="Medium List 2 Accent 4" w:uiPriority="66"/>
+    <w:lsdException w:name="Medium Grid 1 Accent 4" w:uiPriority="67"/>
+    <w:lsdException w:name="Medium Grid 2 Accent 4" w:uiPriority="68"/>
+    <w:lsdException w:name="Medium Grid 3 Accent 4" w:uiPriority="69"/>
+    <w:lsdException w:name="Dark List Accent 4" w:uiPriority="70"/>
+    <w:lsdException w:name="Colorful Shading Accent 4" w:uiPriority="71"/>
+    <w:lsdException w:name="Colorful List Accent 4" w:uiPriority="72"/>
+    <w:lsdException w:name="Colorful Grid Accent 4" w:uiPriority="73"/>
+    <w:lsdException w:name="Light Shading Accent 5" w:uiPriority="60"/>
+    <w:lsdException w:name="Light List Accent 5" w:uiPriority="61"/>
+    <w:lsdException w:name="Light Grid Accent 5" w:uiPriority="62"/>
+    <w:lsdException w:name="Medium Shading 1 Accent 5" w:uiPriority="63"/>
+    <w:lsdException w:name="Medium Shading 2 Accent 5" w:uiPriority="64"/>
+    <w:lsdException w:name="Medium List 1 Accent 5" w:uiPriority="65"/>
+    <w:lsdException w:name="Medium List 2 Accent 5" w:uiPriority="66"/>
+    <w:lsdException w:name="Medium Grid 1 Accent 5" w:uiPriority="67"/>
+    <w:lsdException w:name="Medium Grid 2 Accent 5" w:uiPriority="68"/>
+    <w:lsdException w:name="Medium Grid 3 Accent 5" w:uiPriority="69"/>
+    <w:lsdException w:name="Dark List Accent 5" w:uiPriority="70"/>
+    <w:lsdException w:name="Colorful Shading Accent 5" w:uiPriority="71"/>
+    <w:lsdException w:name="Colorful List Accent 5" w:uiPriority="72"/>
+    <w:lsdException w:name="Colorful Grid Accent 5" w:uiPriority="73"/>
+    <w:lsdException w:name="Light Shading Accent 6" w:uiPriority="60"/>
+    <w:lsdException w:name="Light List Accent 6" w:uiPriority="61"/>
+    <w:lsdException w:name="Light Grid Accent 6" w:uiPriority="62"/>
+    <w:lsdException w:name="Medium Shading 1 Accent 6" w:uiPriority="63"/>
+    <w:lsdException w:name="Medium Shading 2 Accent 6" w:uiPriority="64"/>
+    <w:lsdException w:name="Medium List 1 Accent 6" w:uiPriority="65"/>
+    <w:lsdException w:name="Medium List 2 Accent 6" w:uiPriority="66"/>
+    <w:lsdException w:name="Medium Grid 1 Accent 6" w:uiPriority="67"/>
+    <w:lsdException w:name="Medium Grid 2 Accent 6" w:uiPriority="68"/>
+    <w:lsdException w:name="Medium Grid 3 Accent 6" w:uiPriority="69"/>
+    <w:lsdException w:name="Dark List Accent 6" w:uiPriority="70"/>
+    <w:lsdException w:name="Colorful Shading Accent 6" w:uiPriority="71"/>
+    <w:lsdException w:name="Colorful List Accent 6" w:uiPriority="72"/>
+    <w:lsdException w:name="Colorful Grid Accent 6" w:uiPriority="73"/>
+    <w:lsdException w:name="Subtle Emphasis" w:uiPriority="19" w:qFormat="1"/>
+    <w:lsdException w:name="Intense Emphasis" w:uiPriority="21" w:qFormat="1"/>
+    <w:lsdException w:name="Subtle Reference" w:uiPriority="31" w:qFormat="1"/>
+    <w:lsdException w:name="Intense Reference" w:uiPriority="32" w:qFormat="1"/>
+    <w:lsdException w:name="Book Title" w:uiPriority="33" w:qFormat="1"/>
+    <w:lsdException w:name="Bibliography" w:semiHidden="1" w:uiPriority="37" w:unhideWhenUsed="1"/>
+    <w:lsdException w:name="TOC Heading" w:semiHidden="1" w:uiPriority="39" w:unhideWhenUsed="1" w:qFormat="1"/>
+    <w:lsdException w:name="Grid Table 4" w:uiPriority="49"/>
+    <w:lsdException w:name="Grid Table 5 Dark" w:uiPriority="50"/>
+    <w:lsdException w:name="Grid Table 6 Colorful" w:uiPriority="51"/>
+    <w:lsdException w:name="Grid Table 7 Colorful" w:uiPriority="52"/>
+    <w:lsdException w:name="Grid Table 1 Light Accent 1" w:uiPriority="46"/>
+    <w:lsdException w:name="Grid Table 2 Accent 1" w:uiPriority="47"/>
+    <w:lsdException w:name="Grid Table 3 Accent 1" w:uiPriority="48"/>
+    <w:lsdException w:name="Grid Table 4 Accent 1" w:uiPriority="49"/>
+    <w:lsdException w:name="Grid Table 5 Dark Accent 1" w:uiPriority="50"/>
+    <w:lsdException w:name="Grid Table 6 Colorful Accent 1" w:uiPriority="51"/>
+    <w:lsdException w:name="Grid Table 7 Colorful Accent 1" w:uiPriority="52"/>
+    <w:lsdException w:name="Grid Table 1 Light Accent 2" w:uiPriority="46"/>
+    <w:lsdException w:name="Grid Table 2 Accent 2" w:uiPriority="47"/>
+    <w:lsdException w:name="Grid Table 3 Accent 2" w:uiPriority="48"/>
+    <w:lsdException w:name="Grid Table 4 Accent 2" w:uiPriority="49"/>
+    <w:lsdException w:name="Grid Table 5 Dark Accent 2" w:uiPriority="50"/>
+    <w:lsdException w:name="Grid Table 6 Colorful Accent 2" w:uiPriority="51"/>
+    <w:lsdException w:name="Grid Table 7 Colorful Accent 2" w:uiPriority="52"/>
+    <w:lsdException w:name="Grid Table 1 Light Accent 3" w:uiPriority="46"/>
+    <w:lsdException w:name="Grid Table 2 Accent 3" w:uiPriority="47"/>
+    <w:lsdException w:name="Grid Table 3 Accent 3" w:uiPriority="48"/>
+    <w:lsdException w:name="Grid Table 4 Accent 3" w:uiPriority="49"/>
+    <w:lsdException w:name="Grid Table 5 Dark Accent 3" w:uiPriority="50"/>
+    <w:lsdException w:name="Grid Table 6 Colorful Accent 3" w:uiPriority="51"/>
+    <w:lsdException w:name="Grid Table 7 Colorful Accent 3" w:uiPriority="52"/>
+    <w:lsdException w:name="Grid Table 1 Light Accent 4" w:uiPriority="46"/>
+    <w:lsdException w:name="Grid Table 2 Accent 4" w:uiPriority="47"/>
+    <w:lsdException w:name="Grid Table 3 Accent 4" w:uiPriority="48"/>
+    <w:lsdException w:name="Grid Table 4 Accent 4" w:uiPriority="49"/>
+    <w:lsdException w:name="Grid Table 5 Dark Accent 4" w:uiPriority="50"/>
+    <w:lsdException w:name="Grid Table 6 Colorful Accent 4" w:uiPriority="51"/>
+    <w:lsdException w:name="Grid Table 7 Colorful Accent 4" w:uiPriority="52"/>
+    <w:lsdException w:name="Grid Table 1 Light Accent 5" w:uiPriority="46"/>
+    <w:lsdException w:name="Grid Table 2 Accent 5" w:uiPriority="47"/>
+    <w:lsdException w:name="Grid Table 3 Accent 5" w:uiPriority="48"/>
+    <w:lsdException w:name="Grid Table 4 Accent 5" w:uiPriority="49"/>
+    <w:lsdException w:name="Grid Table 5 Dark Accent 5" w:uiPriority="50"/>
+    <w:lsdException w:name="Grid Table 6 Colorful Accent 5" w:uiPriority="51"/>
+    <w:lsdException w:name="Grid Table 7 Colorful Accent 5" w:uiPriority="52"/>
+    <w:lsdException w:name="Grid Table 1 Light Accent 6" w:uiPriority="46"/>
+    <w:lsdException w:name="Grid Table 2 Accent 6" w:uiPriority="47"/>
+    <w:lsdException w:name="Grid Table 3 Accent 6" w:uiPriority="48"/>
+    <w:lsdException w:name="Grid Table 4 Accent 6" w:uiPriority="49"/>
+    <w:lsdException w:name="Grid Table 5 Dark Accent 6" w:uiPriority="50"/>
+    <w:lsdException w:name="Grid Table 6 Colorful Accent 6" w:uiPriority="51"/>
+    <w:lsdException w:name="Grid Table 7 Colorful Accent 6" w:uiPriority="52"/>
+    <w:lsdException w:name="List Table 1 Light" w:uiPriority="46"/>
+    <w:lsdException w:name="List Table 2" w:uiPriority="47"/>
+    <w:lsdException w:name="List Table 3" w:uiPriority="48"/>
+    <w:lsdException w:name="List Table 4" w:uiPriority="49"/>
+    <w:lsdException w:name="List Table 5 Dark" w:uiPriority="50"/>
+    <w:lsdException w:name="List Table 6 Colorful" w:uiPriority="51"/>
+    <w:lsdException w:name="List Table 7 Colorful" w:uiPriority="52"/>
+    <w:lsdException w:name="List Table 1 Light Accent 1" w:uiPriority="46"/>
+    <w:lsdException w:name="List Table 2 Accent 1" w:uiPriority="47"/>
+    <w:lsdException w:name="List Table 3 Accent 1" w:uiPriority="48"/>
+    <w:lsdException w:name="List Table 4 Accent 1" w:uiPriority="49"/>
+    <w:lsdException w:name="List Table 5 Dark Accent 1" w:uiPriority="50"/>
+    <w:lsdException w:name="List Table 6 Colorful Accent 1" w:uiPriority="51"/>
+    <w:lsdException w:name="List Table 7 Colorful Accent 1" w:uiPriority="52"/>
+    <w:lsdException w:name="List Table 1 Light Accent 2" w:uiPriority="46"/>
+    <w:lsdException w:name="List Table 2 Accent 2" w:uiPriority="47"/>
+    <w:lsdException w:name="List Table 3 Accent 2" w:uiPriority="48"/>
+    <w:lsdException w:name="List Table 4 Accent 2" w:uiPriority="49"/>
+    <w:lsdException w:name="List Table 5 Dark Accent 2" w:uiPriority="50"/>
+    <w:lsdException w:name="List Table 6 Colorful Accent 2" w:uiPriority="51"/>
+    <w:lsdException w:name="List Table 7 Colorful Accent 2" w:uiPriority="52"/>
+    <w:lsdException w:name="List Table 1 Light Accent 3" w:uiPriority="46"/>
+    <w:lsdException w:name="List Table 2 Accent 3" w:uiPriority="47"/>
+    <w:lsdException w:name="List Table 3 Accent 3" w:uiPriority="48"/>
+    <w:lsdException w:name="List Table 4 Accent 3" w:uiPriority="49"/>
+    <w:lsdException w:name="List Table 5 Dark Accent 3" w:uiPriority="50"/>
+    <w:lsdException w:name="List Table 6 Colorful Accent 3" w:uiPriority="51"/>
+    <w:lsdException w:name="List Table 7 Colorful Accent 3" w:uiPriority="52"/>
+    <w:lsdException w:name="List Table 1 Light Accent 4" w:uiPriority="46"/>
+    <w:lsdException w:name="List Table 2 Accent 4" w:uiPriority="47"/>
+    <w:lsdException w:name="List Table 3 Accent 4" w:uiPriority="48"/>
+    <w:lsdException w:name="List Table 4 Accent 4" w:uiPriority="49"/>
+    <w:lsdException w:name="List Table 5 Dark Accent 4" w:uiPriority="50"/>
+    <w:lsdException w:name="List Table 6 Colorful Accent 4" w:uiPriority="51"/>
+    <w:lsdException w:name="List Table 7 Colorful Accent 4" w:uiPriority="52"/>
+    <w:lsdException w:name="List Table 1 Light Accent 5" w:uiPriority="46"/>
+    <w:lsdException w:name="List Table 2 Accent 5" w:uiPriority="47"/>
+    <w:lsdException w:name="List Table 3 Accent 5" w:uiPriority="48"/>
+    <w:lsdException w:name="List Table 4 Accent 5" w:uiPriority="49"/>
+    <w:lsdException w:name="List Table 5 Dark Accent 5" w:uiPriority="50"/>
+    <w:lsdException w:name="List Table 6 Colorful Accent 5" w:uiPriority="51"/>
+    <w:lsdException w:name="List Table 7 Colorful Accent 5" w:uiPriority="52"/>
+    <w:lsdException w:name="List Table 1 Light Accent 6" w:uiPriority="46"/>
+    <w:lsdException w:name="List Table 2 Accent 6" w:uiPriority="47"/>
+    <w:lsdException w:name="List Table 3 Accent 6" w:uiPriority="48"/>
+    <w:lsdException w:name="List Table 4 Accent 6" w:uiPriority="49"/>
+    <w:lsdException w:name="List Table 5 Dark Accent 6" w:uiPriority="50"/>
+    <w:lsdException w:name="List Table 6 Colorful Accent 6" w:uiPriority="51"/>
+    <w:lsdException w:name="List Table 7 Colorful Accent 6" w:uiPriority="52"/>
   </w:latentStyles>
   <w:style w:type="paragraph" w:default="1" w:styleId="Normal">
     <w:name w:val="Normal"/>
@@ -7107,17 +8549,10 @@
     <w:tblPr>
       <w:tblStyleRowBandSize w:val="1"/>
       <w:tblStyleColBandSize w:val="1"/>
-      <w:tblInd w:w="0" w:type="dxa"/>
       <w:tblBorders>
         <w:top w:val="single" w:sz="8" w:space="0" w:color="000000" w:themeColor="text1"/>
         <w:bottom w:val="single" w:sz="8" w:space="0" w:color="000000" w:themeColor="text1"/>
       </w:tblBorders>
-      <w:tblCellMar>
-        <w:top w:w="0" w:type="dxa"/>
-        <w:left w:w="108" w:type="dxa"/>
-        <w:bottom w:w="0" w:type="dxa"/>
-        <w:right w:w="108" w:type="dxa"/>
-      </w:tblCellMar>
     </w:tblPr>
     <w:tblStylePr w:type="firstRow">
       <w:pPr>
@@ -7207,17 +8642,10 @@
     <w:tblPr>
       <w:tblStyleRowBandSize w:val="1"/>
       <w:tblStyleColBandSize w:val="1"/>
-      <w:tblInd w:w="0" w:type="dxa"/>
       <w:tblBorders>
         <w:top w:val="single" w:sz="8" w:space="0" w:color="4F81BD" w:themeColor="accent1"/>
         <w:bottom w:val="single" w:sz="8" w:space="0" w:color="4F81BD" w:themeColor="accent1"/>
       </w:tblBorders>
-      <w:tblCellMar>
-        <w:top w:w="0" w:type="dxa"/>
-        <w:left w:w="108" w:type="dxa"/>
-        <w:bottom w:w="0" w:type="dxa"/>
-        <w:right w:w="108" w:type="dxa"/>
-      </w:tblCellMar>
     </w:tblPr>
     <w:tblStylePr w:type="firstRow">
       <w:pPr>
@@ -7307,17 +8735,10 @@
     <w:tblPr>
       <w:tblStyleRowBandSize w:val="1"/>
       <w:tblStyleColBandSize w:val="1"/>
-      <w:tblInd w:w="0" w:type="dxa"/>
       <w:tblBorders>
         <w:top w:val="single" w:sz="8" w:space="0" w:color="4BACC6" w:themeColor="accent5"/>
         <w:bottom w:val="single" w:sz="8" w:space="0" w:color="4BACC6" w:themeColor="accent5"/>
       </w:tblBorders>
-      <w:tblCellMar>
-        <w:top w:w="0" w:type="dxa"/>
-        <w:left w:w="108" w:type="dxa"/>
-        <w:bottom w:w="0" w:type="dxa"/>
-        <w:right w:w="108" w:type="dxa"/>
-      </w:tblCellMar>
     </w:tblPr>
     <w:tblStylePr w:type="firstRow">
       <w:pPr>
@@ -7396,543 +8817,49 @@
       </w:tcPr>
     </w:tblStylePr>
   </w:style>
-</w:styles>
-</file>
-
-<file path=word/stylesWithEffects.xml><?xml version="1.0" encoding="utf-8"?>
-<w:styles xmlns:wpc="http://schemas.microsoft.com/office/word/2010/wordprocessingCanvas" xmlns:mo="http://schemas.microsoft.com/office/mac/office/2008/main" xmlns:mc="http://schemas.openxmlformats.org/markup-compatibility/2006" xmlns:mv="urn:schemas-microsoft-com:mac:vml" xmlns:o="urn:schemas-microsoft-com:office:office" xmlns:r="http://schemas.openxmlformats.org/officeDocument/2006/relationships" xmlns:m="http://schemas.openxmlformats.org/officeDocument/2006/math" xmlns:v="urn:schemas-microsoft-com:vml" xmlns:wp14="http://schemas.microsoft.com/office/word/2010/wordprocessingDrawing" xmlns:wp="http://schemas.openxmlformats.org/drawingml/2006/wordprocessingDrawing" xmlns:w10="urn:schemas-microsoft-com:office:word" xmlns:w="http://schemas.openxmlformats.org/wordprocessingml/2006/main" xmlns:w14="http://schemas.microsoft.com/office/word/2010/wordml" xmlns:wpg="http://schemas.microsoft.com/office/word/2010/wordprocessingGroup" xmlns:wpi="http://schemas.microsoft.com/office/word/2010/wordprocessingInk" xmlns:wne="http://schemas.microsoft.com/office/word/2006/wordml" xmlns:wps="http://schemas.microsoft.com/office/word/2010/wordprocessingShape" mc:Ignorable="w14 wp14">
-  <w:docDefaults>
-    <w:rPrDefault>
-      <w:rPr>
-        <w:rFonts w:asciiTheme="minorHAnsi" w:eastAsiaTheme="minorEastAsia" w:hAnsiTheme="minorHAnsi" w:cstheme="minorBidi"/>
-        <w:sz w:val="24"/>
-        <w:szCs w:val="24"/>
-        <w:lang w:val="es-CO" w:eastAsia="ja-JP" w:bidi="ar-SA"/>
-      </w:rPr>
-    </w:rPrDefault>
-    <w:pPrDefault/>
-  </w:docDefaults>
-  <w:latentStyles w:defLockedState="0" w:defUIPriority="99" w:defSemiHidden="1" w:defUnhideWhenUsed="1" w:defQFormat="0" w:count="276">
-    <w:lsdException w:name="Normal" w:semiHidden="0" w:uiPriority="0" w:unhideWhenUsed="0" w:qFormat="1"/>
-    <w:lsdException w:name="heading 1" w:semiHidden="0" w:uiPriority="9" w:unhideWhenUsed="0" w:qFormat="1"/>
-    <w:lsdException w:name="heading 2" w:uiPriority="9" w:qFormat="1"/>
-    <w:lsdException w:name="heading 3" w:uiPriority="9" w:qFormat="1"/>
-    <w:lsdException w:name="heading 4" w:uiPriority="9" w:qFormat="1"/>
-    <w:lsdException w:name="heading 5" w:uiPriority="9" w:qFormat="1"/>
-    <w:lsdException w:name="heading 6" w:uiPriority="9" w:qFormat="1"/>
-    <w:lsdException w:name="heading 7" w:uiPriority="9" w:qFormat="1"/>
-    <w:lsdException w:name="heading 8" w:uiPriority="9" w:qFormat="1"/>
-    <w:lsdException w:name="heading 9" w:uiPriority="9" w:qFormat="1"/>
-    <w:lsdException w:name="toc 1" w:uiPriority="39"/>
-    <w:lsdException w:name="toc 2" w:uiPriority="39"/>
-    <w:lsdException w:name="toc 3" w:uiPriority="39"/>
-    <w:lsdException w:name="toc 4" w:uiPriority="39"/>
-    <w:lsdException w:name="toc 5" w:uiPriority="39"/>
-    <w:lsdException w:name="toc 6" w:uiPriority="39"/>
-    <w:lsdException w:name="toc 7" w:uiPriority="39"/>
-    <w:lsdException w:name="toc 8" w:uiPriority="39"/>
-    <w:lsdException w:name="toc 9" w:uiPriority="39"/>
-    <w:lsdException w:name="caption" w:uiPriority="35" w:qFormat="1"/>
-    <w:lsdException w:name="Title" w:semiHidden="0" w:uiPriority="10" w:unhideWhenUsed="0" w:qFormat="1"/>
-    <w:lsdException w:name="Default Paragraph Font" w:uiPriority="1"/>
-    <w:lsdException w:name="Subtitle" w:semiHidden="0" w:uiPriority="11" w:unhideWhenUsed="0" w:qFormat="1"/>
-    <w:lsdException w:name="Strong" w:semiHidden="0" w:uiPriority="22" w:unhideWhenUsed="0" w:qFormat="1"/>
-    <w:lsdException w:name="Emphasis" w:semiHidden="0" w:uiPriority="20" w:unhideWhenUsed="0" w:qFormat="1"/>
-    <w:lsdException w:name="Table Grid" w:semiHidden="0" w:uiPriority="59" w:unhideWhenUsed="0"/>
-    <w:lsdException w:name="Placeholder Text" w:unhideWhenUsed="0"/>
-    <w:lsdException w:name="No Spacing" w:semiHidden="0" w:uiPriority="1" w:unhideWhenUsed="0" w:qFormat="1"/>
-    <w:lsdException w:name="Light Shading" w:semiHidden="0" w:uiPriority="60" w:unhideWhenUsed="0"/>
-    <w:lsdException w:name="Light List" w:semiHidden="0" w:uiPriority="61" w:unhideWhenUsed="0"/>
-    <w:lsdException w:name="Light Grid" w:semiHidden="0" w:uiPriority="62" w:unhideWhenUsed="0"/>
-    <w:lsdException w:name="Medium Shading 1" w:semiHidden="0" w:uiPriority="63" w:unhideWhenUsed="0"/>
-    <w:lsdException w:name="Medium Shading 2" w:semiHidden="0" w:uiPriority="64" w:unhideWhenUsed="0"/>
-    <w:lsdException w:name="Medium List 1" w:semiHidden="0" w:uiPriority="65" w:unhideWhenUsed="0"/>
-    <w:lsdException w:name="Medium List 2" w:semiHidden="0" w:uiPriority="66" w:unhideWhenUsed="0"/>
-    <w:lsdException w:name="Medium Grid 1" w:semiHidden="0" w:uiPriority="67" w:unhideWhenUsed="0"/>
-    <w:lsdException w:name="Medium Grid 2" w:semiHidden="0" w:uiPriority="68" w:unhideWhenUsed="0"/>
-    <w:lsdException w:name="Medium Grid 3" w:semiHidden="0" w:uiPriority="69" w:unhideWhenUsed="0"/>
-    <w:lsdException w:name="Dark List" w:semiHidden="0" w:uiPriority="70" w:unhideWhenUsed="0"/>
-    <w:lsdException w:name="Colorful Shading" w:semiHidden="0" w:uiPriority="71" w:unhideWhenUsed="0"/>
-    <w:lsdException w:name="Colorful List" w:semiHidden="0" w:uiPriority="72" w:unhideWhenUsed="0"/>
-    <w:lsdException w:name="Colorful Grid" w:semiHidden="0" w:uiPriority="73" w:unhideWhenUsed="0"/>
-    <w:lsdException w:name="Light Shading Accent 1" w:semiHidden="0" w:uiPriority="60" w:unhideWhenUsed="0"/>
-    <w:lsdException w:name="Light List Accent 1" w:semiHidden="0" w:uiPriority="61" w:unhideWhenUsed="0"/>
-    <w:lsdException w:name="Light Grid Accent 1" w:semiHidden="0" w:uiPriority="62" w:unhideWhenUsed="0"/>
-    <w:lsdException w:name="Medium Shading 1 Accent 1" w:semiHidden="0" w:uiPriority="63" w:unhideWhenUsed="0"/>
-    <w:lsdException w:name="Medium Shading 2 Accent 1" w:semiHidden="0" w:uiPriority="64" w:unhideWhenUsed="0"/>
-    <w:lsdException w:name="Medium List 1 Accent 1" w:semiHidden="0" w:uiPriority="65" w:unhideWhenUsed="0"/>
-    <w:lsdException w:name="Revision" w:unhideWhenUsed="0"/>
-    <w:lsdException w:name="List Paragraph" w:semiHidden="0" w:uiPriority="34" w:unhideWhenUsed="0" w:qFormat="1"/>
-    <w:lsdException w:name="Quote" w:semiHidden="0" w:uiPriority="29" w:unhideWhenUsed="0" w:qFormat="1"/>
-    <w:lsdException w:name="Intense Quote" w:semiHidden="0" w:uiPriority="30" w:unhideWhenUsed="0" w:qFormat="1"/>
-    <w:lsdException w:name="Medium List 2 Accent 1" w:semiHidden="0" w:uiPriority="66" w:unhideWhenUsed="0"/>
-    <w:lsdException w:name="Medium Grid 1 Accent 1" w:semiHidden="0" w:uiPriority="67" w:unhideWhenUsed="0"/>
-    <w:lsdException w:name="Medium Grid 2 Accent 1" w:semiHidden="0" w:uiPriority="68" w:unhideWhenUsed="0"/>
-    <w:lsdException w:name="Medium Grid 3 Accent 1" w:semiHidden="0" w:uiPriority="69" w:unhideWhenUsed="0"/>
-    <w:lsdException w:name="Dark List Accent 1" w:semiHidden="0" w:uiPriority="70" w:unhideWhenUsed="0"/>
-    <w:lsdException w:name="Colorful Shading Accent 1" w:semiHidden="0" w:uiPriority="71" w:unhideWhenUsed="0"/>
-    <w:lsdException w:name="Colorful List Accent 1" w:semiHidden="0" w:uiPriority="72" w:unhideWhenUsed="0"/>
-    <w:lsdException w:name="Colorful Grid Accent 1" w:semiHidden="0" w:uiPriority="73" w:unhideWhenUsed="0"/>
-    <w:lsdException w:name="Light Shading Accent 2" w:semiHidden="0" w:uiPriority="60" w:unhideWhenUsed="0"/>
-    <w:lsdException w:name="Light List Accent 2" w:semiHidden="0" w:uiPriority="61" w:unhideWhenUsed="0"/>
-    <w:lsdException w:name="Light Grid Accent 2" w:semiHidden="0" w:uiPriority="62" w:unhideWhenUsed="0"/>
-    <w:lsdException w:name="Medium Shading 1 Accent 2" w:semiHidden="0" w:uiPriority="63" w:unhideWhenUsed="0"/>
-    <w:lsdException w:name="Medium Shading 2 Accent 2" w:semiHidden="0" w:uiPriority="64" w:unhideWhenUsed="0"/>
-    <w:lsdException w:name="Medium List 1 Accent 2" w:semiHidden="0" w:uiPriority="65" w:unhideWhenUsed="0"/>
-    <w:lsdException w:name="Medium List 2 Accent 2" w:semiHidden="0" w:uiPriority="66" w:unhideWhenUsed="0"/>
-    <w:lsdException w:name="Medium Grid 1 Accent 2" w:semiHidden="0" w:uiPriority="67" w:unhideWhenUsed="0"/>
-    <w:lsdException w:name="Medium Grid 2 Accent 2" w:semiHidden="0" w:uiPriority="68" w:unhideWhenUsed="0"/>
-    <w:lsdException w:name="Medium Grid 3 Accent 2" w:semiHidden="0" w:uiPriority="69" w:unhideWhenUsed="0"/>
-    <w:lsdException w:name="Dark List Accent 2" w:semiHidden="0" w:uiPriority="70" w:unhideWhenUsed="0"/>
-    <w:lsdException w:name="Colorful Shading Accent 2" w:semiHidden="0" w:uiPriority="71" w:unhideWhenUsed="0"/>
-    <w:lsdException w:name="Colorful List Accent 2" w:semiHidden="0" w:uiPriority="72" w:unhideWhenUsed="0"/>
-    <w:lsdException w:name="Colorful Grid Accent 2" w:semiHidden="0" w:uiPriority="73" w:unhideWhenUsed="0"/>
-    <w:lsdException w:name="Light Shading Accent 3" w:semiHidden="0" w:uiPriority="60" w:unhideWhenUsed="0"/>
-    <w:lsdException w:name="Light List Accent 3" w:semiHidden="0" w:uiPriority="61" w:unhideWhenUsed="0"/>
-    <w:lsdException w:name="Light Grid Accent 3" w:semiHidden="0" w:uiPriority="62" w:unhideWhenUsed="0"/>
-    <w:lsdException w:name="Medium Shading 1 Accent 3" w:semiHidden="0" w:uiPriority="63" w:unhideWhenUsed="0"/>
-    <w:lsdException w:name="Medium Shading 2 Accent 3" w:semiHidden="0" w:uiPriority="64" w:unhideWhenUsed="0"/>
-    <w:lsdException w:name="Medium List 1 Accent 3" w:semiHidden="0" w:uiPriority="65" w:unhideWhenUsed="0"/>
-    <w:lsdException w:name="Medium List 2 Accent 3" w:semiHidden="0" w:uiPriority="66" w:unhideWhenUsed="0"/>
-    <w:lsdException w:name="Medium Grid 1 Accent 3" w:semiHidden="0" w:uiPriority="67" w:unhideWhenUsed="0"/>
-    <w:lsdException w:name="Medium Grid 2 Accent 3" w:semiHidden="0" w:uiPriority="68" w:unhideWhenUsed="0"/>
-    <w:lsdException w:name="Medium Grid 3 Accent 3" w:semiHidden="0" w:uiPriority="69" w:unhideWhenUsed="0"/>
-    <w:lsdException w:name="Dark List Accent 3" w:semiHidden="0" w:uiPriority="70" w:unhideWhenUsed="0"/>
-    <w:lsdException w:name="Colorful Shading Accent 3" w:semiHidden="0" w:uiPriority="71" w:unhideWhenUsed="0"/>
-    <w:lsdException w:name="Colorful List Accent 3" w:semiHidden="0" w:uiPriority="72" w:unhideWhenUsed="0"/>
-    <w:lsdException w:name="Colorful Grid Accent 3" w:semiHidden="0" w:uiPriority="73" w:unhideWhenUsed="0"/>
-    <w:lsdException w:name="Light Shading Accent 4" w:semiHidden="0" w:uiPriority="60" w:unhideWhenUsed="0"/>
-    <w:lsdException w:name="Light List Accent 4" w:semiHidden="0" w:uiPriority="61" w:unhideWhenUsed="0"/>
-    <w:lsdException w:name="Light Grid Accent 4" w:semiHidden="0" w:uiPriority="62" w:unhideWhenUsed="0"/>
-    <w:lsdException w:name="Medium Shading 1 Accent 4" w:semiHidden="0" w:uiPriority="63" w:unhideWhenUsed="0"/>
-    <w:lsdException w:name="Medium Shading 2 Accent 4" w:semiHidden="0" w:uiPriority="64" w:unhideWhenUsed="0"/>
-    <w:lsdException w:name="Medium List 1 Accent 4" w:semiHidden="0" w:uiPriority="65" w:unhideWhenUsed="0"/>
-    <w:lsdException w:name="Medium List 2 Accent 4" w:semiHidden="0" w:uiPriority="66" w:unhideWhenUsed="0"/>
-    <w:lsdException w:name="Medium Grid 1 Accent 4" w:semiHidden="0" w:uiPriority="67" w:unhideWhenUsed="0"/>
-    <w:lsdException w:name="Medium Grid 2 Accent 4" w:semiHidden="0" w:uiPriority="68" w:unhideWhenUsed="0"/>
-    <w:lsdException w:name="Medium Grid 3 Accent 4" w:semiHidden="0" w:uiPriority="69" w:unhideWhenUsed="0"/>
-    <w:lsdException w:name="Dark List Accent 4" w:semiHidden="0" w:uiPriority="70" w:unhideWhenUsed="0"/>
-    <w:lsdException w:name="Colorful Shading Accent 4" w:semiHidden="0" w:uiPriority="71" w:unhideWhenUsed="0"/>
-    <w:lsdException w:name="Colorful List Accent 4" w:semiHidden="0" w:uiPriority="72" w:unhideWhenUsed="0"/>
-    <w:lsdException w:name="Colorful Grid Accent 4" w:semiHidden="0" w:uiPriority="73" w:unhideWhenUsed="0"/>
-    <w:lsdException w:name="Light Shading Accent 5" w:semiHidden="0" w:uiPriority="60" w:unhideWhenUsed="0"/>
-    <w:lsdException w:name="Light List Accent 5" w:semiHidden="0" w:uiPriority="61" w:unhideWhenUsed="0"/>
-    <w:lsdException w:name="Light Grid Accent 5" w:semiHidden="0" w:uiPriority="62" w:unhideWhenUsed="0"/>
-    <w:lsdException w:name="Medium Shading 1 Accent 5" w:semiHidden="0" w:uiPriority="63" w:unhideWhenUsed="0"/>
-    <w:lsdException w:name="Medium Shading 2 Accent 5" w:semiHidden="0" w:uiPriority="64" w:unhideWhenUsed="0"/>
-    <w:lsdException w:name="Medium List 1 Accent 5" w:semiHidden="0" w:uiPriority="65" w:unhideWhenUsed="0"/>
-    <w:lsdException w:name="Medium List 2 Accent 5" w:semiHidden="0" w:uiPriority="66" w:unhideWhenUsed="0"/>
-    <w:lsdException w:name="Medium Grid 1 Accent 5" w:semiHidden="0" w:uiPriority="67" w:unhideWhenUsed="0"/>
-    <w:lsdException w:name="Medium Grid 2 Accent 5" w:semiHidden="0" w:uiPriority="68" w:unhideWhenUsed="0"/>
-    <w:lsdException w:name="Medium Grid 3 Accent 5" w:semiHidden="0" w:uiPriority="69" w:unhideWhenUsed="0"/>
-    <w:lsdException w:name="Dark List Accent 5" w:semiHidden="0" w:uiPriority="70" w:unhideWhenUsed="0"/>
-    <w:lsdException w:name="Colorful Shading Accent 5" w:semiHidden="0" w:uiPriority="71" w:unhideWhenUsed="0"/>
-    <w:lsdException w:name="Colorful List Accent 5" w:semiHidden="0" w:uiPriority="72" w:unhideWhenUsed="0"/>
-    <w:lsdException w:name="Colorful Grid Accent 5" w:semiHidden="0" w:uiPriority="73" w:unhideWhenUsed="0"/>
-    <w:lsdException w:name="Light Shading Accent 6" w:semiHidden="0" w:uiPriority="60" w:unhideWhenUsed="0"/>
-    <w:lsdException w:name="Light List Accent 6" w:semiHidden="0" w:uiPriority="61" w:unhideWhenUsed="0"/>
-    <w:lsdException w:name="Light Grid Accent 6" w:semiHidden="0" w:uiPriority="62" w:unhideWhenUsed="0"/>
-    <w:lsdException w:name="Medium Shading 1 Accent 6" w:semiHidden="0" w:uiPriority="63" w:unhideWhenUsed="0"/>
-    <w:lsdException w:name="Medium Shading 2 Accent 6" w:semiHidden="0" w:uiPriority="64" w:unhideWhenUsed="0"/>
-    <w:lsdException w:name="Medium List 1 Accent 6" w:semiHidden="0" w:uiPriority="65" w:unhideWhenUsed="0"/>
-    <w:lsdException w:name="Medium List 2 Accent 6" w:semiHidden="0" w:uiPriority="66" w:unhideWhenUsed="0"/>
-    <w:lsdException w:name="Medium Grid 1 Accent 6" w:semiHidden="0" w:uiPriority="67" w:unhideWhenUsed="0"/>
-    <w:lsdException w:name="Medium Grid 2 Accent 6" w:semiHidden="0" w:uiPriority="68" w:unhideWhenUsed="0"/>
-    <w:lsdException w:name="Medium Grid 3 Accent 6" w:semiHidden="0" w:uiPriority="69" w:unhideWhenUsed="0"/>
-    <w:lsdException w:name="Dark List Accent 6" w:semiHidden="0" w:uiPriority="70" w:unhideWhenUsed="0"/>
-    <w:lsdException w:name="Colorful Shading Accent 6" w:semiHidden="0" w:uiPriority="71" w:unhideWhenUsed="0"/>
-    <w:lsdException w:name="Colorful List Accent 6" w:semiHidden="0" w:uiPriority="72" w:unhideWhenUsed="0"/>
-    <w:lsdException w:name="Colorful Grid Accent 6" w:semiHidden="0" w:uiPriority="73" w:unhideWhenUsed="0"/>
-    <w:lsdException w:name="Subtle Emphasis" w:semiHidden="0" w:uiPriority="19" w:unhideWhenUsed="0" w:qFormat="1"/>
-    <w:lsdException w:name="Intense Emphasis" w:semiHidden="0" w:uiPriority="21" w:unhideWhenUsed="0" w:qFormat="1"/>
-    <w:lsdException w:name="Subtle Reference" w:semiHidden="0" w:uiPriority="31" w:unhideWhenUsed="0" w:qFormat="1"/>
-    <w:lsdException w:name="Intense Reference" w:semiHidden="0" w:uiPriority="32" w:unhideWhenUsed="0" w:qFormat="1"/>
-    <w:lsdException w:name="Book Title" w:semiHidden="0" w:uiPriority="33" w:unhideWhenUsed="0" w:qFormat="1"/>
-    <w:lsdException w:name="Bibliography" w:uiPriority="37"/>
-    <w:lsdException w:name="TOC Heading" w:uiPriority="39" w:qFormat="1"/>
-  </w:latentStyles>
-  <w:style w:type="paragraph" w:default="1" w:styleId="Normal">
-    <w:name w:val="Normal"/>
+  <w:style w:type="paragraph" w:styleId="Prrafodelista">
+    <w:name w:val="List Paragraph"/>
+    <w:basedOn w:val="Normal"/>
+    <w:uiPriority w:val="34"/>
     <w:qFormat/>
+    <w:rsid w:val="00783081"/>
+    <w:pPr>
+      <w:ind w:left="720"/>
+      <w:contextualSpacing/>
+    </w:pPr>
   </w:style>
-  <w:style w:type="character" w:default="1" w:styleId="Fuentedeprrafopredeter">
-    <w:name w:val="Default Paragraph Font"/>
-    <w:uiPriority w:val="1"/>
-    <w:semiHidden/>
-    <w:unhideWhenUsed/>
-  </w:style>
-  <w:style w:type="table" w:default="1" w:styleId="Tablanormal">
-    <w:name w:val="Normal Table"/>
-    <w:uiPriority w:val="99"/>
-    <w:semiHidden/>
-    <w:unhideWhenUsed/>
-    <w:tblPr>
-      <w:tblInd w:w="0" w:type="dxa"/>
-      <w:tblCellMar>
-        <w:top w:w="0" w:type="dxa"/>
-        <w:left w:w="108" w:type="dxa"/>
-        <w:bottom w:w="0" w:type="dxa"/>
-        <w:right w:w="108" w:type="dxa"/>
-      </w:tblCellMar>
-    </w:tblPr>
-  </w:style>
-  <w:style w:type="numbering" w:default="1" w:styleId="Sinlista">
-    <w:name w:val="No List"/>
-    <w:uiPriority w:val="99"/>
-    <w:semiHidden/>
-    <w:unhideWhenUsed/>
-  </w:style>
-  <w:style w:type="paragraph" w:styleId="Textonotapie">
-    <w:name w:val="footnote text"/>
+  <w:style w:type="paragraph" w:styleId="Piedepgina">
+    <w:name w:val="footer"/>
     <w:basedOn w:val="Normal"/>
-    <w:link w:val="TextonotapieCar"/>
+    <w:link w:val="PiedepginaCar"/>
     <w:uiPriority w:val="99"/>
     <w:unhideWhenUsed/>
-    <w:rsid w:val="00196490"/>
-  </w:style>
-  <w:style w:type="character" w:customStyle="1" w:styleId="TextonotapieCar">
-    <w:name w:val="Texto nota pie Car"/>
-    <w:basedOn w:val="Fuentedeprrafopredeter"/>
-    <w:link w:val="Textonotapie"/>
-    <w:uiPriority w:val="99"/>
-    <w:rsid w:val="00196490"/>
-  </w:style>
-  <w:style w:type="character" w:styleId="Refdenotaalpie">
-    <w:name w:val="footnote reference"/>
-    <w:basedOn w:val="Fuentedeprrafopredeter"/>
-    <w:uiPriority w:val="99"/>
-    <w:unhideWhenUsed/>
-    <w:rsid w:val="00196490"/>
+    <w:rsid w:val="00F510A0"/>
+    <w:pPr>
+      <w:tabs>
+        <w:tab w:val="center" w:pos="4680"/>
+        <w:tab w:val="right" w:pos="9360"/>
+      </w:tabs>
+    </w:pPr>
     <w:rPr>
-      <w:vertAlign w:val="superscript"/>
+      <w:rFonts w:cs="Times New Roman"/>
+      <w:sz w:val="22"/>
+      <w:szCs w:val="22"/>
+      <w:lang w:eastAsia="es-CO"/>
     </w:rPr>
   </w:style>
-  <w:style w:type="paragraph" w:styleId="Textodeglobo">
-    <w:name w:val="Balloon Text"/>
-    <w:basedOn w:val="Normal"/>
-    <w:link w:val="TextodegloboCar"/>
+  <w:style w:type="character" w:customStyle="1" w:styleId="PiedepginaCar">
+    <w:name w:val="Pie de página Car"/>
+    <w:basedOn w:val="Fuentedeprrafopredeter"/>
+    <w:link w:val="Piedepgina"/>
     <w:uiPriority w:val="99"/>
-    <w:semiHidden/>
-    <w:unhideWhenUsed/>
-    <w:rsid w:val="00090D81"/>
+    <w:rsid w:val="00F510A0"/>
     <w:rPr>
-      <w:rFonts w:ascii="Lucida Grande" w:hAnsi="Lucida Grande" w:cs="Lucida Grande"/>
-      <w:sz w:val="18"/>
-      <w:szCs w:val="18"/>
+      <w:rFonts w:cs="Times New Roman"/>
+      <w:sz w:val="22"/>
+      <w:szCs w:val="22"/>
+      <w:lang w:eastAsia="es-CO"/>
     </w:rPr>
-  </w:style>
-  <w:style w:type="character" w:customStyle="1" w:styleId="TextodegloboCar">
-    <w:name w:val="Texto de globo Car"/>
-    <w:basedOn w:val="Fuentedeprrafopredeter"/>
-    <w:link w:val="Textodeglobo"/>
-    <w:uiPriority w:val="99"/>
-    <w:semiHidden/>
-    <w:rsid w:val="00090D81"/>
-    <w:rPr>
-      <w:rFonts w:ascii="Lucida Grande" w:hAnsi="Lucida Grande" w:cs="Lucida Grande"/>
-      <w:sz w:val="18"/>
-      <w:szCs w:val="18"/>
-    </w:rPr>
-  </w:style>
-  <w:style w:type="table" w:styleId="Sombreadoclaro">
-    <w:name w:val="Light Shading"/>
-    <w:basedOn w:val="Tablanormal"/>
-    <w:uiPriority w:val="60"/>
-    <w:rsid w:val="00090D81"/>
-    <w:rPr>
-      <w:color w:val="000000" w:themeColor="text1" w:themeShade="BF"/>
-    </w:rPr>
-    <w:tblPr>
-      <w:tblStyleRowBandSize w:val="1"/>
-      <w:tblStyleColBandSize w:val="1"/>
-      <w:tblInd w:w="0" w:type="dxa"/>
-      <w:tblBorders>
-        <w:top w:val="single" w:sz="8" w:space="0" w:color="000000" w:themeColor="text1"/>
-        <w:bottom w:val="single" w:sz="8" w:space="0" w:color="000000" w:themeColor="text1"/>
-      </w:tblBorders>
-      <w:tblCellMar>
-        <w:top w:w="0" w:type="dxa"/>
-        <w:left w:w="108" w:type="dxa"/>
-        <w:bottom w:w="0" w:type="dxa"/>
-        <w:right w:w="108" w:type="dxa"/>
-      </w:tblCellMar>
-    </w:tblPr>
-    <w:tblStylePr w:type="firstRow">
-      <w:pPr>
-        <w:spacing w:before="0" w:after="0" w:line="240" w:lineRule="auto"/>
-      </w:pPr>
-      <w:rPr>
-        <w:b/>
-        <w:bCs/>
-      </w:rPr>
-      <w:tblPr/>
-      <w:tcPr>
-        <w:tcBorders>
-          <w:top w:val="single" w:sz="8" w:space="0" w:color="000000" w:themeColor="text1"/>
-          <w:left w:val="nil"/>
-          <w:bottom w:val="single" w:sz="8" w:space="0" w:color="000000" w:themeColor="text1"/>
-          <w:right w:val="nil"/>
-          <w:insideH w:val="nil"/>
-          <w:insideV w:val="nil"/>
-        </w:tcBorders>
-      </w:tcPr>
-    </w:tblStylePr>
-    <w:tblStylePr w:type="lastRow">
-      <w:pPr>
-        <w:spacing w:before="0" w:after="0" w:line="240" w:lineRule="auto"/>
-      </w:pPr>
-      <w:rPr>
-        <w:b/>
-        <w:bCs/>
-      </w:rPr>
-      <w:tblPr/>
-      <w:tcPr>
-        <w:tcBorders>
-          <w:top w:val="single" w:sz="8" w:space="0" w:color="000000" w:themeColor="text1"/>
-          <w:left w:val="nil"/>
-          <w:bottom w:val="single" w:sz="8" w:space="0" w:color="000000" w:themeColor="text1"/>
-          <w:right w:val="nil"/>
-          <w:insideH w:val="nil"/>
-          <w:insideV w:val="nil"/>
-        </w:tcBorders>
-      </w:tcPr>
-    </w:tblStylePr>
-    <w:tblStylePr w:type="firstCol">
-      <w:rPr>
-        <w:b/>
-        <w:bCs/>
-      </w:rPr>
-    </w:tblStylePr>
-    <w:tblStylePr w:type="lastCol">
-      <w:rPr>
-        <w:b/>
-        <w:bCs/>
-      </w:rPr>
-    </w:tblStylePr>
-    <w:tblStylePr w:type="band1Vert">
-      <w:tblPr/>
-      <w:tcPr>
-        <w:tcBorders>
-          <w:left w:val="nil"/>
-          <w:right w:val="nil"/>
-          <w:insideH w:val="nil"/>
-          <w:insideV w:val="nil"/>
-        </w:tcBorders>
-        <w:shd w:val="clear" w:color="auto" w:fill="C0C0C0" w:themeFill="text1" w:themeFillTint="3F"/>
-      </w:tcPr>
-    </w:tblStylePr>
-    <w:tblStylePr w:type="band1Horz">
-      <w:tblPr/>
-      <w:tcPr>
-        <w:tcBorders>
-          <w:left w:val="nil"/>
-          <w:right w:val="nil"/>
-          <w:insideH w:val="nil"/>
-          <w:insideV w:val="nil"/>
-        </w:tcBorders>
-        <w:shd w:val="clear" w:color="auto" w:fill="C0C0C0" w:themeFill="text1" w:themeFillTint="3F"/>
-      </w:tcPr>
-    </w:tblStylePr>
-  </w:style>
-  <w:style w:type="table" w:styleId="Sombreadoclaro-nfasis1">
-    <w:name w:val="Light Shading Accent 1"/>
-    <w:basedOn w:val="Tablanormal"/>
-    <w:uiPriority w:val="60"/>
-    <w:rsid w:val="00090D81"/>
-    <w:rPr>
-      <w:color w:val="365F91" w:themeColor="accent1" w:themeShade="BF"/>
-    </w:rPr>
-    <w:tblPr>
-      <w:tblStyleRowBandSize w:val="1"/>
-      <w:tblStyleColBandSize w:val="1"/>
-      <w:tblInd w:w="0" w:type="dxa"/>
-      <w:tblBorders>
-        <w:top w:val="single" w:sz="8" w:space="0" w:color="4F81BD" w:themeColor="accent1"/>
-        <w:bottom w:val="single" w:sz="8" w:space="0" w:color="4F81BD" w:themeColor="accent1"/>
-      </w:tblBorders>
-      <w:tblCellMar>
-        <w:top w:w="0" w:type="dxa"/>
-        <w:left w:w="108" w:type="dxa"/>
-        <w:bottom w:w="0" w:type="dxa"/>
-        <w:right w:w="108" w:type="dxa"/>
-      </w:tblCellMar>
-    </w:tblPr>
-    <w:tblStylePr w:type="firstRow">
-      <w:pPr>
-        <w:spacing w:before="0" w:after="0" w:line="240" w:lineRule="auto"/>
-      </w:pPr>
-      <w:rPr>
-        <w:b/>
-        <w:bCs/>
-      </w:rPr>
-      <w:tblPr/>
-      <w:tcPr>
-        <w:tcBorders>
-          <w:top w:val="single" w:sz="8" w:space="0" w:color="4F81BD" w:themeColor="accent1"/>
-          <w:left w:val="nil"/>
-          <w:bottom w:val="single" w:sz="8" w:space="0" w:color="4F81BD" w:themeColor="accent1"/>
-          <w:right w:val="nil"/>
-          <w:insideH w:val="nil"/>
-          <w:insideV w:val="nil"/>
-        </w:tcBorders>
-      </w:tcPr>
-    </w:tblStylePr>
-    <w:tblStylePr w:type="lastRow">
-      <w:pPr>
-        <w:spacing w:before="0" w:after="0" w:line="240" w:lineRule="auto"/>
-      </w:pPr>
-      <w:rPr>
-        <w:b/>
-        <w:bCs/>
-      </w:rPr>
-      <w:tblPr/>
-      <w:tcPr>
-        <w:tcBorders>
-          <w:top w:val="single" w:sz="8" w:space="0" w:color="4F81BD" w:themeColor="accent1"/>
-          <w:left w:val="nil"/>
-          <w:bottom w:val="single" w:sz="8" w:space="0" w:color="4F81BD" w:themeColor="accent1"/>
-          <w:right w:val="nil"/>
-          <w:insideH w:val="nil"/>
-          <w:insideV w:val="nil"/>
-        </w:tcBorders>
-      </w:tcPr>
-    </w:tblStylePr>
-    <w:tblStylePr w:type="firstCol">
-      <w:rPr>
-        <w:b/>
-        <w:bCs/>
-      </w:rPr>
-    </w:tblStylePr>
-    <w:tblStylePr w:type="lastCol">
-      <w:rPr>
-        <w:b/>
-        <w:bCs/>
-      </w:rPr>
-    </w:tblStylePr>
-    <w:tblStylePr w:type="band1Vert">
-      <w:tblPr/>
-      <w:tcPr>
-        <w:tcBorders>
-          <w:left w:val="nil"/>
-          <w:right w:val="nil"/>
-          <w:insideH w:val="nil"/>
-          <w:insideV w:val="nil"/>
-        </w:tcBorders>
-        <w:shd w:val="clear" w:color="auto" w:fill="D3DFEE" w:themeFill="accent1" w:themeFillTint="3F"/>
-      </w:tcPr>
-    </w:tblStylePr>
-    <w:tblStylePr w:type="band1Horz">
-      <w:tblPr/>
-      <w:tcPr>
-        <w:tcBorders>
-          <w:left w:val="nil"/>
-          <w:right w:val="nil"/>
-          <w:insideH w:val="nil"/>
-          <w:insideV w:val="nil"/>
-        </w:tcBorders>
-        <w:shd w:val="clear" w:color="auto" w:fill="D3DFEE" w:themeFill="accent1" w:themeFillTint="3F"/>
-      </w:tcPr>
-    </w:tblStylePr>
-  </w:style>
-  <w:style w:type="table" w:styleId="Sombreadoclaro-nfasis5">
-    <w:name w:val="Light Shading Accent 5"/>
-    <w:basedOn w:val="Tablanormal"/>
-    <w:uiPriority w:val="60"/>
-    <w:rsid w:val="00090D81"/>
-    <w:rPr>
-      <w:color w:val="31849B" w:themeColor="accent5" w:themeShade="BF"/>
-    </w:rPr>
-    <w:tblPr>
-      <w:tblStyleRowBandSize w:val="1"/>
-      <w:tblStyleColBandSize w:val="1"/>
-      <w:tblInd w:w="0" w:type="dxa"/>
-      <w:tblBorders>
-        <w:top w:val="single" w:sz="8" w:space="0" w:color="4BACC6" w:themeColor="accent5"/>
-        <w:bottom w:val="single" w:sz="8" w:space="0" w:color="4BACC6" w:themeColor="accent5"/>
-      </w:tblBorders>
-      <w:tblCellMar>
-        <w:top w:w="0" w:type="dxa"/>
-        <w:left w:w="108" w:type="dxa"/>
-        <w:bottom w:w="0" w:type="dxa"/>
-        <w:right w:w="108" w:type="dxa"/>
-      </w:tblCellMar>
-    </w:tblPr>
-    <w:tblStylePr w:type="firstRow">
-      <w:pPr>
-        <w:spacing w:before="0" w:after="0" w:line="240" w:lineRule="auto"/>
-      </w:pPr>
-      <w:rPr>
-        <w:b/>
-        <w:bCs/>
-      </w:rPr>
-      <w:tblPr/>
-      <w:tcPr>
-        <w:tcBorders>
-          <w:top w:val="single" w:sz="8" w:space="0" w:color="4BACC6" w:themeColor="accent5"/>
-          <w:left w:val="nil"/>
-          <w:bottom w:val="single" w:sz="8" w:space="0" w:color="4BACC6" w:themeColor="accent5"/>
-          <w:right w:val="nil"/>
-          <w:insideH w:val="nil"/>
-          <w:insideV w:val="nil"/>
-        </w:tcBorders>
-      </w:tcPr>
-    </w:tblStylePr>
-    <w:tblStylePr w:type="lastRow">
-      <w:pPr>
-        <w:spacing w:before="0" w:after="0" w:line="240" w:lineRule="auto"/>
-      </w:pPr>
-      <w:rPr>
-        <w:b/>
-        <w:bCs/>
-      </w:rPr>
-      <w:tblPr/>
-      <w:tcPr>
-        <w:tcBorders>
-          <w:top w:val="single" w:sz="8" w:space="0" w:color="4BACC6" w:themeColor="accent5"/>
-          <w:left w:val="nil"/>
-          <w:bottom w:val="single" w:sz="8" w:space="0" w:color="4BACC6" w:themeColor="accent5"/>
-          <w:right w:val="nil"/>
-          <w:insideH w:val="nil"/>
-          <w:insideV w:val="nil"/>
-        </w:tcBorders>
-      </w:tcPr>
-    </w:tblStylePr>
-    <w:tblStylePr w:type="firstCol">
-      <w:rPr>
-        <w:b/>
-        <w:bCs/>
-      </w:rPr>
-    </w:tblStylePr>
-    <w:tblStylePr w:type="lastCol">
-      <w:rPr>
-        <w:b/>
-        <w:bCs/>
-      </w:rPr>
-    </w:tblStylePr>
-    <w:tblStylePr w:type="band1Vert">
-      <w:tblPr/>
-      <w:tcPr>
-        <w:tcBorders>
-          <w:left w:val="nil"/>
-          <w:right w:val="nil"/>
-          <w:insideH w:val="nil"/>
-          <w:insideV w:val="nil"/>
-        </w:tcBorders>
-        <w:shd w:val="clear" w:color="auto" w:fill="D2EAF1" w:themeFill="accent5" w:themeFillTint="3F"/>
-      </w:tcPr>
-    </w:tblStylePr>
-    <w:tblStylePr w:type="band1Horz">
-      <w:tblPr/>
-      <w:tcPr>
-        <w:tcBorders>
-          <w:left w:val="nil"/>
-          <w:right w:val="nil"/>
-          <w:insideH w:val="nil"/>
-          <w:insideV w:val="nil"/>
-        </w:tcBorders>
-        <w:shd w:val="clear" w:color="auto" w:fill="D2EAF1" w:themeFill="accent5" w:themeFillTint="3F"/>
-      </w:tcPr>
-    </w:tblStylePr>
   </w:style>
 </w:styles>
 </file>
@@ -8255,4 +9182,16 @@
   </a:objectDefaults>
   <a:extraClrSchemeLst/>
 </a:theme>
+</file>
+
+<file path=customXml/item1.xml><?xml version="1.0" encoding="utf-8"?>
+<b:Sources xmlns:b="http://schemas.openxmlformats.org/officeDocument/2006/bibliography" xmlns="http://schemas.openxmlformats.org/officeDocument/2006/bibliography" SelectedStyle="\APASixthEditionOfficeOnline.xsl" StyleName="APA" Version="6"/>
+</file>
+
+<file path=customXml/itemProps1.xml><?xml version="1.0" encoding="utf-8"?>
+<ds:datastoreItem xmlns:ds="http://schemas.openxmlformats.org/officeDocument/2006/customXml" ds:itemID="{0858F719-FF75-4C51-9EB5-3C141E77D811}">
+  <ds:schemaRefs>
+    <ds:schemaRef ds:uri="http://schemas.openxmlformats.org/officeDocument/2006/bibliography"/>
+  </ds:schemaRefs>
+</ds:datastoreItem>
 </file>
</xml_diff>

<commit_message>
Se crea documento TrabajoGrado
</commit_message>
<xml_diff>
--- a/Documentacion/Anteproyecto.docx
+++ b/Documentacion/Anteproyecto.docx
@@ -1,6 +1,6 @@
 
 <file path=word/document.xml><?xml version="1.0" encoding="utf-8"?>
-<w:document xmlns:wpc="http://schemas.microsoft.com/office/word/2010/wordprocessingCanvas" xmlns:mc="http://schemas.openxmlformats.org/markup-compatibility/2006" xmlns:o="urn:schemas-microsoft-com:office:office" xmlns:r="http://schemas.openxmlformats.org/officeDocument/2006/relationships" xmlns:m="http://schemas.openxmlformats.org/officeDocument/2006/math" xmlns:v="urn:schemas-microsoft-com:vml" xmlns:wp14="http://schemas.microsoft.com/office/word/2010/wordprocessingDrawing" xmlns:wp="http://schemas.openxmlformats.org/drawingml/2006/wordprocessingDrawing" xmlns:w10="urn:schemas-microsoft-com:office:word" xmlns:w="http://schemas.openxmlformats.org/wordprocessingml/2006/main" xmlns:w14="http://schemas.microsoft.com/office/word/2010/wordml" xmlns:w15="http://schemas.microsoft.com/office/word/2012/wordml" xmlns:wpg="http://schemas.microsoft.com/office/word/2010/wordprocessingGroup" xmlns:wpi="http://schemas.microsoft.com/office/word/2010/wordprocessingInk" xmlns:wne="http://schemas.microsoft.com/office/word/2006/wordml" xmlns:wps="http://schemas.microsoft.com/office/word/2010/wordprocessingShape" mc:Ignorable="w14 w15 wp14">
+<w:document xmlns:wpc="http://schemas.microsoft.com/office/word/2010/wordprocessingCanvas" xmlns:mo="http://schemas.microsoft.com/office/mac/office/2008/main" xmlns:mc="http://schemas.openxmlformats.org/markup-compatibility/2006" xmlns:mv="urn:schemas-microsoft-com:mac:vml" xmlns:o="urn:schemas-microsoft-com:office:office" xmlns:r="http://schemas.openxmlformats.org/officeDocument/2006/relationships" xmlns:m="http://schemas.openxmlformats.org/officeDocument/2006/math" xmlns:v="urn:schemas-microsoft-com:vml" xmlns:wp14="http://schemas.microsoft.com/office/word/2010/wordprocessingDrawing" xmlns:wp="http://schemas.openxmlformats.org/drawingml/2006/wordprocessingDrawing" xmlns:w10="urn:schemas-microsoft-com:office:word" xmlns:w="http://schemas.openxmlformats.org/wordprocessingml/2006/main" xmlns:w14="http://schemas.microsoft.com/office/word/2010/wordml" xmlns:wpg="http://schemas.microsoft.com/office/word/2010/wordprocessingGroup" xmlns:wpi="http://schemas.microsoft.com/office/word/2010/wordprocessingInk" xmlns:wne="http://schemas.microsoft.com/office/word/2006/wordml" xmlns:wps="http://schemas.microsoft.com/office/word/2010/wordprocessingShape" mc:Ignorable="w14 wp14">
   <w:body>
     <w:p>
       <w:pPr>
@@ -19,26 +19,14 @@
         </w:rPr>
         <w:t>SISTEMA DE INFORMACI</w:t>
       </w:r>
-      <w:ins w:id="0" w:author="JuanED Salazar" w:date="2015-08-18T14:07:00Z">
-        <w:r>
-          <w:rPr>
-            <w:rFonts w:ascii="Arial" w:hAnsi="Arial" w:cs="Arial"/>
-            <w:sz w:val="22"/>
-            <w:szCs w:val="22"/>
-          </w:rPr>
-          <w:t>Ó</w:t>
-        </w:r>
-      </w:ins>
-      <w:del w:id="1" w:author="JuanED Salazar" w:date="2015-08-18T14:07:00Z">
-        <w:r>
-          <w:rPr>
-            <w:rFonts w:ascii="Arial" w:hAnsi="Arial" w:cs="Arial"/>
-            <w:sz w:val="22"/>
-            <w:szCs w:val="22"/>
-          </w:rPr>
-          <w:delText>O</w:delText>
-        </w:r>
-      </w:del>
+      <w:r>
+        <w:rPr>
+          <w:rFonts w:ascii="Arial" w:hAnsi="Arial" w:cs="Arial"/>
+          <w:sz w:val="22"/>
+          <w:szCs w:val="22"/>
+        </w:rPr>
+        <w:t>Ó</w:t>
+      </w:r>
       <w:r>
         <w:rPr>
           <w:rFonts w:ascii="Arial" w:hAnsi="Arial" w:cs="Arial"/>
@@ -719,27 +707,7 @@
           <w:szCs w:val="22"/>
           <w:shd w:val="clear" w:color="auto" w:fill="FFFFFF"/>
         </w:rPr>
-        <w:t xml:space="preserve"> Talento Digital que es el resultado del trabajo conjunto del Ministerio TIC en alianza con </w:t>
-      </w:r>
-      <w:proofErr w:type="spellStart"/>
-      <w:r>
-        <w:rPr>
-          <w:rFonts w:ascii="Arial" w:eastAsia="Times New Roman" w:hAnsi="Arial" w:cs="Arial"/>
-          <w:sz w:val="22"/>
-          <w:szCs w:val="22"/>
-          <w:shd w:val="clear" w:color="auto" w:fill="FFFFFF"/>
-        </w:rPr>
-        <w:t>Icetex</w:t>
-      </w:r>
-      <w:proofErr w:type="spellEnd"/>
-      <w:r>
-        <w:rPr>
-          <w:rFonts w:ascii="Arial" w:eastAsia="Times New Roman" w:hAnsi="Arial" w:cs="Arial"/>
-          <w:sz w:val="22"/>
-          <w:szCs w:val="22"/>
-          <w:shd w:val="clear" w:color="auto" w:fill="FFFFFF"/>
-        </w:rPr>
-        <w:t xml:space="preserve"> y la Asociación Colombiana de Ingenieros de Sistemas (ACIS).</w:t>
+        <w:t xml:space="preserve"> Talento Digital que es el resultado del trabajo conjunto del Ministerio TIC en alianza con Icetex y la Asociación Colombiana de Ingenieros de Sistemas (ACIS).</w:t>
       </w:r>
     </w:p>
     <w:p>
@@ -1552,26 +1520,14 @@
         </w:rPr>
         <w:t xml:space="preserve"> </w:t>
       </w:r>
-      <w:del w:id="2" w:author="JuanED Salazar" w:date="2015-08-18T14:05:00Z">
-        <w:r>
-          <w:rPr>
-            <w:rFonts w:ascii="Arial" w:hAnsi="Arial" w:cs="Arial"/>
-            <w:sz w:val="22"/>
-            <w:szCs w:val="22"/>
-          </w:rPr>
-          <w:delText>mas</w:delText>
-        </w:r>
-      </w:del>
-      <w:ins w:id="3" w:author="JuanED Salazar" w:date="2015-08-18T14:05:00Z">
-        <w:r>
-          <w:rPr>
-            <w:rFonts w:ascii="Arial" w:hAnsi="Arial" w:cs="Arial"/>
-            <w:sz w:val="22"/>
-            <w:szCs w:val="22"/>
-          </w:rPr>
-          <w:t>más</w:t>
-        </w:r>
-      </w:ins>
+      <w:r>
+        <w:rPr>
+          <w:rFonts w:ascii="Arial" w:hAnsi="Arial" w:cs="Arial"/>
+          <w:sz w:val="22"/>
+          <w:szCs w:val="22"/>
+        </w:rPr>
+        <w:t>más</w:t>
+      </w:r>
       <w:r>
         <w:rPr>
           <w:rFonts w:ascii="Arial" w:hAnsi="Arial" w:cs="Arial"/>
@@ -1716,23 +1672,13 @@
         </w:rPr>
         <w:t xml:space="preserve"> </w:t>
       </w:r>
-      <w:proofErr w:type="spellStart"/>
-      <w:r>
-        <w:rPr>
-          <w:rFonts w:ascii="Arial" w:hAnsi="Arial" w:cs="Arial"/>
-          <w:sz w:val="22"/>
-          <w:szCs w:val="22"/>
-        </w:rPr>
-        <w:t>frameworks</w:t>
-      </w:r>
-      <w:proofErr w:type="spellEnd"/>
-      <w:r>
-        <w:rPr>
-          <w:rFonts w:ascii="Arial" w:hAnsi="Arial" w:cs="Arial"/>
-          <w:sz w:val="22"/>
-          <w:szCs w:val="22"/>
-        </w:rPr>
-        <w:t xml:space="preserve"> de desarrollo</w:t>
+      <w:r>
+        <w:rPr>
+          <w:rFonts w:ascii="Arial" w:hAnsi="Arial" w:cs="Arial"/>
+          <w:sz w:val="22"/>
+          <w:szCs w:val="22"/>
+        </w:rPr>
+        <w:t>frameworks de desarrollo</w:t>
       </w:r>
       <w:r>
         <w:rPr>
@@ -1820,26 +1766,14 @@
         </w:rPr>
         <w:t xml:space="preserve">licación web mediante la cual los funcionarios de Talento Digital puedan llevar el control y seguimiento de todos los beneficiarios en todo el </w:t>
       </w:r>
-      <w:del w:id="4" w:author="JuanED Salazar" w:date="2015-08-18T13:50:00Z">
-        <w:r>
-          <w:rPr>
-            <w:rFonts w:ascii="Arial" w:hAnsi="Arial" w:cs="Arial"/>
-            <w:sz w:val="22"/>
-            <w:szCs w:val="22"/>
-          </w:rPr>
-          <w:delText>pais</w:delText>
-        </w:r>
-      </w:del>
-      <w:ins w:id="5" w:author="JuanED Salazar" w:date="2015-08-18T13:50:00Z">
-        <w:r>
-          <w:rPr>
-            <w:rFonts w:ascii="Arial" w:hAnsi="Arial" w:cs="Arial"/>
-            <w:sz w:val="22"/>
-            <w:szCs w:val="22"/>
-          </w:rPr>
-          <w:t>país</w:t>
-        </w:r>
-      </w:ins>
+      <w:r>
+        <w:rPr>
+          <w:rFonts w:ascii="Arial" w:hAnsi="Arial" w:cs="Arial"/>
+          <w:sz w:val="22"/>
+          <w:szCs w:val="22"/>
+        </w:rPr>
+        <w:t>país</w:t>
+      </w:r>
       <w:r>
         <w:rPr>
           <w:rFonts w:ascii="Arial" w:hAnsi="Arial" w:cs="Arial"/>
@@ -1981,16 +1915,6 @@
         </w:rPr>
         <w:t xml:space="preserve">Ofrecer a los </w:t>
       </w:r>
-      <w:del w:id="6" w:author="JuanED Salazar" w:date="2015-08-18T13:51:00Z">
-        <w:r>
-          <w:rPr>
-            <w:rFonts w:ascii="Arial" w:hAnsi="Arial" w:cs="Arial"/>
-            <w:sz w:val="22"/>
-            <w:szCs w:val="22"/>
-          </w:rPr>
-          <w:delText xml:space="preserve">los </w:delText>
-        </w:r>
-      </w:del>
       <w:r>
         <w:rPr>
           <w:rFonts w:ascii="Arial" w:hAnsi="Arial" w:cs="Arial"/>
@@ -2143,16 +2067,14 @@
         </w:rPr>
         <w:t>En el año 2012 es lanzada la primer</w:t>
       </w:r>
-      <w:ins w:id="7" w:author="JuanED Salazar" w:date="2015-08-18T14:05:00Z">
-        <w:r>
-          <w:rPr>
-            <w:rFonts w:ascii="Arial" w:hAnsi="Arial" w:cs="Arial"/>
-            <w:sz w:val="22"/>
-            <w:szCs w:val="22"/>
-          </w:rPr>
-          <w:t>a</w:t>
-        </w:r>
-      </w:ins>
+      <w:r>
+        <w:rPr>
+          <w:rFonts w:ascii="Arial" w:hAnsi="Arial" w:cs="Arial"/>
+          <w:sz w:val="22"/>
+          <w:szCs w:val="22"/>
+        </w:rPr>
+        <w:t>a</w:t>
+      </w:r>
       <w:r>
         <w:rPr>
           <w:rFonts w:ascii="Arial" w:hAnsi="Arial" w:cs="Arial"/>
@@ -2217,36 +2139,12 @@
         <w:tabs>
           <w:tab w:val="left" w:pos="1175"/>
         </w:tabs>
-        <w:ind w:left="820"/>
-        <w:jc w:val="both"/>
-        <w:rPr>
-          <w:del w:id="8" w:author="JuanED Salazar" w:date="2015-08-18T14:07:00Z"/>
-          <w:rFonts w:ascii="Arial" w:hAnsi="Arial" w:cs="Arial"/>
-          <w:sz w:val="22"/>
-          <w:szCs w:val="22"/>
-        </w:rPr>
-      </w:pPr>
-    </w:p>
-    <w:p>
-      <w:pPr>
-        <w:tabs>
-          <w:tab w:val="left" w:pos="1175"/>
-        </w:tabs>
-        <w:jc w:val="both"/>
-        <w:rPr>
-          <w:rFonts w:ascii="Arial" w:hAnsi="Arial" w:cs="Arial"/>
-          <w:sz w:val="22"/>
-          <w:szCs w:val="22"/>
-        </w:rPr>
-        <w:pPrChange w:id="9" w:author="JuanED Salazar" w:date="2015-08-18T14:07:00Z">
-          <w:pPr>
-            <w:tabs>
-              <w:tab w:val="left" w:pos="1175"/>
-            </w:tabs>
-            <w:ind w:left="820"/>
-            <w:jc w:val="both"/>
-          </w:pPr>
-        </w:pPrChange>
+        <w:jc w:val="both"/>
+        <w:rPr>
+          <w:rFonts w:ascii="Arial" w:hAnsi="Arial" w:cs="Arial"/>
+          <w:sz w:val="22"/>
+          <w:szCs w:val="22"/>
+        </w:rPr>
       </w:pPr>
     </w:p>
     <w:p>
@@ -2401,7 +2299,7 @@
           <w:noProof/>
           <w:sz w:val="22"/>
           <w:szCs w:val="22"/>
-          <w:lang w:eastAsia="es-CO"/>
+          <w:lang w:val="es-ES" w:eastAsia="es-ES"/>
         </w:rPr>
         <w:drawing>
           <wp:inline distT="0" distB="0" distL="0" distR="0" wp14:anchorId="05388E8D" wp14:editId="726BCFD6">
@@ -2421,7 +2319,7 @@
                     </pic:cNvPicPr>
                   </pic:nvPicPr>
                   <pic:blipFill>
-                    <a:blip r:embed="rId8">
+                    <a:blip r:embed="rId9">
                       <a:extLst>
                         <a:ext uri="{28A0092B-C50C-407E-A947-70E740481C1C}">
                           <a14:useLocalDpi xmlns:a14="http://schemas.microsoft.com/office/drawing/2010/main" val="0"/>
@@ -2607,12 +2505,6 @@
           <w:color w:val="313131"/>
           <w:sz w:val="22"/>
           <w:szCs w:val="22"/>
-          <w:rPrChange w:id="10" w:author="JuanED Salazar" w:date="2015-08-18T14:06:00Z">
-            <w:rPr>
-              <w:rFonts w:ascii="Helvetica Neue" w:hAnsi="Helvetica Neue"/>
-              <w:color w:val="313131"/>
-            </w:rPr>
-          </w:rPrChange>
         </w:rPr>
       </w:pPr>
       <w:r>
@@ -2624,17 +2516,6 @@
           <w:sz w:val="22"/>
           <w:szCs w:val="22"/>
           <w:bdr w:val="none" w:sz="0" w:space="0" w:color="auto" w:frame="1"/>
-          <w:rPrChange w:id="11" w:author="JuanED Salazar" w:date="2015-08-18T14:06:00Z">
-            <w:rPr>
-              <w:rFonts w:ascii="Helvetica Neue" w:hAnsi="Helvetica Neue"/>
-              <w:b/>
-              <w:bCs/>
-              <w:color w:val="313131"/>
-              <w:sz w:val="21"/>
-              <w:szCs w:val="21"/>
-              <w:bdr w:val="none" w:sz="0" w:space="0" w:color="auto" w:frame="1"/>
-            </w:rPr>
-          </w:rPrChange>
         </w:rPr>
         <w:lastRenderedPageBreak/>
         <w:t>Vista:</w:t>
@@ -2649,18 +2530,6 @@
           <w:sz w:val="22"/>
           <w:szCs w:val="22"/>
           <w:bdr w:val="none" w:sz="0" w:space="0" w:color="auto" w:frame="1"/>
-          <w:rPrChange w:id="12" w:author="JuanED Salazar" w:date="2015-08-18T14:06:00Z">
-            <w:rPr>
-              <w:rStyle w:val="apple-converted-space"/>
-              <w:rFonts w:ascii="Helvetica Neue" w:hAnsi="Helvetica Neue"/>
-              <w:b/>
-              <w:bCs/>
-              <w:color w:val="313131"/>
-              <w:sz w:val="21"/>
-              <w:szCs w:val="21"/>
-              <w:bdr w:val="none" w:sz="0" w:space="0" w:color="auto" w:frame="1"/>
-            </w:rPr>
-          </w:rPrChange>
         </w:rPr>
         <w:t> </w:t>
       </w:r>
@@ -2670,12 +2539,6 @@
           <w:color w:val="313131"/>
           <w:sz w:val="22"/>
           <w:szCs w:val="22"/>
-          <w:rPrChange w:id="13" w:author="JuanED Salazar" w:date="2015-08-18T14:06:00Z">
-            <w:rPr>
-              <w:rFonts w:ascii="Helvetica Neue" w:hAnsi="Helvetica Neue"/>
-              <w:color w:val="313131"/>
-            </w:rPr>
-          </w:rPrChange>
         </w:rPr>
         <w:t xml:space="preserve">Esta es usualmente la interfaz de usuario en la cual se muestran los datos </w:t>
       </w:r>
@@ -2685,61 +2548,24 @@
           <w:color w:val="313131"/>
           <w:sz w:val="22"/>
           <w:szCs w:val="22"/>
-          <w:rPrChange w:id="14" w:author="JuanED Salazar" w:date="2015-08-18T14:06:00Z">
-            <w:rPr>
-              <w:rFonts w:ascii="Helvetica Neue" w:hAnsi="Helvetica Neue"/>
-              <w:color w:val="313131"/>
-            </w:rPr>
-          </w:rPrChange>
         </w:rPr>
         <w:t xml:space="preserve">y se puede </w:t>
       </w:r>
-      <w:del w:id="15" w:author="JuanED Salazar" w:date="2015-08-18T14:06:00Z">
-        <w:r>
-          <w:rPr>
-            <w:rFonts w:ascii="Arial" w:hAnsi="Arial" w:cs="Arial"/>
-            <w:color w:val="313131"/>
-            <w:sz w:val="22"/>
-            <w:szCs w:val="22"/>
-            <w:rPrChange w:id="16" w:author="JuanED Salazar" w:date="2015-08-18T14:06:00Z">
-              <w:rPr>
-                <w:rFonts w:ascii="Helvetica Neue" w:hAnsi="Helvetica Neue"/>
-                <w:color w:val="313131"/>
-              </w:rPr>
-            </w:rPrChange>
-          </w:rPr>
-          <w:delText>intereactuar</w:delText>
-        </w:r>
-      </w:del>
-      <w:ins w:id="17" w:author="JuanED Salazar" w:date="2015-08-18T14:06:00Z">
-        <w:r>
-          <w:rPr>
-            <w:rFonts w:ascii="Arial" w:hAnsi="Arial" w:cs="Arial"/>
-            <w:color w:val="313131"/>
-            <w:sz w:val="22"/>
-            <w:szCs w:val="22"/>
-            <w:rPrChange w:id="18" w:author="JuanED Salazar" w:date="2015-08-18T14:06:00Z">
-              <w:rPr>
-                <w:rFonts w:ascii="Helvetica Neue" w:hAnsi="Helvetica Neue"/>
-                <w:color w:val="313131"/>
-              </w:rPr>
-            </w:rPrChange>
-          </w:rPr>
-          <w:t>interactuar</w:t>
-        </w:r>
-      </w:ins>
       <w:r>
         <w:rPr>
           <w:rFonts w:ascii="Arial" w:hAnsi="Arial" w:cs="Arial"/>
           <w:color w:val="313131"/>
           <w:sz w:val="22"/>
           <w:szCs w:val="22"/>
-          <w:rPrChange w:id="19" w:author="JuanED Salazar" w:date="2015-08-18T14:06:00Z">
-            <w:rPr>
-              <w:rFonts w:ascii="Helvetica Neue" w:hAnsi="Helvetica Neue"/>
-              <w:color w:val="313131"/>
-            </w:rPr>
-          </w:rPrChange>
+        </w:rPr>
+        <w:t>interactuar</w:t>
+      </w:r>
+      <w:r>
+        <w:rPr>
+          <w:rFonts w:ascii="Arial" w:hAnsi="Arial" w:cs="Arial"/>
+          <w:color w:val="313131"/>
+          <w:sz w:val="22"/>
+          <w:szCs w:val="22"/>
         </w:rPr>
         <w:t xml:space="preserve"> con ellos.</w:t>
       </w:r>
@@ -2755,12 +2581,6 @@
           <w:color w:val="313131"/>
           <w:sz w:val="22"/>
           <w:szCs w:val="22"/>
-          <w:rPrChange w:id="20" w:author="JuanED Salazar" w:date="2015-08-18T14:06:00Z">
-            <w:rPr>
-              <w:rFonts w:ascii="Helvetica Neue" w:hAnsi="Helvetica Neue"/>
-              <w:color w:val="313131"/>
-            </w:rPr>
-          </w:rPrChange>
         </w:rPr>
       </w:pPr>
       <w:r>
@@ -2772,75 +2592,9 @@
           <w:sz w:val="22"/>
           <w:szCs w:val="22"/>
           <w:bdr w:val="none" w:sz="0" w:space="0" w:color="auto" w:frame="1"/>
-          <w:rPrChange w:id="21" w:author="JuanED Salazar" w:date="2015-08-18T14:06:00Z">
-            <w:rPr>
-              <w:rFonts w:ascii="Helvetica Neue" w:hAnsi="Helvetica Neue"/>
-              <w:b/>
-              <w:bCs/>
-              <w:color w:val="313131"/>
-              <w:sz w:val="21"/>
-              <w:szCs w:val="21"/>
-              <w:bdr w:val="none" w:sz="0" w:space="0" w:color="auto" w:frame="1"/>
-            </w:rPr>
-          </w:rPrChange>
         </w:rPr>
         <w:t>Controlador:</w:t>
       </w:r>
-      <w:del w:id="22" w:author="JuanED Salazar" w:date="2015-08-18T14:05:00Z">
-        <w:r>
-          <w:rPr>
-            <w:rStyle w:val="apple-converted-space"/>
-            <w:rFonts w:ascii="Arial" w:hAnsi="Arial" w:cs="Arial"/>
-            <w:color w:val="313131"/>
-            <w:sz w:val="22"/>
-            <w:szCs w:val="22"/>
-            <w:rPrChange w:id="23" w:author="JuanED Salazar" w:date="2015-08-18T14:06:00Z">
-              <w:rPr>
-                <w:rStyle w:val="apple-converted-space"/>
-                <w:rFonts w:ascii="Helvetica Neue" w:hAnsi="Helvetica Neue"/>
-                <w:color w:val="313131"/>
-              </w:rPr>
-            </w:rPrChange>
-          </w:rPr>
-          <w:delText> </w:delText>
-        </w:r>
-        <w:r>
-          <w:rPr>
-            <w:rStyle w:val="apple-converted-space"/>
-            <w:rFonts w:ascii="Arial" w:hAnsi="Arial" w:cs="Arial"/>
-            <w:color w:val="313131"/>
-            <w:sz w:val="22"/>
-            <w:szCs w:val="22"/>
-            <w:rPrChange w:id="24" w:author="JuanED Salazar" w:date="2015-08-18T14:06:00Z">
-              <w:rPr>
-                <w:rStyle w:val="apple-converted-space"/>
-                <w:rFonts w:ascii="Helvetica Neue" w:hAnsi="Helvetica Neue"/>
-                <w:color w:val="313131"/>
-              </w:rPr>
-            </w:rPrChange>
-          </w:rPr>
-          <w:delText xml:space="preserve"> Este</w:delText>
-        </w:r>
-      </w:del>
-      <w:ins w:id="25" w:author="JuanED Salazar" w:date="2015-08-18T14:05:00Z">
-        <w:r>
-          <w:rPr>
-            <w:rStyle w:val="apple-converted-space"/>
-            <w:rFonts w:ascii="Arial" w:hAnsi="Arial" w:cs="Arial"/>
-            <w:color w:val="313131"/>
-            <w:sz w:val="22"/>
-            <w:szCs w:val="22"/>
-            <w:rPrChange w:id="26" w:author="JuanED Salazar" w:date="2015-08-18T14:06:00Z">
-              <w:rPr>
-                <w:rStyle w:val="apple-converted-space"/>
-                <w:rFonts w:ascii="Helvetica Neue" w:hAnsi="Helvetica Neue"/>
-                <w:color w:val="313131"/>
-              </w:rPr>
-            </w:rPrChange>
-          </w:rPr>
-          <w:t> Este</w:t>
-        </w:r>
-      </w:ins>
       <w:r>
         <w:rPr>
           <w:rStyle w:val="apple-converted-space"/>
@@ -2848,54 +2602,19 @@
           <w:color w:val="313131"/>
           <w:sz w:val="22"/>
           <w:szCs w:val="22"/>
-          <w:rPrChange w:id="27" w:author="JuanED Salazar" w:date="2015-08-18T14:06:00Z">
-            <w:rPr>
-              <w:rStyle w:val="apple-converted-space"/>
-              <w:rFonts w:ascii="Helvetica Neue" w:hAnsi="Helvetica Neue"/>
-              <w:color w:val="313131"/>
-            </w:rPr>
-          </w:rPrChange>
+        </w:rPr>
+        <w:t> Este</w:t>
+      </w:r>
+      <w:r>
+        <w:rPr>
+          <w:rStyle w:val="apple-converted-space"/>
+          <w:rFonts w:ascii="Arial" w:hAnsi="Arial" w:cs="Arial"/>
+          <w:color w:val="313131"/>
+          <w:sz w:val="22"/>
+          <w:szCs w:val="22"/>
         </w:rPr>
         <w:t xml:space="preserve"> es el encargado de escuchar los eventos que son acciones del </w:t>
       </w:r>
-      <w:del w:id="28" w:author="JuanED Salazar" w:date="2015-08-18T14:06:00Z">
-        <w:r>
-          <w:rPr>
-            <w:rStyle w:val="apple-converted-space"/>
-            <w:rFonts w:ascii="Arial" w:hAnsi="Arial" w:cs="Arial"/>
-            <w:color w:val="313131"/>
-            <w:sz w:val="22"/>
-            <w:szCs w:val="22"/>
-            <w:rPrChange w:id="29" w:author="JuanED Salazar" w:date="2015-08-18T14:06:00Z">
-              <w:rPr>
-                <w:rStyle w:val="apple-converted-space"/>
-                <w:rFonts w:ascii="Helvetica Neue" w:hAnsi="Helvetica Neue"/>
-                <w:color w:val="313131"/>
-              </w:rPr>
-            </w:rPrChange>
-          </w:rPr>
-          <w:delText>usuarioe</w:delText>
-        </w:r>
-      </w:del>
-      <w:ins w:id="30" w:author="JuanED Salazar" w:date="2015-08-18T14:06:00Z">
-        <w:r>
-          <w:rPr>
-            <w:rStyle w:val="apple-converted-space"/>
-            <w:rFonts w:ascii="Arial" w:hAnsi="Arial" w:cs="Arial"/>
-            <w:color w:val="313131"/>
-            <w:sz w:val="22"/>
-            <w:szCs w:val="22"/>
-            <w:rPrChange w:id="31" w:author="JuanED Salazar" w:date="2015-08-18T14:06:00Z">
-              <w:rPr>
-                <w:rStyle w:val="apple-converted-space"/>
-                <w:rFonts w:ascii="Helvetica Neue" w:hAnsi="Helvetica Neue"/>
-                <w:color w:val="313131"/>
-              </w:rPr>
-            </w:rPrChange>
-          </w:rPr>
-          <w:t>usuario</w:t>
-        </w:r>
-      </w:ins>
       <w:r>
         <w:rPr>
           <w:rStyle w:val="apple-converted-space"/>
@@ -2903,54 +2622,19 @@
           <w:color w:val="313131"/>
           <w:sz w:val="22"/>
           <w:szCs w:val="22"/>
-          <w:rPrChange w:id="32" w:author="JuanED Salazar" w:date="2015-08-18T14:06:00Z">
-            <w:rPr>
-              <w:rStyle w:val="apple-converted-space"/>
-              <w:rFonts w:ascii="Helvetica Neue" w:hAnsi="Helvetica Neue"/>
-              <w:color w:val="313131"/>
-            </w:rPr>
-          </w:rPrChange>
+        </w:rPr>
+        <w:t>usuario</w:t>
+      </w:r>
+      <w:r>
+        <w:rPr>
+          <w:rStyle w:val="apple-converted-space"/>
+          <w:rFonts w:ascii="Arial" w:hAnsi="Arial" w:cs="Arial"/>
+          <w:color w:val="313131"/>
+          <w:sz w:val="22"/>
+          <w:szCs w:val="22"/>
         </w:rPr>
         <w:t xml:space="preserve"> invoca peticiones al modelo y en </w:t>
       </w:r>
-      <w:del w:id="33" w:author="JuanED Salazar" w:date="2015-08-18T14:06:00Z">
-        <w:r>
-          <w:rPr>
-            <w:rStyle w:val="apple-converted-space"/>
-            <w:rFonts w:ascii="Arial" w:hAnsi="Arial" w:cs="Arial"/>
-            <w:color w:val="313131"/>
-            <w:sz w:val="22"/>
-            <w:szCs w:val="22"/>
-            <w:rPrChange w:id="34" w:author="JuanED Salazar" w:date="2015-08-18T14:06:00Z">
-              <w:rPr>
-                <w:rStyle w:val="apple-converted-space"/>
-                <w:rFonts w:ascii="Helvetica Neue" w:hAnsi="Helvetica Neue"/>
-                <w:color w:val="313131"/>
-              </w:rPr>
-            </w:rPrChange>
-          </w:rPr>
-          <w:delText>ocaciones</w:delText>
-        </w:r>
-      </w:del>
-      <w:ins w:id="35" w:author="JuanED Salazar" w:date="2015-08-18T14:06:00Z">
-        <w:r>
-          <w:rPr>
-            <w:rStyle w:val="apple-converted-space"/>
-            <w:rFonts w:ascii="Arial" w:hAnsi="Arial" w:cs="Arial"/>
-            <w:color w:val="313131"/>
-            <w:sz w:val="22"/>
-            <w:szCs w:val="22"/>
-            <w:rPrChange w:id="36" w:author="JuanED Salazar" w:date="2015-08-18T14:06:00Z">
-              <w:rPr>
-                <w:rStyle w:val="apple-converted-space"/>
-                <w:rFonts w:ascii="Helvetica Neue" w:hAnsi="Helvetica Neue"/>
-                <w:color w:val="313131"/>
-              </w:rPr>
-            </w:rPrChange>
-          </w:rPr>
-          <w:t>ocasiones</w:t>
-        </w:r>
-      </w:ins>
       <w:r>
         <w:rPr>
           <w:rStyle w:val="apple-converted-space"/>
@@ -2958,13 +2642,16 @@
           <w:color w:val="313131"/>
           <w:sz w:val="22"/>
           <w:szCs w:val="22"/>
-          <w:rPrChange w:id="37" w:author="JuanED Salazar" w:date="2015-08-18T14:06:00Z">
-            <w:rPr>
-              <w:rStyle w:val="apple-converted-space"/>
-              <w:rFonts w:ascii="Helvetica Neue" w:hAnsi="Helvetica Neue"/>
-              <w:color w:val="313131"/>
-            </w:rPr>
-          </w:rPrChange>
+        </w:rPr>
+        <w:t>ocasiones</w:t>
+      </w:r>
+      <w:r>
+        <w:rPr>
+          <w:rStyle w:val="apple-converted-space"/>
+          <w:rFonts w:ascii="Arial" w:hAnsi="Arial" w:cs="Arial"/>
+          <w:color w:val="313131"/>
+          <w:sz w:val="22"/>
+          <w:szCs w:val="22"/>
         </w:rPr>
         <w:t xml:space="preserve"> a la vista.  </w:t>
       </w:r>
@@ -2997,7 +2684,7 @@
           <w:noProof/>
           <w:sz w:val="22"/>
           <w:szCs w:val="22"/>
-          <w:lang w:eastAsia="es-CO"/>
+          <w:lang w:val="es-ES" w:eastAsia="es-ES"/>
         </w:rPr>
         <w:drawing>
           <wp:inline distT="0" distB="0" distL="0" distR="0" wp14:anchorId="2F883DF4" wp14:editId="7897AFA9">
@@ -3017,7 +2704,7 @@
                     </pic:cNvPicPr>
                   </pic:nvPicPr>
                   <pic:blipFill>
-                    <a:blip r:embed="rId9">
+                    <a:blip r:embed="rId10">
                       <a:extLst>
                         <a:ext uri="{28A0092B-C50C-407E-A947-70E740481C1C}">
                           <a14:useLocalDpi xmlns:a14="http://schemas.microsoft.com/office/drawing/2010/main" val="0"/>
@@ -3231,61 +2918,7 @@
           <w:sz w:val="22"/>
           <w:szCs w:val="22"/>
         </w:rPr>
-        <w:t xml:space="preserve">Por esta razón se necesitaba una norma para poder comunicar las ideas a otros desarrolladores y a su vez que sirviera de apoyo al momento de analizar un problema. Con este objetivo se creó el Lenguaje Unificado de Modelado (UML: </w:t>
-      </w:r>
-      <w:proofErr w:type="spellStart"/>
-      <w:r>
-        <w:rPr>
-          <w:rFonts w:ascii="Arial" w:hAnsi="Arial" w:cs="Arial"/>
-          <w:sz w:val="22"/>
-          <w:szCs w:val="22"/>
-        </w:rPr>
-        <w:t>Unified</w:t>
-      </w:r>
-      <w:proofErr w:type="spellEnd"/>
-      <w:r>
-        <w:rPr>
-          <w:rFonts w:ascii="Arial" w:hAnsi="Arial" w:cs="Arial"/>
-          <w:sz w:val="22"/>
-          <w:szCs w:val="22"/>
-        </w:rPr>
-        <w:t xml:space="preserve"> </w:t>
-      </w:r>
-      <w:proofErr w:type="spellStart"/>
-      <w:r>
-        <w:rPr>
-          <w:rFonts w:ascii="Arial" w:hAnsi="Arial" w:cs="Arial"/>
-          <w:sz w:val="22"/>
-          <w:szCs w:val="22"/>
-        </w:rPr>
-        <w:t>Modeling</w:t>
-      </w:r>
-      <w:proofErr w:type="spellEnd"/>
-      <w:r>
-        <w:rPr>
-          <w:rFonts w:ascii="Arial" w:hAnsi="Arial" w:cs="Arial"/>
-          <w:sz w:val="22"/>
-          <w:szCs w:val="22"/>
-        </w:rPr>
-        <w:t xml:space="preserve"> </w:t>
-      </w:r>
-      <w:proofErr w:type="spellStart"/>
-      <w:r>
-        <w:rPr>
-          <w:rFonts w:ascii="Arial" w:hAnsi="Arial" w:cs="Arial"/>
-          <w:sz w:val="22"/>
-          <w:szCs w:val="22"/>
-        </w:rPr>
-        <w:t>Language</w:t>
-      </w:r>
-      <w:proofErr w:type="spellEnd"/>
-      <w:r>
-        <w:rPr>
-          <w:rFonts w:ascii="Arial" w:hAnsi="Arial" w:cs="Arial"/>
-          <w:sz w:val="22"/>
-          <w:szCs w:val="22"/>
-        </w:rPr>
-        <w:t>). UML se ha convertido en la mejor norma para representar y modelar la información con la que se trabaja en las fases de análisis y diseño.</w:t>
+        <w:t>Por esta razón se necesitaba una norma para poder comunicar las ideas a otros desarrolladores y a su vez que sirviera de apoyo al momento de analizar un problema. Con este objetivo se creó el Lenguaje Unificado de Modelado (UML: Unified Modeling Language). UML se ha convertido en la mejor norma para representar y modelar la información con la que se trabaja en las fases de análisis y diseño.</w:t>
       </w:r>
     </w:p>
     <w:p>
@@ -3305,26 +2938,14 @@
         </w:rPr>
         <w:t xml:space="preserve">UML es un lenguaje que tiene una notación gráfica que es muy expresiva que permite representar en mayor o menor medida todas las fases de un proyecto que se </w:t>
       </w:r>
-      <w:del w:id="38" w:author="JuanED Salazar" w:date="2015-08-18T14:06:00Z">
-        <w:r>
-          <w:rPr>
-            <w:rFonts w:ascii="Arial" w:hAnsi="Arial" w:cs="Arial"/>
-            <w:sz w:val="22"/>
-            <w:szCs w:val="22"/>
-          </w:rPr>
-          <w:delText>este</w:delText>
-        </w:r>
-      </w:del>
-      <w:ins w:id="39" w:author="JuanED Salazar" w:date="2015-08-18T14:06:00Z">
-        <w:r>
-          <w:rPr>
-            <w:rFonts w:ascii="Arial" w:hAnsi="Arial" w:cs="Arial"/>
-            <w:sz w:val="22"/>
-            <w:szCs w:val="22"/>
-          </w:rPr>
-          <w:t>esté</w:t>
-        </w:r>
-      </w:ins>
+      <w:r>
+        <w:rPr>
+          <w:rFonts w:ascii="Arial" w:hAnsi="Arial" w:cs="Arial"/>
+          <w:sz w:val="22"/>
+          <w:szCs w:val="22"/>
+        </w:rPr>
+        <w:t>esté</w:t>
+      </w:r>
       <w:r>
         <w:rPr>
           <w:rFonts w:ascii="Arial" w:hAnsi="Arial" w:cs="Arial"/>
@@ -3364,204 +2985,100 @@
           <w:szCs w:val="22"/>
         </w:rPr>
         <w:lastRenderedPageBreak/>
-        <w:t xml:space="preserve">Bases de datos </w:t>
-      </w:r>
-      <w:proofErr w:type="spellStart"/>
-      <w:r>
-        <w:rPr>
-          <w:rFonts w:ascii="Arial" w:hAnsi="Arial" w:cs="Arial"/>
-          <w:sz w:val="22"/>
-          <w:szCs w:val="22"/>
-        </w:rPr>
-        <w:t>NoSql</w:t>
-      </w:r>
-      <w:proofErr w:type="spellEnd"/>
-    </w:p>
-    <w:p>
-      <w:pPr>
-        <w:jc w:val="both"/>
-        <w:rPr>
-          <w:rFonts w:ascii="Arial" w:hAnsi="Arial" w:cs="Arial"/>
-          <w:sz w:val="22"/>
-          <w:szCs w:val="22"/>
-        </w:rPr>
-      </w:pPr>
-    </w:p>
-    <w:p>
-      <w:pPr>
-        <w:jc w:val="both"/>
-        <w:rPr>
-          <w:rFonts w:ascii="Arial" w:hAnsi="Arial" w:cs="Arial"/>
-          <w:sz w:val="22"/>
-          <w:szCs w:val="22"/>
-        </w:rPr>
-      </w:pPr>
-      <w:r>
-        <w:rPr>
-          <w:rFonts w:ascii="Arial" w:hAnsi="Arial" w:cs="Arial"/>
-          <w:sz w:val="22"/>
-          <w:szCs w:val="22"/>
-        </w:rPr>
-        <w:t xml:space="preserve">Las llamadas bases de datos </w:t>
-      </w:r>
-      <w:proofErr w:type="spellStart"/>
-      <w:r>
-        <w:rPr>
-          <w:rFonts w:ascii="Arial" w:hAnsi="Arial" w:cs="Arial"/>
-          <w:sz w:val="22"/>
-          <w:szCs w:val="22"/>
-        </w:rPr>
-        <w:t>NoSql</w:t>
-      </w:r>
-      <w:proofErr w:type="spellEnd"/>
-      <w:r>
-        <w:rPr>
-          <w:rFonts w:ascii="Arial" w:hAnsi="Arial" w:cs="Arial"/>
-          <w:sz w:val="22"/>
-          <w:szCs w:val="22"/>
-        </w:rPr>
-        <w:t>, también llamadas No Solo SQL, es un nuevo enfoque que va hacia la gestión de datos y el diseño de base de datos que es una herramienta para grandes conjuntos de datos distribuidos.</w:t>
-      </w:r>
-    </w:p>
-    <w:p>
-      <w:pPr>
-        <w:jc w:val="both"/>
-        <w:rPr>
-          <w:rFonts w:ascii="Arial" w:hAnsi="Arial" w:cs="Arial"/>
-          <w:sz w:val="22"/>
-          <w:szCs w:val="22"/>
-        </w:rPr>
-      </w:pPr>
-    </w:p>
-    <w:p>
-      <w:pPr>
-        <w:jc w:val="both"/>
-        <w:rPr>
-          <w:rFonts w:ascii="Arial" w:hAnsi="Arial" w:cs="Arial"/>
-          <w:sz w:val="22"/>
-          <w:szCs w:val="22"/>
-        </w:rPr>
-      </w:pPr>
-      <w:proofErr w:type="spellStart"/>
-      <w:r>
-        <w:rPr>
-          <w:rFonts w:ascii="Arial" w:hAnsi="Arial" w:cs="Arial"/>
-          <w:sz w:val="22"/>
-          <w:szCs w:val="22"/>
-        </w:rPr>
-        <w:t>NoSql</w:t>
-      </w:r>
-      <w:proofErr w:type="spellEnd"/>
-      <w:r>
-        <w:rPr>
-          <w:rFonts w:ascii="Arial" w:hAnsi="Arial" w:cs="Arial"/>
-          <w:sz w:val="22"/>
-          <w:szCs w:val="22"/>
-        </w:rPr>
-        <w:t xml:space="preserve">, busca resolver los problemas de escalabilidad y rendimiento de </w:t>
-      </w:r>
-      <w:proofErr w:type="spellStart"/>
-      <w:r>
-        <w:rPr>
-          <w:rFonts w:ascii="Arial" w:hAnsi="Arial" w:cs="Arial"/>
-          <w:sz w:val="22"/>
-          <w:szCs w:val="22"/>
-        </w:rPr>
-        <w:t>big</w:t>
-      </w:r>
-      <w:proofErr w:type="spellEnd"/>
-      <w:r>
-        <w:rPr>
-          <w:rFonts w:ascii="Arial" w:hAnsi="Arial" w:cs="Arial"/>
-          <w:sz w:val="22"/>
-          <w:szCs w:val="22"/>
-        </w:rPr>
-        <w:t xml:space="preserve"> data que las bases de datos relacionales no fueron diseñadas para abordar. </w:t>
-      </w:r>
-      <w:proofErr w:type="spellStart"/>
-      <w:r>
-        <w:rPr>
-          <w:rFonts w:ascii="Arial" w:hAnsi="Arial" w:cs="Arial"/>
-          <w:sz w:val="22"/>
-          <w:szCs w:val="22"/>
-        </w:rPr>
-        <w:t>NoSql</w:t>
-      </w:r>
-      <w:proofErr w:type="spellEnd"/>
-      <w:r>
-        <w:rPr>
-          <w:rFonts w:ascii="Arial" w:hAnsi="Arial" w:cs="Arial"/>
-          <w:sz w:val="22"/>
-          <w:szCs w:val="22"/>
-        </w:rPr>
-        <w:t xml:space="preserve"> es especialmente útil cuando se necesitan analizar una gran cantidad de datos no estructurados o datos que se almacenan de forma remota en varios servidores virtuales en la nube.</w:t>
-      </w:r>
-    </w:p>
-    <w:p>
-      <w:pPr>
-        <w:jc w:val="both"/>
-        <w:rPr>
-          <w:rFonts w:ascii="Arial" w:hAnsi="Arial" w:cs="Arial"/>
-          <w:sz w:val="22"/>
-          <w:szCs w:val="22"/>
-        </w:rPr>
-      </w:pPr>
-    </w:p>
-    <w:p>
-      <w:pPr>
-        <w:jc w:val="both"/>
-        <w:rPr>
-          <w:rFonts w:ascii="Arial" w:hAnsi="Arial" w:cs="Arial"/>
-          <w:sz w:val="22"/>
-          <w:szCs w:val="22"/>
-        </w:rPr>
-      </w:pPr>
-      <w:r>
-        <w:rPr>
-          <w:rFonts w:ascii="Arial" w:hAnsi="Arial" w:cs="Arial"/>
-          <w:sz w:val="22"/>
-          <w:szCs w:val="22"/>
-        </w:rPr>
-        <w:t xml:space="preserve">Por otro lado hay una idea falsa de que por su nombre las bases de datos </w:t>
-      </w:r>
-      <w:proofErr w:type="spellStart"/>
-      <w:r>
-        <w:rPr>
-          <w:rFonts w:ascii="Arial" w:hAnsi="Arial" w:cs="Arial"/>
-          <w:sz w:val="22"/>
-          <w:szCs w:val="22"/>
-        </w:rPr>
-        <w:t>NoSQL</w:t>
-      </w:r>
-      <w:proofErr w:type="spellEnd"/>
-      <w:r>
-        <w:rPr>
-          <w:rFonts w:ascii="Arial" w:hAnsi="Arial" w:cs="Arial"/>
-          <w:sz w:val="22"/>
-          <w:szCs w:val="22"/>
-        </w:rPr>
-        <w:t xml:space="preserve"> </w:t>
-      </w:r>
-      <w:del w:id="40" w:author="JuanED Salazar" w:date="2015-08-18T14:08:00Z">
-        <w:r>
-          <w:rPr>
-            <w:rFonts w:ascii="Arial" w:hAnsi="Arial" w:cs="Arial"/>
-            <w:sz w:val="22"/>
-            <w:szCs w:val="22"/>
-          </w:rPr>
-          <w:delText>prohiben</w:delText>
-        </w:r>
-      </w:del>
-      <w:ins w:id="41" w:author="JuanED Salazar" w:date="2015-08-18T14:08:00Z">
-        <w:r>
-          <w:rPr>
-            <w:rFonts w:ascii="Arial" w:hAnsi="Arial" w:cs="Arial"/>
-            <w:sz w:val="22"/>
-            <w:szCs w:val="22"/>
-          </w:rPr>
-          <w:t>prohíben</w:t>
-        </w:r>
-      </w:ins>
+        <w:t>Bases de datos NoSql</w:t>
+      </w:r>
+    </w:p>
+    <w:p>
+      <w:pPr>
+        <w:jc w:val="both"/>
+        <w:rPr>
+          <w:rFonts w:ascii="Arial" w:hAnsi="Arial" w:cs="Arial"/>
+          <w:sz w:val="22"/>
+          <w:szCs w:val="22"/>
+        </w:rPr>
+      </w:pPr>
+    </w:p>
+    <w:p>
+      <w:pPr>
+        <w:jc w:val="both"/>
+        <w:rPr>
+          <w:rFonts w:ascii="Arial" w:hAnsi="Arial" w:cs="Arial"/>
+          <w:sz w:val="22"/>
+          <w:szCs w:val="22"/>
+        </w:rPr>
+      </w:pPr>
+      <w:r>
+        <w:rPr>
+          <w:rFonts w:ascii="Arial" w:hAnsi="Arial" w:cs="Arial"/>
+          <w:sz w:val="22"/>
+          <w:szCs w:val="22"/>
+        </w:rPr>
+        <w:t>Las llamadas bases de datos NoSql, también llamadas No Solo SQL, es un nuevo enfoque que va hacia la gestión de datos y el diseño de base de datos que es una herramienta para grandes conjuntos de datos distribuidos.</w:t>
+      </w:r>
+    </w:p>
+    <w:p>
+      <w:pPr>
+        <w:jc w:val="both"/>
+        <w:rPr>
+          <w:rFonts w:ascii="Arial" w:hAnsi="Arial" w:cs="Arial"/>
+          <w:sz w:val="22"/>
+          <w:szCs w:val="22"/>
+        </w:rPr>
+      </w:pPr>
+    </w:p>
+    <w:p>
+      <w:pPr>
+        <w:jc w:val="both"/>
+        <w:rPr>
+          <w:rFonts w:ascii="Arial" w:hAnsi="Arial" w:cs="Arial"/>
+          <w:sz w:val="22"/>
+          <w:szCs w:val="22"/>
+        </w:rPr>
+      </w:pPr>
+      <w:r>
+        <w:rPr>
+          <w:rFonts w:ascii="Arial" w:hAnsi="Arial" w:cs="Arial"/>
+          <w:sz w:val="22"/>
+          <w:szCs w:val="22"/>
+        </w:rPr>
+        <w:t>NoSql, busca resolver los problemas de escalabilidad y rendimiento de big data que las bases de datos relacionales no fueron diseñadas para abordar. NoSql es especialmente útil cuando se necesitan analizar una gran cantidad de datos no estructurados o datos que se almacenan de forma remota en varios servidores virtuales en la nube.</w:t>
+      </w:r>
+    </w:p>
+    <w:p>
+      <w:pPr>
+        <w:jc w:val="both"/>
+        <w:rPr>
+          <w:rFonts w:ascii="Arial" w:hAnsi="Arial" w:cs="Arial"/>
+          <w:sz w:val="22"/>
+          <w:szCs w:val="22"/>
+        </w:rPr>
+      </w:pPr>
+    </w:p>
+    <w:p>
+      <w:pPr>
+        <w:jc w:val="both"/>
+        <w:rPr>
+          <w:rFonts w:ascii="Arial" w:hAnsi="Arial" w:cs="Arial"/>
+          <w:sz w:val="22"/>
+          <w:szCs w:val="22"/>
+        </w:rPr>
+      </w:pPr>
+      <w:r>
+        <w:rPr>
+          <w:rFonts w:ascii="Arial" w:hAnsi="Arial" w:cs="Arial"/>
+          <w:sz w:val="22"/>
+          <w:szCs w:val="22"/>
+        </w:rPr>
+        <w:t xml:space="preserve">Por otro lado hay una idea falsa de que por su nombre las bases de datos NoSQL </w:t>
+      </w:r>
+      <w:r>
+        <w:rPr>
+          <w:rFonts w:ascii="Arial" w:hAnsi="Arial" w:cs="Arial"/>
+          <w:sz w:val="22"/>
+          <w:szCs w:val="22"/>
+        </w:rPr>
+        <w:t>prohíben</w:t>
+      </w:r>
       <w:r>
         <w:rPr>
           <w:rFonts w:ascii="Arial" w:hAnsi="Arial" w:cs="Arial"/>
@@ -3570,26 +3087,14 @@
         </w:rPr>
         <w:t xml:space="preserve"> el lenguaje estructura de </w:t>
       </w:r>
-      <w:del w:id="42" w:author="JuanED Salazar" w:date="2015-08-18T14:06:00Z">
-        <w:r>
-          <w:rPr>
-            <w:rFonts w:ascii="Arial" w:hAnsi="Arial" w:cs="Arial"/>
-            <w:sz w:val="22"/>
-            <w:szCs w:val="22"/>
-          </w:rPr>
-          <w:delText>consultas(</w:delText>
-        </w:r>
-      </w:del>
-      <w:ins w:id="43" w:author="JuanED Salazar" w:date="2015-08-18T14:06:00Z">
-        <w:r>
-          <w:rPr>
-            <w:rFonts w:ascii="Arial" w:hAnsi="Arial" w:cs="Arial"/>
-            <w:sz w:val="22"/>
-            <w:szCs w:val="22"/>
-          </w:rPr>
-          <w:t>consultas (</w:t>
-        </w:r>
-      </w:ins>
+      <w:r>
+        <w:rPr>
+          <w:rFonts w:ascii="Arial" w:hAnsi="Arial" w:cs="Arial"/>
+          <w:sz w:val="22"/>
+          <w:szCs w:val="22"/>
+        </w:rPr>
+        <w:t>consultas (</w:t>
+      </w:r>
       <w:r>
         <w:rPr>
           <w:rFonts w:ascii="Arial" w:hAnsi="Arial" w:cs="Arial"/>
@@ -3604,25 +3109,7 @@
           <w:sz w:val="22"/>
           <w:szCs w:val="22"/>
         </w:rPr>
-        <w:t xml:space="preserve">Si bien es cierto que algunos sistemas </w:t>
-      </w:r>
-      <w:proofErr w:type="spellStart"/>
-      <w:r>
-        <w:rPr>
-          <w:rFonts w:ascii="Arial" w:hAnsi="Arial" w:cs="Arial"/>
-          <w:sz w:val="22"/>
-          <w:szCs w:val="22"/>
-        </w:rPr>
-        <w:t>NoSQL</w:t>
-      </w:r>
-      <w:proofErr w:type="spellEnd"/>
-      <w:r>
-        <w:rPr>
-          <w:rFonts w:ascii="Arial" w:hAnsi="Arial" w:cs="Arial"/>
-          <w:sz w:val="22"/>
-          <w:szCs w:val="22"/>
-        </w:rPr>
-        <w:t xml:space="preserve"> son </w:t>
+        <w:t xml:space="preserve">Si bien es cierto que algunos sistemas NoSQL son </w:t>
       </w:r>
       <w:r>
         <w:rPr>
@@ -3654,62 +3141,24 @@
           <w:sz w:val="22"/>
           <w:szCs w:val="22"/>
         </w:rPr>
-        <w:t xml:space="preserve"> tablas, una base de datos </w:t>
-      </w:r>
-      <w:proofErr w:type="spellStart"/>
-      <w:r>
-        <w:rPr>
-          <w:rFonts w:ascii="Arial" w:hAnsi="Arial" w:cs="Arial"/>
-          <w:sz w:val="22"/>
-          <w:szCs w:val="22"/>
-        </w:rPr>
-        <w:t>NoSQL</w:t>
-      </w:r>
-      <w:proofErr w:type="spellEnd"/>
-      <w:r>
-        <w:rPr>
-          <w:rFonts w:ascii="Arial" w:hAnsi="Arial" w:cs="Arial"/>
-          <w:sz w:val="22"/>
-          <w:szCs w:val="22"/>
-        </w:rPr>
-        <w:t xml:space="preserve"> podría organizar los datos en </w:t>
-      </w:r>
-      <w:del w:id="44" w:author="JuanED Salazar" w:date="2015-08-18T14:06:00Z">
-        <w:r>
-          <w:rPr>
-            <w:rFonts w:ascii="Arial" w:hAnsi="Arial" w:cs="Arial"/>
-            <w:sz w:val="22"/>
-            <w:szCs w:val="22"/>
-          </w:rPr>
-          <w:delText>objetos</w:delText>
-        </w:r>
-        <w:r>
-          <w:rPr>
-            <w:rFonts w:ascii="Arial" w:hAnsi="Arial" w:cs="Arial"/>
-            <w:sz w:val="22"/>
-            <w:szCs w:val="22"/>
-          </w:rPr>
-          <w:delText>(</w:delText>
-        </w:r>
-      </w:del>
-      <w:ins w:id="45" w:author="JuanED Salazar" w:date="2015-08-18T14:06:00Z">
-        <w:r>
-          <w:rPr>
-            <w:rFonts w:ascii="Arial" w:hAnsi="Arial" w:cs="Arial"/>
-            <w:sz w:val="22"/>
-            <w:szCs w:val="22"/>
-          </w:rPr>
-          <w:t>objetos</w:t>
-        </w:r>
-        <w:r>
-          <w:rPr>
-            <w:rFonts w:ascii="Arial" w:hAnsi="Arial" w:cs="Arial"/>
-            <w:sz w:val="22"/>
-            <w:szCs w:val="22"/>
-          </w:rPr>
-          <w:t xml:space="preserve"> (</w:t>
-        </w:r>
-      </w:ins>
+        <w:t xml:space="preserve"> tablas, una base de datos NoSQL podría organizar los datos en </w:t>
+      </w:r>
+      <w:r>
+        <w:rPr>
+          <w:rFonts w:ascii="Arial" w:hAnsi="Arial" w:cs="Arial"/>
+          <w:sz w:val="22"/>
+          <w:szCs w:val="22"/>
+        </w:rPr>
+        <w:t>objetos</w:t>
+      </w:r>
+      <w:r>
+        <w:rPr>
+          <w:rFonts w:ascii="Arial" w:hAnsi="Arial" w:cs="Arial"/>
+          <w:sz w:val="22"/>
+          <w:szCs w:val="22"/>
+        </w:rPr>
+        <w:t xml:space="preserve"> (</w:t>
+      </w:r>
       <w:r>
         <w:rPr>
           <w:rFonts w:ascii="Arial" w:hAnsi="Arial" w:cs="Arial"/>
@@ -3724,18 +3173,8 @@
           <w:sz w:val="22"/>
           <w:szCs w:val="22"/>
         </w:rPr>
-        <w:t xml:space="preserve">, pares clave/valor o </w:t>
-      </w:r>
-      <w:proofErr w:type="spellStart"/>
-      <w:r>
-        <w:rPr>
-          <w:rFonts w:ascii="Arial" w:hAnsi="Arial" w:cs="Arial"/>
-          <w:sz w:val="22"/>
-          <w:szCs w:val="22"/>
-        </w:rPr>
-        <w:t>tuplas</w:t>
-      </w:r>
-      <w:proofErr w:type="spellEnd"/>
+        <w:t>, pares clave/valor o tuplas</w:t>
+      </w:r>
       <w:r>
         <w:rPr>
           <w:rFonts w:ascii="Arial" w:hAnsi="Arial" w:cs="Arial"/>
@@ -3772,26 +3211,14 @@
         </w:rPr>
         <w:t xml:space="preserve">Se </w:t>
       </w:r>
-      <w:del w:id="46" w:author="JuanED Salazar" w:date="2015-08-18T14:06:00Z">
-        <w:r>
-          <w:rPr>
-            <w:rFonts w:ascii="Arial" w:hAnsi="Arial" w:cs="Arial"/>
-            <w:sz w:val="22"/>
-            <w:szCs w:val="22"/>
-          </w:rPr>
-          <w:delText>podria</w:delText>
-        </w:r>
-      </w:del>
-      <w:ins w:id="47" w:author="JuanED Salazar" w:date="2015-08-18T14:06:00Z">
-        <w:r>
-          <w:rPr>
-            <w:rFonts w:ascii="Arial" w:hAnsi="Arial" w:cs="Arial"/>
-            <w:sz w:val="22"/>
-            <w:szCs w:val="22"/>
-          </w:rPr>
-          <w:t>podría</w:t>
-        </w:r>
-      </w:ins>
+      <w:r>
+        <w:rPr>
+          <w:rFonts w:ascii="Arial" w:hAnsi="Arial" w:cs="Arial"/>
+          <w:sz w:val="22"/>
+          <w:szCs w:val="22"/>
+        </w:rPr>
+        <w:t>podría</w:t>
+      </w:r>
       <w:r>
         <w:rPr>
           <w:rFonts w:ascii="Arial" w:hAnsi="Arial" w:cs="Arial"/>
@@ -3806,223 +3233,7 @@
           <w:sz w:val="22"/>
           <w:szCs w:val="22"/>
         </w:rPr>
-        <w:t xml:space="preserve">que la base de datos más popular </w:t>
-      </w:r>
-      <w:proofErr w:type="spellStart"/>
-      <w:r>
-        <w:rPr>
-          <w:rFonts w:ascii="Arial" w:hAnsi="Arial" w:cs="Arial"/>
-          <w:sz w:val="22"/>
-          <w:szCs w:val="22"/>
-        </w:rPr>
-        <w:t>NoSQL</w:t>
-      </w:r>
-      <w:proofErr w:type="spellEnd"/>
-      <w:r>
-        <w:rPr>
-          <w:rFonts w:ascii="Arial" w:hAnsi="Arial" w:cs="Arial"/>
-          <w:sz w:val="22"/>
-          <w:szCs w:val="22"/>
-        </w:rPr>
-        <w:t xml:space="preserve"> es Apache </w:t>
-      </w:r>
-      <w:proofErr w:type="spellStart"/>
-      <w:r>
-        <w:rPr>
-          <w:rFonts w:ascii="Arial" w:hAnsi="Arial" w:cs="Arial"/>
-          <w:sz w:val="22"/>
-          <w:szCs w:val="22"/>
-        </w:rPr>
-        <w:t>Cassandra</w:t>
-      </w:r>
-      <w:proofErr w:type="spellEnd"/>
-      <w:r>
-        <w:rPr>
-          <w:rFonts w:ascii="Arial" w:hAnsi="Arial" w:cs="Arial"/>
-          <w:sz w:val="22"/>
-          <w:szCs w:val="22"/>
-        </w:rPr>
-        <w:t xml:space="preserve">. </w:t>
-      </w:r>
-      <w:proofErr w:type="spellStart"/>
-      <w:r>
-        <w:rPr>
-          <w:rFonts w:ascii="Arial" w:hAnsi="Arial" w:cs="Arial"/>
-          <w:sz w:val="22"/>
-          <w:szCs w:val="22"/>
-        </w:rPr>
-        <w:t>Cassandra</w:t>
-      </w:r>
-      <w:proofErr w:type="spellEnd"/>
-      <w:r>
-        <w:rPr>
-          <w:rFonts w:ascii="Arial" w:hAnsi="Arial" w:cs="Arial"/>
-          <w:sz w:val="22"/>
-          <w:szCs w:val="22"/>
-        </w:rPr>
-        <w:t xml:space="preserve">, que una vez fue la base de datos propietaria de Facebook, fue liberada como código abierto en 2008. Otras implementaciones </w:t>
-      </w:r>
-      <w:proofErr w:type="spellStart"/>
-      <w:r>
-        <w:rPr>
-          <w:rFonts w:ascii="Arial" w:hAnsi="Arial" w:cs="Arial"/>
-          <w:sz w:val="22"/>
-          <w:szCs w:val="22"/>
-        </w:rPr>
-        <w:t>NoSQL</w:t>
-      </w:r>
-      <w:proofErr w:type="spellEnd"/>
-      <w:r>
-        <w:rPr>
-          <w:rFonts w:ascii="Arial" w:hAnsi="Arial" w:cs="Arial"/>
-          <w:sz w:val="22"/>
-          <w:szCs w:val="22"/>
-        </w:rPr>
-        <w:t xml:space="preserve"> incluyen </w:t>
-      </w:r>
-      <w:proofErr w:type="spellStart"/>
-      <w:r>
-        <w:rPr>
-          <w:rFonts w:ascii="Arial" w:hAnsi="Arial" w:cs="Arial"/>
-          <w:sz w:val="22"/>
-          <w:szCs w:val="22"/>
-        </w:rPr>
-        <w:t>SimpleDB</w:t>
-      </w:r>
-      <w:proofErr w:type="spellEnd"/>
-      <w:r>
-        <w:rPr>
-          <w:rFonts w:ascii="Arial" w:hAnsi="Arial" w:cs="Arial"/>
-          <w:sz w:val="22"/>
-          <w:szCs w:val="22"/>
-        </w:rPr>
-        <w:t xml:space="preserve">, Google </w:t>
-      </w:r>
-      <w:proofErr w:type="spellStart"/>
-      <w:r>
-        <w:rPr>
-          <w:rFonts w:ascii="Arial" w:hAnsi="Arial" w:cs="Arial"/>
-          <w:sz w:val="22"/>
-          <w:szCs w:val="22"/>
-        </w:rPr>
-        <w:t>BigTable</w:t>
-      </w:r>
-      <w:proofErr w:type="spellEnd"/>
-      <w:r>
-        <w:rPr>
-          <w:rFonts w:ascii="Arial" w:hAnsi="Arial" w:cs="Arial"/>
-          <w:sz w:val="22"/>
-          <w:szCs w:val="22"/>
-        </w:rPr>
-        <w:t xml:space="preserve">, Apache </w:t>
-      </w:r>
-      <w:proofErr w:type="spellStart"/>
-      <w:r>
-        <w:rPr>
-          <w:rFonts w:ascii="Arial" w:hAnsi="Arial" w:cs="Arial"/>
-          <w:sz w:val="22"/>
-          <w:szCs w:val="22"/>
-        </w:rPr>
-        <w:t>Hadoop</w:t>
-      </w:r>
-      <w:proofErr w:type="spellEnd"/>
-      <w:r>
-        <w:rPr>
-          <w:rFonts w:ascii="Arial" w:hAnsi="Arial" w:cs="Arial"/>
-          <w:sz w:val="22"/>
-          <w:szCs w:val="22"/>
-        </w:rPr>
-        <w:t xml:space="preserve">, </w:t>
-      </w:r>
-      <w:proofErr w:type="spellStart"/>
-      <w:r>
-        <w:rPr>
-          <w:rFonts w:ascii="Arial" w:hAnsi="Arial" w:cs="Arial"/>
-          <w:sz w:val="22"/>
-          <w:szCs w:val="22"/>
-        </w:rPr>
-        <w:t>MapReduce</w:t>
-      </w:r>
-      <w:proofErr w:type="spellEnd"/>
-      <w:r>
-        <w:rPr>
-          <w:rFonts w:ascii="Arial" w:hAnsi="Arial" w:cs="Arial"/>
-          <w:sz w:val="22"/>
-          <w:szCs w:val="22"/>
-        </w:rPr>
-        <w:t xml:space="preserve">, </w:t>
-      </w:r>
-      <w:proofErr w:type="spellStart"/>
-      <w:r>
-        <w:rPr>
-          <w:rFonts w:ascii="Arial" w:hAnsi="Arial" w:cs="Arial"/>
-          <w:sz w:val="22"/>
-          <w:szCs w:val="22"/>
-        </w:rPr>
-        <w:t>MemcacheDB</w:t>
-      </w:r>
-      <w:proofErr w:type="spellEnd"/>
-      <w:r>
-        <w:rPr>
-          <w:rFonts w:ascii="Arial" w:hAnsi="Arial" w:cs="Arial"/>
-          <w:sz w:val="22"/>
-          <w:szCs w:val="22"/>
-        </w:rPr>
-        <w:t xml:space="preserve"> y </w:t>
-      </w:r>
-      <w:proofErr w:type="spellStart"/>
-      <w:r>
-        <w:rPr>
-          <w:rFonts w:ascii="Arial" w:hAnsi="Arial" w:cs="Arial"/>
-          <w:sz w:val="22"/>
-          <w:szCs w:val="22"/>
-        </w:rPr>
-        <w:t>Voldemort</w:t>
-      </w:r>
-      <w:proofErr w:type="spellEnd"/>
-      <w:r>
-        <w:rPr>
-          <w:rFonts w:ascii="Arial" w:hAnsi="Arial" w:cs="Arial"/>
-          <w:sz w:val="22"/>
-          <w:szCs w:val="22"/>
-        </w:rPr>
-        <w:t xml:space="preserve">. Las empresas que utilizan </w:t>
-      </w:r>
-      <w:proofErr w:type="spellStart"/>
-      <w:r>
-        <w:rPr>
-          <w:rFonts w:ascii="Arial" w:hAnsi="Arial" w:cs="Arial"/>
-          <w:sz w:val="22"/>
-          <w:szCs w:val="22"/>
-        </w:rPr>
-        <w:t>NoSQL</w:t>
-      </w:r>
-      <w:proofErr w:type="spellEnd"/>
-      <w:r>
-        <w:rPr>
-          <w:rFonts w:ascii="Arial" w:hAnsi="Arial" w:cs="Arial"/>
-          <w:sz w:val="22"/>
-          <w:szCs w:val="22"/>
-        </w:rPr>
-        <w:t xml:space="preserve"> incluyen </w:t>
-      </w:r>
-      <w:proofErr w:type="spellStart"/>
-      <w:r>
-        <w:rPr>
-          <w:rFonts w:ascii="Arial" w:hAnsi="Arial" w:cs="Arial"/>
-          <w:sz w:val="22"/>
-          <w:szCs w:val="22"/>
-        </w:rPr>
-        <w:t>NetFlix</w:t>
-      </w:r>
-      <w:proofErr w:type="spellEnd"/>
-      <w:r>
-        <w:rPr>
-          <w:rFonts w:ascii="Arial" w:hAnsi="Arial" w:cs="Arial"/>
-          <w:sz w:val="22"/>
-          <w:szCs w:val="22"/>
-        </w:rPr>
-        <w:t>, LinkedIn y Twitter.</w:t>
+        <w:t>que la base de datos más popular NoSQL es Apache Cassandra. Cassandra, que una vez fue la base de datos propietaria de Facebook, fue liberada como código abierto en 2008. Otras implementaciones NoSQL incluyen SimpleDB, Google BigTable, Apache Hadoop, MapReduce, MemcacheDB y Voldemort. Las empresas que utilizan NoSQL incluyen NetFlix, LinkedIn y Twitter.</w:t>
       </w:r>
     </w:p>
     <w:p>
@@ -4048,7 +3259,6 @@
           <w:szCs w:val="22"/>
         </w:rPr>
       </w:pPr>
-      <w:proofErr w:type="spellStart"/>
       <w:r>
         <w:rPr>
           <w:rFonts w:ascii="Arial" w:hAnsi="Arial" w:cs="Arial"/>
@@ -4057,7 +3267,6 @@
         </w:rPr>
         <w:t>Firebase</w:t>
       </w:r>
-      <w:proofErr w:type="spellEnd"/>
     </w:p>
     <w:p>
       <w:pPr>
@@ -4078,80 +3287,22 @@
           <w:szCs w:val="22"/>
         </w:rPr>
       </w:pPr>
-      <w:proofErr w:type="spellStart"/>
-      <w:r>
-        <w:rPr>
-          <w:rFonts w:ascii="Arial" w:hAnsi="Arial" w:cs="Arial"/>
-          <w:sz w:val="22"/>
-          <w:szCs w:val="22"/>
-        </w:rPr>
-        <w:t>Firebase</w:t>
-      </w:r>
-      <w:proofErr w:type="spellEnd"/>
-      <w:r>
-        <w:rPr>
-          <w:rFonts w:ascii="Arial" w:hAnsi="Arial" w:cs="Arial"/>
-          <w:sz w:val="22"/>
-          <w:szCs w:val="22"/>
-        </w:rPr>
-        <w:t xml:space="preserve"> es un nuevo servicio online multiplataforma para construir aplicaciones ricas y potentes en tiempo real, </w:t>
-      </w:r>
-      <w:proofErr w:type="spellStart"/>
-      <w:r>
-        <w:rPr>
-          <w:rFonts w:ascii="Arial" w:hAnsi="Arial" w:cs="Arial"/>
-          <w:sz w:val="22"/>
-          <w:szCs w:val="22"/>
-        </w:rPr>
-        <w:t>Firebase</w:t>
-      </w:r>
-      <w:proofErr w:type="spellEnd"/>
-      <w:r>
-        <w:rPr>
-          <w:rFonts w:ascii="Arial" w:hAnsi="Arial" w:cs="Arial"/>
-          <w:sz w:val="22"/>
-          <w:szCs w:val="22"/>
-        </w:rPr>
-        <w:t xml:space="preserve"> es lo que se conoce como “</w:t>
-      </w:r>
-      <w:proofErr w:type="spellStart"/>
-      <w:r>
-        <w:rPr>
-          <w:rFonts w:ascii="Arial" w:hAnsi="Arial" w:cs="Arial"/>
-          <w:sz w:val="22"/>
-          <w:szCs w:val="22"/>
-        </w:rPr>
-        <w:t>Backend</w:t>
-      </w:r>
-      <w:proofErr w:type="spellEnd"/>
-      <w:r>
-        <w:rPr>
-          <w:rFonts w:ascii="Arial" w:hAnsi="Arial" w:cs="Arial"/>
-          <w:sz w:val="22"/>
-          <w:szCs w:val="22"/>
-        </w:rPr>
-        <w:t xml:space="preserve"> como servicio”, que </w:t>
-      </w:r>
-      <w:del w:id="48" w:author="JuanED Salazar" w:date="2015-08-18T14:06:00Z">
-        <w:r>
-          <w:rPr>
-            <w:rFonts w:ascii="Arial" w:hAnsi="Arial" w:cs="Arial"/>
-            <w:sz w:val="22"/>
-            <w:szCs w:val="22"/>
-          </w:rPr>
-          <w:delText>basicamente</w:delText>
-        </w:r>
-      </w:del>
-      <w:ins w:id="49" w:author="JuanED Salazar" w:date="2015-08-18T14:06:00Z">
-        <w:r>
-          <w:rPr>
-            <w:rFonts w:ascii="Arial" w:hAnsi="Arial" w:cs="Arial"/>
-            <w:sz w:val="22"/>
-            <w:szCs w:val="22"/>
-          </w:rPr>
-          <w:t>básicamente</w:t>
-        </w:r>
-      </w:ins>
+      <w:r>
+        <w:rPr>
+          <w:rFonts w:ascii="Arial" w:hAnsi="Arial" w:cs="Arial"/>
+          <w:sz w:val="22"/>
+          <w:szCs w:val="22"/>
+        </w:rPr>
+        <w:t xml:space="preserve">Firebase es un nuevo servicio online multiplataforma para construir aplicaciones ricas y potentes en tiempo real, Firebase es lo que se conoce como “Backend como servicio”, que </w:t>
+      </w:r>
+      <w:r>
+        <w:rPr>
+          <w:rFonts w:ascii="Arial" w:hAnsi="Arial" w:cs="Arial"/>
+          <w:sz w:val="22"/>
+          <w:szCs w:val="22"/>
+        </w:rPr>
+        <w:t>básicamente</w:t>
+      </w:r>
       <w:r>
         <w:rPr>
           <w:rFonts w:ascii="Arial" w:hAnsi="Arial" w:cs="Arial"/>
@@ -4160,26 +3311,14 @@
         </w:rPr>
         <w:t xml:space="preserve"> provee de una API para guardar y sincronizar datos en la nube en tiempo real con todos los dispositivos que </w:t>
       </w:r>
-      <w:del w:id="50" w:author="JuanED Salazar" w:date="2015-08-18T14:08:00Z">
-        <w:r>
-          <w:rPr>
-            <w:rFonts w:ascii="Arial" w:hAnsi="Arial" w:cs="Arial"/>
-            <w:sz w:val="22"/>
-            <w:szCs w:val="22"/>
-          </w:rPr>
-          <w:delText>esten</w:delText>
-        </w:r>
-      </w:del>
-      <w:ins w:id="51" w:author="JuanED Salazar" w:date="2015-08-18T14:08:00Z">
-        <w:r>
-          <w:rPr>
-            <w:rFonts w:ascii="Arial" w:hAnsi="Arial" w:cs="Arial"/>
-            <w:sz w:val="22"/>
-            <w:szCs w:val="22"/>
-          </w:rPr>
-          <w:t>estén</w:t>
-        </w:r>
-      </w:ins>
+      <w:r>
+        <w:rPr>
+          <w:rFonts w:ascii="Arial" w:hAnsi="Arial" w:cs="Arial"/>
+          <w:sz w:val="22"/>
+          <w:szCs w:val="22"/>
+        </w:rPr>
+        <w:t>estén</w:t>
+      </w:r>
       <w:r>
         <w:rPr>
           <w:rFonts w:ascii="Arial" w:hAnsi="Arial" w:cs="Arial"/>
@@ -4194,46 +3333,16 @@
           <w:sz w:val="22"/>
           <w:szCs w:val="22"/>
         </w:rPr>
-        <w:t xml:space="preserve">, </w:t>
-      </w:r>
-      <w:proofErr w:type="spellStart"/>
-      <w:r>
-        <w:rPr>
-          <w:rFonts w:ascii="Arial" w:hAnsi="Arial" w:cs="Arial"/>
-          <w:sz w:val="22"/>
-          <w:szCs w:val="22"/>
-        </w:rPr>
-        <w:t>Firebase</w:t>
-      </w:r>
-      <w:proofErr w:type="spellEnd"/>
-      <w:r>
-        <w:rPr>
-          <w:rFonts w:ascii="Arial" w:hAnsi="Arial" w:cs="Arial"/>
-          <w:sz w:val="22"/>
-          <w:szCs w:val="22"/>
-        </w:rPr>
-        <w:t xml:space="preserve"> ayuda a los desarrolladores a que se preocupen </w:t>
-      </w:r>
-      <w:del w:id="52" w:author="JuanED Salazar" w:date="2015-08-18T14:08:00Z">
-        <w:r>
-          <w:rPr>
-            <w:rFonts w:ascii="Arial" w:hAnsi="Arial" w:cs="Arial"/>
-            <w:sz w:val="22"/>
-            <w:szCs w:val="22"/>
-          </w:rPr>
-          <w:delText>mas</w:delText>
-        </w:r>
-      </w:del>
-      <w:ins w:id="53" w:author="JuanED Salazar" w:date="2015-08-18T14:08:00Z">
-        <w:r>
-          <w:rPr>
-            <w:rFonts w:ascii="Arial" w:hAnsi="Arial" w:cs="Arial"/>
-            <w:sz w:val="22"/>
-            <w:szCs w:val="22"/>
-          </w:rPr>
-          <w:t>más</w:t>
-        </w:r>
-      </w:ins>
+        <w:t xml:space="preserve">, Firebase ayuda a los desarrolladores a que se preocupen </w:t>
+      </w:r>
+      <w:r>
+        <w:rPr>
+          <w:rFonts w:ascii="Arial" w:hAnsi="Arial" w:cs="Arial"/>
+          <w:sz w:val="22"/>
+          <w:szCs w:val="22"/>
+        </w:rPr>
+        <w:t>más</w:t>
+      </w:r>
       <w:r>
         <w:rPr>
           <w:rFonts w:ascii="Arial" w:hAnsi="Arial" w:cs="Arial"/>
@@ -4242,72 +3351,30 @@
         </w:rPr>
         <w:t xml:space="preserve"> por sus aplicaciones y clientes que por la </w:t>
       </w:r>
-      <w:del w:id="54" w:author="JuanED Salazar" w:date="2015-08-18T14:06:00Z">
-        <w:r>
-          <w:rPr>
-            <w:rFonts w:ascii="Arial" w:hAnsi="Arial" w:cs="Arial"/>
-            <w:sz w:val="22"/>
-            <w:szCs w:val="22"/>
-          </w:rPr>
-          <w:delText>sicronozacion</w:delText>
-        </w:r>
-      </w:del>
-      <w:ins w:id="55" w:author="JuanED Salazar" w:date="2015-08-18T14:06:00Z">
-        <w:r>
-          <w:rPr>
-            <w:rFonts w:ascii="Arial" w:hAnsi="Arial" w:cs="Arial"/>
-            <w:sz w:val="22"/>
-            <w:szCs w:val="22"/>
-          </w:rPr>
-          <w:t>sincronización</w:t>
-        </w:r>
-      </w:ins>
-      <w:r>
-        <w:rPr>
-          <w:rFonts w:ascii="Arial" w:hAnsi="Arial" w:cs="Arial"/>
-          <w:sz w:val="22"/>
-          <w:szCs w:val="22"/>
-        </w:rPr>
-        <w:t xml:space="preserve"> de sus aplicaciones y el </w:t>
-      </w:r>
-      <w:proofErr w:type="spellStart"/>
-      <w:r>
-        <w:rPr>
-          <w:rFonts w:ascii="Arial" w:hAnsi="Arial" w:cs="Arial"/>
-          <w:sz w:val="22"/>
-          <w:szCs w:val="22"/>
-        </w:rPr>
-        <w:t>backend</w:t>
-      </w:r>
-      <w:proofErr w:type="spellEnd"/>
-      <w:r>
-        <w:rPr>
-          <w:rFonts w:ascii="Arial" w:hAnsi="Arial" w:cs="Arial"/>
-          <w:sz w:val="22"/>
-          <w:szCs w:val="22"/>
-        </w:rPr>
-        <w:t xml:space="preserve">, Entre sus </w:t>
-      </w:r>
-      <w:del w:id="56" w:author="JuanED Salazar" w:date="2015-08-18T14:06:00Z">
-        <w:r>
-          <w:rPr>
-            <w:rFonts w:ascii="Arial" w:hAnsi="Arial" w:cs="Arial"/>
-            <w:sz w:val="22"/>
-            <w:szCs w:val="22"/>
-          </w:rPr>
-          <w:delText>caractetisticas</w:delText>
-        </w:r>
-      </w:del>
-      <w:ins w:id="57" w:author="JuanED Salazar" w:date="2015-08-18T14:06:00Z">
-        <w:r>
-          <w:rPr>
-            <w:rFonts w:ascii="Arial" w:hAnsi="Arial" w:cs="Arial"/>
-            <w:sz w:val="22"/>
-            <w:szCs w:val="22"/>
-          </w:rPr>
-          <w:t>características</w:t>
-        </w:r>
-      </w:ins>
+      <w:r>
+        <w:rPr>
+          <w:rFonts w:ascii="Arial" w:hAnsi="Arial" w:cs="Arial"/>
+          <w:sz w:val="22"/>
+          <w:szCs w:val="22"/>
+        </w:rPr>
+        <w:t>sincronización</w:t>
+      </w:r>
+      <w:r>
+        <w:rPr>
+          <w:rFonts w:ascii="Arial" w:hAnsi="Arial" w:cs="Arial"/>
+          <w:sz w:val="22"/>
+          <w:szCs w:val="22"/>
+        </w:rPr>
+        <w:t xml:space="preserve"> de sus aplicaciones y el backend, Entre sus </w:t>
+      </w:r>
+      <w:r>
+        <w:rPr>
+          <w:rFonts w:ascii="Arial" w:hAnsi="Arial" w:cs="Arial"/>
+          <w:sz w:val="22"/>
+          <w:szCs w:val="22"/>
+        </w:rPr>
+        <w:t>características</w:t>
+      </w:r>
       <w:r>
         <w:rPr>
           <w:rFonts w:ascii="Arial" w:hAnsi="Arial" w:cs="Arial"/>
@@ -4316,26 +3383,14 @@
         </w:rPr>
         <w:t xml:space="preserve"> </w:t>
       </w:r>
-      <w:del w:id="58" w:author="JuanED Salazar" w:date="2015-08-18T14:06:00Z">
-        <w:r>
-          <w:rPr>
-            <w:rFonts w:ascii="Arial" w:hAnsi="Arial" w:cs="Arial"/>
-            <w:sz w:val="22"/>
-            <w:szCs w:val="22"/>
-          </w:rPr>
-          <w:delText>estan</w:delText>
-        </w:r>
-      </w:del>
-      <w:ins w:id="59" w:author="JuanED Salazar" w:date="2015-08-18T14:06:00Z">
-        <w:r>
-          <w:rPr>
-            <w:rFonts w:ascii="Arial" w:hAnsi="Arial" w:cs="Arial"/>
-            <w:sz w:val="22"/>
-            <w:szCs w:val="22"/>
-          </w:rPr>
-          <w:t>están</w:t>
-        </w:r>
-      </w:ins>
+      <w:r>
+        <w:rPr>
+          <w:rFonts w:ascii="Arial" w:hAnsi="Arial" w:cs="Arial"/>
+          <w:sz w:val="22"/>
+          <w:szCs w:val="22"/>
+        </w:rPr>
+        <w:t>están</w:t>
+      </w:r>
       <w:r>
         <w:rPr>
           <w:rFonts w:ascii="Arial" w:hAnsi="Arial" w:cs="Arial"/>
@@ -4376,26 +3431,14 @@
         </w:rPr>
         <w:t xml:space="preserve">Tiene una sencilla </w:t>
       </w:r>
-      <w:del w:id="60" w:author="JuanED Salazar" w:date="2015-08-18T14:06:00Z">
-        <w:r>
-          <w:rPr>
-            <w:rFonts w:ascii="Arial" w:hAnsi="Arial" w:cs="Arial"/>
-            <w:sz w:val="22"/>
-            <w:szCs w:val="22"/>
-          </w:rPr>
-          <w:delText>implementacion</w:delText>
-        </w:r>
-      </w:del>
-      <w:ins w:id="61" w:author="JuanED Salazar" w:date="2015-08-18T14:06:00Z">
-        <w:r>
-          <w:rPr>
-            <w:rFonts w:ascii="Arial" w:hAnsi="Arial" w:cs="Arial"/>
-            <w:sz w:val="22"/>
-            <w:szCs w:val="22"/>
-          </w:rPr>
-          <w:t>implementación</w:t>
-        </w:r>
-      </w:ins>
+      <w:r>
+        <w:rPr>
+          <w:rFonts w:ascii="Arial" w:hAnsi="Arial" w:cs="Arial"/>
+          <w:sz w:val="22"/>
+          <w:szCs w:val="22"/>
+        </w:rPr>
+        <w:t>implementación</w:t>
+      </w:r>
       <w:r>
         <w:rPr>
           <w:rFonts w:ascii="Arial" w:hAnsi="Arial" w:cs="Arial"/>
@@ -4450,26 +3493,14 @@
         </w:rPr>
         <w:t xml:space="preserve">Cuenta con una forma de trabajar offline y se sincroniza cuando el servidor esta en </w:t>
       </w:r>
-      <w:del w:id="62" w:author="JuanED Salazar" w:date="2015-08-18T14:06:00Z">
-        <w:r>
-          <w:rPr>
-            <w:rFonts w:ascii="Arial" w:hAnsi="Arial" w:cs="Arial"/>
-            <w:sz w:val="22"/>
-            <w:szCs w:val="22"/>
-          </w:rPr>
-          <w:delText>linea</w:delText>
-        </w:r>
-      </w:del>
-      <w:ins w:id="63" w:author="JuanED Salazar" w:date="2015-08-18T14:06:00Z">
-        <w:r>
-          <w:rPr>
-            <w:rFonts w:ascii="Arial" w:hAnsi="Arial" w:cs="Arial"/>
-            <w:sz w:val="22"/>
-            <w:szCs w:val="22"/>
-          </w:rPr>
-          <w:t>línea</w:t>
-        </w:r>
-      </w:ins>
+      <w:r>
+        <w:rPr>
+          <w:rFonts w:ascii="Arial" w:hAnsi="Arial" w:cs="Arial"/>
+          <w:sz w:val="22"/>
+          <w:szCs w:val="22"/>
+        </w:rPr>
+        <w:t>línea</w:t>
+      </w:r>
       <w:r>
         <w:rPr>
           <w:rFonts w:ascii="Arial" w:hAnsi="Arial" w:cs="Arial"/>
@@ -4501,51 +3532,7 @@
           <w:shd w:val="clear" w:color="auto" w:fill="FFFFFF"/>
           <w:lang w:eastAsia="es-ES"/>
         </w:rPr>
-        <w:t xml:space="preserve">Los datos se guardan en un JSON standard, por ello es 100% multiplataforma mediante API REST, además existen </w:t>
-      </w:r>
-      <w:proofErr w:type="spellStart"/>
-      <w:r>
-        <w:rPr>
-          <w:rFonts w:ascii="Arial" w:eastAsia="Times New Roman" w:hAnsi="Arial" w:cs="Arial"/>
-          <w:sz w:val="22"/>
-          <w:szCs w:val="22"/>
-          <w:shd w:val="clear" w:color="auto" w:fill="FFFFFF"/>
-          <w:lang w:eastAsia="es-ES"/>
-        </w:rPr>
-        <w:t>SDKs</w:t>
-      </w:r>
-      <w:proofErr w:type="spellEnd"/>
-      <w:r>
-        <w:rPr>
-          <w:rFonts w:ascii="Arial" w:eastAsia="Times New Roman" w:hAnsi="Arial" w:cs="Arial"/>
-          <w:sz w:val="22"/>
-          <w:szCs w:val="22"/>
-          <w:shd w:val="clear" w:color="auto" w:fill="FFFFFF"/>
-          <w:lang w:eastAsia="es-ES"/>
-        </w:rPr>
-        <w:t xml:space="preserve"> para JavaScript, </w:t>
-      </w:r>
-      <w:proofErr w:type="spellStart"/>
-      <w:r>
-        <w:rPr>
-          <w:rFonts w:ascii="Arial" w:eastAsia="Times New Roman" w:hAnsi="Arial" w:cs="Arial"/>
-          <w:sz w:val="22"/>
-          <w:szCs w:val="22"/>
-          <w:shd w:val="clear" w:color="auto" w:fill="FFFFFF"/>
-          <w:lang w:eastAsia="es-ES"/>
-        </w:rPr>
-        <w:t>Objective</w:t>
-      </w:r>
-      <w:proofErr w:type="spellEnd"/>
-      <w:r>
-        <w:rPr>
-          <w:rFonts w:ascii="Arial" w:eastAsia="Times New Roman" w:hAnsi="Arial" w:cs="Arial"/>
-          <w:sz w:val="22"/>
-          <w:szCs w:val="22"/>
-          <w:shd w:val="clear" w:color="auto" w:fill="FFFFFF"/>
-          <w:lang w:eastAsia="es-ES"/>
-        </w:rPr>
-        <w:t>-C y Java que aportan algunas funcionalidades extras.</w:t>
+        <w:t>Los datos se guardan en un JSON standard, por ello es 100% multiplataforma mediante API REST, además existen SDKs para JavaScript, Objective-C y Java que aportan algunas funcionalidades extras.</w:t>
       </w:r>
     </w:p>
     <w:p>
@@ -4569,108 +3556,8 @@
           <w:sz w:val="22"/>
           <w:szCs w:val="22"/>
         </w:rPr>
-        <w:t xml:space="preserve">Mediante una librería llamada </w:t>
-      </w:r>
-      <w:proofErr w:type="spellStart"/>
-      <w:r>
-        <w:rPr>
-          <w:rFonts w:ascii="Arial" w:hAnsi="Arial" w:cs="Arial"/>
-          <w:sz w:val="22"/>
-          <w:szCs w:val="22"/>
-        </w:rPr>
-        <w:t>Firebase</w:t>
-      </w:r>
-      <w:proofErr w:type="spellEnd"/>
-      <w:r>
-        <w:rPr>
-          <w:rFonts w:ascii="Arial" w:hAnsi="Arial" w:cs="Arial"/>
-          <w:sz w:val="22"/>
-          <w:szCs w:val="22"/>
-        </w:rPr>
-        <w:t xml:space="preserve"> </w:t>
-      </w:r>
-      <w:proofErr w:type="spellStart"/>
-      <w:r>
-        <w:rPr>
-          <w:rFonts w:ascii="Arial" w:hAnsi="Arial" w:cs="Arial"/>
-          <w:sz w:val="22"/>
-          <w:szCs w:val="22"/>
-        </w:rPr>
-        <w:t>SimpleLogin</w:t>
-      </w:r>
-      <w:proofErr w:type="spellEnd"/>
-      <w:r>
-        <w:rPr>
-          <w:rFonts w:ascii="Arial" w:hAnsi="Arial" w:cs="Arial"/>
-          <w:sz w:val="22"/>
-          <w:szCs w:val="22"/>
-        </w:rPr>
-        <w:t xml:space="preserve"> tenemos soporte de autenticación para Facebook </w:t>
-      </w:r>
-      <w:proofErr w:type="spellStart"/>
-      <w:r>
-        <w:rPr>
-          <w:rFonts w:ascii="Arial" w:hAnsi="Arial" w:cs="Arial"/>
-          <w:sz w:val="22"/>
-          <w:szCs w:val="22"/>
-        </w:rPr>
-        <w:t>Login</w:t>
-      </w:r>
-      <w:proofErr w:type="spellEnd"/>
-      <w:r>
-        <w:rPr>
-          <w:rFonts w:ascii="Arial" w:hAnsi="Arial" w:cs="Arial"/>
-          <w:sz w:val="22"/>
-          <w:szCs w:val="22"/>
-        </w:rPr>
-        <w:t xml:space="preserve">, Twitter </w:t>
-      </w:r>
-      <w:proofErr w:type="spellStart"/>
-      <w:r>
-        <w:rPr>
-          <w:rFonts w:ascii="Arial" w:hAnsi="Arial" w:cs="Arial"/>
-          <w:sz w:val="22"/>
-          <w:szCs w:val="22"/>
-        </w:rPr>
-        <w:t>oAuth</w:t>
-      </w:r>
-      <w:proofErr w:type="spellEnd"/>
-      <w:r>
-        <w:rPr>
-          <w:rFonts w:ascii="Arial" w:hAnsi="Arial" w:cs="Arial"/>
-          <w:sz w:val="22"/>
-          <w:szCs w:val="22"/>
-        </w:rPr>
-        <w:t xml:space="preserve"> y </w:t>
-      </w:r>
-      <w:proofErr w:type="spellStart"/>
-      <w:r>
-        <w:rPr>
-          <w:rFonts w:ascii="Arial" w:hAnsi="Arial" w:cs="Arial"/>
-          <w:sz w:val="22"/>
-          <w:szCs w:val="22"/>
-        </w:rPr>
-        <w:t>GitHub</w:t>
-      </w:r>
-      <w:proofErr w:type="spellEnd"/>
-      <w:r>
-        <w:rPr>
-          <w:rFonts w:ascii="Arial" w:hAnsi="Arial" w:cs="Arial"/>
-          <w:sz w:val="22"/>
-          <w:szCs w:val="22"/>
-        </w:rPr>
-        <w:t xml:space="preserve"> </w:t>
-      </w:r>
-      <w:proofErr w:type="spellStart"/>
-      <w:r>
-        <w:rPr>
-          <w:rFonts w:ascii="Arial" w:hAnsi="Arial" w:cs="Arial"/>
-          <w:sz w:val="22"/>
-          <w:szCs w:val="22"/>
-        </w:rPr>
-        <w:t>oAuth</w:t>
-      </w:r>
-      <w:proofErr w:type="spellEnd"/>
+        <w:t>Mediante una librería llamada Firebase SimpleLogin tenemos soporte de autenticación para Facebook Login, Twitter oAuth y GitHub oAuth</w:t>
+      </w:r>
       <w:r>
         <w:rPr>
           <w:rFonts w:ascii="Arial" w:hAnsi="Arial" w:cs="Arial"/>
@@ -4694,29 +3581,26 @@
       <w:pPr>
         <w:jc w:val="both"/>
         <w:rPr>
-          <w:ins w:id="64" w:author="JuanED Salazar" w:date="2015-08-18T14:08:00Z"/>
-          <w:rFonts w:ascii="Arial" w:hAnsi="Arial" w:cs="Arial"/>
-          <w:sz w:val="22"/>
-          <w:szCs w:val="22"/>
-        </w:rPr>
-      </w:pPr>
-    </w:p>
-    <w:p>
-      <w:pPr>
-        <w:jc w:val="both"/>
-        <w:rPr>
-          <w:ins w:id="65" w:author="JuanED Salazar" w:date="2015-08-18T14:08:00Z"/>
-          <w:rFonts w:ascii="Arial" w:hAnsi="Arial" w:cs="Arial"/>
-          <w:sz w:val="22"/>
-          <w:szCs w:val="22"/>
-        </w:rPr>
-      </w:pPr>
-    </w:p>
-    <w:p>
-      <w:pPr>
-        <w:jc w:val="both"/>
-        <w:rPr>
-          <w:ins w:id="66" w:author="JuanED Salazar" w:date="2015-08-18T14:08:00Z"/>
+          <w:rFonts w:ascii="Arial" w:hAnsi="Arial" w:cs="Arial"/>
+          <w:sz w:val="22"/>
+          <w:szCs w:val="22"/>
+        </w:rPr>
+      </w:pPr>
+    </w:p>
+    <w:p>
+      <w:pPr>
+        <w:jc w:val="both"/>
+        <w:rPr>
+          <w:rFonts w:ascii="Arial" w:hAnsi="Arial" w:cs="Arial"/>
+          <w:sz w:val="22"/>
+          <w:szCs w:val="22"/>
+        </w:rPr>
+      </w:pPr>
+    </w:p>
+    <w:p>
+      <w:pPr>
+        <w:jc w:val="both"/>
+        <w:rPr>
           <w:rFonts w:ascii="Arial" w:hAnsi="Arial" w:cs="Arial"/>
           <w:sz w:val="22"/>
           <w:szCs w:val="22"/>
@@ -4746,7 +3630,6 @@
           <w:szCs w:val="22"/>
         </w:rPr>
       </w:pPr>
-      <w:proofErr w:type="spellStart"/>
       <w:r>
         <w:rPr>
           <w:rFonts w:ascii="Arial" w:hAnsi="Arial" w:cs="Arial"/>
@@ -4756,7 +3639,6 @@
         <w:lastRenderedPageBreak/>
         <w:t>AngularJS</w:t>
       </w:r>
-      <w:proofErr w:type="spellEnd"/>
     </w:p>
     <w:p>
       <w:pPr>
@@ -4777,116 +3659,22 @@
           <w:szCs w:val="22"/>
         </w:rPr>
       </w:pPr>
-      <w:proofErr w:type="spellStart"/>
-      <w:r>
-        <w:rPr>
-          <w:rFonts w:ascii="Arial" w:hAnsi="Arial" w:cs="Arial"/>
-          <w:sz w:val="22"/>
-          <w:szCs w:val="22"/>
-        </w:rPr>
-        <w:t>AngulasJS</w:t>
-      </w:r>
-      <w:proofErr w:type="spellEnd"/>
-      <w:r>
-        <w:rPr>
-          <w:rFonts w:ascii="Arial" w:hAnsi="Arial" w:cs="Arial"/>
-          <w:sz w:val="22"/>
-          <w:szCs w:val="22"/>
-        </w:rPr>
-        <w:t xml:space="preserve"> es un </w:t>
-      </w:r>
-      <w:proofErr w:type="spellStart"/>
-      <w:r>
-        <w:rPr>
-          <w:rFonts w:ascii="Arial" w:hAnsi="Arial" w:cs="Arial"/>
-          <w:sz w:val="22"/>
-          <w:szCs w:val="22"/>
-        </w:rPr>
-        <w:t>framework</w:t>
-      </w:r>
-      <w:proofErr w:type="spellEnd"/>
-      <w:r>
-        <w:rPr>
-          <w:rFonts w:ascii="Arial" w:hAnsi="Arial" w:cs="Arial"/>
-          <w:sz w:val="22"/>
-          <w:szCs w:val="22"/>
-        </w:rPr>
-        <w:t xml:space="preserve"> MVC de </w:t>
-      </w:r>
-      <w:proofErr w:type="spellStart"/>
-      <w:r>
-        <w:rPr>
-          <w:rFonts w:ascii="Arial" w:hAnsi="Arial" w:cs="Arial"/>
-          <w:sz w:val="22"/>
-          <w:szCs w:val="22"/>
-        </w:rPr>
-        <w:t>javascript</w:t>
-      </w:r>
-      <w:proofErr w:type="spellEnd"/>
-      <w:r>
-        <w:rPr>
-          <w:rFonts w:ascii="Arial" w:hAnsi="Arial" w:cs="Arial"/>
-          <w:sz w:val="22"/>
-          <w:szCs w:val="22"/>
-        </w:rPr>
-        <w:t xml:space="preserve"> utilizado en el desarrollo Front </w:t>
-      </w:r>
-      <w:proofErr w:type="spellStart"/>
-      <w:r>
-        <w:rPr>
-          <w:rFonts w:ascii="Arial" w:hAnsi="Arial" w:cs="Arial"/>
-          <w:sz w:val="22"/>
-          <w:szCs w:val="22"/>
-        </w:rPr>
-        <w:t>End</w:t>
-      </w:r>
-      <w:proofErr w:type="spellEnd"/>
-      <w:r>
-        <w:rPr>
-          <w:rFonts w:ascii="Arial" w:hAnsi="Arial" w:cs="Arial"/>
-          <w:sz w:val="22"/>
-          <w:szCs w:val="22"/>
-        </w:rPr>
-        <w:t xml:space="preserve"> que permite crear aplicaciones SPA (Single page </w:t>
-      </w:r>
-      <w:proofErr w:type="spellStart"/>
-      <w:r>
-        <w:rPr>
-          <w:rFonts w:ascii="Arial" w:hAnsi="Arial" w:cs="Arial"/>
-          <w:sz w:val="22"/>
-          <w:szCs w:val="22"/>
-        </w:rPr>
-        <w:t>applications</w:t>
-      </w:r>
-      <w:proofErr w:type="spellEnd"/>
-      <w:r>
-        <w:rPr>
-          <w:rFonts w:ascii="Arial" w:hAnsi="Arial" w:cs="Arial"/>
-          <w:sz w:val="22"/>
-          <w:szCs w:val="22"/>
-        </w:rPr>
-        <w:t xml:space="preserve">). Anteriormente la alternativa </w:t>
-      </w:r>
-      <w:del w:id="67" w:author="JuanED Salazar" w:date="2015-08-18T14:07:00Z">
-        <w:r>
-          <w:rPr>
-            <w:rFonts w:ascii="Arial" w:hAnsi="Arial" w:cs="Arial"/>
-            <w:sz w:val="22"/>
-            <w:szCs w:val="22"/>
-          </w:rPr>
-          <w:delText>mas</w:delText>
-        </w:r>
-      </w:del>
-      <w:ins w:id="68" w:author="JuanED Salazar" w:date="2015-08-18T14:07:00Z">
-        <w:r>
-          <w:rPr>
-            <w:rFonts w:ascii="Arial" w:hAnsi="Arial" w:cs="Arial"/>
-            <w:sz w:val="22"/>
-            <w:szCs w:val="22"/>
-          </w:rPr>
-          <w:t>más</w:t>
-        </w:r>
-      </w:ins>
+      <w:r>
+        <w:rPr>
+          <w:rFonts w:ascii="Arial" w:hAnsi="Arial" w:cs="Arial"/>
+          <w:sz w:val="22"/>
+          <w:szCs w:val="22"/>
+        </w:rPr>
+        <w:t xml:space="preserve">AngulasJS es un framework MVC de javascript utilizado en el desarrollo Front End que permite crear aplicaciones SPA (Single page applications). Anteriormente la alternativa </w:t>
+      </w:r>
+      <w:r>
+        <w:rPr>
+          <w:rFonts w:ascii="Arial" w:hAnsi="Arial" w:cs="Arial"/>
+          <w:sz w:val="22"/>
+          <w:szCs w:val="22"/>
+        </w:rPr>
+        <w:t>más</w:t>
+      </w:r>
       <w:r>
         <w:rPr>
           <w:rFonts w:ascii="Arial" w:hAnsi="Arial" w:cs="Arial"/>
@@ -4895,26 +3683,14 @@
         </w:rPr>
         <w:t xml:space="preserve"> </w:t>
       </w:r>
-      <w:del w:id="69" w:author="JuanED Salazar" w:date="2015-08-18T14:07:00Z">
-        <w:r>
-          <w:rPr>
-            <w:rFonts w:ascii="Arial" w:hAnsi="Arial" w:cs="Arial"/>
-            <w:sz w:val="22"/>
-            <w:szCs w:val="22"/>
-          </w:rPr>
-          <w:delText>comun</w:delText>
-        </w:r>
-      </w:del>
-      <w:ins w:id="70" w:author="JuanED Salazar" w:date="2015-08-18T14:07:00Z">
-        <w:r>
-          <w:rPr>
-            <w:rFonts w:ascii="Arial" w:hAnsi="Arial" w:cs="Arial"/>
-            <w:sz w:val="22"/>
-            <w:szCs w:val="22"/>
-          </w:rPr>
-          <w:t>común</w:t>
-        </w:r>
-      </w:ins>
+      <w:r>
+        <w:rPr>
+          <w:rFonts w:ascii="Arial" w:hAnsi="Arial" w:cs="Arial"/>
+          <w:sz w:val="22"/>
+          <w:szCs w:val="22"/>
+        </w:rPr>
+        <w:t>común</w:t>
+      </w:r>
       <w:r>
         <w:rPr>
           <w:rFonts w:ascii="Arial" w:hAnsi="Arial" w:cs="Arial"/>
@@ -4923,72 +3699,30 @@
         </w:rPr>
         <w:t xml:space="preserve"> para manipular los datos en la </w:t>
       </w:r>
-      <w:del w:id="71" w:author="JuanED Salazar" w:date="2015-08-18T14:07:00Z">
-        <w:r>
-          <w:rPr>
-            <w:rFonts w:ascii="Arial" w:hAnsi="Arial" w:cs="Arial"/>
-            <w:sz w:val="22"/>
-            <w:szCs w:val="22"/>
-          </w:rPr>
-          <w:delText>pagina</w:delText>
-        </w:r>
-      </w:del>
-      <w:ins w:id="72" w:author="JuanED Salazar" w:date="2015-08-18T14:07:00Z">
-        <w:r>
-          <w:rPr>
-            <w:rFonts w:ascii="Arial" w:hAnsi="Arial" w:cs="Arial"/>
-            <w:sz w:val="22"/>
-            <w:szCs w:val="22"/>
-          </w:rPr>
-          <w:t>página</w:t>
-        </w:r>
-      </w:ins>
-      <w:r>
-        <w:rPr>
-          <w:rFonts w:ascii="Arial" w:hAnsi="Arial" w:cs="Arial"/>
-          <w:sz w:val="22"/>
-          <w:szCs w:val="22"/>
-        </w:rPr>
-        <w:t xml:space="preserve"> web era </w:t>
-      </w:r>
-      <w:proofErr w:type="spellStart"/>
-      <w:r>
-        <w:rPr>
-          <w:rFonts w:ascii="Arial" w:hAnsi="Arial" w:cs="Arial"/>
-          <w:sz w:val="22"/>
-          <w:szCs w:val="22"/>
-        </w:rPr>
-        <w:t>Jquery</w:t>
-      </w:r>
-      <w:proofErr w:type="spellEnd"/>
-      <w:r>
-        <w:rPr>
-          <w:rFonts w:ascii="Arial" w:hAnsi="Arial" w:cs="Arial"/>
-          <w:sz w:val="22"/>
-          <w:szCs w:val="22"/>
-        </w:rPr>
-        <w:t xml:space="preserve"> pero esta </w:t>
-      </w:r>
-      <w:del w:id="73" w:author="JuanED Salazar" w:date="2015-08-18T14:07:00Z">
-        <w:r>
-          <w:rPr>
-            <w:rFonts w:ascii="Arial" w:hAnsi="Arial" w:cs="Arial"/>
-            <w:sz w:val="22"/>
-            <w:szCs w:val="22"/>
-          </w:rPr>
-          <w:delText>solucion</w:delText>
-        </w:r>
-      </w:del>
-      <w:ins w:id="74" w:author="JuanED Salazar" w:date="2015-08-18T14:07:00Z">
-        <w:r>
-          <w:rPr>
-            <w:rFonts w:ascii="Arial" w:hAnsi="Arial" w:cs="Arial"/>
-            <w:sz w:val="22"/>
-            <w:szCs w:val="22"/>
-          </w:rPr>
-          <w:t>solución</w:t>
-        </w:r>
-      </w:ins>
+      <w:r>
+        <w:rPr>
+          <w:rFonts w:ascii="Arial" w:hAnsi="Arial" w:cs="Arial"/>
+          <w:sz w:val="22"/>
+          <w:szCs w:val="22"/>
+        </w:rPr>
+        <w:t>página</w:t>
+      </w:r>
+      <w:r>
+        <w:rPr>
+          <w:rFonts w:ascii="Arial" w:hAnsi="Arial" w:cs="Arial"/>
+          <w:sz w:val="22"/>
+          <w:szCs w:val="22"/>
+        </w:rPr>
+        <w:t xml:space="preserve"> web era Jquery pero esta </w:t>
+      </w:r>
+      <w:r>
+        <w:rPr>
+          <w:rFonts w:ascii="Arial" w:hAnsi="Arial" w:cs="Arial"/>
+          <w:sz w:val="22"/>
+          <w:szCs w:val="22"/>
+        </w:rPr>
+        <w:t>solución</w:t>
+      </w:r>
       <w:r>
         <w:rPr>
           <w:rFonts w:ascii="Arial" w:hAnsi="Arial" w:cs="Arial"/>
@@ -4997,26 +3731,14 @@
         </w:rPr>
         <w:t xml:space="preserve"> no </w:t>
       </w:r>
-      <w:del w:id="75" w:author="JuanED Salazar" w:date="2015-08-18T14:07:00Z">
-        <w:r>
-          <w:rPr>
-            <w:rFonts w:ascii="Arial" w:hAnsi="Arial" w:cs="Arial"/>
-            <w:sz w:val="22"/>
-            <w:szCs w:val="22"/>
-          </w:rPr>
-          <w:delText>tenia</w:delText>
-        </w:r>
-      </w:del>
-      <w:ins w:id="76" w:author="JuanED Salazar" w:date="2015-08-18T14:07:00Z">
-        <w:r>
-          <w:rPr>
-            <w:rFonts w:ascii="Arial" w:hAnsi="Arial" w:cs="Arial"/>
-            <w:sz w:val="22"/>
-            <w:szCs w:val="22"/>
-          </w:rPr>
-          <w:t>tenía</w:t>
-        </w:r>
-      </w:ins>
+      <w:r>
+        <w:rPr>
+          <w:rFonts w:ascii="Arial" w:hAnsi="Arial" w:cs="Arial"/>
+          <w:sz w:val="22"/>
+          <w:szCs w:val="22"/>
+        </w:rPr>
+        <w:t>tenía</w:t>
+      </w:r>
       <w:r>
         <w:rPr>
           <w:rFonts w:ascii="Arial" w:hAnsi="Arial" w:cs="Arial"/>
@@ -5025,26 +3747,14 @@
         </w:rPr>
         <w:t xml:space="preserve"> un </w:t>
       </w:r>
-      <w:del w:id="77" w:author="JuanED Salazar" w:date="2015-08-18T14:07:00Z">
-        <w:r>
-          <w:rPr>
-            <w:rFonts w:ascii="Arial" w:hAnsi="Arial" w:cs="Arial"/>
-            <w:sz w:val="22"/>
-            <w:szCs w:val="22"/>
-          </w:rPr>
-          <w:delText>patron</w:delText>
-        </w:r>
-      </w:del>
-      <w:ins w:id="78" w:author="JuanED Salazar" w:date="2015-08-18T14:07:00Z">
-        <w:r>
-          <w:rPr>
-            <w:rFonts w:ascii="Arial" w:hAnsi="Arial" w:cs="Arial"/>
-            <w:sz w:val="22"/>
-            <w:szCs w:val="22"/>
-          </w:rPr>
-          <w:t>patrón</w:t>
-        </w:r>
-      </w:ins>
+      <w:r>
+        <w:rPr>
+          <w:rFonts w:ascii="Arial" w:hAnsi="Arial" w:cs="Arial"/>
+          <w:sz w:val="22"/>
+          <w:szCs w:val="22"/>
+        </w:rPr>
+        <w:t>patrón</w:t>
+      </w:r>
       <w:r>
         <w:rPr>
           <w:rFonts w:ascii="Arial" w:hAnsi="Arial" w:cs="Arial"/>
@@ -5053,26 +3763,14 @@
         </w:rPr>
         <w:t xml:space="preserve"> a seguir. Todo el </w:t>
       </w:r>
-      <w:del w:id="79" w:author="JuanED Salazar" w:date="2015-08-18T14:07:00Z">
-        <w:r>
-          <w:rPr>
-            <w:rFonts w:ascii="Arial" w:hAnsi="Arial" w:cs="Arial"/>
-            <w:sz w:val="22"/>
-            <w:szCs w:val="22"/>
-          </w:rPr>
-          <w:delText>codigo</w:delText>
-        </w:r>
-      </w:del>
-      <w:ins w:id="80" w:author="JuanED Salazar" w:date="2015-08-18T14:07:00Z">
-        <w:r>
-          <w:rPr>
-            <w:rFonts w:ascii="Arial" w:hAnsi="Arial" w:cs="Arial"/>
-            <w:sz w:val="22"/>
-            <w:szCs w:val="22"/>
-          </w:rPr>
-          <w:t>código</w:t>
-        </w:r>
-      </w:ins>
+      <w:r>
+        <w:rPr>
+          <w:rFonts w:ascii="Arial" w:hAnsi="Arial" w:cs="Arial"/>
+          <w:sz w:val="22"/>
+          <w:szCs w:val="22"/>
+        </w:rPr>
+        <w:t>código</w:t>
+      </w:r>
       <w:r>
         <w:rPr>
           <w:rFonts w:ascii="Arial" w:hAnsi="Arial" w:cs="Arial"/>
@@ -5081,26 +3779,14 @@
         </w:rPr>
         <w:t xml:space="preserve"> estaba en funciones que se iban creando según la necesidad, con el tiempo esto se </w:t>
       </w:r>
-      <w:del w:id="81" w:author="JuanED Salazar" w:date="2015-08-18T14:07:00Z">
-        <w:r>
-          <w:rPr>
-            <w:rFonts w:ascii="Arial" w:hAnsi="Arial" w:cs="Arial"/>
-            <w:sz w:val="22"/>
-            <w:szCs w:val="22"/>
-          </w:rPr>
-          <w:delText>volvia</w:delText>
-        </w:r>
-      </w:del>
-      <w:ins w:id="82" w:author="JuanED Salazar" w:date="2015-08-18T14:07:00Z">
-        <w:r>
-          <w:rPr>
-            <w:rFonts w:ascii="Arial" w:hAnsi="Arial" w:cs="Arial"/>
-            <w:sz w:val="22"/>
-            <w:szCs w:val="22"/>
-          </w:rPr>
-          <w:t>volvía</w:t>
-        </w:r>
-      </w:ins>
+      <w:r>
+        <w:rPr>
+          <w:rFonts w:ascii="Arial" w:hAnsi="Arial" w:cs="Arial"/>
+          <w:sz w:val="22"/>
+          <w:szCs w:val="22"/>
+        </w:rPr>
+        <w:t>volvía</w:t>
+      </w:r>
       <w:r>
         <w:rPr>
           <w:rFonts w:ascii="Arial" w:hAnsi="Arial" w:cs="Arial"/>
@@ -5109,26 +3795,14 @@
         </w:rPr>
         <w:t xml:space="preserve"> </w:t>
       </w:r>
-      <w:del w:id="83" w:author="JuanED Salazar" w:date="2015-08-18T14:07:00Z">
-        <w:r>
-          <w:rPr>
-            <w:rFonts w:ascii="Arial" w:hAnsi="Arial" w:cs="Arial"/>
-            <w:sz w:val="22"/>
-            <w:szCs w:val="22"/>
-          </w:rPr>
-          <w:delText>dificil</w:delText>
-        </w:r>
-      </w:del>
-      <w:ins w:id="84" w:author="JuanED Salazar" w:date="2015-08-18T14:07:00Z">
-        <w:r>
-          <w:rPr>
-            <w:rFonts w:ascii="Arial" w:hAnsi="Arial" w:cs="Arial"/>
-            <w:sz w:val="22"/>
-            <w:szCs w:val="22"/>
-          </w:rPr>
-          <w:t>difícil</w:t>
-        </w:r>
-      </w:ins>
+      <w:r>
+        <w:rPr>
+          <w:rFonts w:ascii="Arial" w:hAnsi="Arial" w:cs="Arial"/>
+          <w:sz w:val="22"/>
+          <w:szCs w:val="22"/>
+        </w:rPr>
+        <w:t>difícil</w:t>
+      </w:r>
       <w:r>
         <w:rPr>
           <w:rFonts w:ascii="Arial" w:hAnsi="Arial" w:cs="Arial"/>
@@ -5157,59 +3831,13 @@
           <w:szCs w:val="22"/>
         </w:rPr>
       </w:pPr>
-      <w:proofErr w:type="spellStart"/>
-      <w:r>
-        <w:rPr>
-          <w:rFonts w:ascii="Arial" w:hAnsi="Arial" w:cs="Arial"/>
-          <w:sz w:val="22"/>
-          <w:szCs w:val="22"/>
-        </w:rPr>
-        <w:t>AngularJS</w:t>
-      </w:r>
-      <w:proofErr w:type="spellEnd"/>
-      <w:r>
-        <w:rPr>
-          <w:rFonts w:ascii="Arial" w:hAnsi="Arial" w:cs="Arial"/>
-          <w:sz w:val="22"/>
-          <w:szCs w:val="22"/>
-        </w:rPr>
-        <w:t xml:space="preserve"> está pisando fuerte. Aunque su primera versión es de 2009, se ha hecho muy popular a finales de 2012 y ahora en 2013 está en pleno auge. </w:t>
-      </w:r>
-      <w:proofErr w:type="spellStart"/>
-      <w:r>
-        <w:rPr>
-          <w:rFonts w:ascii="Arial" w:hAnsi="Arial" w:cs="Arial"/>
-          <w:sz w:val="22"/>
-          <w:szCs w:val="22"/>
-        </w:rPr>
-        <w:t>AngularJS</w:t>
-      </w:r>
-      <w:proofErr w:type="spellEnd"/>
-      <w:r>
-        <w:rPr>
-          <w:rFonts w:ascii="Arial" w:hAnsi="Arial" w:cs="Arial"/>
-          <w:sz w:val="22"/>
-          <w:szCs w:val="22"/>
-        </w:rPr>
-        <w:t xml:space="preserve"> permite extender el vocabulario HTML con directivas y atributos, manteniendo la semántica y sin necesidad de emplear librerías externas como </w:t>
-      </w:r>
-      <w:proofErr w:type="spellStart"/>
-      <w:r>
-        <w:rPr>
-          <w:rFonts w:ascii="Arial" w:hAnsi="Arial" w:cs="Arial"/>
-          <w:sz w:val="22"/>
-          <w:szCs w:val="22"/>
-        </w:rPr>
-        <w:t>jQuery</w:t>
-      </w:r>
-      <w:proofErr w:type="spellEnd"/>
-      <w:r>
-        <w:rPr>
-          <w:rFonts w:ascii="Arial" w:hAnsi="Arial" w:cs="Arial"/>
-          <w:sz w:val="22"/>
-          <w:szCs w:val="22"/>
-        </w:rPr>
-        <w:t xml:space="preserve"> o Underscore.js para que funcione.</w:t>
+      <w:r>
+        <w:rPr>
+          <w:rFonts w:ascii="Arial" w:hAnsi="Arial" w:cs="Arial"/>
+          <w:sz w:val="22"/>
+          <w:szCs w:val="22"/>
+        </w:rPr>
+        <w:t>AngularJS está pisando fuerte. Aunque su primera versión es de 2009, se ha hecho muy popular a finales de 2012 y ahora en 2013 está en pleno auge. AngularJS permite extender el vocabulario HTML con directivas y atributos, manteniendo la semántica y sin necesidad de emplear librerías externas como jQuery o Underscore.js para que funcione.</w:t>
       </w:r>
     </w:p>
     <w:p>
@@ -5236,24 +3864,11 @@
       <w:pPr>
         <w:jc w:val="both"/>
         <w:rPr>
-          <w:del w:id="85" w:author="JuanED Salazar" w:date="2015-08-18T14:08:00Z"/>
-          <w:rFonts w:ascii="Arial" w:hAnsi="Arial" w:cs="Arial"/>
-          <w:sz w:val="22"/>
-          <w:szCs w:val="22"/>
-        </w:rPr>
-      </w:pPr>
-    </w:p>
-    <w:p>
-      <w:pPr>
-        <w:jc w:val="both"/>
-        <w:rPr>
-          <w:rFonts w:ascii="Arial" w:hAnsi="Arial" w:cs="Arial"/>
-          <w:sz w:val="22"/>
-          <w:szCs w:val="22"/>
-        </w:rPr>
-      </w:pPr>
-      <w:bookmarkStart w:id="86" w:name="_GoBack"/>
-      <w:bookmarkEnd w:id="86"/>
+          <w:rFonts w:ascii="Arial" w:hAnsi="Arial" w:cs="Arial"/>
+          <w:sz w:val="22"/>
+          <w:szCs w:val="22"/>
+        </w:rPr>
+      </w:pPr>
     </w:p>
     <w:p>
       <w:pPr>
@@ -5348,51 +3963,7 @@
           <w:sz w:val="22"/>
           <w:szCs w:val="22"/>
         </w:rPr>
-        <w:t xml:space="preserve">Extreme </w:t>
-      </w:r>
-      <w:proofErr w:type="spellStart"/>
-      <w:r>
-        <w:rPr>
-          <w:rFonts w:ascii="Arial" w:hAnsi="Arial" w:cs="Arial"/>
-          <w:b/>
-          <w:color w:val="000000" w:themeColor="text1"/>
-          <w:sz w:val="22"/>
-          <w:szCs w:val="22"/>
-        </w:rPr>
-        <w:t>Programming</w:t>
-      </w:r>
-      <w:proofErr w:type="spellEnd"/>
-      <w:r>
-        <w:rPr>
-          <w:rFonts w:ascii="Arial" w:hAnsi="Arial" w:cs="Arial"/>
-          <w:b/>
-          <w:color w:val="000000" w:themeColor="text1"/>
-          <w:sz w:val="22"/>
-          <w:szCs w:val="22"/>
-        </w:rPr>
-        <w:t xml:space="preserve"> y </w:t>
-      </w:r>
-      <w:proofErr w:type="spellStart"/>
-      <w:r>
-        <w:rPr>
-          <w:rFonts w:ascii="Arial" w:hAnsi="Arial" w:cs="Arial"/>
-          <w:b/>
-          <w:color w:val="000000" w:themeColor="text1"/>
-          <w:sz w:val="22"/>
-          <w:szCs w:val="22"/>
-        </w:rPr>
-        <w:t>Scrum</w:t>
-      </w:r>
-      <w:proofErr w:type="spellEnd"/>
-      <w:r>
-        <w:rPr>
-          <w:rFonts w:ascii="Arial" w:hAnsi="Arial" w:cs="Arial"/>
-          <w:b/>
-          <w:color w:val="000000" w:themeColor="text1"/>
-          <w:sz w:val="22"/>
-          <w:szCs w:val="22"/>
-        </w:rPr>
-        <w:t>.</w:t>
+        <w:t>Extreme Programming y Scrum.</w:t>
       </w:r>
     </w:p>
     <w:p>
@@ -5580,27 +4151,7 @@
                 <w:sz w:val="22"/>
                 <w:szCs w:val="22"/>
               </w:rPr>
-              <w:t>Diseños de pre Pantallas (</w:t>
-            </w:r>
-            <w:proofErr w:type="spellStart"/>
-            <w:r>
-              <w:rPr>
-                <w:rFonts w:ascii="Arial" w:hAnsi="Arial" w:cs="Arial"/>
-                <w:color w:val="000000" w:themeColor="text1"/>
-                <w:sz w:val="22"/>
-                <w:szCs w:val="22"/>
-              </w:rPr>
-              <w:t>Mockups</w:t>
-            </w:r>
-            <w:proofErr w:type="spellEnd"/>
-            <w:r>
-              <w:rPr>
-                <w:rFonts w:ascii="Arial" w:hAnsi="Arial" w:cs="Arial"/>
-                <w:color w:val="000000" w:themeColor="text1"/>
-                <w:sz w:val="22"/>
-                <w:szCs w:val="22"/>
-              </w:rPr>
-              <w:t>).</w:t>
+              <w:t>Diseños de pre Pantallas (Mockups).</w:t>
             </w:r>
             <w:r>
               <w:rPr>
@@ -5631,27 +4182,7 @@
                 <w:sz w:val="22"/>
                 <w:szCs w:val="22"/>
               </w:rPr>
-              <w:t xml:space="preserve">Diseño de Api </w:t>
-            </w:r>
-            <w:proofErr w:type="spellStart"/>
-            <w:r>
-              <w:rPr>
-                <w:rFonts w:ascii="Arial" w:hAnsi="Arial" w:cs="Arial"/>
-                <w:color w:val="000000" w:themeColor="text1"/>
-                <w:sz w:val="22"/>
-                <w:szCs w:val="22"/>
-              </w:rPr>
-              <w:t>Rest</w:t>
-            </w:r>
-            <w:proofErr w:type="spellEnd"/>
-            <w:r>
-              <w:rPr>
-                <w:rFonts w:ascii="Arial" w:hAnsi="Arial" w:cs="Arial"/>
-                <w:color w:val="000000" w:themeColor="text1"/>
-                <w:sz w:val="22"/>
-                <w:szCs w:val="22"/>
-              </w:rPr>
-              <w:t>.</w:t>
+              <w:t>Diseño de Api Rest.</w:t>
             </w:r>
           </w:p>
         </w:tc>
@@ -6128,28 +4659,6 @@
         </w:rPr>
         <w:t xml:space="preserve">consultar la </w:t>
       </w:r>
-      <w:del w:id="87" w:author="JuanED Salazar" w:date="2015-08-18T14:07:00Z">
-        <w:r>
-          <w:rPr>
-            <w:rFonts w:ascii="Arial" w:hAnsi="Arial" w:cs="Arial"/>
-            <w:color w:val="000000" w:themeColor="text1"/>
-            <w:sz w:val="22"/>
-            <w:szCs w:val="22"/>
-          </w:rPr>
-          <w:delText>informacion</w:delText>
-        </w:r>
-      </w:del>
-      <w:ins w:id="88" w:author="JuanED Salazar" w:date="2015-08-18T14:07:00Z">
-        <w:r>
-          <w:rPr>
-            <w:rFonts w:ascii="Arial" w:hAnsi="Arial" w:cs="Arial"/>
-            <w:color w:val="000000" w:themeColor="text1"/>
-            <w:sz w:val="22"/>
-            <w:szCs w:val="22"/>
-          </w:rPr>
-          <w:t>información</w:t>
-        </w:r>
-      </w:ins>
       <w:r>
         <w:rPr>
           <w:rFonts w:ascii="Arial" w:hAnsi="Arial" w:cs="Arial"/>
@@ -6157,30 +4666,28 @@
           <w:sz w:val="22"/>
           <w:szCs w:val="22"/>
         </w:rPr>
+        <w:t>información</w:t>
+      </w:r>
+      <w:r>
+        <w:rPr>
+          <w:rFonts w:ascii="Arial" w:hAnsi="Arial" w:cs="Arial"/>
+          <w:color w:val="000000" w:themeColor="text1"/>
+          <w:sz w:val="22"/>
+          <w:szCs w:val="22"/>
+        </w:rPr>
         <w:t xml:space="preserve"> de los beneficiarios de Talento Digital, realizar filtros de la </w:t>
       </w:r>
-      <w:del w:id="89" w:author="JuanED Salazar" w:date="2015-08-18T14:07:00Z">
-        <w:r>
-          <w:rPr>
-            <w:rFonts w:ascii="Arial" w:hAnsi="Arial" w:cs="Arial"/>
-            <w:color w:val="000000" w:themeColor="text1"/>
-            <w:sz w:val="22"/>
-            <w:szCs w:val="22"/>
-          </w:rPr>
-          <w:delText>informacion</w:delText>
-        </w:r>
-      </w:del>
-      <w:ins w:id="90" w:author="JuanED Salazar" w:date="2015-08-18T14:07:00Z">
-        <w:r>
-          <w:rPr>
-            <w:rFonts w:ascii="Arial" w:hAnsi="Arial" w:cs="Arial"/>
-            <w:color w:val="000000" w:themeColor="text1"/>
-            <w:sz w:val="22"/>
-            <w:szCs w:val="22"/>
-          </w:rPr>
-          <w:t>información</w:t>
-        </w:r>
-      </w:ins>
+      <w:bookmarkStart w:id="0" w:name="_GoBack"/>
+      <w:r>
+        <w:rPr>
+          <w:rFonts w:ascii="Arial" w:hAnsi="Arial" w:cs="Arial"/>
+          <w:color w:val="000000" w:themeColor="text1"/>
+          <w:sz w:val="22"/>
+          <w:szCs w:val="22"/>
+        </w:rPr>
+        <w:t>información</w:t>
+      </w:r>
+      <w:bookmarkEnd w:id="0"/>
       <w:r>
         <w:rPr>
           <w:rFonts w:ascii="Arial" w:hAnsi="Arial" w:cs="Arial"/>
@@ -6585,7 +5092,7 @@
       <w:r>
         <w:rPr>
           <w:noProof/>
-          <w:lang w:eastAsia="es-CO"/>
+          <w:lang w:val="es-ES" w:eastAsia="es-ES"/>
         </w:rPr>
         <w:drawing>
           <wp:inline distT="0" distB="0" distL="0" distR="0" wp14:anchorId="03D5E54E" wp14:editId="2004BA4D">
@@ -6603,7 +5110,7 @@
                     <pic:cNvPicPr/>
                   </pic:nvPicPr>
                   <pic:blipFill>
-                    <a:blip r:embed="rId10"/>
+                    <a:blip r:embed="rId11"/>
                     <a:stretch>
                       <a:fillRect/>
                     </a:stretch>
@@ -6784,79 +5291,7 @@
           <w:sz w:val="22"/>
           <w:szCs w:val="22"/>
         </w:rPr>
-        <w:t xml:space="preserve">Conde, </w:t>
-      </w:r>
-      <w:proofErr w:type="spellStart"/>
-      <w:r>
-        <w:rPr>
-          <w:rFonts w:ascii="Arial" w:hAnsi="Arial" w:cs="Arial"/>
-          <w:sz w:val="22"/>
-          <w:szCs w:val="22"/>
-        </w:rPr>
-        <w:t>jesus</w:t>
-      </w:r>
-      <w:proofErr w:type="spellEnd"/>
-      <w:r>
-        <w:rPr>
-          <w:rFonts w:ascii="Arial" w:hAnsi="Arial" w:cs="Arial"/>
-          <w:sz w:val="22"/>
-          <w:szCs w:val="22"/>
-        </w:rPr>
-        <w:t xml:space="preserve">, video tutorial </w:t>
-      </w:r>
-      <w:proofErr w:type="spellStart"/>
-      <w:r>
-        <w:rPr>
-          <w:rFonts w:ascii="Arial" w:hAnsi="Arial" w:cs="Arial"/>
-          <w:sz w:val="22"/>
-          <w:szCs w:val="22"/>
-        </w:rPr>
-        <w:t>php-Mysql</w:t>
-      </w:r>
-      <w:proofErr w:type="spellEnd"/>
-      <w:r>
-        <w:rPr>
-          <w:rFonts w:ascii="Arial" w:hAnsi="Arial" w:cs="Arial"/>
-          <w:sz w:val="22"/>
-          <w:szCs w:val="22"/>
-        </w:rPr>
-        <w:t xml:space="preserve"> </w:t>
-      </w:r>
-      <w:proofErr w:type="spellStart"/>
-      <w:r>
-        <w:rPr>
-          <w:rFonts w:ascii="Arial" w:hAnsi="Arial" w:cs="Arial"/>
-          <w:sz w:val="22"/>
-          <w:szCs w:val="22"/>
-        </w:rPr>
-        <w:t>Dvd</w:t>
-      </w:r>
-      <w:proofErr w:type="spellEnd"/>
-      <w:r>
-        <w:rPr>
-          <w:rFonts w:ascii="Arial" w:hAnsi="Arial" w:cs="Arial"/>
-          <w:sz w:val="22"/>
-          <w:szCs w:val="22"/>
-        </w:rPr>
-        <w:t xml:space="preserve"> español</w:t>
-      </w:r>
-      <w:proofErr w:type="gramStart"/>
-      <w:r>
-        <w:rPr>
-          <w:rFonts w:ascii="Arial" w:hAnsi="Arial" w:cs="Arial"/>
-          <w:sz w:val="22"/>
-          <w:szCs w:val="22"/>
-        </w:rPr>
-        <w:t>,2005</w:t>
-      </w:r>
-      <w:proofErr w:type="gramEnd"/>
-      <w:r>
-        <w:rPr>
-          <w:rFonts w:ascii="Arial" w:hAnsi="Arial" w:cs="Arial"/>
-          <w:sz w:val="22"/>
-          <w:szCs w:val="22"/>
-        </w:rPr>
-        <w:t>, España: intercambios virtuales, 1.03 GB.</w:t>
+        <w:t>Conde, jesus, video tutorial php-Mysql Dvd español,2005, España: intercambios virtuales, 1.03 GB.</w:t>
       </w:r>
     </w:p>
     <w:p>
@@ -6873,33 +5308,13 @@
           <w:szCs w:val="22"/>
         </w:rPr>
       </w:pPr>
-      <w:proofErr w:type="spellStart"/>
-      <w:r>
-        <w:rPr>
-          <w:rFonts w:ascii="Arial" w:hAnsi="Arial" w:cs="Arial"/>
-          <w:sz w:val="22"/>
-          <w:szCs w:val="22"/>
-        </w:rPr>
-        <w:t>Gilfillan</w:t>
-      </w:r>
-      <w:proofErr w:type="gramStart"/>
-      <w:r>
-        <w:rPr>
-          <w:rFonts w:ascii="Arial" w:hAnsi="Arial" w:cs="Arial"/>
-          <w:sz w:val="22"/>
-          <w:szCs w:val="22"/>
-        </w:rPr>
-        <w:t>,Ian,MySQL</w:t>
-      </w:r>
-      <w:proofErr w:type="spellEnd"/>
-      <w:proofErr w:type="gramEnd"/>
-      <w:r>
-        <w:rPr>
-          <w:rFonts w:ascii="Arial" w:hAnsi="Arial" w:cs="Arial"/>
-          <w:sz w:val="22"/>
-          <w:szCs w:val="22"/>
-        </w:rPr>
-        <w:t>, España: Anaya multimedia, 841 paginas.</w:t>
+      <w:r>
+        <w:rPr>
+          <w:rFonts w:ascii="Arial" w:hAnsi="Arial" w:cs="Arial"/>
+          <w:sz w:val="22"/>
+          <w:szCs w:val="22"/>
+        </w:rPr>
+        <w:t>Gilfillan,Ian,MySQL, España: Anaya multimedia, 841 paginas.</w:t>
       </w:r>
     </w:p>
     <w:p>
@@ -6921,61 +5336,7 @@
           <w:sz w:val="22"/>
           <w:szCs w:val="22"/>
         </w:rPr>
-        <w:t xml:space="preserve">Aguilar , </w:t>
-      </w:r>
-      <w:proofErr w:type="spellStart"/>
-      <w:r>
-        <w:rPr>
-          <w:rFonts w:ascii="Arial" w:hAnsi="Arial" w:cs="Arial"/>
-          <w:sz w:val="22"/>
-          <w:szCs w:val="22"/>
-        </w:rPr>
-        <w:t>luis</w:t>
-      </w:r>
-      <w:proofErr w:type="spellEnd"/>
-      <w:r>
-        <w:rPr>
-          <w:rFonts w:ascii="Arial" w:hAnsi="Arial" w:cs="Arial"/>
-          <w:sz w:val="22"/>
-          <w:szCs w:val="22"/>
-        </w:rPr>
-        <w:t xml:space="preserve"> </w:t>
-      </w:r>
-      <w:proofErr w:type="spellStart"/>
-      <w:r>
-        <w:rPr>
-          <w:rFonts w:ascii="Arial" w:hAnsi="Arial" w:cs="Arial"/>
-          <w:sz w:val="22"/>
-          <w:szCs w:val="22"/>
-        </w:rPr>
-        <w:t>joyanes</w:t>
-      </w:r>
-      <w:proofErr w:type="spellEnd"/>
-      <w:r>
-        <w:rPr>
-          <w:rFonts w:ascii="Arial" w:hAnsi="Arial" w:cs="Arial"/>
-          <w:sz w:val="22"/>
-          <w:szCs w:val="22"/>
-        </w:rPr>
-        <w:t xml:space="preserve">, programación orientada a objetos, 2da edición, España: </w:t>
-      </w:r>
-      <w:proofErr w:type="spellStart"/>
-      <w:r>
-        <w:rPr>
-          <w:rFonts w:ascii="Arial" w:hAnsi="Arial" w:cs="Arial"/>
-          <w:sz w:val="22"/>
-          <w:szCs w:val="22"/>
-        </w:rPr>
-        <w:t>magraw-hill</w:t>
-      </w:r>
-      <w:proofErr w:type="spellEnd"/>
-      <w:r>
-        <w:rPr>
-          <w:rFonts w:ascii="Arial" w:hAnsi="Arial" w:cs="Arial"/>
-          <w:sz w:val="22"/>
-          <w:szCs w:val="22"/>
-        </w:rPr>
-        <w:t>, 163 paginas</w:t>
+        <w:t>Aguilar , luis joyanes, programación orientada a objetos, 2da edición, España: magraw-hill, 163 paginas</w:t>
       </w:r>
     </w:p>
     <w:p>
@@ -6991,59 +5352,13 @@
           <w:szCs w:val="22"/>
         </w:rPr>
       </w:pPr>
-      <w:proofErr w:type="spellStart"/>
-      <w:r>
-        <w:rPr>
-          <w:rFonts w:ascii="Arial" w:hAnsi="Arial" w:cs="Arial"/>
-          <w:sz w:val="22"/>
-          <w:szCs w:val="22"/>
-        </w:rPr>
-        <w:t>Alarcon</w:t>
-      </w:r>
-      <w:proofErr w:type="spellEnd"/>
-      <w:r>
-        <w:rPr>
-          <w:rFonts w:ascii="Arial" w:hAnsi="Arial" w:cs="Arial"/>
-          <w:sz w:val="22"/>
-          <w:szCs w:val="22"/>
-        </w:rPr>
-        <w:t xml:space="preserve">, </w:t>
-      </w:r>
-      <w:proofErr w:type="spellStart"/>
-      <w:r>
-        <w:rPr>
-          <w:rFonts w:ascii="Arial" w:hAnsi="Arial" w:cs="Arial"/>
-          <w:sz w:val="22"/>
-          <w:szCs w:val="22"/>
-        </w:rPr>
-        <w:t>raul</w:t>
-      </w:r>
-      <w:proofErr w:type="spellEnd"/>
-      <w:r>
-        <w:rPr>
-          <w:rFonts w:ascii="Arial" w:hAnsi="Arial" w:cs="Arial"/>
-          <w:sz w:val="22"/>
-          <w:szCs w:val="22"/>
-        </w:rPr>
-        <w:t xml:space="preserve">, diseño orientado a objetos con </w:t>
-      </w:r>
-      <w:proofErr w:type="spellStart"/>
-      <w:r>
-        <w:rPr>
-          <w:rFonts w:ascii="Arial" w:hAnsi="Arial" w:cs="Arial"/>
-          <w:sz w:val="22"/>
-          <w:szCs w:val="22"/>
-        </w:rPr>
-        <w:t>uml</w:t>
-      </w:r>
-      <w:proofErr w:type="spellEnd"/>
-      <w:r>
-        <w:rPr>
-          <w:rFonts w:ascii="Arial" w:hAnsi="Arial" w:cs="Arial"/>
-          <w:sz w:val="22"/>
-          <w:szCs w:val="22"/>
-        </w:rPr>
-        <w:t>, España: grupo eidos,117 paginas</w:t>
+      <w:r>
+        <w:rPr>
+          <w:rFonts w:ascii="Arial" w:hAnsi="Arial" w:cs="Arial"/>
+          <w:sz w:val="22"/>
+          <w:szCs w:val="22"/>
+        </w:rPr>
+        <w:t>Alarcon, raul, diseño orientado a objetos con uml, España: grupo eidos,117 paginas</w:t>
       </w:r>
     </w:p>
     <w:p>
@@ -7059,23 +5374,13 @@
           <w:szCs w:val="22"/>
         </w:rPr>
       </w:pPr>
-      <w:proofErr w:type="spellStart"/>
-      <w:r>
-        <w:rPr>
-          <w:rFonts w:ascii="Arial" w:hAnsi="Arial" w:cs="Arial"/>
-          <w:sz w:val="22"/>
-          <w:szCs w:val="22"/>
-        </w:rPr>
-        <w:t>Batiz</w:t>
-      </w:r>
-      <w:proofErr w:type="spellEnd"/>
-      <w:r>
-        <w:rPr>
-          <w:rFonts w:ascii="Arial" w:hAnsi="Arial" w:cs="Arial"/>
-          <w:sz w:val="22"/>
-          <w:szCs w:val="22"/>
-        </w:rPr>
-        <w:t>, juan de dios, desarrollo orientado a objetos con UML, universidad de castilla- La mancha, 38 paginas</w:t>
+      <w:r>
+        <w:rPr>
+          <w:rFonts w:ascii="Arial" w:hAnsi="Arial" w:cs="Arial"/>
+          <w:sz w:val="22"/>
+          <w:szCs w:val="22"/>
+        </w:rPr>
+        <w:t>Batiz, juan de dios, desarrollo orientado a objetos con UML, universidad de castilla- La mancha, 38 paginas</w:t>
       </w:r>
     </w:p>
     <w:p>
@@ -7097,61 +5402,7 @@
           <w:sz w:val="22"/>
           <w:szCs w:val="22"/>
         </w:rPr>
-        <w:t xml:space="preserve">Kendall, Kenneth y </w:t>
-      </w:r>
-      <w:proofErr w:type="spellStart"/>
-      <w:r>
-        <w:rPr>
-          <w:rFonts w:ascii="Arial" w:hAnsi="Arial" w:cs="Arial"/>
-          <w:sz w:val="22"/>
-          <w:szCs w:val="22"/>
-        </w:rPr>
-        <w:t>kendall</w:t>
-      </w:r>
-      <w:proofErr w:type="spellEnd"/>
-      <w:r>
-        <w:rPr>
-          <w:rFonts w:ascii="Arial" w:hAnsi="Arial" w:cs="Arial"/>
-          <w:sz w:val="22"/>
-          <w:szCs w:val="22"/>
-        </w:rPr>
-        <w:t xml:space="preserve">, </w:t>
-      </w:r>
-      <w:proofErr w:type="spellStart"/>
-      <w:r>
-        <w:rPr>
-          <w:rFonts w:ascii="Arial" w:hAnsi="Arial" w:cs="Arial"/>
-          <w:sz w:val="22"/>
-          <w:szCs w:val="22"/>
-        </w:rPr>
-        <w:t>julie</w:t>
-      </w:r>
-      <w:proofErr w:type="spellEnd"/>
-      <w:r>
-        <w:rPr>
-          <w:rFonts w:ascii="Arial" w:hAnsi="Arial" w:cs="Arial"/>
-          <w:sz w:val="22"/>
-          <w:szCs w:val="22"/>
-        </w:rPr>
-        <w:t xml:space="preserve">, análisis y diseño de sistemas d </w:t>
-      </w:r>
-      <w:proofErr w:type="spellStart"/>
-      <w:r>
-        <w:rPr>
-          <w:rFonts w:ascii="Arial" w:hAnsi="Arial" w:cs="Arial"/>
-          <w:sz w:val="22"/>
-          <w:szCs w:val="22"/>
-        </w:rPr>
-        <w:t>einformacion</w:t>
-      </w:r>
-      <w:proofErr w:type="spellEnd"/>
-      <w:r>
-        <w:rPr>
-          <w:rFonts w:ascii="Arial" w:hAnsi="Arial" w:cs="Arial"/>
-          <w:sz w:val="22"/>
-          <w:szCs w:val="22"/>
-        </w:rPr>
-        <w:t>, 3ra edición, USA: prentice-hall,923 paginas</w:t>
+        <w:t>Kendall, Kenneth y kendall, julie, análisis y diseño de sistemas d einformacion, 3ra edición, USA: prentice-hall,923 paginas</w:t>
       </w:r>
     </w:p>
     <w:p>
@@ -7173,25 +5424,7 @@
           <w:sz w:val="22"/>
           <w:szCs w:val="22"/>
         </w:rPr>
-        <w:t xml:space="preserve">León, Gonzalo serrano, ingeniería de sistemas de software, 1ªedicion, España: </w:t>
-      </w:r>
-      <w:proofErr w:type="spellStart"/>
-      <w:r>
-        <w:rPr>
-          <w:rFonts w:ascii="Arial" w:hAnsi="Arial" w:cs="Arial"/>
-          <w:sz w:val="22"/>
-          <w:szCs w:val="22"/>
-        </w:rPr>
-        <w:t>isdefe</w:t>
-      </w:r>
-      <w:proofErr w:type="spellEnd"/>
-      <w:r>
-        <w:rPr>
-          <w:rFonts w:ascii="Arial" w:hAnsi="Arial" w:cs="Arial"/>
-          <w:sz w:val="22"/>
-          <w:szCs w:val="22"/>
-        </w:rPr>
-        <w:t>, 211 paginas</w:t>
+        <w:t>León, Gonzalo serrano, ingeniería de sistemas de software, 1ªedicion, España: isdefe, 211 paginas</w:t>
       </w:r>
     </w:p>
     <w:p>
@@ -7207,59 +5440,13 @@
           <w:szCs w:val="22"/>
         </w:rPr>
       </w:pPr>
-      <w:proofErr w:type="spellStart"/>
-      <w:r>
-        <w:rPr>
-          <w:rFonts w:ascii="Arial" w:hAnsi="Arial" w:cs="Arial"/>
-          <w:sz w:val="22"/>
-          <w:szCs w:val="22"/>
-        </w:rPr>
-        <w:t>Pressman</w:t>
-      </w:r>
-      <w:proofErr w:type="spellEnd"/>
-      <w:r>
-        <w:rPr>
-          <w:rFonts w:ascii="Arial" w:hAnsi="Arial" w:cs="Arial"/>
-          <w:sz w:val="22"/>
-          <w:szCs w:val="22"/>
-        </w:rPr>
-        <w:t xml:space="preserve">, </w:t>
-      </w:r>
-      <w:proofErr w:type="spellStart"/>
-      <w:r>
-        <w:rPr>
-          <w:rFonts w:ascii="Arial" w:hAnsi="Arial" w:cs="Arial"/>
-          <w:sz w:val="22"/>
-          <w:szCs w:val="22"/>
-        </w:rPr>
-        <w:t>roger</w:t>
-      </w:r>
-      <w:proofErr w:type="spellEnd"/>
-      <w:r>
-        <w:rPr>
-          <w:rFonts w:ascii="Arial" w:hAnsi="Arial" w:cs="Arial"/>
-          <w:sz w:val="22"/>
-          <w:szCs w:val="22"/>
-        </w:rPr>
-        <w:t xml:space="preserve">, ingeniería de software: un enfoque práctico, 6ª edición, </w:t>
-      </w:r>
-      <w:proofErr w:type="spellStart"/>
-      <w:r>
-        <w:rPr>
-          <w:rFonts w:ascii="Arial" w:hAnsi="Arial" w:cs="Arial"/>
-          <w:sz w:val="22"/>
-          <w:szCs w:val="22"/>
-        </w:rPr>
-        <w:t>mexico</w:t>
-      </w:r>
-      <w:proofErr w:type="spellEnd"/>
-      <w:r>
-        <w:rPr>
-          <w:rFonts w:ascii="Arial" w:hAnsi="Arial" w:cs="Arial"/>
-          <w:sz w:val="22"/>
-          <w:szCs w:val="22"/>
-        </w:rPr>
-        <w:t>: McGraw-Hill, 900 paginas</w:t>
+      <w:r>
+        <w:rPr>
+          <w:rFonts w:ascii="Arial" w:hAnsi="Arial" w:cs="Arial"/>
+          <w:sz w:val="22"/>
+          <w:szCs w:val="22"/>
+        </w:rPr>
+        <w:t>Pressman, roger, ingeniería de software: un enfoque práctico, 6ª edición, mexico: McGraw-Hill, 900 paginas</w:t>
       </w:r>
     </w:p>
     <w:p>
@@ -7337,7 +5524,7 @@
         </w:rPr>
         <w:br/>
       </w:r>
-      <w:hyperlink r:id="rId11" w:history="1">
+      <w:hyperlink r:id="rId12" w:history="1">
         <w:r>
           <w:rPr>
             <w:rFonts w:ascii="Arial" w:hAnsi="Arial" w:cs="Arial"/>
@@ -7366,11 +5553,11 @@
       </w:r>
     </w:p>
     <w:sectPr>
-      <w:headerReference w:type="even" r:id="rId12"/>
-      <w:headerReference w:type="default" r:id="rId13"/>
-      <w:footerReference w:type="even" r:id="rId14"/>
-      <w:footerReference w:type="default" r:id="rId15"/>
-      <w:headerReference w:type="first" r:id="rId16"/>
+      <w:headerReference w:type="even" r:id="rId13"/>
+      <w:headerReference w:type="default" r:id="rId14"/>
+      <w:footerReference w:type="even" r:id="rId15"/>
+      <w:footerReference w:type="default" r:id="rId16"/>
+      <w:headerReference w:type="first" r:id="rId17"/>
       <w:pgSz w:w="12240" w:h="15840"/>
       <w:pgMar w:top="1701" w:right="1134" w:bottom="1701" w:left="2268" w:header="709" w:footer="709" w:gutter="0"/>
       <w:cols w:space="708"/>
@@ -7382,7 +5569,7 @@
 </file>
 
 <file path=word/endnotes.xml><?xml version="1.0" encoding="utf-8"?>
-<w:endnotes xmlns:wpc="http://schemas.microsoft.com/office/word/2010/wordprocessingCanvas" xmlns:mc="http://schemas.openxmlformats.org/markup-compatibility/2006" xmlns:o="urn:schemas-microsoft-com:office:office" xmlns:r="http://schemas.openxmlformats.org/officeDocument/2006/relationships" xmlns:m="http://schemas.openxmlformats.org/officeDocument/2006/math" xmlns:v="urn:schemas-microsoft-com:vml" xmlns:wp14="http://schemas.microsoft.com/office/word/2010/wordprocessingDrawing" xmlns:wp="http://schemas.openxmlformats.org/drawingml/2006/wordprocessingDrawing" xmlns:w10="urn:schemas-microsoft-com:office:word" xmlns:w="http://schemas.openxmlformats.org/wordprocessingml/2006/main" xmlns:w14="http://schemas.microsoft.com/office/word/2010/wordml" xmlns:w15="http://schemas.microsoft.com/office/word/2012/wordml" xmlns:wpg="http://schemas.microsoft.com/office/word/2010/wordprocessingGroup" xmlns:wpi="http://schemas.microsoft.com/office/word/2010/wordprocessingInk" xmlns:wne="http://schemas.microsoft.com/office/word/2006/wordml" xmlns:wps="http://schemas.microsoft.com/office/word/2010/wordprocessingShape" mc:Ignorable="w14 w15 wp14">
+<w:endnotes xmlns:wpc="http://schemas.microsoft.com/office/word/2010/wordprocessingCanvas" xmlns:mo="http://schemas.microsoft.com/office/mac/office/2008/main" xmlns:mc="http://schemas.openxmlformats.org/markup-compatibility/2006" xmlns:mv="urn:schemas-microsoft-com:mac:vml" xmlns:o="urn:schemas-microsoft-com:office:office" xmlns:r="http://schemas.openxmlformats.org/officeDocument/2006/relationships" xmlns:m="http://schemas.openxmlformats.org/officeDocument/2006/math" xmlns:v="urn:schemas-microsoft-com:vml" xmlns:wp14="http://schemas.microsoft.com/office/word/2010/wordprocessingDrawing" xmlns:wp="http://schemas.openxmlformats.org/drawingml/2006/wordprocessingDrawing" xmlns:w10="urn:schemas-microsoft-com:office:word" xmlns:w="http://schemas.openxmlformats.org/wordprocessingml/2006/main" xmlns:w14="http://schemas.microsoft.com/office/word/2010/wordml" xmlns:wpg="http://schemas.microsoft.com/office/word/2010/wordprocessingGroup" xmlns:wpi="http://schemas.microsoft.com/office/word/2010/wordprocessingInk" xmlns:wne="http://schemas.microsoft.com/office/word/2006/wordml" xmlns:wps="http://schemas.microsoft.com/office/word/2010/wordprocessingShape" mc:Ignorable="w14 wp14">
   <w:endnote w:type="separator" w:id="-1">
     <w:p>
       <w:r>
@@ -7401,7 +5588,7 @@
 </file>
 
 <file path=word/footer1.xml><?xml version="1.0" encoding="utf-8"?>
-<w:ftr xmlns:wpc="http://schemas.microsoft.com/office/word/2010/wordprocessingCanvas" xmlns:mc="http://schemas.openxmlformats.org/markup-compatibility/2006" xmlns:o="urn:schemas-microsoft-com:office:office" xmlns:r="http://schemas.openxmlformats.org/officeDocument/2006/relationships" xmlns:m="http://schemas.openxmlformats.org/officeDocument/2006/math" xmlns:v="urn:schemas-microsoft-com:vml" xmlns:wp14="http://schemas.microsoft.com/office/word/2010/wordprocessingDrawing" xmlns:wp="http://schemas.openxmlformats.org/drawingml/2006/wordprocessingDrawing" xmlns:w10="urn:schemas-microsoft-com:office:word" xmlns:w="http://schemas.openxmlformats.org/wordprocessingml/2006/main" xmlns:w14="http://schemas.microsoft.com/office/word/2010/wordml" xmlns:w15="http://schemas.microsoft.com/office/word/2012/wordml" xmlns:wpg="http://schemas.microsoft.com/office/word/2010/wordprocessingGroup" xmlns:wpi="http://schemas.microsoft.com/office/word/2010/wordprocessingInk" xmlns:wne="http://schemas.microsoft.com/office/word/2006/wordml" xmlns:wps="http://schemas.microsoft.com/office/word/2010/wordprocessingShape" mc:Ignorable="w14 w15 wp14">
+<w:ftr xmlns:wpc="http://schemas.microsoft.com/office/word/2010/wordprocessingCanvas" xmlns:mo="http://schemas.microsoft.com/office/mac/office/2008/main" xmlns:mc="http://schemas.openxmlformats.org/markup-compatibility/2006" xmlns:mv="urn:schemas-microsoft-com:mac:vml" xmlns:o="urn:schemas-microsoft-com:office:office" xmlns:r="http://schemas.openxmlformats.org/officeDocument/2006/relationships" xmlns:m="http://schemas.openxmlformats.org/officeDocument/2006/math" xmlns:v="urn:schemas-microsoft-com:vml" xmlns:wp14="http://schemas.microsoft.com/office/word/2010/wordprocessingDrawing" xmlns:wp="http://schemas.openxmlformats.org/drawingml/2006/wordprocessingDrawing" xmlns:w10="urn:schemas-microsoft-com:office:word" xmlns:w="http://schemas.openxmlformats.org/wordprocessingml/2006/main" xmlns:w14="http://schemas.microsoft.com/office/word/2010/wordml" xmlns:wpg="http://schemas.microsoft.com/office/word/2010/wordprocessingGroup" xmlns:wpi="http://schemas.microsoft.com/office/word/2010/wordprocessingInk" xmlns:wne="http://schemas.microsoft.com/office/word/2006/wordml" xmlns:wps="http://schemas.microsoft.com/office/word/2010/wordprocessingShape" mc:Ignorable="w14 wp14">
   <w:p>
     <w:pPr>
       <w:framePr w:wrap="around" w:vAnchor="text" w:hAnchor="margin" w:xAlign="center" w:y="1"/>
@@ -7421,7 +5608,7 @@
 </file>
 
 <file path=word/footer2.xml><?xml version="1.0" encoding="utf-8"?>
-<w:ftr xmlns:wpc="http://schemas.microsoft.com/office/word/2010/wordprocessingCanvas" xmlns:mc="http://schemas.openxmlformats.org/markup-compatibility/2006" xmlns:o="urn:schemas-microsoft-com:office:office" xmlns:r="http://schemas.openxmlformats.org/officeDocument/2006/relationships" xmlns:m="http://schemas.openxmlformats.org/officeDocument/2006/math" xmlns:v="urn:schemas-microsoft-com:vml" xmlns:wp14="http://schemas.microsoft.com/office/word/2010/wordprocessingDrawing" xmlns:wp="http://schemas.openxmlformats.org/drawingml/2006/wordprocessingDrawing" xmlns:w10="urn:schemas-microsoft-com:office:word" xmlns:w="http://schemas.openxmlformats.org/wordprocessingml/2006/main" xmlns:w14="http://schemas.microsoft.com/office/word/2010/wordml" xmlns:w15="http://schemas.microsoft.com/office/word/2012/wordml" xmlns:wpg="http://schemas.microsoft.com/office/word/2010/wordprocessingGroup" xmlns:wpi="http://schemas.microsoft.com/office/word/2010/wordprocessingInk" xmlns:wne="http://schemas.microsoft.com/office/word/2006/wordml" xmlns:wps="http://schemas.microsoft.com/office/word/2010/wordprocessingShape" mc:Ignorable="w14 w15 wp14">
+<w:ftr xmlns:wpc="http://schemas.microsoft.com/office/word/2010/wordprocessingCanvas" xmlns:mo="http://schemas.microsoft.com/office/mac/office/2008/main" xmlns:mc="http://schemas.openxmlformats.org/markup-compatibility/2006" xmlns:mv="urn:schemas-microsoft-com:mac:vml" xmlns:o="urn:schemas-microsoft-com:office:office" xmlns:r="http://schemas.openxmlformats.org/officeDocument/2006/relationships" xmlns:m="http://schemas.openxmlformats.org/officeDocument/2006/math" xmlns:v="urn:schemas-microsoft-com:vml" xmlns:wp14="http://schemas.microsoft.com/office/word/2010/wordprocessingDrawing" xmlns:wp="http://schemas.openxmlformats.org/drawingml/2006/wordprocessingDrawing" xmlns:w10="urn:schemas-microsoft-com:office:word" xmlns:w="http://schemas.openxmlformats.org/wordprocessingml/2006/main" xmlns:w14="http://schemas.microsoft.com/office/word/2010/wordml" xmlns:wpg="http://schemas.microsoft.com/office/word/2010/wordprocessingGroup" xmlns:wpi="http://schemas.microsoft.com/office/word/2010/wordprocessingInk" xmlns:wne="http://schemas.microsoft.com/office/word/2006/wordml" xmlns:wps="http://schemas.microsoft.com/office/word/2010/wordprocessingShape" mc:Ignorable="w14 wp14">
   <w:p>
     <w:pPr>
       <w:framePr w:wrap="around" w:vAnchor="text" w:hAnchor="margin" w:xAlign="center" w:y="1"/>
@@ -7439,7 +5626,7 @@
       <w:rPr>
         <w:noProof/>
       </w:rPr>
-      <w:t>9</w:t>
+      <w:t>8</w:t>
     </w:r>
     <w:r>
       <w:fldChar w:fldCharType="end"/>
@@ -7456,7 +5643,7 @@
 </file>
 
 <file path=word/footnotes.xml><?xml version="1.0" encoding="utf-8"?>
-<w:footnotes xmlns:wpc="http://schemas.microsoft.com/office/word/2010/wordprocessingCanvas" xmlns:mc="http://schemas.openxmlformats.org/markup-compatibility/2006" xmlns:o="urn:schemas-microsoft-com:office:office" xmlns:r="http://schemas.openxmlformats.org/officeDocument/2006/relationships" xmlns:m="http://schemas.openxmlformats.org/officeDocument/2006/math" xmlns:v="urn:schemas-microsoft-com:vml" xmlns:wp14="http://schemas.microsoft.com/office/word/2010/wordprocessingDrawing" xmlns:wp="http://schemas.openxmlformats.org/drawingml/2006/wordprocessingDrawing" xmlns:w10="urn:schemas-microsoft-com:office:word" xmlns:w="http://schemas.openxmlformats.org/wordprocessingml/2006/main" xmlns:w14="http://schemas.microsoft.com/office/word/2010/wordml" xmlns:w15="http://schemas.microsoft.com/office/word/2012/wordml" xmlns:wpg="http://schemas.microsoft.com/office/word/2010/wordprocessingGroup" xmlns:wpi="http://schemas.microsoft.com/office/word/2010/wordprocessingInk" xmlns:wne="http://schemas.microsoft.com/office/word/2006/wordml" xmlns:wps="http://schemas.microsoft.com/office/word/2010/wordprocessingShape" mc:Ignorable="w14 w15 wp14">
+<w:footnotes xmlns:wpc="http://schemas.microsoft.com/office/word/2010/wordprocessingCanvas" xmlns:mo="http://schemas.microsoft.com/office/mac/office/2008/main" xmlns:mc="http://schemas.openxmlformats.org/markup-compatibility/2006" xmlns:mv="urn:schemas-microsoft-com:mac:vml" xmlns:o="urn:schemas-microsoft-com:office:office" xmlns:r="http://schemas.openxmlformats.org/officeDocument/2006/relationships" xmlns:m="http://schemas.openxmlformats.org/officeDocument/2006/math" xmlns:v="urn:schemas-microsoft-com:vml" xmlns:wp14="http://schemas.microsoft.com/office/word/2010/wordprocessingDrawing" xmlns:wp="http://schemas.openxmlformats.org/drawingml/2006/wordprocessingDrawing" xmlns:w10="urn:schemas-microsoft-com:office:word" xmlns:w="http://schemas.openxmlformats.org/wordprocessingml/2006/main" xmlns:w14="http://schemas.microsoft.com/office/word/2010/wordml" xmlns:wpg="http://schemas.microsoft.com/office/word/2010/wordprocessingGroup" xmlns:wpi="http://schemas.microsoft.com/office/word/2010/wordprocessingInk" xmlns:wne="http://schemas.microsoft.com/office/word/2006/wordml" xmlns:wps="http://schemas.microsoft.com/office/word/2010/wordprocessingShape" mc:Ignorable="w14 wp14">
   <w:footnote w:type="separator" w:id="-1">
     <w:p>
       <w:r>
@@ -7517,12 +5704,12 @@
 </file>
 
 <file path=word/header1.xml><?xml version="1.0" encoding="utf-8"?>
-<w:hdr xmlns:wpc="http://schemas.microsoft.com/office/word/2010/wordprocessingCanvas" xmlns:mc="http://schemas.openxmlformats.org/markup-compatibility/2006" xmlns:o="urn:schemas-microsoft-com:office:office" xmlns:r="http://schemas.openxmlformats.org/officeDocument/2006/relationships" xmlns:m="http://schemas.openxmlformats.org/officeDocument/2006/math" xmlns:v="urn:schemas-microsoft-com:vml" xmlns:wp14="http://schemas.microsoft.com/office/word/2010/wordprocessingDrawing" xmlns:wp="http://schemas.openxmlformats.org/drawingml/2006/wordprocessingDrawing" xmlns:w10="urn:schemas-microsoft-com:office:word" xmlns:w="http://schemas.openxmlformats.org/wordprocessingml/2006/main" xmlns:w14="http://schemas.microsoft.com/office/word/2010/wordml" xmlns:w15="http://schemas.microsoft.com/office/word/2012/wordml" xmlns:wpg="http://schemas.microsoft.com/office/word/2010/wordprocessingGroup" xmlns:wpi="http://schemas.microsoft.com/office/word/2010/wordprocessingInk" xmlns:wne="http://schemas.microsoft.com/office/word/2006/wordml" xmlns:wps="http://schemas.microsoft.com/office/word/2010/wordprocessingShape" mc:Ignorable="w14 w15 wp14">
+<w:hdr xmlns:wpc="http://schemas.microsoft.com/office/word/2010/wordprocessingCanvas" xmlns:mo="http://schemas.microsoft.com/office/mac/office/2008/main" xmlns:mc="http://schemas.openxmlformats.org/markup-compatibility/2006" xmlns:mv="urn:schemas-microsoft-com:mac:vml" xmlns:o="urn:schemas-microsoft-com:office:office" xmlns:r="http://schemas.openxmlformats.org/officeDocument/2006/relationships" xmlns:m="http://schemas.openxmlformats.org/officeDocument/2006/math" xmlns:v="urn:schemas-microsoft-com:vml" xmlns:wp14="http://schemas.microsoft.com/office/word/2010/wordprocessingDrawing" xmlns:wp="http://schemas.openxmlformats.org/drawingml/2006/wordprocessingDrawing" xmlns:w10="urn:schemas-microsoft-com:office:word" xmlns:w="http://schemas.openxmlformats.org/wordprocessingml/2006/main" xmlns:w14="http://schemas.microsoft.com/office/word/2010/wordml" xmlns:wpg="http://schemas.microsoft.com/office/word/2010/wordprocessingGroup" xmlns:wpi="http://schemas.microsoft.com/office/word/2010/wordprocessingInk" xmlns:wne="http://schemas.microsoft.com/office/word/2006/wordml" xmlns:wps="http://schemas.microsoft.com/office/word/2010/wordprocessingShape" mc:Ignorable="w14 wp14">
   <w:p>
     <w:r>
       <w:rPr>
         <w:noProof/>
-        <w:lang w:eastAsia="es-CO"/>
+        <w:lang w:val="es-ES" w:eastAsia="es-ES"/>
       </w:rPr>
       <mc:AlternateContent>
         <mc:Choice Requires="wps">
@@ -7559,7 +5746,7 @@
                       <a:noFill/>
                       <a:extLst>
                         <a:ext uri="{909E8E84-426E-40dd-AFC4-6F175D3DCCD1}">
-                          <a14:hiddenFill xmlns="" xmlns:mo="http://schemas.microsoft.com/office/mac/office/2008/main" xmlns:mv="urn:schemas-microsoft-com:mac:vml" xmlns:o="urn:schemas-microsoft-com:office:office" xmlns:v="urn:schemas-microsoft-com:vml" xmlns:w10="urn:schemas-microsoft-com:office:word" xmlns:w="http://schemas.openxmlformats.org/wordprocessingml/2006/main" xmlns:a14="http://schemas.microsoft.com/office/drawing/2010/main">
+                          <a14:hiddenFill xmlns:a14="http://schemas.microsoft.com/office/drawing/2010/main">
                             <a:solidFill>
                               <a:srgbClr val="FFFFFF"/>
                             </a:solidFill>
@@ -7582,7 +5769,7 @@
             </wp:anchor>
           </w:drawing>
         </mc:Choice>
-        <mc:Fallback>
+        <mc:Fallback xmlns:w15="http://schemas.microsoft.com/office/word/2012/wordml">
           <w:pict>
             <v:rect w14:anchorId="59310C51" id="Rectángulo 6" o:spid="_x0000_s1026" style="position:absolute;margin-left:0;margin-top:0;width:0;height:0;z-index:-251657216;visibility:visible;mso-wrap-style:square;mso-width-percent:0;mso-height-percent:0;mso-wrap-distance-left:9pt;mso-wrap-distance-top:0;mso-wrap-distance-right:9pt;mso-wrap-distance-bottom:0;mso-position-horizontal:center;mso-position-horizontal-relative:margin;mso-position-vertical:center;mso-position-vertical-relative:margin;mso-width-percent:0;mso-height-percent:0;mso-width-relative:page;mso-height-relative:page;v-text-anchor:top" o:gfxdata="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" filled="f" stroked="f">
               <o:lock v:ext="edit" aspectratio="t"/>
@@ -7597,12 +5784,12 @@
 </file>
 
 <file path=word/header2.xml><?xml version="1.0" encoding="utf-8"?>
-<w:hdr xmlns:wpc="http://schemas.microsoft.com/office/word/2010/wordprocessingCanvas" xmlns:mc="http://schemas.openxmlformats.org/markup-compatibility/2006" xmlns:o="urn:schemas-microsoft-com:office:office" xmlns:r="http://schemas.openxmlformats.org/officeDocument/2006/relationships" xmlns:m="http://schemas.openxmlformats.org/officeDocument/2006/math" xmlns:v="urn:schemas-microsoft-com:vml" xmlns:wp14="http://schemas.microsoft.com/office/word/2010/wordprocessingDrawing" xmlns:wp="http://schemas.openxmlformats.org/drawingml/2006/wordprocessingDrawing" xmlns:w10="urn:schemas-microsoft-com:office:word" xmlns:w="http://schemas.openxmlformats.org/wordprocessingml/2006/main" xmlns:w14="http://schemas.microsoft.com/office/word/2010/wordml" xmlns:w15="http://schemas.microsoft.com/office/word/2012/wordml" xmlns:wpg="http://schemas.microsoft.com/office/word/2010/wordprocessingGroup" xmlns:wpi="http://schemas.microsoft.com/office/word/2010/wordprocessingInk" xmlns:wne="http://schemas.microsoft.com/office/word/2006/wordml" xmlns:wps="http://schemas.microsoft.com/office/word/2010/wordprocessingShape" mc:Ignorable="w14 w15 wp14">
+<w:hdr xmlns:wpc="http://schemas.microsoft.com/office/word/2010/wordprocessingCanvas" xmlns:mo="http://schemas.microsoft.com/office/mac/office/2008/main" xmlns:mc="http://schemas.openxmlformats.org/markup-compatibility/2006" xmlns:mv="urn:schemas-microsoft-com:mac:vml" xmlns:o="urn:schemas-microsoft-com:office:office" xmlns:r="http://schemas.openxmlformats.org/officeDocument/2006/relationships" xmlns:m="http://schemas.openxmlformats.org/officeDocument/2006/math" xmlns:v="urn:schemas-microsoft-com:vml" xmlns:wp14="http://schemas.microsoft.com/office/word/2010/wordprocessingDrawing" xmlns:wp="http://schemas.openxmlformats.org/drawingml/2006/wordprocessingDrawing" xmlns:w10="urn:schemas-microsoft-com:office:word" xmlns:w="http://schemas.openxmlformats.org/wordprocessingml/2006/main" xmlns:w14="http://schemas.microsoft.com/office/word/2010/wordml" xmlns:wpg="http://schemas.microsoft.com/office/word/2010/wordprocessingGroup" xmlns:wpi="http://schemas.microsoft.com/office/word/2010/wordprocessingInk" xmlns:wne="http://schemas.microsoft.com/office/word/2006/wordml" xmlns:wps="http://schemas.microsoft.com/office/word/2010/wordprocessingShape" mc:Ignorable="w14 wp14">
   <w:p>
     <w:r>
       <w:rPr>
         <w:noProof/>
-        <w:lang w:eastAsia="es-CO"/>
+        <w:lang w:val="es-ES" w:eastAsia="es-ES"/>
       </w:rPr>
       <mc:AlternateContent>
         <mc:Choice Requires="wps">
@@ -7639,7 +5826,7 @@
                       <a:noFill/>
                       <a:extLst>
                         <a:ext uri="{909E8E84-426E-40dd-AFC4-6F175D3DCCD1}">
-                          <a14:hiddenFill xmlns="" xmlns:mo="http://schemas.microsoft.com/office/mac/office/2008/main" xmlns:mv="urn:schemas-microsoft-com:mac:vml" xmlns:o="urn:schemas-microsoft-com:office:office" xmlns:v="urn:schemas-microsoft-com:vml" xmlns:w10="urn:schemas-microsoft-com:office:word" xmlns:w="http://schemas.openxmlformats.org/wordprocessingml/2006/main" xmlns:a14="http://schemas.microsoft.com/office/drawing/2010/main">
+                          <a14:hiddenFill xmlns:a14="http://schemas.microsoft.com/office/drawing/2010/main">
                             <a:solidFill>
                               <a:srgbClr val="FFFFFF"/>
                             </a:solidFill>
@@ -7662,7 +5849,7 @@
             </wp:anchor>
           </w:drawing>
         </mc:Choice>
-        <mc:Fallback>
+        <mc:Fallback xmlns:w15="http://schemas.microsoft.com/office/word/2012/wordml">
           <w:pict>
             <v:rect w14:anchorId="21E61601" id="Rectángulo 5" o:spid="_x0000_s1026" style="position:absolute;margin-left:0;margin-top:0;width:0;height:0;z-index:-251658240;visibility:visible;mso-wrap-style:square;mso-width-percent:0;mso-height-percent:0;mso-wrap-distance-left:9pt;mso-wrap-distance-top:0;mso-wrap-distance-right:9pt;mso-wrap-distance-bottom:0;mso-position-horizontal:center;mso-position-horizontal-relative:margin;mso-position-vertical:center;mso-position-vertical-relative:margin;mso-width-percent:0;mso-height-percent:0;mso-width-relative:page;mso-height-relative:page;v-text-anchor:top" o:gfxdata="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" filled="f" stroked="f">
               <o:lock v:ext="edit" aspectratio="t"/>
@@ -7677,12 +5864,12 @@
 </file>
 
 <file path=word/header3.xml><?xml version="1.0" encoding="utf-8"?>
-<w:hdr xmlns:wpc="http://schemas.microsoft.com/office/word/2010/wordprocessingCanvas" xmlns:mc="http://schemas.openxmlformats.org/markup-compatibility/2006" xmlns:o="urn:schemas-microsoft-com:office:office" xmlns:r="http://schemas.openxmlformats.org/officeDocument/2006/relationships" xmlns:m="http://schemas.openxmlformats.org/officeDocument/2006/math" xmlns:v="urn:schemas-microsoft-com:vml" xmlns:wp14="http://schemas.microsoft.com/office/word/2010/wordprocessingDrawing" xmlns:wp="http://schemas.openxmlformats.org/drawingml/2006/wordprocessingDrawing" xmlns:w10="urn:schemas-microsoft-com:office:word" xmlns:w="http://schemas.openxmlformats.org/wordprocessingml/2006/main" xmlns:w14="http://schemas.microsoft.com/office/word/2010/wordml" xmlns:w15="http://schemas.microsoft.com/office/word/2012/wordml" xmlns:wpg="http://schemas.microsoft.com/office/word/2010/wordprocessingGroup" xmlns:wpi="http://schemas.microsoft.com/office/word/2010/wordprocessingInk" xmlns:wne="http://schemas.microsoft.com/office/word/2006/wordml" xmlns:wps="http://schemas.microsoft.com/office/word/2010/wordprocessingShape" mc:Ignorable="w14 w15 wp14">
+<w:hdr xmlns:wpc="http://schemas.microsoft.com/office/word/2010/wordprocessingCanvas" xmlns:mo="http://schemas.microsoft.com/office/mac/office/2008/main" xmlns:mc="http://schemas.openxmlformats.org/markup-compatibility/2006" xmlns:mv="urn:schemas-microsoft-com:mac:vml" xmlns:o="urn:schemas-microsoft-com:office:office" xmlns:r="http://schemas.openxmlformats.org/officeDocument/2006/relationships" xmlns:m="http://schemas.openxmlformats.org/officeDocument/2006/math" xmlns:v="urn:schemas-microsoft-com:vml" xmlns:wp14="http://schemas.microsoft.com/office/word/2010/wordprocessingDrawing" xmlns:wp="http://schemas.openxmlformats.org/drawingml/2006/wordprocessingDrawing" xmlns:w10="urn:schemas-microsoft-com:office:word" xmlns:w="http://schemas.openxmlformats.org/wordprocessingml/2006/main" xmlns:w14="http://schemas.microsoft.com/office/word/2010/wordml" xmlns:wpg="http://schemas.microsoft.com/office/word/2010/wordprocessingGroup" xmlns:wpi="http://schemas.microsoft.com/office/word/2010/wordprocessingInk" xmlns:wne="http://schemas.microsoft.com/office/word/2006/wordml" xmlns:wps="http://schemas.microsoft.com/office/word/2010/wordprocessingShape" mc:Ignorable="w14 wp14">
   <w:p>
     <w:r>
       <w:rPr>
         <w:noProof/>
-        <w:lang w:eastAsia="es-CO"/>
+        <w:lang w:val="es-ES" w:eastAsia="es-ES"/>
       </w:rPr>
       <mc:AlternateContent>
         <mc:Choice Requires="wps">
@@ -7719,7 +5906,7 @@
                       <a:noFill/>
                       <a:extLst>
                         <a:ext uri="{909E8E84-426E-40dd-AFC4-6F175D3DCCD1}">
-                          <a14:hiddenFill xmlns="" xmlns:mo="http://schemas.microsoft.com/office/mac/office/2008/main" xmlns:mv="urn:schemas-microsoft-com:mac:vml" xmlns:o="urn:schemas-microsoft-com:office:office" xmlns:v="urn:schemas-microsoft-com:vml" xmlns:w10="urn:schemas-microsoft-com:office:word" xmlns:w="http://schemas.openxmlformats.org/wordprocessingml/2006/main" xmlns:a14="http://schemas.microsoft.com/office/drawing/2010/main">
+                          <a14:hiddenFill xmlns:a14="http://schemas.microsoft.com/office/drawing/2010/main">
                             <a:solidFill>
                               <a:srgbClr val="FFFFFF"/>
                             </a:solidFill>
@@ -7742,7 +5929,7 @@
             </wp:anchor>
           </w:drawing>
         </mc:Choice>
-        <mc:Fallback>
+        <mc:Fallback xmlns:w15="http://schemas.microsoft.com/office/word/2012/wordml">
           <w:pict>
             <v:rect w14:anchorId="481E9F43" id="Rectángulo 4" o:spid="_x0000_s1026" style="position:absolute;margin-left:0;margin-top:0;width:0;height:0;z-index:-251656192;visibility:visible;mso-wrap-style:square;mso-width-percent:0;mso-height-percent:0;mso-wrap-distance-left:9pt;mso-wrap-distance-top:0;mso-wrap-distance-right:9pt;mso-wrap-distance-bottom:0;mso-position-horizontal:center;mso-position-horizontal-relative:margin;mso-position-vertical:center;mso-position-vertical-relative:margin;mso-width-percent:0;mso-height-percent:0;mso-width-relative:page;mso-height-relative:page;v-text-anchor:top" o:gfxdata="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" filled="f" stroked="f">
               <o:lock v:ext="edit" aspectratio="t"/>
@@ -7757,8 +5944,8 @@
 </file>
 
 <file path=word/numbering.xml><?xml version="1.0" encoding="utf-8"?>
-<w:numbering xmlns:wpc="http://schemas.microsoft.com/office/word/2010/wordprocessingCanvas" xmlns:mc="http://schemas.openxmlformats.org/markup-compatibility/2006" xmlns:o="urn:schemas-microsoft-com:office:office" xmlns:r="http://schemas.openxmlformats.org/officeDocument/2006/relationships" xmlns:m="http://schemas.openxmlformats.org/officeDocument/2006/math" xmlns:v="urn:schemas-microsoft-com:vml" xmlns:wp14="http://schemas.microsoft.com/office/word/2010/wordprocessingDrawing" xmlns:wp="http://schemas.openxmlformats.org/drawingml/2006/wordprocessingDrawing" xmlns:w10="urn:schemas-microsoft-com:office:word" xmlns:w="http://schemas.openxmlformats.org/wordprocessingml/2006/main" xmlns:w14="http://schemas.microsoft.com/office/word/2010/wordml" xmlns:w15="http://schemas.microsoft.com/office/word/2012/wordml" xmlns:wpg="http://schemas.microsoft.com/office/word/2010/wordprocessingGroup" xmlns:wpi="http://schemas.microsoft.com/office/word/2010/wordprocessingInk" xmlns:wne="http://schemas.microsoft.com/office/word/2006/wordml" xmlns:wps="http://schemas.microsoft.com/office/word/2010/wordprocessingShape" mc:Ignorable="w14 w15 wp14">
-  <w:abstractNum w:abstractNumId="0" w15:restartNumberingAfterBreak="0">
+<w:numbering xmlns:wpc="http://schemas.microsoft.com/office/word/2010/wordprocessingCanvas" xmlns:mo="http://schemas.microsoft.com/office/mac/office/2008/main" xmlns:mc="http://schemas.openxmlformats.org/markup-compatibility/2006" xmlns:mv="urn:schemas-microsoft-com:mac:vml" xmlns:o="urn:schemas-microsoft-com:office:office" xmlns:r="http://schemas.openxmlformats.org/officeDocument/2006/relationships" xmlns:m="http://schemas.openxmlformats.org/officeDocument/2006/math" xmlns:v="urn:schemas-microsoft-com:vml" xmlns:wp14="http://schemas.microsoft.com/office/word/2010/wordprocessingDrawing" xmlns:wp="http://schemas.openxmlformats.org/drawingml/2006/wordprocessingDrawing" xmlns:w10="urn:schemas-microsoft-com:office:word" xmlns:w="http://schemas.openxmlformats.org/wordprocessingml/2006/main" xmlns:w14="http://schemas.microsoft.com/office/word/2010/wordml" xmlns:wpg="http://schemas.microsoft.com/office/word/2010/wordprocessingGroup" xmlns:wpi="http://schemas.microsoft.com/office/word/2010/wordprocessingInk" xmlns:wne="http://schemas.microsoft.com/office/word/2006/wordml" xmlns:wps="http://schemas.microsoft.com/office/word/2010/wordprocessingShape" mc:Ignorable="w14 wp14">
+  <w:abstractNum w:abstractNumId="0">
     <w:nsid w:val="0A9F2EA3"/>
     <w:multiLevelType w:val="hybridMultilevel"/>
     <w:tmpl w:val="C024B0EA"/>
@@ -7871,7 +6058,7 @@
       </w:rPr>
     </w:lvl>
   </w:abstractNum>
-  <w:abstractNum w:abstractNumId="1" w15:restartNumberingAfterBreak="0">
+  <w:abstractNum w:abstractNumId="1">
     <w:nsid w:val="0D2B512A"/>
     <w:multiLevelType w:val="multilevel"/>
     <w:tmpl w:val="240A001F"/>
@@ -7984,7 +6171,7 @@
       </w:rPr>
     </w:lvl>
   </w:abstractNum>
-  <w:abstractNum w:abstractNumId="2" w15:restartNumberingAfterBreak="0">
+  <w:abstractNum w:abstractNumId="2">
     <w:nsid w:val="0D3614EB"/>
     <w:multiLevelType w:val="multilevel"/>
     <w:tmpl w:val="240A001F"/>
@@ -8097,7 +6284,7 @@
       </w:rPr>
     </w:lvl>
   </w:abstractNum>
-  <w:abstractNum w:abstractNumId="3" w15:restartNumberingAfterBreak="0">
+  <w:abstractNum w:abstractNumId="3">
     <w:nsid w:val="0F5D241B"/>
     <w:multiLevelType w:val="multilevel"/>
     <w:tmpl w:val="0C0A001F"/>
@@ -8183,7 +6370,7 @@
       </w:pPr>
     </w:lvl>
   </w:abstractNum>
-  <w:abstractNum w:abstractNumId="4" w15:restartNumberingAfterBreak="0">
+  <w:abstractNum w:abstractNumId="4">
     <w:nsid w:val="0FC81E18"/>
     <w:multiLevelType w:val="hybridMultilevel"/>
     <w:tmpl w:val="86B8D396"/>
@@ -8296,7 +6483,7 @@
       </w:rPr>
     </w:lvl>
   </w:abstractNum>
-  <w:abstractNum w:abstractNumId="5" w15:restartNumberingAfterBreak="0">
+  <w:abstractNum w:abstractNumId="5">
     <w:nsid w:val="149D6E9C"/>
     <w:multiLevelType w:val="multilevel"/>
     <w:tmpl w:val="32A416EE"/>
@@ -8409,7 +6596,7 @@
       </w:rPr>
     </w:lvl>
   </w:abstractNum>
-  <w:abstractNum w:abstractNumId="6" w15:restartNumberingAfterBreak="0">
+  <w:abstractNum w:abstractNumId="6">
     <w:nsid w:val="150512FF"/>
     <w:multiLevelType w:val="hybridMultilevel"/>
     <w:tmpl w:val="FE6AF018"/>
@@ -8522,7 +6709,7 @@
       </w:rPr>
     </w:lvl>
   </w:abstractNum>
-  <w:abstractNum w:abstractNumId="7" w15:restartNumberingAfterBreak="0">
+  <w:abstractNum w:abstractNumId="7">
     <w:nsid w:val="17647A6A"/>
     <w:multiLevelType w:val="hybridMultilevel"/>
     <w:tmpl w:val="1A882D1E"/>
@@ -8635,7 +6822,7 @@
       </w:rPr>
     </w:lvl>
   </w:abstractNum>
-  <w:abstractNum w:abstractNumId="8" w15:restartNumberingAfterBreak="0">
+  <w:abstractNum w:abstractNumId="8">
     <w:nsid w:val="202149E7"/>
     <w:multiLevelType w:val="multilevel"/>
     <w:tmpl w:val="240A001F"/>
@@ -8748,7 +6935,7 @@
       </w:rPr>
     </w:lvl>
   </w:abstractNum>
-  <w:abstractNum w:abstractNumId="9" w15:restartNumberingAfterBreak="0">
+  <w:abstractNum w:abstractNumId="9">
     <w:nsid w:val="2AFF268F"/>
     <w:multiLevelType w:val="hybridMultilevel"/>
     <w:tmpl w:val="04D8422C"/>
@@ -8861,7 +7048,7 @@
       </w:rPr>
     </w:lvl>
   </w:abstractNum>
-  <w:abstractNum w:abstractNumId="10" w15:restartNumberingAfterBreak="0">
+  <w:abstractNum w:abstractNumId="10">
     <w:nsid w:val="2DCC1820"/>
     <w:multiLevelType w:val="multilevel"/>
     <w:tmpl w:val="B198A2A6"/>
@@ -8974,7 +7161,7 @@
       </w:pPr>
     </w:lvl>
   </w:abstractNum>
-  <w:abstractNum w:abstractNumId="11" w15:restartNumberingAfterBreak="0">
+  <w:abstractNum w:abstractNumId="11">
     <w:nsid w:val="353F671C"/>
     <w:multiLevelType w:val="hybridMultilevel"/>
     <w:tmpl w:val="F7B44022"/>
@@ -9087,7 +7274,7 @@
       </w:rPr>
     </w:lvl>
   </w:abstractNum>
-  <w:abstractNum w:abstractNumId="12" w15:restartNumberingAfterBreak="0">
+  <w:abstractNum w:abstractNumId="12">
     <w:nsid w:val="36C8596B"/>
     <w:multiLevelType w:val="multilevel"/>
     <w:tmpl w:val="240A001F"/>
@@ -9200,7 +7387,7 @@
       </w:rPr>
     </w:lvl>
   </w:abstractNum>
-  <w:abstractNum w:abstractNumId="13" w15:restartNumberingAfterBreak="0">
+  <w:abstractNum w:abstractNumId="13">
     <w:nsid w:val="43D05196"/>
     <w:multiLevelType w:val="multilevel"/>
     <w:tmpl w:val="240A001F"/>
@@ -9286,7 +7473,7 @@
       </w:pPr>
     </w:lvl>
   </w:abstractNum>
-  <w:abstractNum w:abstractNumId="14" w15:restartNumberingAfterBreak="0">
+  <w:abstractNum w:abstractNumId="14">
     <w:nsid w:val="50EF23B1"/>
     <w:multiLevelType w:val="multilevel"/>
     <w:tmpl w:val="F0E87EA2"/>
@@ -9435,7 +7622,7 @@
       </w:rPr>
     </w:lvl>
   </w:abstractNum>
-  <w:abstractNum w:abstractNumId="15" w15:restartNumberingAfterBreak="0">
+  <w:abstractNum w:abstractNumId="15">
     <w:nsid w:val="53F17E73"/>
     <w:multiLevelType w:val="multilevel"/>
     <w:tmpl w:val="0C0A001F"/>
@@ -9521,7 +7708,7 @@
       </w:pPr>
     </w:lvl>
   </w:abstractNum>
-  <w:abstractNum w:abstractNumId="16" w15:restartNumberingAfterBreak="0">
+  <w:abstractNum w:abstractNumId="16">
     <w:nsid w:val="56D74F68"/>
     <w:multiLevelType w:val="hybridMultilevel"/>
     <w:tmpl w:val="01AEC0E2"/>
@@ -9634,7 +7821,7 @@
       </w:rPr>
     </w:lvl>
   </w:abstractNum>
-  <w:abstractNum w:abstractNumId="17" w15:restartNumberingAfterBreak="0">
+  <w:abstractNum w:abstractNumId="17">
     <w:nsid w:val="57C446E2"/>
     <w:multiLevelType w:val="hybridMultilevel"/>
     <w:tmpl w:val="D1BA5FBA"/>
@@ -9747,7 +7934,7 @@
       </w:rPr>
     </w:lvl>
   </w:abstractNum>
-  <w:abstractNum w:abstractNumId="18" w15:restartNumberingAfterBreak="0">
+  <w:abstractNum w:abstractNumId="18">
     <w:nsid w:val="60DD457A"/>
     <w:multiLevelType w:val="multilevel"/>
     <w:tmpl w:val="2CC04B28"/>
@@ -9860,7 +8047,7 @@
       </w:rPr>
     </w:lvl>
   </w:abstractNum>
-  <w:abstractNum w:abstractNumId="19" w15:restartNumberingAfterBreak="0">
+  <w:abstractNum w:abstractNumId="19">
     <w:nsid w:val="65507008"/>
     <w:multiLevelType w:val="multilevel"/>
     <w:tmpl w:val="0C0A001F"/>
@@ -9946,7 +8133,7 @@
       </w:pPr>
     </w:lvl>
   </w:abstractNum>
-  <w:abstractNum w:abstractNumId="20" w15:restartNumberingAfterBreak="0">
+  <w:abstractNum w:abstractNumId="20">
     <w:nsid w:val="6E544927"/>
     <w:multiLevelType w:val="multilevel"/>
     <w:tmpl w:val="0C0A001F"/>
@@ -10032,7 +8219,7 @@
       </w:pPr>
     </w:lvl>
   </w:abstractNum>
-  <w:abstractNum w:abstractNumId="21" w15:restartNumberingAfterBreak="0">
+  <w:abstractNum w:abstractNumId="21">
     <w:nsid w:val="6F211EA6"/>
     <w:multiLevelType w:val="multilevel"/>
     <w:tmpl w:val="240A001F"/>
@@ -10145,7 +8332,7 @@
       </w:rPr>
     </w:lvl>
   </w:abstractNum>
-  <w:abstractNum w:abstractNumId="22" w15:restartNumberingAfterBreak="0">
+  <w:abstractNum w:abstractNumId="22">
     <w:nsid w:val="75661BDD"/>
     <w:multiLevelType w:val="multilevel"/>
     <w:tmpl w:val="32A416EE"/>
@@ -10555,7 +8742,7 @@
 </file>
 
 <file path=word/styles.xml><?xml version="1.0" encoding="utf-8"?>
-<w:styles xmlns:mc="http://schemas.openxmlformats.org/markup-compatibility/2006" xmlns:r="http://schemas.openxmlformats.org/officeDocument/2006/relationships" xmlns:w="http://schemas.openxmlformats.org/wordprocessingml/2006/main" xmlns:w14="http://schemas.microsoft.com/office/word/2010/wordml" xmlns:w15="http://schemas.microsoft.com/office/word/2012/wordml" mc:Ignorable="w14 w15">
+<w:styles xmlns:mc="http://schemas.openxmlformats.org/markup-compatibility/2006" xmlns:r="http://schemas.openxmlformats.org/officeDocument/2006/relationships" xmlns:w="http://schemas.openxmlformats.org/wordprocessingml/2006/main" xmlns:w14="http://schemas.microsoft.com/office/word/2010/wordml" mc:Ignorable="w14">
   <w:docDefaults>
     <w:rPrDefault>
       <w:rPr>
@@ -10567,369 +8754,153 @@
     </w:rPrDefault>
     <w:pPrDefault/>
   </w:docDefaults>
-  <w:latentStyles w:defLockedState="0" w:defUIPriority="99" w:defSemiHidden="0" w:defUnhideWhenUsed="0" w:defQFormat="0" w:count="371">
-    <w:lsdException w:name="Normal" w:uiPriority="0" w:qFormat="1"/>
-    <w:lsdException w:name="heading 1" w:uiPriority="9" w:qFormat="1"/>
-    <w:lsdException w:name="heading 2" w:semiHidden="1" w:uiPriority="9" w:unhideWhenUsed="1" w:qFormat="1"/>
-    <w:lsdException w:name="heading 3" w:semiHidden="1" w:uiPriority="9" w:unhideWhenUsed="1" w:qFormat="1"/>
-    <w:lsdException w:name="heading 4" w:semiHidden="1" w:uiPriority="9" w:unhideWhenUsed="1" w:qFormat="1"/>
-    <w:lsdException w:name="heading 5" w:semiHidden="1" w:uiPriority="9" w:unhideWhenUsed="1" w:qFormat="1"/>
-    <w:lsdException w:name="heading 6" w:semiHidden="1" w:uiPriority="9" w:unhideWhenUsed="1" w:qFormat="1"/>
-    <w:lsdException w:name="heading 7" w:semiHidden="1" w:uiPriority="9" w:unhideWhenUsed="1" w:qFormat="1"/>
-    <w:lsdException w:name="heading 8" w:semiHidden="1" w:uiPriority="9" w:unhideWhenUsed="1" w:qFormat="1"/>
-    <w:lsdException w:name="heading 9" w:semiHidden="1" w:uiPriority="9" w:unhideWhenUsed="1" w:qFormat="1"/>
-    <w:lsdException w:name="index 1" w:semiHidden="1" w:unhideWhenUsed="1"/>
-    <w:lsdException w:name="index 2" w:semiHidden="1" w:unhideWhenUsed="1"/>
-    <w:lsdException w:name="index 3" w:semiHidden="1" w:unhideWhenUsed="1"/>
-    <w:lsdException w:name="index 4" w:semiHidden="1" w:unhideWhenUsed="1"/>
-    <w:lsdException w:name="index 5" w:semiHidden="1" w:unhideWhenUsed="1"/>
-    <w:lsdException w:name="index 6" w:semiHidden="1" w:unhideWhenUsed="1"/>
-    <w:lsdException w:name="index 7" w:semiHidden="1" w:unhideWhenUsed="1"/>
-    <w:lsdException w:name="index 8" w:semiHidden="1" w:unhideWhenUsed="1"/>
-    <w:lsdException w:name="index 9" w:semiHidden="1" w:unhideWhenUsed="1"/>
-    <w:lsdException w:name="toc 1" w:semiHidden="1" w:uiPriority="39" w:unhideWhenUsed="1"/>
-    <w:lsdException w:name="toc 2" w:semiHidden="1" w:uiPriority="39" w:unhideWhenUsed="1"/>
-    <w:lsdException w:name="toc 3" w:semiHidden="1" w:uiPriority="39" w:unhideWhenUsed="1"/>
-    <w:lsdException w:name="toc 4" w:semiHidden="1" w:uiPriority="39" w:unhideWhenUsed="1"/>
-    <w:lsdException w:name="toc 5" w:semiHidden="1" w:uiPriority="39" w:unhideWhenUsed="1"/>
-    <w:lsdException w:name="toc 6" w:semiHidden="1" w:uiPriority="39" w:unhideWhenUsed="1"/>
-    <w:lsdException w:name="toc 7" w:semiHidden="1" w:uiPriority="39" w:unhideWhenUsed="1"/>
-    <w:lsdException w:name="toc 8" w:semiHidden="1" w:uiPriority="39" w:unhideWhenUsed="1"/>
-    <w:lsdException w:name="toc 9" w:semiHidden="1" w:uiPriority="39" w:unhideWhenUsed="1"/>
-    <w:lsdException w:name="Normal Indent" w:semiHidden="1" w:unhideWhenUsed="1"/>
-    <w:lsdException w:name="footnote text" w:semiHidden="1" w:unhideWhenUsed="1"/>
-    <w:lsdException w:name="annotation text" w:semiHidden="1" w:unhideWhenUsed="1"/>
-    <w:lsdException w:name="header" w:semiHidden="1" w:unhideWhenUsed="1"/>
-    <w:lsdException w:name="footer" w:semiHidden="1" w:unhideWhenUsed="1"/>
-    <w:lsdException w:name="index heading" w:semiHidden="1" w:unhideWhenUsed="1"/>
-    <w:lsdException w:name="caption" w:semiHidden="1" w:uiPriority="35" w:unhideWhenUsed="1" w:qFormat="1"/>
-    <w:lsdException w:name="table of figures" w:semiHidden="1" w:unhideWhenUsed="1"/>
-    <w:lsdException w:name="envelope address" w:semiHidden="1" w:unhideWhenUsed="1"/>
-    <w:lsdException w:name="envelope return" w:semiHidden="1" w:unhideWhenUsed="1"/>
-    <w:lsdException w:name="footnote reference" w:semiHidden="1" w:unhideWhenUsed="1"/>
-    <w:lsdException w:name="annotation reference" w:semiHidden="1" w:unhideWhenUsed="1"/>
-    <w:lsdException w:name="line number" w:semiHidden="1" w:unhideWhenUsed="1"/>
-    <w:lsdException w:name="page number" w:semiHidden="1" w:unhideWhenUsed="1"/>
-    <w:lsdException w:name="endnote reference" w:semiHidden="1" w:unhideWhenUsed="1"/>
-    <w:lsdException w:name="endnote text" w:semiHidden="1" w:unhideWhenUsed="1"/>
-    <w:lsdException w:name="table of authorities" w:semiHidden="1" w:unhideWhenUsed="1"/>
-    <w:lsdException w:name="macro" w:semiHidden="1" w:unhideWhenUsed="1"/>
-    <w:lsdException w:name="toa heading" w:semiHidden="1" w:unhideWhenUsed="1"/>
-    <w:lsdException w:name="List" w:semiHidden="1" w:unhideWhenUsed="1"/>
-    <w:lsdException w:name="List Bullet" w:semiHidden="1" w:unhideWhenUsed="1"/>
-    <w:lsdException w:name="List Number" w:semiHidden="1" w:unhideWhenUsed="1"/>
-    <w:lsdException w:name="List 2" w:semiHidden="1" w:unhideWhenUsed="1"/>
-    <w:lsdException w:name="List 3" w:semiHidden="1" w:unhideWhenUsed="1"/>
-    <w:lsdException w:name="List 4" w:semiHidden="1" w:unhideWhenUsed="1"/>
-    <w:lsdException w:name="List 5" w:semiHidden="1" w:unhideWhenUsed="1"/>
-    <w:lsdException w:name="List Bullet 2" w:semiHidden="1" w:unhideWhenUsed="1"/>
-    <w:lsdException w:name="List Bullet 3" w:semiHidden="1" w:unhideWhenUsed="1"/>
-    <w:lsdException w:name="List Bullet 4" w:semiHidden="1" w:unhideWhenUsed="1"/>
-    <w:lsdException w:name="List Bullet 5" w:semiHidden="1" w:unhideWhenUsed="1"/>
-    <w:lsdException w:name="List Number 2" w:semiHidden="1" w:unhideWhenUsed="1"/>
-    <w:lsdException w:name="List Number 3" w:semiHidden="1" w:unhideWhenUsed="1"/>
-    <w:lsdException w:name="List Number 4" w:semiHidden="1" w:unhideWhenUsed="1"/>
-    <w:lsdException w:name="List Number 5" w:semiHidden="1" w:unhideWhenUsed="1"/>
-    <w:lsdException w:name="Title" w:uiPriority="10" w:qFormat="1"/>
-    <w:lsdException w:name="Closing" w:semiHidden="1" w:unhideWhenUsed="1"/>
-    <w:lsdException w:name="Signature" w:semiHidden="1" w:unhideWhenUsed="1"/>
-    <w:lsdException w:name="Default Paragraph Font" w:semiHidden="1" w:uiPriority="1" w:unhideWhenUsed="1"/>
-    <w:lsdException w:name="Body Text" w:semiHidden="1" w:unhideWhenUsed="1"/>
-    <w:lsdException w:name="Body Text Indent" w:semiHidden="1" w:unhideWhenUsed="1"/>
-    <w:lsdException w:name="List Continue" w:semiHidden="1" w:unhideWhenUsed="1"/>
-    <w:lsdException w:name="List Continue 2" w:semiHidden="1" w:unhideWhenUsed="1"/>
-    <w:lsdException w:name="List Continue 3" w:semiHidden="1" w:unhideWhenUsed="1"/>
-    <w:lsdException w:name="List Continue 4" w:semiHidden="1" w:unhideWhenUsed="1"/>
-    <w:lsdException w:name="List Continue 5" w:semiHidden="1" w:unhideWhenUsed="1"/>
-    <w:lsdException w:name="Message Header" w:semiHidden="1" w:unhideWhenUsed="1"/>
-    <w:lsdException w:name="Subtitle" w:uiPriority="11" w:qFormat="1"/>
-    <w:lsdException w:name="Salutation" w:semiHidden="1" w:unhideWhenUsed="1"/>
-    <w:lsdException w:name="Date" w:semiHidden="1" w:unhideWhenUsed="1"/>
-    <w:lsdException w:name="Body Text First Indent" w:semiHidden="1" w:unhideWhenUsed="1"/>
-    <w:lsdException w:name="Body Text First Indent 2" w:semiHidden="1" w:unhideWhenUsed="1"/>
-    <w:lsdException w:name="Note Heading" w:semiHidden="1" w:unhideWhenUsed="1"/>
-    <w:lsdException w:name="Body Text 2" w:semiHidden="1" w:unhideWhenUsed="1"/>
-    <w:lsdException w:name="Body Text 3" w:semiHidden="1" w:unhideWhenUsed="1"/>
-    <w:lsdException w:name="Body Text Indent 2" w:semiHidden="1" w:unhideWhenUsed="1"/>
-    <w:lsdException w:name="Body Text Indent 3" w:semiHidden="1" w:unhideWhenUsed="1"/>
-    <w:lsdException w:name="Block Text" w:semiHidden="1" w:unhideWhenUsed="1"/>
-    <w:lsdException w:name="Hyperlink" w:semiHidden="1" w:unhideWhenUsed="1"/>
-    <w:lsdException w:name="FollowedHyperlink" w:semiHidden="1" w:unhideWhenUsed="1"/>
-    <w:lsdException w:name="Strong" w:uiPriority="22" w:qFormat="1"/>
-    <w:lsdException w:name="Emphasis" w:uiPriority="20" w:qFormat="1"/>
-    <w:lsdException w:name="Document Map" w:semiHidden="1" w:unhideWhenUsed="1"/>
-    <w:lsdException w:name="Plain Text" w:semiHidden="1" w:unhideWhenUsed="1"/>
-    <w:lsdException w:name="E-mail Signature" w:semiHidden="1" w:unhideWhenUsed="1"/>
-    <w:lsdException w:name="HTML Top of Form" w:semiHidden="1" w:unhideWhenUsed="1"/>
-    <w:lsdException w:name="HTML Bottom of Form" w:semiHidden="1" w:unhideWhenUsed="1"/>
-    <w:lsdException w:name="Normal (Web)" w:semiHidden="1" w:unhideWhenUsed="1"/>
-    <w:lsdException w:name="HTML Acronym" w:semiHidden="1" w:unhideWhenUsed="1"/>
-    <w:lsdException w:name="HTML Address" w:semiHidden="1" w:unhideWhenUsed="1"/>
-    <w:lsdException w:name="HTML Cite" w:semiHidden="1" w:unhideWhenUsed="1"/>
-    <w:lsdException w:name="HTML Code" w:semiHidden="1" w:unhideWhenUsed="1"/>
-    <w:lsdException w:name="HTML Definition" w:semiHidden="1" w:unhideWhenUsed="1"/>
-    <w:lsdException w:name="HTML Keyboard" w:semiHidden="1" w:unhideWhenUsed="1"/>
-    <w:lsdException w:name="HTML Preformatted" w:semiHidden="1" w:unhideWhenUsed="1"/>
-    <w:lsdException w:name="HTML Sample" w:semiHidden="1" w:unhideWhenUsed="1"/>
-    <w:lsdException w:name="HTML Typewriter" w:semiHidden="1" w:unhideWhenUsed="1"/>
-    <w:lsdException w:name="HTML Variable" w:semiHidden="1" w:unhideWhenUsed="1"/>
-    <w:lsdException w:name="Normal Table" w:semiHidden="1" w:unhideWhenUsed="1"/>
-    <w:lsdException w:name="annotation subject" w:semiHidden="1" w:unhideWhenUsed="1"/>
-    <w:lsdException w:name="No List" w:semiHidden="1" w:unhideWhenUsed="1"/>
-    <w:lsdException w:name="Outline List 1" w:semiHidden="1" w:unhideWhenUsed="1"/>
-    <w:lsdException w:name="Outline List 2" w:semiHidden="1" w:unhideWhenUsed="1"/>
-    <w:lsdException w:name="Outline List 3" w:semiHidden="1" w:unhideWhenUsed="1"/>
-    <w:lsdException w:name="Table Simple 1" w:semiHidden="1" w:unhideWhenUsed="1"/>
-    <w:lsdException w:name="Table Simple 2" w:semiHidden="1" w:unhideWhenUsed="1"/>
-    <w:lsdException w:name="Table Simple 3" w:semiHidden="1" w:unhideWhenUsed="1"/>
-    <w:lsdException w:name="Table Classic 1" w:semiHidden="1" w:unhideWhenUsed="1"/>
-    <w:lsdException w:name="Table Classic 2" w:semiHidden="1" w:unhideWhenUsed="1"/>
-    <w:lsdException w:name="Table Classic 3" w:semiHidden="1" w:unhideWhenUsed="1"/>
-    <w:lsdException w:name="Table Classic 4" w:semiHidden="1" w:unhideWhenUsed="1"/>
-    <w:lsdException w:name="Table Colorful 1" w:semiHidden="1" w:unhideWhenUsed="1"/>
-    <w:lsdException w:name="Table Colorful 2" w:semiHidden="1" w:unhideWhenUsed="1"/>
-    <w:lsdException w:name="Table Colorful 3" w:semiHidden="1" w:unhideWhenUsed="1"/>
-    <w:lsdException w:name="Table Columns 1" w:semiHidden="1" w:unhideWhenUsed="1"/>
-    <w:lsdException w:name="Table Columns 2" w:semiHidden="1" w:unhideWhenUsed="1"/>
-    <w:lsdException w:name="Table Columns 3" w:semiHidden="1" w:unhideWhenUsed="1"/>
-    <w:lsdException w:name="Table Columns 4" w:semiHidden="1" w:unhideWhenUsed="1"/>
-    <w:lsdException w:name="Table Columns 5" w:semiHidden="1" w:unhideWhenUsed="1"/>
-    <w:lsdException w:name="Table Grid 1" w:semiHidden="1" w:unhideWhenUsed="1"/>
-    <w:lsdException w:name="Table Grid 2" w:semiHidden="1" w:unhideWhenUsed="1"/>
-    <w:lsdException w:name="Table Grid 3" w:semiHidden="1" w:unhideWhenUsed="1"/>
-    <w:lsdException w:name="Table Grid 4" w:semiHidden="1" w:unhideWhenUsed="1"/>
-    <w:lsdException w:name="Table Grid 5" w:semiHidden="1" w:unhideWhenUsed="1"/>
-    <w:lsdException w:name="Table Grid 6" w:semiHidden="1" w:unhideWhenUsed="1"/>
-    <w:lsdException w:name="Table Grid 7" w:semiHidden="1" w:unhideWhenUsed="1"/>
-    <w:lsdException w:name="Table Grid 8" w:semiHidden="1" w:unhideWhenUsed="1"/>
-    <w:lsdException w:name="Table List 1" w:semiHidden="1" w:unhideWhenUsed="1"/>
-    <w:lsdException w:name="Table List 2" w:semiHidden="1" w:unhideWhenUsed="1"/>
-    <w:lsdException w:name="Table List 3" w:semiHidden="1" w:unhideWhenUsed="1"/>
-    <w:lsdException w:name="Table List 4" w:semiHidden="1" w:unhideWhenUsed="1"/>
-    <w:lsdException w:name="Table List 5" w:semiHidden="1" w:unhideWhenUsed="1"/>
-    <w:lsdException w:name="Table List 6" w:semiHidden="1" w:unhideWhenUsed="1"/>
-    <w:lsdException w:name="Table List 7" w:semiHidden="1" w:unhideWhenUsed="1"/>
-    <w:lsdException w:name="Table List 8" w:semiHidden="1" w:unhideWhenUsed="1"/>
-    <w:lsdException w:name="Table 3D effects 1" w:semiHidden="1" w:unhideWhenUsed="1"/>
-    <w:lsdException w:name="Table 3D effects 2" w:semiHidden="1" w:unhideWhenUsed="1"/>
-    <w:lsdException w:name="Table 3D effects 3" w:semiHidden="1" w:unhideWhenUsed="1"/>
-    <w:lsdException w:name="Table Contemporary" w:semiHidden="1" w:unhideWhenUsed="1"/>
-    <w:lsdException w:name="Table Elegant" w:semiHidden="1" w:unhideWhenUsed="1"/>
-    <w:lsdException w:name="Table Professional" w:semiHidden="1" w:unhideWhenUsed="1"/>
-    <w:lsdException w:name="Table Subtle 1" w:semiHidden="1" w:unhideWhenUsed="1"/>
-    <w:lsdException w:name="Table Subtle 2" w:semiHidden="1" w:unhideWhenUsed="1"/>
-    <w:lsdException w:name="Table Web 1" w:semiHidden="1" w:unhideWhenUsed="1"/>
-    <w:lsdException w:name="Table Web 2" w:semiHidden="1" w:unhideWhenUsed="1"/>
-    <w:lsdException w:name="Table Web 3" w:semiHidden="1" w:unhideWhenUsed="1"/>
-    <w:lsdException w:name="Balloon Text" w:semiHidden="1" w:unhideWhenUsed="1"/>
-    <w:lsdException w:name="Table Grid" w:uiPriority="59"/>
-    <w:lsdException w:name="Table Theme" w:semiHidden="1" w:unhideWhenUsed="1"/>
-    <w:lsdException w:name="Placeholder Text" w:semiHidden="1"/>
-    <w:lsdException w:name="No Spacing" w:uiPriority="1" w:qFormat="1"/>
-    <w:lsdException w:name="Light Shading" w:uiPriority="60"/>
-    <w:lsdException w:name="Light List" w:uiPriority="61"/>
-    <w:lsdException w:name="Light Grid" w:uiPriority="62"/>
-    <w:lsdException w:name="Medium Shading 1" w:uiPriority="63"/>
-    <w:lsdException w:name="Medium Shading 2" w:uiPriority="64"/>
-    <w:lsdException w:name="Medium List 1" w:uiPriority="65"/>
-    <w:lsdException w:name="Medium List 2" w:uiPriority="66"/>
-    <w:lsdException w:name="Medium Grid 1" w:uiPriority="67"/>
-    <w:lsdException w:name="Medium Grid 2" w:uiPriority="68"/>
-    <w:lsdException w:name="Medium Grid 3" w:uiPriority="69"/>
-    <w:lsdException w:name="Dark List" w:uiPriority="70"/>
-    <w:lsdException w:name="Colorful Shading" w:uiPriority="71"/>
-    <w:lsdException w:name="Colorful List" w:uiPriority="72"/>
-    <w:lsdException w:name="Colorful Grid" w:uiPriority="73"/>
-    <w:lsdException w:name="Light Shading Accent 1" w:uiPriority="60"/>
-    <w:lsdException w:name="Light List Accent 1" w:uiPriority="61"/>
-    <w:lsdException w:name="Light Grid Accent 1" w:uiPriority="62"/>
-    <w:lsdException w:name="Medium Shading 1 Accent 1" w:uiPriority="63"/>
-    <w:lsdException w:name="Medium Shading 2 Accent 1" w:uiPriority="64"/>
-    <w:lsdException w:name="Medium List 1 Accent 1" w:uiPriority="65"/>
-    <w:lsdException w:name="Revision" w:semiHidden="1"/>
-    <w:lsdException w:name="List Paragraph" w:uiPriority="34" w:qFormat="1"/>
-    <w:lsdException w:name="Quote" w:uiPriority="29" w:qFormat="1"/>
-    <w:lsdException w:name="Intense Quote" w:uiPriority="30" w:qFormat="1"/>
-    <w:lsdException w:name="Medium List 2 Accent 1" w:uiPriority="66"/>
-    <w:lsdException w:name="Medium Grid 1 Accent 1" w:uiPriority="67"/>
-    <w:lsdException w:name="Medium Grid 2 Accent 1" w:uiPriority="68"/>
-    <w:lsdException w:name="Medium Grid 3 Accent 1" w:uiPriority="69"/>
-    <w:lsdException w:name="Dark List Accent 1" w:uiPriority="70"/>
-    <w:lsdException w:name="Colorful Shading Accent 1" w:uiPriority="71"/>
-    <w:lsdException w:name="Colorful List Accent 1" w:uiPriority="72"/>
-    <w:lsdException w:name="Colorful Grid Accent 1" w:uiPriority="73"/>
-    <w:lsdException w:name="Light Shading Accent 2" w:uiPriority="60"/>
-    <w:lsdException w:name="Light List Accent 2" w:uiPriority="61"/>
-    <w:lsdException w:name="Light Grid Accent 2" w:uiPriority="62"/>
-    <w:lsdException w:name="Medium Shading 1 Accent 2" w:uiPriority="63"/>
-    <w:lsdException w:name="Medium Shading 2 Accent 2" w:uiPriority="64"/>
-    <w:lsdException w:name="Medium List 1 Accent 2" w:uiPriority="65"/>
-    <w:lsdException w:name="Medium List 2 Accent 2" w:uiPriority="66"/>
-    <w:lsdException w:name="Medium Grid 1 Accent 2" w:uiPriority="67"/>
-    <w:lsdException w:name="Medium Grid 2 Accent 2" w:uiPriority="68"/>
-    <w:lsdException w:name="Medium Grid 3 Accent 2" w:uiPriority="69"/>
-    <w:lsdException w:name="Dark List Accent 2" w:uiPriority="70"/>
-    <w:lsdException w:name="Colorful Shading Accent 2" w:uiPriority="71"/>
-    <w:lsdException w:name="Colorful List Accent 2" w:uiPriority="72"/>
-    <w:lsdException w:name="Colorful Grid Accent 2" w:uiPriority="73"/>
-    <w:lsdException w:name="Light Shading Accent 3" w:uiPriority="60"/>
-    <w:lsdException w:name="Light List Accent 3" w:uiPriority="61"/>
-    <w:lsdException w:name="Light Grid Accent 3" w:uiPriority="62"/>
-    <w:lsdException w:name="Medium Shading 1 Accent 3" w:uiPriority="63"/>
-    <w:lsdException w:name="Medium Shading 2 Accent 3" w:uiPriority="64"/>
-    <w:lsdException w:name="Medium List 1 Accent 3" w:uiPriority="65"/>
-    <w:lsdException w:name="Medium List 2 Accent 3" w:uiPriority="66"/>
-    <w:lsdException w:name="Medium Grid 1 Accent 3" w:uiPriority="67"/>
-    <w:lsdException w:name="Medium Grid 2 Accent 3" w:uiPriority="68"/>
-    <w:lsdException w:name="Medium Grid 3 Accent 3" w:uiPriority="69"/>
-    <w:lsdException w:name="Dark List Accent 3" w:uiPriority="70"/>
-    <w:lsdException w:name="Colorful Shading Accent 3" w:uiPriority="71"/>
-    <w:lsdException w:name="Colorful List Accent 3" w:uiPriority="72"/>
-    <w:lsdException w:name="Colorful Grid Accent 3" w:uiPriority="73"/>
-    <w:lsdException w:name="Light Shading Accent 4" w:uiPriority="60"/>
-    <w:lsdException w:name="Light List Accent 4" w:uiPriority="61"/>
-    <w:lsdException w:name="Light Grid Accent 4" w:uiPriority="62"/>
-    <w:lsdException w:name="Medium Shading 1 Accent 4" w:uiPriority="63"/>
-    <w:lsdException w:name="Medium Shading 2 Accent 4" w:uiPriority="64"/>
-    <w:lsdException w:name="Medium List 1 Accent 4" w:uiPriority="65"/>
-    <w:lsdException w:name="Medium List 2 Accent 4" w:uiPriority="66"/>
-    <w:lsdException w:name="Medium Grid 1 Accent 4" w:uiPriority="67"/>
-    <w:lsdException w:name="Medium Grid 2 Accent 4" w:uiPriority="68"/>
-    <w:lsdException w:name="Medium Grid 3 Accent 4" w:uiPriority="69"/>
-    <w:lsdException w:name="Dark List Accent 4" w:uiPriority="70"/>
-    <w:lsdException w:name="Colorful Shading Accent 4" w:uiPriority="71"/>
-    <w:lsdException w:name="Colorful List Accent 4" w:uiPriority="72"/>
-    <w:lsdException w:name="Colorful Grid Accent 4" w:uiPriority="73"/>
-    <w:lsdException w:name="Light Shading Accent 5" w:uiPriority="60"/>
-    <w:lsdException w:name="Light List Accent 5" w:uiPriority="61"/>
-    <w:lsdException w:name="Light Grid Accent 5" w:uiPriority="62"/>
-    <w:lsdException w:name="Medium Shading 1 Accent 5" w:uiPriority="63"/>
-    <w:lsdException w:name="Medium Shading 2 Accent 5" w:uiPriority="64"/>
-    <w:lsdException w:name="Medium List 1 Accent 5" w:uiPriority="65"/>
-    <w:lsdException w:name="Medium List 2 Accent 5" w:uiPriority="66"/>
-    <w:lsdException w:name="Medium Grid 1 Accent 5" w:uiPriority="67"/>
-    <w:lsdException w:name="Medium Grid 2 Accent 5" w:uiPriority="68"/>
-    <w:lsdException w:name="Medium Grid 3 Accent 5" w:uiPriority="69"/>
-    <w:lsdException w:name="Dark List Accent 5" w:uiPriority="70"/>
-    <w:lsdException w:name="Colorful Shading Accent 5" w:uiPriority="71"/>
-    <w:lsdException w:name="Colorful List Accent 5" w:uiPriority="72"/>
-    <w:lsdException w:name="Colorful Grid Accent 5" w:uiPriority="73"/>
-    <w:lsdException w:name="Light Shading Accent 6" w:uiPriority="60"/>
-    <w:lsdException w:name="Light List Accent 6" w:uiPriority="61"/>
-    <w:lsdException w:name="Light Grid Accent 6" w:uiPriority="62"/>
-    <w:lsdException w:name="Medium Shading 1 Accent 6" w:uiPriority="63"/>
-    <w:lsdException w:name="Medium Shading 2 Accent 6" w:uiPriority="64"/>
-    <w:lsdException w:name="Medium List 1 Accent 6" w:uiPriority="65"/>
-    <w:lsdException w:name="Medium List 2 Accent 6" w:uiPriority="66"/>
-    <w:lsdException w:name="Medium Grid 1 Accent 6" w:uiPriority="67"/>
-    <w:lsdException w:name="Medium Grid 2 Accent 6" w:uiPriority="68"/>
-    <w:lsdException w:name="Medium Grid 3 Accent 6" w:uiPriority="69"/>
-    <w:lsdException w:name="Dark List Accent 6" w:uiPriority="70"/>
-    <w:lsdException w:name="Colorful Shading Accent 6" w:uiPriority="71"/>
-    <w:lsdException w:name="Colorful List Accent 6" w:uiPriority="72"/>
-    <w:lsdException w:name="Colorful Grid Accent 6" w:uiPriority="73"/>
-    <w:lsdException w:name="Subtle Emphasis" w:uiPriority="19" w:qFormat="1"/>
-    <w:lsdException w:name="Intense Emphasis" w:uiPriority="21" w:qFormat="1"/>
-    <w:lsdException w:name="Subtle Reference" w:uiPriority="31" w:qFormat="1"/>
-    <w:lsdException w:name="Intense Reference" w:uiPriority="32" w:qFormat="1"/>
-    <w:lsdException w:name="Book Title" w:uiPriority="33" w:qFormat="1"/>
-    <w:lsdException w:name="Bibliography" w:semiHidden="1" w:uiPriority="37" w:unhideWhenUsed="1"/>
-    <w:lsdException w:name="TOC Heading" w:semiHidden="1" w:uiPriority="39" w:unhideWhenUsed="1" w:qFormat="1"/>
-    <w:lsdException w:name="Grid Table 4" w:uiPriority="49"/>
-    <w:lsdException w:name="Grid Table 5 Dark" w:uiPriority="50"/>
-    <w:lsdException w:name="Grid Table 6 Colorful" w:uiPriority="51"/>
-    <w:lsdException w:name="Grid Table 7 Colorful" w:uiPriority="52"/>
-    <w:lsdException w:name="Grid Table 1 Light Accent 1" w:uiPriority="46"/>
-    <w:lsdException w:name="Grid Table 2 Accent 1" w:uiPriority="47"/>
-    <w:lsdException w:name="Grid Table 3 Accent 1" w:uiPriority="48"/>
-    <w:lsdException w:name="Grid Table 4 Accent 1" w:uiPriority="49"/>
-    <w:lsdException w:name="Grid Table 5 Dark Accent 1" w:uiPriority="50"/>
-    <w:lsdException w:name="Grid Table 6 Colorful Accent 1" w:uiPriority="51"/>
-    <w:lsdException w:name="Grid Table 7 Colorful Accent 1" w:uiPriority="52"/>
-    <w:lsdException w:name="Grid Table 1 Light Accent 2" w:uiPriority="46"/>
-    <w:lsdException w:name="Grid Table 2 Accent 2" w:uiPriority="47"/>
-    <w:lsdException w:name="Grid Table 3 Accent 2" w:uiPriority="48"/>
-    <w:lsdException w:name="Grid Table 4 Accent 2" w:uiPriority="49"/>
-    <w:lsdException w:name="Grid Table 5 Dark Accent 2" w:uiPriority="50"/>
-    <w:lsdException w:name="Grid Table 6 Colorful Accent 2" w:uiPriority="51"/>
-    <w:lsdException w:name="Grid Table 7 Colorful Accent 2" w:uiPriority="52"/>
-    <w:lsdException w:name="Grid Table 1 Light Accent 3" w:uiPriority="46"/>
-    <w:lsdException w:name="Grid Table 2 Accent 3" w:uiPriority="47"/>
-    <w:lsdException w:name="Grid Table 3 Accent 3" w:uiPriority="48"/>
-    <w:lsdException w:name="Grid Table 4 Accent 3" w:uiPriority="49"/>
-    <w:lsdException w:name="Grid Table 5 Dark Accent 3" w:uiPriority="50"/>
-    <w:lsdException w:name="Grid Table 6 Colorful Accent 3" w:uiPriority="51"/>
-    <w:lsdException w:name="Grid Table 7 Colorful Accent 3" w:uiPriority="52"/>
-    <w:lsdException w:name="Grid Table 1 Light Accent 4" w:uiPriority="46"/>
-    <w:lsdException w:name="Grid Table 2 Accent 4" w:uiPriority="47"/>
-    <w:lsdException w:name="Grid Table 3 Accent 4" w:uiPriority="48"/>
-    <w:lsdException w:name="Grid Table 4 Accent 4" w:uiPriority="49"/>
-    <w:lsdException w:name="Grid Table 5 Dark Accent 4" w:uiPriority="50"/>
-    <w:lsdException w:name="Grid Table 6 Colorful Accent 4" w:uiPriority="51"/>
-    <w:lsdException w:name="Grid Table 7 Colorful Accent 4" w:uiPriority="52"/>
-    <w:lsdException w:name="Grid Table 1 Light Accent 5" w:uiPriority="46"/>
-    <w:lsdException w:name="Grid Table 2 Accent 5" w:uiPriority="47"/>
-    <w:lsdException w:name="Grid Table 3 Accent 5" w:uiPriority="48"/>
-    <w:lsdException w:name="Grid Table 4 Accent 5" w:uiPriority="49"/>
-    <w:lsdException w:name="Grid Table 5 Dark Accent 5" w:uiPriority="50"/>
-    <w:lsdException w:name="Grid Table 6 Colorful Accent 5" w:uiPriority="51"/>
-    <w:lsdException w:name="Grid Table 7 Colorful Accent 5" w:uiPriority="52"/>
-    <w:lsdException w:name="Grid Table 1 Light Accent 6" w:uiPriority="46"/>
-    <w:lsdException w:name="Grid Table 2 Accent 6" w:uiPriority="47"/>
-    <w:lsdException w:name="Grid Table 3 Accent 6" w:uiPriority="48"/>
-    <w:lsdException w:name="Grid Table 4 Accent 6" w:uiPriority="49"/>
-    <w:lsdException w:name="Grid Table 5 Dark Accent 6" w:uiPriority="50"/>
-    <w:lsdException w:name="Grid Table 6 Colorful Accent 6" w:uiPriority="51"/>
-    <w:lsdException w:name="Grid Table 7 Colorful Accent 6" w:uiPriority="52"/>
-    <w:lsdException w:name="List Table 1 Light" w:uiPriority="46"/>
-    <w:lsdException w:name="List Table 2" w:uiPriority="47"/>
-    <w:lsdException w:name="List Table 3" w:uiPriority="48"/>
-    <w:lsdException w:name="List Table 4" w:uiPriority="49"/>
-    <w:lsdException w:name="List Table 5 Dark" w:uiPriority="50"/>
-    <w:lsdException w:name="List Table 6 Colorful" w:uiPriority="51"/>
-    <w:lsdException w:name="List Table 7 Colorful" w:uiPriority="52"/>
-    <w:lsdException w:name="List Table 1 Light Accent 1" w:uiPriority="46"/>
-    <w:lsdException w:name="List Table 2 Accent 1" w:uiPriority="47"/>
-    <w:lsdException w:name="List Table 3 Accent 1" w:uiPriority="48"/>
-    <w:lsdException w:name="List Table 4 Accent 1" w:uiPriority="49"/>
-    <w:lsdException w:name="List Table 5 Dark Accent 1" w:uiPriority="50"/>
-    <w:lsdException w:name="List Table 6 Colorful Accent 1" w:uiPriority="51"/>
-    <w:lsdException w:name="List Table 7 Colorful Accent 1" w:uiPriority="52"/>
-    <w:lsdException w:name="List Table 1 Light Accent 2" w:uiPriority="46"/>
-    <w:lsdException w:name="List Table 2 Accent 2" w:uiPriority="47"/>
-    <w:lsdException w:name="List Table 3 Accent 2" w:uiPriority="48"/>
-    <w:lsdException w:name="List Table 4 Accent 2" w:uiPriority="49"/>
-    <w:lsdException w:name="List Table 5 Dark Accent 2" w:uiPriority="50"/>
-    <w:lsdException w:name="List Table 6 Colorful Accent 2" w:uiPriority="51"/>
-    <w:lsdException w:name="List Table 7 Colorful Accent 2" w:uiPriority="52"/>
-    <w:lsdException w:name="List Table 1 Light Accent 3" w:uiPriority="46"/>
-    <w:lsdException w:name="List Table 2 Accent 3" w:uiPriority="47"/>
-    <w:lsdException w:name="List Table 3 Accent 3" w:uiPriority="48"/>
-    <w:lsdException w:name="List Table 4 Accent 3" w:uiPriority="49"/>
-    <w:lsdException w:name="List Table 5 Dark Accent 3" w:uiPriority="50"/>
-    <w:lsdException w:name="List Table 6 Colorful Accent 3" w:uiPriority="51"/>
-    <w:lsdException w:name="List Table 7 Colorful Accent 3" w:uiPriority="52"/>
-    <w:lsdException w:name="List Table 1 Light Accent 4" w:uiPriority="46"/>
-    <w:lsdException w:name="List Table 2 Accent 4" w:uiPriority="47"/>
-    <w:lsdException w:name="List Table 3 Accent 4" w:uiPriority="48"/>
-    <w:lsdException w:name="List Table 4 Accent 4" w:uiPriority="49"/>
-    <w:lsdException w:name="List Table 5 Dark Accent 4" w:uiPriority="50"/>
-    <w:lsdException w:name="List Table 6 Colorful Accent 4" w:uiPriority="51"/>
-    <w:lsdException w:name="List Table 7 Colorful Accent 4" w:uiPriority="52"/>
-    <w:lsdException w:name="List Table 1 Light Accent 5" w:uiPriority="46"/>
-    <w:lsdException w:name="List Table 2 Accent 5" w:uiPriority="47"/>
-    <w:lsdException w:name="List Table 3 Accent 5" w:uiPriority="48"/>
-    <w:lsdException w:name="List Table 4 Accent 5" w:uiPriority="49"/>
-    <w:lsdException w:name="List Table 5 Dark Accent 5" w:uiPriority="50"/>
-    <w:lsdException w:name="List Table 6 Colorful Accent 5" w:uiPriority="51"/>
-    <w:lsdException w:name="List Table 7 Colorful Accent 5" w:uiPriority="52"/>
-    <w:lsdException w:name="List Table 1 Light Accent 6" w:uiPriority="46"/>
-    <w:lsdException w:name="List Table 2 Accent 6" w:uiPriority="47"/>
-    <w:lsdException w:name="List Table 3 Accent 6" w:uiPriority="48"/>
-    <w:lsdException w:name="List Table 4 Accent 6" w:uiPriority="49"/>
-    <w:lsdException w:name="List Table 5 Dark Accent 6" w:uiPriority="50"/>
-    <w:lsdException w:name="List Table 6 Colorful Accent 6" w:uiPriority="51"/>
-    <w:lsdException w:name="List Table 7 Colorful Accent 6" w:uiPriority="52"/>
+  <w:latentStyles w:defLockedState="0" w:defUIPriority="99" w:defSemiHidden="1" w:defUnhideWhenUsed="1" w:defQFormat="0" w:count="276">
+    <w:lsdException w:name="Normal" w:semiHidden="0" w:uiPriority="0" w:unhideWhenUsed="0" w:qFormat="1"/>
+    <w:lsdException w:name="heading 1" w:semiHidden="0" w:uiPriority="9" w:unhideWhenUsed="0" w:qFormat="1"/>
+    <w:lsdException w:name="heading 2" w:uiPriority="9" w:qFormat="1"/>
+    <w:lsdException w:name="heading 3" w:uiPriority="9" w:qFormat="1"/>
+    <w:lsdException w:name="heading 4" w:uiPriority="9" w:qFormat="1"/>
+    <w:lsdException w:name="heading 5" w:uiPriority="9" w:qFormat="1"/>
+    <w:lsdException w:name="heading 6" w:uiPriority="9" w:qFormat="1"/>
+    <w:lsdException w:name="heading 7" w:uiPriority="9" w:qFormat="1"/>
+    <w:lsdException w:name="heading 8" w:uiPriority="9" w:qFormat="1"/>
+    <w:lsdException w:name="heading 9" w:uiPriority="9" w:qFormat="1"/>
+    <w:lsdException w:name="toc 1" w:uiPriority="39"/>
+    <w:lsdException w:name="toc 2" w:uiPriority="39"/>
+    <w:lsdException w:name="toc 3" w:uiPriority="39"/>
+    <w:lsdException w:name="toc 4" w:uiPriority="39"/>
+    <w:lsdException w:name="toc 5" w:uiPriority="39"/>
+    <w:lsdException w:name="toc 6" w:uiPriority="39"/>
+    <w:lsdException w:name="toc 7" w:uiPriority="39"/>
+    <w:lsdException w:name="toc 8" w:uiPriority="39"/>
+    <w:lsdException w:name="toc 9" w:uiPriority="39"/>
+    <w:lsdException w:name="caption" w:uiPriority="35" w:qFormat="1"/>
+    <w:lsdException w:name="Title" w:semiHidden="0" w:uiPriority="10" w:unhideWhenUsed="0" w:qFormat="1"/>
+    <w:lsdException w:name="Default Paragraph Font" w:uiPriority="1"/>
+    <w:lsdException w:name="Subtitle" w:semiHidden="0" w:uiPriority="11" w:unhideWhenUsed="0" w:qFormat="1"/>
+    <w:lsdException w:name="Strong" w:semiHidden="0" w:uiPriority="22" w:unhideWhenUsed="0" w:qFormat="1"/>
+    <w:lsdException w:name="Emphasis" w:semiHidden="0" w:uiPriority="20" w:unhideWhenUsed="0" w:qFormat="1"/>
+    <w:lsdException w:name="Table Grid" w:semiHidden="0" w:uiPriority="59" w:unhideWhenUsed="0"/>
+    <w:lsdException w:name="Note Level 1" w:semiHidden="0" w:unhideWhenUsed="0"/>
+    <w:lsdException w:name="Note Level 2" w:semiHidden="0" w:unhideWhenUsed="0"/>
+    <w:lsdException w:name="Note Level 3" w:semiHidden="0" w:unhideWhenUsed="0"/>
+    <w:lsdException w:name="Note Level 4" w:semiHidden="0" w:unhideWhenUsed="0"/>
+    <w:lsdException w:name="Note Level 5" w:semiHidden="0" w:unhideWhenUsed="0"/>
+    <w:lsdException w:name="Note Level 6" w:semiHidden="0" w:unhideWhenUsed="0"/>
+    <w:lsdException w:name="Note Level 7" w:semiHidden="0" w:unhideWhenUsed="0"/>
+    <w:lsdException w:name="Note Level 8" w:semiHidden="0" w:unhideWhenUsed="0"/>
+    <w:lsdException w:name="Note Level 9" w:semiHidden="0" w:unhideWhenUsed="0"/>
+    <w:lsdException w:name="Placeholder Text" w:unhideWhenUsed="0"/>
+    <w:lsdException w:name="No Spacing" w:semiHidden="0" w:uiPriority="1" w:unhideWhenUsed="0" w:qFormat="1"/>
+    <w:lsdException w:name="Light Shading" w:semiHidden="0" w:uiPriority="60" w:unhideWhenUsed="0"/>
+    <w:lsdException w:name="Light List" w:semiHidden="0" w:uiPriority="61" w:unhideWhenUsed="0"/>
+    <w:lsdException w:name="Light Grid" w:semiHidden="0" w:uiPriority="62" w:unhideWhenUsed="0"/>
+    <w:lsdException w:name="Medium Shading 1" w:semiHidden="0" w:uiPriority="63" w:unhideWhenUsed="0"/>
+    <w:lsdException w:name="Medium Shading 2" w:semiHidden="0" w:uiPriority="64" w:unhideWhenUsed="0"/>
+    <w:lsdException w:name="Medium List 1" w:semiHidden="0" w:uiPriority="65" w:unhideWhenUsed="0"/>
+    <w:lsdException w:name="Medium List 2" w:semiHidden="0" w:uiPriority="66" w:unhideWhenUsed="0"/>
+    <w:lsdException w:name="Medium Grid 1" w:semiHidden="0" w:uiPriority="67" w:unhideWhenUsed="0"/>
+    <w:lsdException w:name="Medium Grid 2" w:semiHidden="0" w:uiPriority="68" w:unhideWhenUsed="0"/>
+    <w:lsdException w:name="Medium Grid 3" w:semiHidden="0" w:uiPriority="69" w:unhideWhenUsed="0"/>
+    <w:lsdException w:name="Dark List" w:semiHidden="0" w:uiPriority="70" w:unhideWhenUsed="0"/>
+    <w:lsdException w:name="Colorful Shading" w:semiHidden="0" w:uiPriority="71" w:unhideWhenUsed="0"/>
+    <w:lsdException w:name="Colorful List" w:semiHidden="0" w:uiPriority="72" w:unhideWhenUsed="0"/>
+    <w:lsdException w:name="Colorful Grid" w:semiHidden="0" w:uiPriority="73" w:unhideWhenUsed="0"/>
+    <w:lsdException w:name="Light Shading Accent 1" w:semiHidden="0" w:uiPriority="60" w:unhideWhenUsed="0"/>
+    <w:lsdException w:name="Light List Accent 1" w:semiHidden="0" w:uiPriority="61" w:unhideWhenUsed="0"/>
+    <w:lsdException w:name="Light Grid Accent 1" w:semiHidden="0" w:uiPriority="62" w:unhideWhenUsed="0"/>
+    <w:lsdException w:name="Medium Shading 1 Accent 1" w:semiHidden="0" w:uiPriority="63" w:unhideWhenUsed="0"/>
+    <w:lsdException w:name="Medium Shading 2 Accent 1" w:semiHidden="0" w:uiPriority="64" w:unhideWhenUsed="0"/>
+    <w:lsdException w:name="Medium List 1 Accent 1" w:semiHidden="0" w:uiPriority="65" w:unhideWhenUsed="0"/>
+    <w:lsdException w:name="Revision" w:unhideWhenUsed="0"/>
+    <w:lsdException w:name="List Paragraph" w:semiHidden="0" w:uiPriority="34" w:unhideWhenUsed="0" w:qFormat="1"/>
+    <w:lsdException w:name="Quote" w:semiHidden="0" w:uiPriority="29" w:unhideWhenUsed="0" w:qFormat="1"/>
+    <w:lsdException w:name="Intense Quote" w:semiHidden="0" w:uiPriority="30" w:unhideWhenUsed="0" w:qFormat="1"/>
+    <w:lsdException w:name="Medium List 2 Accent 1" w:semiHidden="0" w:uiPriority="66" w:unhideWhenUsed="0"/>
+    <w:lsdException w:name="Medium Grid 1 Accent 1" w:semiHidden="0" w:uiPriority="67" w:unhideWhenUsed="0"/>
+    <w:lsdException w:name="Medium Grid 2 Accent 1" w:semiHidden="0" w:uiPriority="68" w:unhideWhenUsed="0"/>
+    <w:lsdException w:name="Medium Grid 3 Accent 1" w:semiHidden="0" w:uiPriority="69" w:unhideWhenUsed="0"/>
+    <w:lsdException w:name="Dark List Accent 1" w:semiHidden="0" w:uiPriority="70" w:unhideWhenUsed="0"/>
+    <w:lsdException w:name="Colorful Shading Accent 1" w:semiHidden="0" w:uiPriority="71" w:unhideWhenUsed="0"/>
+    <w:lsdException w:name="Colorful List Accent 1" w:semiHidden="0" w:uiPriority="72" w:unhideWhenUsed="0"/>
+    <w:lsdException w:name="Colorful Grid Accent 1" w:semiHidden="0" w:uiPriority="73" w:unhideWhenUsed="0"/>
+    <w:lsdException w:name="Light Shading Accent 2" w:semiHidden="0" w:uiPriority="60" w:unhideWhenUsed="0"/>
+    <w:lsdException w:name="Light List Accent 2" w:semiHidden="0" w:uiPriority="61" w:unhideWhenUsed="0"/>
+    <w:lsdException w:name="Light Grid Accent 2" w:semiHidden="0" w:uiPriority="62" w:unhideWhenUsed="0"/>
+    <w:lsdException w:name="Medium Shading 1 Accent 2" w:semiHidden="0" w:uiPriority="63" w:unhideWhenUsed="0"/>
+    <w:lsdException w:name="Medium Shading 2 Accent 2" w:semiHidden="0" w:uiPriority="64" w:unhideWhenUsed="0"/>
+    <w:lsdException w:name="Medium List 1 Accent 2" w:semiHidden="0" w:uiPriority="65" w:unhideWhenUsed="0"/>
+    <w:lsdException w:name="Medium List 2 Accent 2" w:semiHidden="0" w:uiPriority="66" w:unhideWhenUsed="0"/>
+    <w:lsdException w:name="Medium Grid 1 Accent 2" w:semiHidden="0" w:uiPriority="67" w:unhideWhenUsed="0"/>
+    <w:lsdException w:name="Medium Grid 2 Accent 2" w:semiHidden="0" w:uiPriority="68" w:unhideWhenUsed="0"/>
+    <w:lsdException w:name="Medium Grid 3 Accent 2" w:semiHidden="0" w:uiPriority="69" w:unhideWhenUsed="0"/>
+    <w:lsdException w:name="Dark List Accent 2" w:semiHidden="0" w:uiPriority="70" w:unhideWhenUsed="0"/>
+    <w:lsdException w:name="Colorful Shading Accent 2" w:semiHidden="0" w:uiPriority="71" w:unhideWhenUsed="0"/>
+    <w:lsdException w:name="Colorful List Accent 2" w:semiHidden="0" w:uiPriority="72" w:unhideWhenUsed="0"/>
+    <w:lsdException w:name="Colorful Grid Accent 2" w:semiHidden="0" w:uiPriority="73" w:unhideWhenUsed="0"/>
+    <w:lsdException w:name="Light Shading Accent 3" w:semiHidden="0" w:uiPriority="60" w:unhideWhenUsed="0"/>
+    <w:lsdException w:name="Light List Accent 3" w:semiHidden="0" w:uiPriority="61" w:unhideWhenUsed="0"/>
+    <w:lsdException w:name="Light Grid Accent 3" w:semiHidden="0" w:uiPriority="62" w:unhideWhenUsed="0"/>
+    <w:lsdException w:name="Medium Shading 1 Accent 3" w:semiHidden="0" w:uiPriority="63" w:unhideWhenUsed="0"/>
+    <w:lsdException w:name="Medium Shading 2 Accent 3" w:semiHidden="0" w:uiPriority="64" w:unhideWhenUsed="0"/>
+    <w:lsdException w:name="Medium List 1 Accent 3" w:semiHidden="0" w:uiPriority="65" w:unhideWhenUsed="0"/>
+    <w:lsdException w:name="Medium List 2 Accent 3" w:semiHidden="0" w:uiPriority="66" w:unhideWhenUsed="0"/>
+    <w:lsdException w:name="Medium Grid 1 Accent 3" w:semiHidden="0" w:uiPriority="67" w:unhideWhenUsed="0"/>
+    <w:lsdException w:name="Medium Grid 2 Accent 3" w:semiHidden="0" w:uiPriority="68" w:unhideWhenUsed="0"/>
+    <w:lsdException w:name="Medium Grid 3 Accent 3" w:semiHidden="0" w:uiPriority="69" w:unhideWhenUsed="0"/>
+    <w:lsdException w:name="Dark List Accent 3" w:semiHidden="0" w:uiPriority="70" w:unhideWhenUsed="0"/>
+    <w:lsdException w:name="Colorful Shading Accent 3" w:semiHidden="0" w:uiPriority="71" w:unhideWhenUsed="0"/>
+    <w:lsdException w:name="Colorful List Accent 3" w:semiHidden="0" w:uiPriority="72" w:unhideWhenUsed="0"/>
+    <w:lsdException w:name="Colorful Grid Accent 3" w:semiHidden="0" w:uiPriority="73" w:unhideWhenUsed="0"/>
+    <w:lsdException w:name="Light Shading Accent 4" w:semiHidden="0" w:uiPriority="60" w:unhideWhenUsed="0"/>
+    <w:lsdException w:name="Light List Accent 4" w:semiHidden="0" w:uiPriority="61" w:unhideWhenUsed="0"/>
+    <w:lsdException w:name="Light Grid Accent 4" w:semiHidden="0" w:uiPriority="62" w:unhideWhenUsed="0"/>
+    <w:lsdException w:name="Medium Shading 1 Accent 4" w:semiHidden="0" w:uiPriority="63" w:unhideWhenUsed="0"/>
+    <w:lsdException w:name="Medium Shading 2 Accent 4" w:semiHidden="0" w:uiPriority="64" w:unhideWhenUsed="0"/>
+    <w:lsdException w:name="Medium List 1 Accent 4" w:semiHidden="0" w:uiPriority="65" w:unhideWhenUsed="0"/>
+    <w:lsdException w:name="Medium List 2 Accent 4" w:semiHidden="0" w:uiPriority="66" w:unhideWhenUsed="0"/>
+    <w:lsdException w:name="Medium Grid 1 Accent 4" w:semiHidden="0" w:uiPriority="67" w:unhideWhenUsed="0"/>
+    <w:lsdException w:name="Medium Grid 2 Accent 4" w:semiHidden="0" w:uiPriority="68" w:unhideWhenUsed="0"/>
+    <w:lsdException w:name="Medium Grid 3 Accent 4" w:semiHidden="0" w:uiPriority="69" w:unhideWhenUsed="0"/>
+    <w:lsdException w:name="Dark List Accent 4" w:semiHidden="0" w:uiPriority="70" w:unhideWhenUsed="0"/>
+    <w:lsdException w:name="Colorful Shading Accent 4" w:semiHidden="0" w:uiPriority="71" w:unhideWhenUsed="0"/>
+    <w:lsdException w:name="Colorful List Accent 4" w:semiHidden="0" w:uiPriority="72" w:unhideWhenUsed="0"/>
+    <w:lsdException w:name="Colorful Grid Accent 4" w:semiHidden="0" w:uiPriority="73" w:unhideWhenUsed="0"/>
+    <w:lsdException w:name="Light Shading Accent 5" w:semiHidden="0" w:uiPriority="60" w:unhideWhenUsed="0"/>
+    <w:lsdException w:name="Light List Accent 5" w:semiHidden="0" w:uiPriority="61" w:unhideWhenUsed="0"/>
+    <w:lsdException w:name="Light Grid Accent 5" w:semiHidden="0" w:uiPriority="62" w:unhideWhenUsed="0"/>
+    <w:lsdException w:name="Medium Shading 1 Accent 5" w:semiHidden="0" w:uiPriority="63" w:unhideWhenUsed="0"/>
+    <w:lsdException w:name="Medium Shading 2 Accent 5" w:semiHidden="0" w:uiPriority="64" w:unhideWhenUsed="0"/>
+    <w:lsdException w:name="Medium List 1 Accent 5" w:semiHidden="0" w:uiPriority="65" w:unhideWhenUsed="0"/>
+    <w:lsdException w:name="Medium List 2 Accent 5" w:semiHidden="0" w:uiPriority="66" w:unhideWhenUsed="0"/>
+    <w:lsdException w:name="Medium Grid 1 Accent 5" w:semiHidden="0" w:uiPriority="67" w:unhideWhenUsed="0"/>
+    <w:lsdException w:name="Medium Grid 2 Accent 5" w:semiHidden="0" w:uiPriority="68" w:unhideWhenUsed="0"/>
+    <w:lsdException w:name="Medium Grid 3 Accent 5" w:semiHidden="0" w:uiPriority="69" w:unhideWhenUsed="0"/>
+    <w:lsdException w:name="Dark List Accent 5" w:semiHidden="0" w:uiPriority="70" w:unhideWhenUsed="0"/>
+    <w:lsdException w:name="Colorful Shading Accent 5" w:semiHidden="0" w:uiPriority="71" w:unhideWhenUsed="0"/>
+    <w:lsdException w:name="Colorful List Accent 5" w:semiHidden="0" w:uiPriority="72" w:unhideWhenUsed="0"/>
+    <w:lsdException w:name="Colorful Grid Accent 5" w:semiHidden="0" w:uiPriority="73" w:unhideWhenUsed="0"/>
+    <w:lsdException w:name="Light Shading Accent 6" w:semiHidden="0" w:uiPriority="60" w:unhideWhenUsed="0"/>
+    <w:lsdException w:name="Light List Accent 6" w:semiHidden="0" w:uiPriority="61" w:unhideWhenUsed="0"/>
+    <w:lsdException w:name="Light Grid Accent 6" w:semiHidden="0" w:uiPriority="62" w:unhideWhenUsed="0"/>
+    <w:lsdException w:name="Medium Shading 1 Accent 6" w:semiHidden="0" w:uiPriority="63" w:unhideWhenUsed="0"/>
+    <w:lsdException w:name="Medium Shading 2 Accent 6" w:semiHidden="0" w:uiPriority="64" w:unhideWhenUsed="0"/>
+    <w:lsdException w:name="Medium List 1 Accent 6" w:semiHidden="0" w:uiPriority="65" w:unhideWhenUsed="0"/>
+    <w:lsdException w:name="Medium List 2 Accent 6" w:semiHidden="0" w:uiPriority="66" w:unhideWhenUsed="0"/>
+    <w:lsdException w:name="Medium Grid 1 Accent 6" w:semiHidden="0" w:uiPriority="67" w:unhideWhenUsed="0"/>
+    <w:lsdException w:name="Medium Grid 2 Accent 6" w:semiHidden="0" w:uiPriority="68" w:unhideWhenUsed="0"/>
+    <w:lsdException w:name="Medium Grid 3 Accent 6" w:semiHidden="0" w:uiPriority="69" w:unhideWhenUsed="0"/>
+    <w:lsdException w:name="Dark List Accent 6" w:semiHidden="0" w:uiPriority="70" w:unhideWhenUsed="0"/>
+    <w:lsdException w:name="Colorful Shading Accent 6" w:semiHidden="0" w:uiPriority="71" w:unhideWhenUsed="0"/>
+    <w:lsdException w:name="Colorful List Accent 6" w:semiHidden="0" w:uiPriority="72" w:unhideWhenUsed="0"/>
+    <w:lsdException w:name="Colorful Grid Accent 6" w:semiHidden="0" w:uiPriority="73" w:unhideWhenUsed="0"/>
+    <w:lsdException w:name="Subtle Emphasis" w:semiHidden="0" w:uiPriority="19" w:unhideWhenUsed="0" w:qFormat="1"/>
+    <w:lsdException w:name="Intense Emphasis" w:semiHidden="0" w:uiPriority="21" w:unhideWhenUsed="0" w:qFormat="1"/>
+    <w:lsdException w:name="Subtle Reference" w:semiHidden="0" w:uiPriority="31" w:unhideWhenUsed="0" w:qFormat="1"/>
+    <w:lsdException w:name="Intense Reference" w:semiHidden="0" w:uiPriority="32" w:unhideWhenUsed="0" w:qFormat="1"/>
+    <w:lsdException w:name="Book Title" w:semiHidden="0" w:uiPriority="33" w:unhideWhenUsed="0" w:qFormat="1"/>
+    <w:lsdException w:name="Bibliography" w:uiPriority="37"/>
+    <w:lsdException w:name="TOC Heading" w:uiPriority="39" w:qFormat="1"/>
   </w:latentStyles>
   <w:style w:type="paragraph" w:default="1" w:styleId="Normal">
     <w:name w:val="Normal"/>
@@ -11025,10 +8996,17 @@
     <w:tblPr>
       <w:tblStyleRowBandSize w:val="1"/>
       <w:tblStyleColBandSize w:val="1"/>
+      <w:tblInd w:w="0" w:type="dxa"/>
       <w:tblBorders>
         <w:top w:val="single" w:sz="8" w:space="0" w:color="000000" w:themeColor="text1"/>
         <w:bottom w:val="single" w:sz="8" w:space="0" w:color="000000" w:themeColor="text1"/>
       </w:tblBorders>
+      <w:tblCellMar>
+        <w:top w:w="0" w:type="dxa"/>
+        <w:left w:w="108" w:type="dxa"/>
+        <w:bottom w:w="0" w:type="dxa"/>
+        <w:right w:w="108" w:type="dxa"/>
+      </w:tblCellMar>
     </w:tblPr>
     <w:tblStylePr w:type="firstRow">
       <w:pPr>
@@ -11118,10 +9096,17 @@
     <w:tblPr>
       <w:tblStyleRowBandSize w:val="1"/>
       <w:tblStyleColBandSize w:val="1"/>
+      <w:tblInd w:w="0" w:type="dxa"/>
       <w:tblBorders>
         <w:top w:val="single" w:sz="8" w:space="0" w:color="4F81BD" w:themeColor="accent1"/>
         <w:bottom w:val="single" w:sz="8" w:space="0" w:color="4F81BD" w:themeColor="accent1"/>
       </w:tblBorders>
+      <w:tblCellMar>
+        <w:top w:w="0" w:type="dxa"/>
+        <w:left w:w="108" w:type="dxa"/>
+        <w:bottom w:w="0" w:type="dxa"/>
+        <w:right w:w="108" w:type="dxa"/>
+      </w:tblCellMar>
     </w:tblPr>
     <w:tblStylePr w:type="firstRow">
       <w:pPr>
@@ -11211,10 +9196,708 @@
     <w:tblPr>
       <w:tblStyleRowBandSize w:val="1"/>
       <w:tblStyleColBandSize w:val="1"/>
+      <w:tblInd w:w="0" w:type="dxa"/>
       <w:tblBorders>
         <w:top w:val="single" w:sz="8" w:space="0" w:color="4BACC6" w:themeColor="accent5"/>
         <w:bottom w:val="single" w:sz="8" w:space="0" w:color="4BACC6" w:themeColor="accent5"/>
       </w:tblBorders>
+      <w:tblCellMar>
+        <w:top w:w="0" w:type="dxa"/>
+        <w:left w:w="108" w:type="dxa"/>
+        <w:bottom w:w="0" w:type="dxa"/>
+        <w:right w:w="108" w:type="dxa"/>
+      </w:tblCellMar>
+    </w:tblPr>
+    <w:tblStylePr w:type="firstRow">
+      <w:pPr>
+        <w:spacing w:before="0" w:after="0" w:line="240" w:lineRule="auto"/>
+      </w:pPr>
+      <w:rPr>
+        <w:b/>
+        <w:bCs/>
+      </w:rPr>
+      <w:tblPr/>
+      <w:tcPr>
+        <w:tcBorders>
+          <w:top w:val="single" w:sz="8" w:space="0" w:color="4BACC6" w:themeColor="accent5"/>
+          <w:left w:val="nil"/>
+          <w:bottom w:val="single" w:sz="8" w:space="0" w:color="4BACC6" w:themeColor="accent5"/>
+          <w:right w:val="nil"/>
+          <w:insideH w:val="nil"/>
+          <w:insideV w:val="nil"/>
+        </w:tcBorders>
+      </w:tcPr>
+    </w:tblStylePr>
+    <w:tblStylePr w:type="lastRow">
+      <w:pPr>
+        <w:spacing w:before="0" w:after="0" w:line="240" w:lineRule="auto"/>
+      </w:pPr>
+      <w:rPr>
+        <w:b/>
+        <w:bCs/>
+      </w:rPr>
+      <w:tblPr/>
+      <w:tcPr>
+        <w:tcBorders>
+          <w:top w:val="single" w:sz="8" w:space="0" w:color="4BACC6" w:themeColor="accent5"/>
+          <w:left w:val="nil"/>
+          <w:bottom w:val="single" w:sz="8" w:space="0" w:color="4BACC6" w:themeColor="accent5"/>
+          <w:right w:val="nil"/>
+          <w:insideH w:val="nil"/>
+          <w:insideV w:val="nil"/>
+        </w:tcBorders>
+      </w:tcPr>
+    </w:tblStylePr>
+    <w:tblStylePr w:type="firstCol">
+      <w:rPr>
+        <w:b/>
+        <w:bCs/>
+      </w:rPr>
+    </w:tblStylePr>
+    <w:tblStylePr w:type="lastCol">
+      <w:rPr>
+        <w:b/>
+        <w:bCs/>
+      </w:rPr>
+    </w:tblStylePr>
+    <w:tblStylePr w:type="band1Vert">
+      <w:tblPr/>
+      <w:tcPr>
+        <w:tcBorders>
+          <w:left w:val="nil"/>
+          <w:right w:val="nil"/>
+          <w:insideH w:val="nil"/>
+          <w:insideV w:val="nil"/>
+        </w:tcBorders>
+        <w:shd w:val="clear" w:color="auto" w:fill="D2EAF1" w:themeFill="accent5" w:themeFillTint="3F"/>
+      </w:tcPr>
+    </w:tblStylePr>
+    <w:tblStylePr w:type="band1Horz">
+      <w:tblPr/>
+      <w:tcPr>
+        <w:tcBorders>
+          <w:left w:val="nil"/>
+          <w:right w:val="nil"/>
+          <w:insideH w:val="nil"/>
+          <w:insideV w:val="nil"/>
+        </w:tcBorders>
+        <w:shd w:val="clear" w:color="auto" w:fill="D2EAF1" w:themeFill="accent5" w:themeFillTint="3F"/>
+      </w:tcPr>
+    </w:tblStylePr>
+  </w:style>
+  <w:style w:type="paragraph" w:styleId="Prrafodelista">
+    <w:name w:val="List Paragraph"/>
+    <w:basedOn w:val="Normal"/>
+    <w:uiPriority w:val="34"/>
+    <w:qFormat/>
+    <w:rsid w:val="00783081"/>
+    <w:pPr>
+      <w:ind w:left="720"/>
+      <w:contextualSpacing/>
+    </w:pPr>
+  </w:style>
+  <w:style w:type="paragraph" w:styleId="Piedepgina">
+    <w:name w:val="footer"/>
+    <w:basedOn w:val="Normal"/>
+    <w:link w:val="PiedepginaCar"/>
+    <w:uiPriority w:val="99"/>
+    <w:unhideWhenUsed/>
+    <w:rsid w:val="00F510A0"/>
+    <w:pPr>
+      <w:tabs>
+        <w:tab w:val="center" w:pos="4680"/>
+        <w:tab w:val="right" w:pos="9360"/>
+      </w:tabs>
+    </w:pPr>
+    <w:rPr>
+      <w:rFonts w:cs="Times New Roman"/>
+      <w:sz w:val="22"/>
+      <w:szCs w:val="22"/>
+      <w:lang w:eastAsia="es-CO"/>
+    </w:rPr>
+  </w:style>
+  <w:style w:type="character" w:customStyle="1" w:styleId="PiedepginaCar">
+    <w:name w:val="Pie de página Car"/>
+    <w:basedOn w:val="Fuentedeprrafopredeter"/>
+    <w:link w:val="Piedepgina"/>
+    <w:uiPriority w:val="99"/>
+    <w:rsid w:val="00F510A0"/>
+    <w:rPr>
+      <w:rFonts w:cs="Times New Roman"/>
+      <w:sz w:val="22"/>
+      <w:szCs w:val="22"/>
+      <w:lang w:eastAsia="es-CO"/>
+    </w:rPr>
+  </w:style>
+  <w:style w:type="character" w:styleId="Refdecomentario">
+    <w:name w:val="annotation reference"/>
+    <w:basedOn w:val="Fuentedeprrafopredeter"/>
+    <w:uiPriority w:val="99"/>
+    <w:semiHidden/>
+    <w:unhideWhenUsed/>
+    <w:rsid w:val="00886F97"/>
+    <w:rPr>
+      <w:sz w:val="18"/>
+      <w:szCs w:val="18"/>
+    </w:rPr>
+  </w:style>
+  <w:style w:type="paragraph" w:styleId="Textocomentario">
+    <w:name w:val="annotation text"/>
+    <w:basedOn w:val="Normal"/>
+    <w:link w:val="TextocomentarioCar"/>
+    <w:uiPriority w:val="99"/>
+    <w:semiHidden/>
+    <w:unhideWhenUsed/>
+    <w:rsid w:val="00886F97"/>
+  </w:style>
+  <w:style w:type="character" w:customStyle="1" w:styleId="TextocomentarioCar">
+    <w:name w:val="Texto comentario Car"/>
+    <w:basedOn w:val="Fuentedeprrafopredeter"/>
+    <w:link w:val="Textocomentario"/>
+    <w:uiPriority w:val="99"/>
+    <w:semiHidden/>
+    <w:rsid w:val="00886F97"/>
+  </w:style>
+  <w:style w:type="paragraph" w:styleId="Asuntodelcomentario">
+    <w:name w:val="annotation subject"/>
+    <w:basedOn w:val="Textocomentario"/>
+    <w:next w:val="Textocomentario"/>
+    <w:link w:val="AsuntodelcomentarioCar"/>
+    <w:uiPriority w:val="99"/>
+    <w:semiHidden/>
+    <w:unhideWhenUsed/>
+    <w:rsid w:val="00886F97"/>
+    <w:rPr>
+      <w:b/>
+      <w:bCs/>
+      <w:sz w:val="20"/>
+      <w:szCs w:val="20"/>
+    </w:rPr>
+  </w:style>
+  <w:style w:type="character" w:customStyle="1" w:styleId="AsuntodelcomentarioCar">
+    <w:name w:val="Asunto del comentario Car"/>
+    <w:basedOn w:val="TextocomentarioCar"/>
+    <w:link w:val="Asuntodelcomentario"/>
+    <w:uiPriority w:val="99"/>
+    <w:semiHidden/>
+    <w:rsid w:val="00886F97"/>
+    <w:rPr>
+      <w:b/>
+      <w:bCs/>
+      <w:sz w:val="20"/>
+      <w:szCs w:val="20"/>
+    </w:rPr>
+  </w:style>
+  <w:style w:type="paragraph" w:styleId="Revisin">
+    <w:name w:val="Revision"/>
+    <w:hidden/>
+    <w:uiPriority w:val="99"/>
+    <w:semiHidden/>
+    <w:rsid w:val="001D2AB7"/>
+  </w:style>
+  <w:style w:type="paragraph" w:styleId="NormalWeb">
+    <w:name w:val="Normal (Web)"/>
+    <w:basedOn w:val="Normal"/>
+    <w:uiPriority w:val="99"/>
+    <w:semiHidden/>
+    <w:unhideWhenUsed/>
+    <w:rsid w:val="00EF3CA3"/>
+    <w:pPr>
+      <w:spacing w:before="100" w:beforeAutospacing="1" w:after="100" w:afterAutospacing="1"/>
+    </w:pPr>
+    <w:rPr>
+      <w:rFonts w:ascii="Times" w:hAnsi="Times" w:cs="Times New Roman"/>
+      <w:sz w:val="20"/>
+      <w:szCs w:val="20"/>
+      <w:lang w:eastAsia="es-ES"/>
+    </w:rPr>
+  </w:style>
+  <w:style w:type="character" w:customStyle="1" w:styleId="apple-converted-space">
+    <w:name w:val="apple-converted-space"/>
+    <w:basedOn w:val="Fuentedeprrafopredeter"/>
+    <w:rsid w:val="00EF3CA3"/>
+  </w:style>
+  <w:style w:type="character" w:styleId="Hipervnculo">
+    <w:name w:val="Hyperlink"/>
+    <w:basedOn w:val="Fuentedeprrafopredeter"/>
+    <w:uiPriority w:val="99"/>
+    <w:semiHidden/>
+    <w:unhideWhenUsed/>
+    <w:rsid w:val="00067473"/>
+    <w:rPr>
+      <w:color w:val="0000FF"/>
+      <w:u w:val="single"/>
+    </w:rPr>
+  </w:style>
+</w:styles>
+</file>
+
+<file path=word/stylesWithEffects.xml><?xml version="1.0" encoding="utf-8"?>
+<w:styles xmlns:wpc="http://schemas.microsoft.com/office/word/2010/wordprocessingCanvas" xmlns:mo="http://schemas.microsoft.com/office/mac/office/2008/main" xmlns:mc="http://schemas.openxmlformats.org/markup-compatibility/2006" xmlns:mv="urn:schemas-microsoft-com:mac:vml" xmlns:o="urn:schemas-microsoft-com:office:office" xmlns:r="http://schemas.openxmlformats.org/officeDocument/2006/relationships" xmlns:m="http://schemas.openxmlformats.org/officeDocument/2006/math" xmlns:v="urn:schemas-microsoft-com:vml" xmlns:wp14="http://schemas.microsoft.com/office/word/2010/wordprocessingDrawing" xmlns:wp="http://schemas.openxmlformats.org/drawingml/2006/wordprocessingDrawing" xmlns:w10="urn:schemas-microsoft-com:office:word" xmlns:w="http://schemas.openxmlformats.org/wordprocessingml/2006/main" xmlns:w14="http://schemas.microsoft.com/office/word/2010/wordml" xmlns:wpg="http://schemas.microsoft.com/office/word/2010/wordprocessingGroup" xmlns:wpi="http://schemas.microsoft.com/office/word/2010/wordprocessingInk" xmlns:wne="http://schemas.microsoft.com/office/word/2006/wordml" xmlns:wps="http://schemas.microsoft.com/office/word/2010/wordprocessingShape" mc:Ignorable="w14 wp14">
+  <w:docDefaults>
+    <w:rPrDefault>
+      <w:rPr>
+        <w:rFonts w:asciiTheme="minorHAnsi" w:eastAsiaTheme="minorEastAsia" w:hAnsiTheme="minorHAnsi" w:cstheme="minorBidi"/>
+        <w:sz w:val="24"/>
+        <w:szCs w:val="24"/>
+        <w:lang w:val="es-CO" w:eastAsia="ja-JP" w:bidi="ar-SA"/>
+      </w:rPr>
+    </w:rPrDefault>
+    <w:pPrDefault/>
+  </w:docDefaults>
+  <w:latentStyles w:defLockedState="0" w:defUIPriority="99" w:defSemiHidden="1" w:defUnhideWhenUsed="1" w:defQFormat="0" w:count="276">
+    <w:lsdException w:name="Normal" w:semiHidden="0" w:uiPriority="0" w:unhideWhenUsed="0" w:qFormat="1"/>
+    <w:lsdException w:name="heading 1" w:semiHidden="0" w:uiPriority="9" w:unhideWhenUsed="0" w:qFormat="1"/>
+    <w:lsdException w:name="heading 2" w:uiPriority="9" w:qFormat="1"/>
+    <w:lsdException w:name="heading 3" w:uiPriority="9" w:qFormat="1"/>
+    <w:lsdException w:name="heading 4" w:uiPriority="9" w:qFormat="1"/>
+    <w:lsdException w:name="heading 5" w:uiPriority="9" w:qFormat="1"/>
+    <w:lsdException w:name="heading 6" w:uiPriority="9" w:qFormat="1"/>
+    <w:lsdException w:name="heading 7" w:uiPriority="9" w:qFormat="1"/>
+    <w:lsdException w:name="heading 8" w:uiPriority="9" w:qFormat="1"/>
+    <w:lsdException w:name="heading 9" w:uiPriority="9" w:qFormat="1"/>
+    <w:lsdException w:name="toc 1" w:uiPriority="39"/>
+    <w:lsdException w:name="toc 2" w:uiPriority="39"/>
+    <w:lsdException w:name="toc 3" w:uiPriority="39"/>
+    <w:lsdException w:name="toc 4" w:uiPriority="39"/>
+    <w:lsdException w:name="toc 5" w:uiPriority="39"/>
+    <w:lsdException w:name="toc 6" w:uiPriority="39"/>
+    <w:lsdException w:name="toc 7" w:uiPriority="39"/>
+    <w:lsdException w:name="toc 8" w:uiPriority="39"/>
+    <w:lsdException w:name="toc 9" w:uiPriority="39"/>
+    <w:lsdException w:name="caption" w:uiPriority="35" w:qFormat="1"/>
+    <w:lsdException w:name="Title" w:semiHidden="0" w:uiPriority="10" w:unhideWhenUsed="0" w:qFormat="1"/>
+    <w:lsdException w:name="Default Paragraph Font" w:uiPriority="1"/>
+    <w:lsdException w:name="Subtitle" w:semiHidden="0" w:uiPriority="11" w:unhideWhenUsed="0" w:qFormat="1"/>
+    <w:lsdException w:name="Strong" w:semiHidden="0" w:uiPriority="22" w:unhideWhenUsed="0" w:qFormat="1"/>
+    <w:lsdException w:name="Emphasis" w:semiHidden="0" w:uiPriority="20" w:unhideWhenUsed="0" w:qFormat="1"/>
+    <w:lsdException w:name="Table Grid" w:semiHidden="0" w:uiPriority="59" w:unhideWhenUsed="0"/>
+    <w:lsdException w:name="Note Level 1" w:semiHidden="0" w:unhideWhenUsed="0"/>
+    <w:lsdException w:name="Note Level 2" w:semiHidden="0" w:unhideWhenUsed="0"/>
+    <w:lsdException w:name="Note Level 3" w:semiHidden="0" w:unhideWhenUsed="0"/>
+    <w:lsdException w:name="Note Level 4" w:semiHidden="0" w:unhideWhenUsed="0"/>
+    <w:lsdException w:name="Note Level 5" w:semiHidden="0" w:unhideWhenUsed="0"/>
+    <w:lsdException w:name="Note Level 6" w:semiHidden="0" w:unhideWhenUsed="0"/>
+    <w:lsdException w:name="Note Level 7" w:semiHidden="0" w:unhideWhenUsed="0"/>
+    <w:lsdException w:name="Note Level 8" w:semiHidden="0" w:unhideWhenUsed="0"/>
+    <w:lsdException w:name="Note Level 9" w:semiHidden="0" w:unhideWhenUsed="0"/>
+    <w:lsdException w:name="Placeholder Text" w:unhideWhenUsed="0"/>
+    <w:lsdException w:name="No Spacing" w:semiHidden="0" w:uiPriority="1" w:unhideWhenUsed="0" w:qFormat="1"/>
+    <w:lsdException w:name="Light Shading" w:semiHidden="0" w:uiPriority="60" w:unhideWhenUsed="0"/>
+    <w:lsdException w:name="Light List" w:semiHidden="0" w:uiPriority="61" w:unhideWhenUsed="0"/>
+    <w:lsdException w:name="Light Grid" w:semiHidden="0" w:uiPriority="62" w:unhideWhenUsed="0"/>
+    <w:lsdException w:name="Medium Shading 1" w:semiHidden="0" w:uiPriority="63" w:unhideWhenUsed="0"/>
+    <w:lsdException w:name="Medium Shading 2" w:semiHidden="0" w:uiPriority="64" w:unhideWhenUsed="0"/>
+    <w:lsdException w:name="Medium List 1" w:semiHidden="0" w:uiPriority="65" w:unhideWhenUsed="0"/>
+    <w:lsdException w:name="Medium List 2" w:semiHidden="0" w:uiPriority="66" w:unhideWhenUsed="0"/>
+    <w:lsdException w:name="Medium Grid 1" w:semiHidden="0" w:uiPriority="67" w:unhideWhenUsed="0"/>
+    <w:lsdException w:name="Medium Grid 2" w:semiHidden="0" w:uiPriority="68" w:unhideWhenUsed="0"/>
+    <w:lsdException w:name="Medium Grid 3" w:semiHidden="0" w:uiPriority="69" w:unhideWhenUsed="0"/>
+    <w:lsdException w:name="Dark List" w:semiHidden="0" w:uiPriority="70" w:unhideWhenUsed="0"/>
+    <w:lsdException w:name="Colorful Shading" w:semiHidden="0" w:uiPriority="71" w:unhideWhenUsed="0"/>
+    <w:lsdException w:name="Colorful List" w:semiHidden="0" w:uiPriority="72" w:unhideWhenUsed="0"/>
+    <w:lsdException w:name="Colorful Grid" w:semiHidden="0" w:uiPriority="73" w:unhideWhenUsed="0"/>
+    <w:lsdException w:name="Light Shading Accent 1" w:semiHidden="0" w:uiPriority="60" w:unhideWhenUsed="0"/>
+    <w:lsdException w:name="Light List Accent 1" w:semiHidden="0" w:uiPriority="61" w:unhideWhenUsed="0"/>
+    <w:lsdException w:name="Light Grid Accent 1" w:semiHidden="0" w:uiPriority="62" w:unhideWhenUsed="0"/>
+    <w:lsdException w:name="Medium Shading 1 Accent 1" w:semiHidden="0" w:uiPriority="63" w:unhideWhenUsed="0"/>
+    <w:lsdException w:name="Medium Shading 2 Accent 1" w:semiHidden="0" w:uiPriority="64" w:unhideWhenUsed="0"/>
+    <w:lsdException w:name="Medium List 1 Accent 1" w:semiHidden="0" w:uiPriority="65" w:unhideWhenUsed="0"/>
+    <w:lsdException w:name="Revision" w:unhideWhenUsed="0"/>
+    <w:lsdException w:name="List Paragraph" w:semiHidden="0" w:uiPriority="34" w:unhideWhenUsed="0" w:qFormat="1"/>
+    <w:lsdException w:name="Quote" w:semiHidden="0" w:uiPriority="29" w:unhideWhenUsed="0" w:qFormat="1"/>
+    <w:lsdException w:name="Intense Quote" w:semiHidden="0" w:uiPriority="30" w:unhideWhenUsed="0" w:qFormat="1"/>
+    <w:lsdException w:name="Medium List 2 Accent 1" w:semiHidden="0" w:uiPriority="66" w:unhideWhenUsed="0"/>
+    <w:lsdException w:name="Medium Grid 1 Accent 1" w:semiHidden="0" w:uiPriority="67" w:unhideWhenUsed="0"/>
+    <w:lsdException w:name="Medium Grid 2 Accent 1" w:semiHidden="0" w:uiPriority="68" w:unhideWhenUsed="0"/>
+    <w:lsdException w:name="Medium Grid 3 Accent 1" w:semiHidden="0" w:uiPriority="69" w:unhideWhenUsed="0"/>
+    <w:lsdException w:name="Dark List Accent 1" w:semiHidden="0" w:uiPriority="70" w:unhideWhenUsed="0"/>
+    <w:lsdException w:name="Colorful Shading Accent 1" w:semiHidden="0" w:uiPriority="71" w:unhideWhenUsed="0"/>
+    <w:lsdException w:name="Colorful List Accent 1" w:semiHidden="0" w:uiPriority="72" w:unhideWhenUsed="0"/>
+    <w:lsdException w:name="Colorful Grid Accent 1" w:semiHidden="0" w:uiPriority="73" w:unhideWhenUsed="0"/>
+    <w:lsdException w:name="Light Shading Accent 2" w:semiHidden="0" w:uiPriority="60" w:unhideWhenUsed="0"/>
+    <w:lsdException w:name="Light List Accent 2" w:semiHidden="0" w:uiPriority="61" w:unhideWhenUsed="0"/>
+    <w:lsdException w:name="Light Grid Accent 2" w:semiHidden="0" w:uiPriority="62" w:unhideWhenUsed="0"/>
+    <w:lsdException w:name="Medium Shading 1 Accent 2" w:semiHidden="0" w:uiPriority="63" w:unhideWhenUsed="0"/>
+    <w:lsdException w:name="Medium Shading 2 Accent 2" w:semiHidden="0" w:uiPriority="64" w:unhideWhenUsed="0"/>
+    <w:lsdException w:name="Medium List 1 Accent 2" w:semiHidden="0" w:uiPriority="65" w:unhideWhenUsed="0"/>
+    <w:lsdException w:name="Medium List 2 Accent 2" w:semiHidden="0" w:uiPriority="66" w:unhideWhenUsed="0"/>
+    <w:lsdException w:name="Medium Grid 1 Accent 2" w:semiHidden="0" w:uiPriority="67" w:unhideWhenUsed="0"/>
+    <w:lsdException w:name="Medium Grid 2 Accent 2" w:semiHidden="0" w:uiPriority="68" w:unhideWhenUsed="0"/>
+    <w:lsdException w:name="Medium Grid 3 Accent 2" w:semiHidden="0" w:uiPriority="69" w:unhideWhenUsed="0"/>
+    <w:lsdException w:name="Dark List Accent 2" w:semiHidden="0" w:uiPriority="70" w:unhideWhenUsed="0"/>
+    <w:lsdException w:name="Colorful Shading Accent 2" w:semiHidden="0" w:uiPriority="71" w:unhideWhenUsed="0"/>
+    <w:lsdException w:name="Colorful List Accent 2" w:semiHidden="0" w:uiPriority="72" w:unhideWhenUsed="0"/>
+    <w:lsdException w:name="Colorful Grid Accent 2" w:semiHidden="0" w:uiPriority="73" w:unhideWhenUsed="0"/>
+    <w:lsdException w:name="Light Shading Accent 3" w:semiHidden="0" w:uiPriority="60" w:unhideWhenUsed="0"/>
+    <w:lsdException w:name="Light List Accent 3" w:semiHidden="0" w:uiPriority="61" w:unhideWhenUsed="0"/>
+    <w:lsdException w:name="Light Grid Accent 3" w:semiHidden="0" w:uiPriority="62" w:unhideWhenUsed="0"/>
+    <w:lsdException w:name="Medium Shading 1 Accent 3" w:semiHidden="0" w:uiPriority="63" w:unhideWhenUsed="0"/>
+    <w:lsdException w:name="Medium Shading 2 Accent 3" w:semiHidden="0" w:uiPriority="64" w:unhideWhenUsed="0"/>
+    <w:lsdException w:name="Medium List 1 Accent 3" w:semiHidden="0" w:uiPriority="65" w:unhideWhenUsed="0"/>
+    <w:lsdException w:name="Medium List 2 Accent 3" w:semiHidden="0" w:uiPriority="66" w:unhideWhenUsed="0"/>
+    <w:lsdException w:name="Medium Grid 1 Accent 3" w:semiHidden="0" w:uiPriority="67" w:unhideWhenUsed="0"/>
+    <w:lsdException w:name="Medium Grid 2 Accent 3" w:semiHidden="0" w:uiPriority="68" w:unhideWhenUsed="0"/>
+    <w:lsdException w:name="Medium Grid 3 Accent 3" w:semiHidden="0" w:uiPriority="69" w:unhideWhenUsed="0"/>
+    <w:lsdException w:name="Dark List Accent 3" w:semiHidden="0" w:uiPriority="70" w:unhideWhenUsed="0"/>
+    <w:lsdException w:name="Colorful Shading Accent 3" w:semiHidden="0" w:uiPriority="71" w:unhideWhenUsed="0"/>
+    <w:lsdException w:name="Colorful List Accent 3" w:semiHidden="0" w:uiPriority="72" w:unhideWhenUsed="0"/>
+    <w:lsdException w:name="Colorful Grid Accent 3" w:semiHidden="0" w:uiPriority="73" w:unhideWhenUsed="0"/>
+    <w:lsdException w:name="Light Shading Accent 4" w:semiHidden="0" w:uiPriority="60" w:unhideWhenUsed="0"/>
+    <w:lsdException w:name="Light List Accent 4" w:semiHidden="0" w:uiPriority="61" w:unhideWhenUsed="0"/>
+    <w:lsdException w:name="Light Grid Accent 4" w:semiHidden="0" w:uiPriority="62" w:unhideWhenUsed="0"/>
+    <w:lsdException w:name="Medium Shading 1 Accent 4" w:semiHidden="0" w:uiPriority="63" w:unhideWhenUsed="0"/>
+    <w:lsdException w:name="Medium Shading 2 Accent 4" w:semiHidden="0" w:uiPriority="64" w:unhideWhenUsed="0"/>
+    <w:lsdException w:name="Medium List 1 Accent 4" w:semiHidden="0" w:uiPriority="65" w:unhideWhenUsed="0"/>
+    <w:lsdException w:name="Medium List 2 Accent 4" w:semiHidden="0" w:uiPriority="66" w:unhideWhenUsed="0"/>
+    <w:lsdException w:name="Medium Grid 1 Accent 4" w:semiHidden="0" w:uiPriority="67" w:unhideWhenUsed="0"/>
+    <w:lsdException w:name="Medium Grid 2 Accent 4" w:semiHidden="0" w:uiPriority="68" w:unhideWhenUsed="0"/>
+    <w:lsdException w:name="Medium Grid 3 Accent 4" w:semiHidden="0" w:uiPriority="69" w:unhideWhenUsed="0"/>
+    <w:lsdException w:name="Dark List Accent 4" w:semiHidden="0" w:uiPriority="70" w:unhideWhenUsed="0"/>
+    <w:lsdException w:name="Colorful Shading Accent 4" w:semiHidden="0" w:uiPriority="71" w:unhideWhenUsed="0"/>
+    <w:lsdException w:name="Colorful List Accent 4" w:semiHidden="0" w:uiPriority="72" w:unhideWhenUsed="0"/>
+    <w:lsdException w:name="Colorful Grid Accent 4" w:semiHidden="0" w:uiPriority="73" w:unhideWhenUsed="0"/>
+    <w:lsdException w:name="Light Shading Accent 5" w:semiHidden="0" w:uiPriority="60" w:unhideWhenUsed="0"/>
+    <w:lsdException w:name="Light List Accent 5" w:semiHidden="0" w:uiPriority="61" w:unhideWhenUsed="0"/>
+    <w:lsdException w:name="Light Grid Accent 5" w:semiHidden="0" w:uiPriority="62" w:unhideWhenUsed="0"/>
+    <w:lsdException w:name="Medium Shading 1 Accent 5" w:semiHidden="0" w:uiPriority="63" w:unhideWhenUsed="0"/>
+    <w:lsdException w:name="Medium Shading 2 Accent 5" w:semiHidden="0" w:uiPriority="64" w:unhideWhenUsed="0"/>
+    <w:lsdException w:name="Medium List 1 Accent 5" w:semiHidden="0" w:uiPriority="65" w:unhideWhenUsed="0"/>
+    <w:lsdException w:name="Medium List 2 Accent 5" w:semiHidden="0" w:uiPriority="66" w:unhideWhenUsed="0"/>
+    <w:lsdException w:name="Medium Grid 1 Accent 5" w:semiHidden="0" w:uiPriority="67" w:unhideWhenUsed="0"/>
+    <w:lsdException w:name="Medium Grid 2 Accent 5" w:semiHidden="0" w:uiPriority="68" w:unhideWhenUsed="0"/>
+    <w:lsdException w:name="Medium Grid 3 Accent 5" w:semiHidden="0" w:uiPriority="69" w:unhideWhenUsed="0"/>
+    <w:lsdException w:name="Dark List Accent 5" w:semiHidden="0" w:uiPriority="70" w:unhideWhenUsed="0"/>
+    <w:lsdException w:name="Colorful Shading Accent 5" w:semiHidden="0" w:uiPriority="71" w:unhideWhenUsed="0"/>
+    <w:lsdException w:name="Colorful List Accent 5" w:semiHidden="0" w:uiPriority="72" w:unhideWhenUsed="0"/>
+    <w:lsdException w:name="Colorful Grid Accent 5" w:semiHidden="0" w:uiPriority="73" w:unhideWhenUsed="0"/>
+    <w:lsdException w:name="Light Shading Accent 6" w:semiHidden="0" w:uiPriority="60" w:unhideWhenUsed="0"/>
+    <w:lsdException w:name="Light List Accent 6" w:semiHidden="0" w:uiPriority="61" w:unhideWhenUsed="0"/>
+    <w:lsdException w:name="Light Grid Accent 6" w:semiHidden="0" w:uiPriority="62" w:unhideWhenUsed="0"/>
+    <w:lsdException w:name="Medium Shading 1 Accent 6" w:semiHidden="0" w:uiPriority="63" w:unhideWhenUsed="0"/>
+    <w:lsdException w:name="Medium Shading 2 Accent 6" w:semiHidden="0" w:uiPriority="64" w:unhideWhenUsed="0"/>
+    <w:lsdException w:name="Medium List 1 Accent 6" w:semiHidden="0" w:uiPriority="65" w:unhideWhenUsed="0"/>
+    <w:lsdException w:name="Medium List 2 Accent 6" w:semiHidden="0" w:uiPriority="66" w:unhideWhenUsed="0"/>
+    <w:lsdException w:name="Medium Grid 1 Accent 6" w:semiHidden="0" w:uiPriority="67" w:unhideWhenUsed="0"/>
+    <w:lsdException w:name="Medium Grid 2 Accent 6" w:semiHidden="0" w:uiPriority="68" w:unhideWhenUsed="0"/>
+    <w:lsdException w:name="Medium Grid 3 Accent 6" w:semiHidden="0" w:uiPriority="69" w:unhideWhenUsed="0"/>
+    <w:lsdException w:name="Dark List Accent 6" w:semiHidden="0" w:uiPriority="70" w:unhideWhenUsed="0"/>
+    <w:lsdException w:name="Colorful Shading Accent 6" w:semiHidden="0" w:uiPriority="71" w:unhideWhenUsed="0"/>
+    <w:lsdException w:name="Colorful List Accent 6" w:semiHidden="0" w:uiPriority="72" w:unhideWhenUsed="0"/>
+    <w:lsdException w:name="Colorful Grid Accent 6" w:semiHidden="0" w:uiPriority="73" w:unhideWhenUsed="0"/>
+    <w:lsdException w:name="Subtle Emphasis" w:semiHidden="0" w:uiPriority="19" w:unhideWhenUsed="0" w:qFormat="1"/>
+    <w:lsdException w:name="Intense Emphasis" w:semiHidden="0" w:uiPriority="21" w:unhideWhenUsed="0" w:qFormat="1"/>
+    <w:lsdException w:name="Subtle Reference" w:semiHidden="0" w:uiPriority="31" w:unhideWhenUsed="0" w:qFormat="1"/>
+    <w:lsdException w:name="Intense Reference" w:semiHidden="0" w:uiPriority="32" w:unhideWhenUsed="0" w:qFormat="1"/>
+    <w:lsdException w:name="Book Title" w:semiHidden="0" w:uiPriority="33" w:unhideWhenUsed="0" w:qFormat="1"/>
+    <w:lsdException w:name="Bibliography" w:uiPriority="37"/>
+    <w:lsdException w:name="TOC Heading" w:uiPriority="39" w:qFormat="1"/>
+  </w:latentStyles>
+  <w:style w:type="paragraph" w:default="1" w:styleId="Normal">
+    <w:name w:val="Normal"/>
+    <w:qFormat/>
+  </w:style>
+  <w:style w:type="character" w:default="1" w:styleId="Fuentedeprrafopredeter">
+    <w:name w:val="Default Paragraph Font"/>
+    <w:uiPriority w:val="1"/>
+    <w:semiHidden/>
+    <w:unhideWhenUsed/>
+  </w:style>
+  <w:style w:type="table" w:default="1" w:styleId="Tablanormal">
+    <w:name w:val="Normal Table"/>
+    <w:uiPriority w:val="99"/>
+    <w:semiHidden/>
+    <w:unhideWhenUsed/>
+    <w:tblPr>
+      <w:tblInd w:w="0" w:type="dxa"/>
+      <w:tblCellMar>
+        <w:top w:w="0" w:type="dxa"/>
+        <w:left w:w="108" w:type="dxa"/>
+        <w:bottom w:w="0" w:type="dxa"/>
+        <w:right w:w="108" w:type="dxa"/>
+      </w:tblCellMar>
+    </w:tblPr>
+  </w:style>
+  <w:style w:type="numbering" w:default="1" w:styleId="Sinlista">
+    <w:name w:val="No List"/>
+    <w:uiPriority w:val="99"/>
+    <w:semiHidden/>
+    <w:unhideWhenUsed/>
+  </w:style>
+  <w:style w:type="paragraph" w:styleId="Textonotapie">
+    <w:name w:val="footnote text"/>
+    <w:basedOn w:val="Normal"/>
+    <w:link w:val="TextonotapieCar"/>
+    <w:uiPriority w:val="99"/>
+    <w:unhideWhenUsed/>
+    <w:rsid w:val="00196490"/>
+  </w:style>
+  <w:style w:type="character" w:customStyle="1" w:styleId="TextonotapieCar">
+    <w:name w:val="Texto nota pie Car"/>
+    <w:basedOn w:val="Fuentedeprrafopredeter"/>
+    <w:link w:val="Textonotapie"/>
+    <w:uiPriority w:val="99"/>
+    <w:rsid w:val="00196490"/>
+  </w:style>
+  <w:style w:type="character" w:styleId="Refdenotaalpie">
+    <w:name w:val="footnote reference"/>
+    <w:basedOn w:val="Fuentedeprrafopredeter"/>
+    <w:uiPriority w:val="99"/>
+    <w:unhideWhenUsed/>
+    <w:rsid w:val="00196490"/>
+    <w:rPr>
+      <w:vertAlign w:val="superscript"/>
+    </w:rPr>
+  </w:style>
+  <w:style w:type="paragraph" w:styleId="Textodeglobo">
+    <w:name w:val="Balloon Text"/>
+    <w:basedOn w:val="Normal"/>
+    <w:link w:val="TextodegloboCar"/>
+    <w:uiPriority w:val="99"/>
+    <w:semiHidden/>
+    <w:unhideWhenUsed/>
+    <w:rsid w:val="00090D81"/>
+    <w:rPr>
+      <w:rFonts w:ascii="Lucida Grande" w:hAnsi="Lucida Grande" w:cs="Lucida Grande"/>
+      <w:sz w:val="18"/>
+      <w:szCs w:val="18"/>
+    </w:rPr>
+  </w:style>
+  <w:style w:type="character" w:customStyle="1" w:styleId="TextodegloboCar">
+    <w:name w:val="Texto de globo Car"/>
+    <w:basedOn w:val="Fuentedeprrafopredeter"/>
+    <w:link w:val="Textodeglobo"/>
+    <w:uiPriority w:val="99"/>
+    <w:semiHidden/>
+    <w:rsid w:val="00090D81"/>
+    <w:rPr>
+      <w:rFonts w:ascii="Lucida Grande" w:hAnsi="Lucida Grande" w:cs="Lucida Grande"/>
+      <w:sz w:val="18"/>
+      <w:szCs w:val="18"/>
+    </w:rPr>
+  </w:style>
+  <w:style w:type="table" w:styleId="Sombreadoclaro">
+    <w:name w:val="Light Shading"/>
+    <w:basedOn w:val="Tablanormal"/>
+    <w:uiPriority w:val="60"/>
+    <w:rsid w:val="00090D81"/>
+    <w:rPr>
+      <w:color w:val="000000" w:themeColor="text1" w:themeShade="BF"/>
+    </w:rPr>
+    <w:tblPr>
+      <w:tblStyleRowBandSize w:val="1"/>
+      <w:tblStyleColBandSize w:val="1"/>
+      <w:tblInd w:w="0" w:type="dxa"/>
+      <w:tblBorders>
+        <w:top w:val="single" w:sz="8" w:space="0" w:color="000000" w:themeColor="text1"/>
+        <w:bottom w:val="single" w:sz="8" w:space="0" w:color="000000" w:themeColor="text1"/>
+      </w:tblBorders>
+      <w:tblCellMar>
+        <w:top w:w="0" w:type="dxa"/>
+        <w:left w:w="108" w:type="dxa"/>
+        <w:bottom w:w="0" w:type="dxa"/>
+        <w:right w:w="108" w:type="dxa"/>
+      </w:tblCellMar>
+    </w:tblPr>
+    <w:tblStylePr w:type="firstRow">
+      <w:pPr>
+        <w:spacing w:before="0" w:after="0" w:line="240" w:lineRule="auto"/>
+      </w:pPr>
+      <w:rPr>
+        <w:b/>
+        <w:bCs/>
+      </w:rPr>
+      <w:tblPr/>
+      <w:tcPr>
+        <w:tcBorders>
+          <w:top w:val="single" w:sz="8" w:space="0" w:color="000000" w:themeColor="text1"/>
+          <w:left w:val="nil"/>
+          <w:bottom w:val="single" w:sz="8" w:space="0" w:color="000000" w:themeColor="text1"/>
+          <w:right w:val="nil"/>
+          <w:insideH w:val="nil"/>
+          <w:insideV w:val="nil"/>
+        </w:tcBorders>
+      </w:tcPr>
+    </w:tblStylePr>
+    <w:tblStylePr w:type="lastRow">
+      <w:pPr>
+        <w:spacing w:before="0" w:after="0" w:line="240" w:lineRule="auto"/>
+      </w:pPr>
+      <w:rPr>
+        <w:b/>
+        <w:bCs/>
+      </w:rPr>
+      <w:tblPr/>
+      <w:tcPr>
+        <w:tcBorders>
+          <w:top w:val="single" w:sz="8" w:space="0" w:color="000000" w:themeColor="text1"/>
+          <w:left w:val="nil"/>
+          <w:bottom w:val="single" w:sz="8" w:space="0" w:color="000000" w:themeColor="text1"/>
+          <w:right w:val="nil"/>
+          <w:insideH w:val="nil"/>
+          <w:insideV w:val="nil"/>
+        </w:tcBorders>
+      </w:tcPr>
+    </w:tblStylePr>
+    <w:tblStylePr w:type="firstCol">
+      <w:rPr>
+        <w:b/>
+        <w:bCs/>
+      </w:rPr>
+    </w:tblStylePr>
+    <w:tblStylePr w:type="lastCol">
+      <w:rPr>
+        <w:b/>
+        <w:bCs/>
+      </w:rPr>
+    </w:tblStylePr>
+    <w:tblStylePr w:type="band1Vert">
+      <w:tblPr/>
+      <w:tcPr>
+        <w:tcBorders>
+          <w:left w:val="nil"/>
+          <w:right w:val="nil"/>
+          <w:insideH w:val="nil"/>
+          <w:insideV w:val="nil"/>
+        </w:tcBorders>
+        <w:shd w:val="clear" w:color="auto" w:fill="C0C0C0" w:themeFill="text1" w:themeFillTint="3F"/>
+      </w:tcPr>
+    </w:tblStylePr>
+    <w:tblStylePr w:type="band1Horz">
+      <w:tblPr/>
+      <w:tcPr>
+        <w:tcBorders>
+          <w:left w:val="nil"/>
+          <w:right w:val="nil"/>
+          <w:insideH w:val="nil"/>
+          <w:insideV w:val="nil"/>
+        </w:tcBorders>
+        <w:shd w:val="clear" w:color="auto" w:fill="C0C0C0" w:themeFill="text1" w:themeFillTint="3F"/>
+      </w:tcPr>
+    </w:tblStylePr>
+  </w:style>
+  <w:style w:type="table" w:styleId="Sombreadoclaro-nfasis1">
+    <w:name w:val="Light Shading Accent 1"/>
+    <w:basedOn w:val="Tablanormal"/>
+    <w:uiPriority w:val="60"/>
+    <w:rsid w:val="00090D81"/>
+    <w:rPr>
+      <w:color w:val="365F91" w:themeColor="accent1" w:themeShade="BF"/>
+    </w:rPr>
+    <w:tblPr>
+      <w:tblStyleRowBandSize w:val="1"/>
+      <w:tblStyleColBandSize w:val="1"/>
+      <w:tblInd w:w="0" w:type="dxa"/>
+      <w:tblBorders>
+        <w:top w:val="single" w:sz="8" w:space="0" w:color="4F81BD" w:themeColor="accent1"/>
+        <w:bottom w:val="single" w:sz="8" w:space="0" w:color="4F81BD" w:themeColor="accent1"/>
+      </w:tblBorders>
+      <w:tblCellMar>
+        <w:top w:w="0" w:type="dxa"/>
+        <w:left w:w="108" w:type="dxa"/>
+        <w:bottom w:w="0" w:type="dxa"/>
+        <w:right w:w="108" w:type="dxa"/>
+      </w:tblCellMar>
+    </w:tblPr>
+    <w:tblStylePr w:type="firstRow">
+      <w:pPr>
+        <w:spacing w:before="0" w:after="0" w:line="240" w:lineRule="auto"/>
+      </w:pPr>
+      <w:rPr>
+        <w:b/>
+        <w:bCs/>
+      </w:rPr>
+      <w:tblPr/>
+      <w:tcPr>
+        <w:tcBorders>
+          <w:top w:val="single" w:sz="8" w:space="0" w:color="4F81BD" w:themeColor="accent1"/>
+          <w:left w:val="nil"/>
+          <w:bottom w:val="single" w:sz="8" w:space="0" w:color="4F81BD" w:themeColor="accent1"/>
+          <w:right w:val="nil"/>
+          <w:insideH w:val="nil"/>
+          <w:insideV w:val="nil"/>
+        </w:tcBorders>
+      </w:tcPr>
+    </w:tblStylePr>
+    <w:tblStylePr w:type="lastRow">
+      <w:pPr>
+        <w:spacing w:before="0" w:after="0" w:line="240" w:lineRule="auto"/>
+      </w:pPr>
+      <w:rPr>
+        <w:b/>
+        <w:bCs/>
+      </w:rPr>
+      <w:tblPr/>
+      <w:tcPr>
+        <w:tcBorders>
+          <w:top w:val="single" w:sz="8" w:space="0" w:color="4F81BD" w:themeColor="accent1"/>
+          <w:left w:val="nil"/>
+          <w:bottom w:val="single" w:sz="8" w:space="0" w:color="4F81BD" w:themeColor="accent1"/>
+          <w:right w:val="nil"/>
+          <w:insideH w:val="nil"/>
+          <w:insideV w:val="nil"/>
+        </w:tcBorders>
+      </w:tcPr>
+    </w:tblStylePr>
+    <w:tblStylePr w:type="firstCol">
+      <w:rPr>
+        <w:b/>
+        <w:bCs/>
+      </w:rPr>
+    </w:tblStylePr>
+    <w:tblStylePr w:type="lastCol">
+      <w:rPr>
+        <w:b/>
+        <w:bCs/>
+      </w:rPr>
+    </w:tblStylePr>
+    <w:tblStylePr w:type="band1Vert">
+      <w:tblPr/>
+      <w:tcPr>
+        <w:tcBorders>
+          <w:left w:val="nil"/>
+          <w:right w:val="nil"/>
+          <w:insideH w:val="nil"/>
+          <w:insideV w:val="nil"/>
+        </w:tcBorders>
+        <w:shd w:val="clear" w:color="auto" w:fill="D3DFEE" w:themeFill="accent1" w:themeFillTint="3F"/>
+      </w:tcPr>
+    </w:tblStylePr>
+    <w:tblStylePr w:type="band1Horz">
+      <w:tblPr/>
+      <w:tcPr>
+        <w:tcBorders>
+          <w:left w:val="nil"/>
+          <w:right w:val="nil"/>
+          <w:insideH w:val="nil"/>
+          <w:insideV w:val="nil"/>
+        </w:tcBorders>
+        <w:shd w:val="clear" w:color="auto" w:fill="D3DFEE" w:themeFill="accent1" w:themeFillTint="3F"/>
+      </w:tcPr>
+    </w:tblStylePr>
+  </w:style>
+  <w:style w:type="table" w:styleId="Sombreadoclaro-nfasis5">
+    <w:name w:val="Light Shading Accent 5"/>
+    <w:basedOn w:val="Tablanormal"/>
+    <w:uiPriority w:val="60"/>
+    <w:rsid w:val="00090D81"/>
+    <w:rPr>
+      <w:color w:val="31849B" w:themeColor="accent5" w:themeShade="BF"/>
+    </w:rPr>
+    <w:tblPr>
+      <w:tblStyleRowBandSize w:val="1"/>
+      <w:tblStyleColBandSize w:val="1"/>
+      <w:tblInd w:w="0" w:type="dxa"/>
+      <w:tblBorders>
+        <w:top w:val="single" w:sz="8" w:space="0" w:color="4BACC6" w:themeColor="accent5"/>
+        <w:bottom w:val="single" w:sz="8" w:space="0" w:color="4BACC6" w:themeColor="accent5"/>
+      </w:tblBorders>
+      <w:tblCellMar>
+        <w:top w:w="0" w:type="dxa"/>
+        <w:left w:w="108" w:type="dxa"/>
+        <w:bottom w:w="0" w:type="dxa"/>
+        <w:right w:w="108" w:type="dxa"/>
+      </w:tblCellMar>
     </w:tblPr>
     <w:tblStylePr w:type="firstRow">
       <w:pPr>
@@ -11765,7 +10448,7 @@
 </file>
 
 <file path=customXml/itemProps1.xml><?xml version="1.0" encoding="utf-8"?>
-<ds:datastoreItem xmlns:ds="http://schemas.openxmlformats.org/officeDocument/2006/customXml" ds:itemID="{36AF0055-F2A5-4E33-A10C-F6C3CE9ECDD2}">
+<ds:datastoreItem xmlns:ds="http://schemas.openxmlformats.org/officeDocument/2006/customXml" ds:itemID="{1B66C8E1-A3D0-E049-B341-AFBB98AB8E29}">
   <ds:schemaRefs>
     <ds:schemaRef ds:uri="http://schemas.openxmlformats.org/officeDocument/2006/bibliography"/>
   </ds:schemaRefs>

</xml_diff>

<commit_message>
Se agrega requerimientos funcionales y no funcionales.
</commit_message>
<xml_diff>
--- a/Documentacion/Anteproyecto.docx
+++ b/Documentacion/Anteproyecto.docx
@@ -3859,28 +3859,6 @@
         </w:rPr>
         <w:t>. Aunque su primera versión es de 2009, se ha hecho muy popular a finales de 2012 y ahora está en pleno auge. AngularJS permite extender el vocabulario HTML con directivas y atributos, manteniendo la semántica y sin necesidad de emplear librerías externas como jQuery o Underscore.js para que funcione.</w:t>
       </w:r>
-    </w:p>
-    <w:p>
-      <w:pPr>
-        <w:pStyle w:val="Prrafodelista"/>
-        <w:rPr>
-          <w:del w:id="0" w:author="Juan Salazar" w:date="2015-08-30T22:49:00Z"/>
-          <w:rFonts w:ascii="Arial" w:hAnsi="Arial" w:cs="Arial"/>
-          <w:sz w:val="22"/>
-          <w:szCs w:val="22"/>
-        </w:rPr>
-      </w:pPr>
-    </w:p>
-    <w:p>
-      <w:pPr>
-        <w:jc w:val="both"/>
-        <w:rPr>
-          <w:del w:id="1" w:author="Juan Salazar" w:date="2015-08-30T22:49:00Z"/>
-          <w:rFonts w:ascii="Arial" w:hAnsi="Arial" w:cs="Arial"/>
-          <w:sz w:val="22"/>
-          <w:szCs w:val="22"/>
-        </w:rPr>
-      </w:pPr>
     </w:p>
     <w:p>
       <w:pPr>
@@ -4676,18 +4654,16 @@
       <w:pPr>
         <w:jc w:val="both"/>
         <w:rPr>
-          <w:ins w:id="2" w:author="Juan Salazar" w:date="2015-08-30T22:49:00Z"/>
-          <w:rFonts w:ascii="Arial" w:hAnsi="Arial" w:cs="Arial"/>
-          <w:sz w:val="22"/>
-          <w:szCs w:val="22"/>
-        </w:rPr>
-      </w:pPr>
-    </w:p>
-    <w:p>
-      <w:pPr>
-        <w:jc w:val="both"/>
-        <w:rPr>
-          <w:ins w:id="3" w:author="Juan Salazar" w:date="2015-08-30T22:49:00Z"/>
+          <w:rFonts w:ascii="Arial" w:hAnsi="Arial" w:cs="Arial"/>
+          <w:sz w:val="22"/>
+          <w:szCs w:val="22"/>
+        </w:rPr>
+      </w:pPr>
+    </w:p>
+    <w:p>
+      <w:pPr>
+        <w:jc w:val="both"/>
+        <w:rPr>
           <w:rFonts w:ascii="Arial" w:hAnsi="Arial" w:cs="Arial"/>
           <w:sz w:val="22"/>
           <w:szCs w:val="22"/>
@@ -4738,8 +4714,6 @@
           <w:szCs w:val="22"/>
         </w:rPr>
       </w:pPr>
-      <w:bookmarkStart w:id="4" w:name="_GoBack"/>
-      <w:bookmarkEnd w:id="4"/>
       <w:r>
         <w:rPr>
           <w:rFonts w:ascii="Arial" w:hAnsi="Arial" w:cs="Arial"/>
@@ -5224,26 +5198,14 @@
         </w:rPr>
         <w:t xml:space="preserve">Una vez completado el proyecto se debe hacer entrega formal con la entidad beneficiaria en este caso es Talento Digital, se debe entregar el </w:t>
       </w:r>
-      <w:del w:id="5" w:author="Juan Salazar" w:date="2015-08-30T22:53:00Z">
-        <w:r>
-          <w:rPr>
-            <w:rFonts w:ascii="Arial" w:hAnsi="Arial" w:cs="Arial"/>
-            <w:sz w:val="22"/>
-            <w:szCs w:val="22"/>
-          </w:rPr>
-          <w:delText>Codigo</w:delText>
-        </w:r>
-      </w:del>
-      <w:ins w:id="6" w:author="Juan Salazar" w:date="2015-08-30T22:53:00Z">
-        <w:r>
-          <w:rPr>
-            <w:rFonts w:ascii="Arial" w:hAnsi="Arial" w:cs="Arial"/>
-            <w:sz w:val="22"/>
-            <w:szCs w:val="22"/>
-          </w:rPr>
-          <w:t>Código</w:t>
-        </w:r>
-      </w:ins>
+      <w:r>
+        <w:rPr>
+          <w:rFonts w:ascii="Arial" w:hAnsi="Arial" w:cs="Arial"/>
+          <w:sz w:val="22"/>
+          <w:szCs w:val="22"/>
+        </w:rPr>
+        <w:t>Código</w:t>
+      </w:r>
       <w:r>
         <w:rPr>
           <w:rFonts w:ascii="Arial" w:hAnsi="Arial" w:cs="Arial"/>
@@ -5252,26 +5214,14 @@
         </w:rPr>
         <w:t xml:space="preserve"> Fuente, Manuales y de mas </w:t>
       </w:r>
-      <w:del w:id="7" w:author="Juan Salazar" w:date="2015-08-30T22:53:00Z">
-        <w:r>
-          <w:rPr>
-            <w:rFonts w:ascii="Arial" w:hAnsi="Arial" w:cs="Arial"/>
-            <w:sz w:val="22"/>
-            <w:szCs w:val="22"/>
-          </w:rPr>
-          <w:delText>documentacion</w:delText>
-        </w:r>
-      </w:del>
-      <w:ins w:id="8" w:author="Juan Salazar" w:date="2015-08-30T22:53:00Z">
-        <w:r>
-          <w:rPr>
-            <w:rFonts w:ascii="Arial" w:hAnsi="Arial" w:cs="Arial"/>
-            <w:sz w:val="22"/>
-            <w:szCs w:val="22"/>
-          </w:rPr>
-          <w:t>documentación</w:t>
-        </w:r>
-      </w:ins>
+      <w:r>
+        <w:rPr>
+          <w:rFonts w:ascii="Arial" w:hAnsi="Arial" w:cs="Arial"/>
+          <w:sz w:val="22"/>
+          <w:szCs w:val="22"/>
+        </w:rPr>
+        <w:t>documentación</w:t>
+      </w:r>
       <w:r>
         <w:rPr>
           <w:rFonts w:ascii="Arial" w:hAnsi="Arial" w:cs="Arial"/>
@@ -5280,26 +5230,14 @@
         </w:rPr>
         <w:t xml:space="preserve"> descrita en este anteproyecto, la entidad beneficiaria </w:t>
       </w:r>
-      <w:del w:id="9" w:author="Juan Salazar" w:date="2015-08-30T22:53:00Z">
-        <w:r>
-          <w:rPr>
-            <w:rFonts w:ascii="Arial" w:hAnsi="Arial" w:cs="Arial"/>
-            <w:sz w:val="22"/>
-            <w:szCs w:val="22"/>
-          </w:rPr>
-          <w:delText>hara</w:delText>
-        </w:r>
-      </w:del>
-      <w:ins w:id="10" w:author="Juan Salazar" w:date="2015-08-30T22:53:00Z">
-        <w:r>
-          <w:rPr>
-            <w:rFonts w:ascii="Arial" w:hAnsi="Arial" w:cs="Arial"/>
-            <w:sz w:val="22"/>
-            <w:szCs w:val="22"/>
-          </w:rPr>
-          <w:t>hará</w:t>
-        </w:r>
-      </w:ins>
+      <w:r>
+        <w:rPr>
+          <w:rFonts w:ascii="Arial" w:hAnsi="Arial" w:cs="Arial"/>
+          <w:sz w:val="22"/>
+          <w:szCs w:val="22"/>
+        </w:rPr>
+        <w:t>hará</w:t>
+      </w:r>
       <w:r>
         <w:rPr>
           <w:rFonts w:ascii="Arial" w:hAnsi="Arial" w:cs="Arial"/>
@@ -5378,13 +5316,14 @@
         <w:ind w:left="1985"/>
         <w:jc w:val="both"/>
         <w:rPr>
-          <w:del w:id="11" w:author="Juan Salazar" w:date="2015-08-30T22:50:00Z"/>
           <w:rFonts w:ascii="Arial" w:hAnsi="Arial" w:cs="Arial"/>
           <w:color w:val="000000" w:themeColor="text1"/>
           <w:sz w:val="22"/>
           <w:szCs w:val="22"/>
         </w:rPr>
       </w:pPr>
+      <w:bookmarkStart w:id="0" w:name="_GoBack"/>
+      <w:bookmarkEnd w:id="0"/>
       <w:r>
         <w:rPr>
           <w:rFonts w:ascii="Arial" w:hAnsi="Arial" w:cs="Arial"/>
@@ -5445,80 +5384,33 @@
         </w:rPr>
         <w:br/>
       </w:r>
-      <w:ins w:id="12" w:author="Juan Salazar" w:date="2015-08-30T22:50:00Z">
-        <w:r>
-          <w:rPr>
-            <w:rFonts w:ascii="Arial" w:hAnsi="Arial" w:cs="Arial"/>
-            <w:color w:val="000000" w:themeColor="text1"/>
-            <w:sz w:val="22"/>
-            <w:szCs w:val="22"/>
-          </w:rPr>
-          <w:t xml:space="preserve">Figura 3. Diagrama de la </w:t>
-        </w:r>
-      </w:ins>
-      <w:ins w:id="13" w:author="Juan Salazar" w:date="2015-08-30T22:53:00Z">
-        <w:r>
-          <w:rPr>
-            <w:rFonts w:ascii="Arial" w:hAnsi="Arial" w:cs="Arial"/>
-            <w:color w:val="000000" w:themeColor="text1"/>
-            <w:sz w:val="22"/>
-            <w:szCs w:val="22"/>
-          </w:rPr>
-          <w:t>solución</w:t>
-        </w:r>
-      </w:ins>
-      <w:ins w:id="14" w:author="Juan Salazar" w:date="2015-08-30T22:50:00Z">
-        <w:r>
-          <w:rPr>
-            <w:rFonts w:ascii="Arial" w:hAnsi="Arial" w:cs="Arial"/>
-            <w:color w:val="000000" w:themeColor="text1"/>
-            <w:sz w:val="22"/>
-            <w:szCs w:val="22"/>
-          </w:rPr>
-          <w:t xml:space="preserve"> propuesta.</w:t>
-        </w:r>
-      </w:ins>
-    </w:p>
-    <w:p>
-      <w:pPr>
-        <w:ind w:left="1985"/>
-        <w:jc w:val="both"/>
-        <w:rPr>
-          <w:ins w:id="15" w:author="Juan Salazar" w:date="2015-08-30T22:50:00Z"/>
+      <w:r>
+        <w:rPr>
           <w:rFonts w:ascii="Arial" w:hAnsi="Arial" w:cs="Arial"/>
           <w:color w:val="000000" w:themeColor="text1"/>
           <w:sz w:val="22"/>
           <w:szCs w:val="22"/>
         </w:rPr>
-      </w:pPr>
-    </w:p>
-    <w:p>
-      <w:pPr>
-        <w:ind w:left="1985"/>
-        <w:jc w:val="both"/>
-        <w:rPr>
-          <w:del w:id="16" w:author="Juan Salazar" w:date="2015-08-30T22:50:00Z"/>
-          <w:rFonts w:ascii="Arial" w:hAnsi="Arial" w:cs="Arial"/>
-          <w:i/>
+        <w:t xml:space="preserve">Figura 3. Diagrama de la </w:t>
+      </w:r>
+      <w:r>
+        <w:rPr>
+          <w:rFonts w:ascii="Arial" w:hAnsi="Arial" w:cs="Arial"/>
           <w:color w:val="000000" w:themeColor="text1"/>
           <w:sz w:val="22"/>
           <w:szCs w:val="22"/>
         </w:rPr>
-      </w:pPr>
-    </w:p>
-    <w:p>
-      <w:pPr>
-        <w:ind w:left="1985"/>
-        <w:jc w:val="both"/>
-        <w:rPr>
-          <w:del w:id="17" w:author="Juan Salazar" w:date="2015-08-30T22:50:00Z"/>
-          <w:rFonts w:ascii="Arial" w:hAnsi="Arial" w:cs="Arial"/>
-          <w:i/>
+        <w:t>solución</w:t>
+      </w:r>
+      <w:r>
+        <w:rPr>
+          <w:rFonts w:ascii="Arial" w:hAnsi="Arial" w:cs="Arial"/>
           <w:color w:val="000000" w:themeColor="text1"/>
           <w:sz w:val="22"/>
           <w:szCs w:val="22"/>
         </w:rPr>
-      </w:pPr>
+        <w:t xml:space="preserve"> propuesta.</w:t>
+      </w:r>
     </w:p>
     <w:p>
       <w:pPr>
@@ -5557,28 +5449,6 @@
         </w:rPr>
         <w:t xml:space="preserve">Frontend: En esta parte </w:t>
       </w:r>
-      <w:del w:id="18" w:author="Juan Salazar" w:date="2015-08-30T22:53:00Z">
-        <w:r>
-          <w:rPr>
-            <w:rFonts w:ascii="Arial" w:hAnsi="Arial" w:cs="Arial"/>
-            <w:color w:val="000000" w:themeColor="text1"/>
-            <w:sz w:val="22"/>
-            <w:szCs w:val="22"/>
-          </w:rPr>
-          <w:delText>sera</w:delText>
-        </w:r>
-      </w:del>
-      <w:ins w:id="19" w:author="Juan Salazar" w:date="2015-08-30T22:53:00Z">
-        <w:r>
-          <w:rPr>
-            <w:rFonts w:ascii="Arial" w:hAnsi="Arial" w:cs="Arial"/>
-            <w:color w:val="000000" w:themeColor="text1"/>
-            <w:sz w:val="22"/>
-            <w:szCs w:val="22"/>
-          </w:rPr>
-          <w:t>será</w:t>
-        </w:r>
-      </w:ins>
       <w:r>
         <w:rPr>
           <w:rFonts w:ascii="Arial" w:hAnsi="Arial" w:cs="Arial"/>
@@ -5586,6 +5456,15 @@
           <w:sz w:val="22"/>
           <w:szCs w:val="22"/>
         </w:rPr>
+        <w:t>será</w:t>
+      </w:r>
+      <w:r>
+        <w:rPr>
+          <w:rFonts w:ascii="Arial" w:hAnsi="Arial" w:cs="Arial"/>
+          <w:color w:val="000000" w:themeColor="text1"/>
+          <w:sz w:val="22"/>
+          <w:szCs w:val="22"/>
+        </w:rPr>
         <w:t xml:space="preserve"> la que este de cara al cliente y se va desarrollar con AngularJS y </w:t>
       </w:r>
       <w:r>
@@ -5595,27 +5474,7 @@
           <w:sz w:val="22"/>
           <w:szCs w:val="22"/>
         </w:rPr>
-        <w:t>Boo</w:t>
-      </w:r>
-      <w:ins w:id="20" w:author="Juan Salazar" w:date="2015-08-30T22:53:00Z">
-        <w:r>
-          <w:rPr>
-            <w:rFonts w:ascii="Arial" w:hAnsi="Arial" w:cs="Arial"/>
-            <w:color w:val="000000" w:themeColor="text1"/>
-            <w:sz w:val="22"/>
-            <w:szCs w:val="22"/>
-          </w:rPr>
-          <w:t>t</w:t>
-        </w:r>
-      </w:ins>
-      <w:r>
-        <w:rPr>
-          <w:rFonts w:ascii="Arial" w:hAnsi="Arial" w:cs="Arial"/>
-          <w:color w:val="000000" w:themeColor="text1"/>
-          <w:sz w:val="22"/>
-          <w:szCs w:val="22"/>
-        </w:rPr>
-        <w:t>strap</w:t>
+        <w:t>Bootstrap</w:t>
       </w:r>
       <w:r>
         <w:rPr>
@@ -5651,28 +5510,6 @@
         </w:rPr>
         <w:t xml:space="preserve">Backend: En esta parte </w:t>
       </w:r>
-      <w:del w:id="21" w:author="Juan Salazar" w:date="2015-08-30T22:53:00Z">
-        <w:r>
-          <w:rPr>
-            <w:rFonts w:ascii="Arial" w:hAnsi="Arial" w:cs="Arial"/>
-            <w:color w:val="000000" w:themeColor="text1"/>
-            <w:sz w:val="22"/>
-            <w:szCs w:val="22"/>
-          </w:rPr>
-          <w:delText>estara</w:delText>
-        </w:r>
-      </w:del>
-      <w:ins w:id="22" w:author="Juan Salazar" w:date="2015-08-30T22:53:00Z">
-        <w:r>
-          <w:rPr>
-            <w:rFonts w:ascii="Arial" w:hAnsi="Arial" w:cs="Arial"/>
-            <w:color w:val="000000" w:themeColor="text1"/>
-            <w:sz w:val="22"/>
-            <w:szCs w:val="22"/>
-          </w:rPr>
-          <w:t>estará</w:t>
-        </w:r>
-      </w:ins>
       <w:r>
         <w:rPr>
           <w:rFonts w:ascii="Arial" w:hAnsi="Arial" w:cs="Arial"/>
@@ -5680,30 +5517,17 @@
           <w:sz w:val="22"/>
           <w:szCs w:val="22"/>
         </w:rPr>
+        <w:t>estará</w:t>
+      </w:r>
+      <w:r>
+        <w:rPr>
+          <w:rFonts w:ascii="Arial" w:hAnsi="Arial" w:cs="Arial"/>
+          <w:color w:val="000000" w:themeColor="text1"/>
+          <w:sz w:val="22"/>
+          <w:szCs w:val="22"/>
+        </w:rPr>
         <w:t xml:space="preserve"> todo el core de base de datos almacenada con una base de datos no </w:t>
       </w:r>
-      <w:del w:id="23" w:author="Juan Salazar" w:date="2015-08-30T22:53:00Z">
-        <w:r>
-          <w:rPr>
-            <w:rFonts w:ascii="Arial" w:hAnsi="Arial" w:cs="Arial"/>
-            <w:color w:val="000000" w:themeColor="text1"/>
-            <w:sz w:val="22"/>
-            <w:szCs w:val="22"/>
-          </w:rPr>
-          <w:delText>relacion</w:delText>
-        </w:r>
-      </w:del>
-      <w:ins w:id="24" w:author="Juan Salazar" w:date="2015-08-30T22:53:00Z">
-        <w:r>
-          <w:rPr>
-            <w:rFonts w:ascii="Arial" w:hAnsi="Arial" w:cs="Arial"/>
-            <w:color w:val="000000" w:themeColor="text1"/>
-            <w:sz w:val="22"/>
-            <w:szCs w:val="22"/>
-          </w:rPr>
-          <w:t>relación</w:t>
-        </w:r>
-      </w:ins>
       <w:r>
         <w:rPr>
           <w:rFonts w:ascii="Arial" w:hAnsi="Arial" w:cs="Arial"/>
@@ -5711,6 +5535,15 @@
           <w:sz w:val="22"/>
           <w:szCs w:val="22"/>
         </w:rPr>
+        <w:t>relación</w:t>
+      </w:r>
+      <w:r>
+        <w:rPr>
+          <w:rFonts w:ascii="Arial" w:hAnsi="Arial" w:cs="Arial"/>
+          <w:color w:val="000000" w:themeColor="text1"/>
+          <w:sz w:val="22"/>
+          <w:szCs w:val="22"/>
+        </w:rPr>
         <w:t xml:space="preserve"> en formato JSON y usando Firebase.</w:t>
       </w:r>
     </w:p>
@@ -5718,201 +5551,6 @@
       <w:pPr>
         <w:jc w:val="both"/>
         <w:rPr>
-          <w:rFonts w:ascii="Arial" w:hAnsi="Arial" w:cs="Arial"/>
-          <w:i/>
-          <w:color w:val="000000" w:themeColor="text1"/>
-          <w:sz w:val="22"/>
-          <w:szCs w:val="22"/>
-        </w:rPr>
-      </w:pPr>
-    </w:p>
-    <w:p>
-      <w:pPr>
-        <w:jc w:val="both"/>
-        <w:rPr>
-          <w:del w:id="25" w:author="Juan Salazar" w:date="2015-08-30T22:51:00Z"/>
-          <w:rFonts w:ascii="Arial" w:hAnsi="Arial" w:cs="Arial"/>
-          <w:i/>
-          <w:color w:val="000000" w:themeColor="text1"/>
-          <w:sz w:val="22"/>
-          <w:szCs w:val="22"/>
-        </w:rPr>
-      </w:pPr>
-    </w:p>
-    <w:p>
-      <w:pPr>
-        <w:jc w:val="both"/>
-        <w:rPr>
-          <w:del w:id="26" w:author="Juan Salazar" w:date="2015-08-30T22:51:00Z"/>
-          <w:rFonts w:ascii="Arial" w:hAnsi="Arial" w:cs="Arial"/>
-          <w:i/>
-          <w:color w:val="000000" w:themeColor="text1"/>
-          <w:sz w:val="22"/>
-          <w:szCs w:val="22"/>
-        </w:rPr>
-      </w:pPr>
-    </w:p>
-    <w:p>
-      <w:pPr>
-        <w:jc w:val="both"/>
-        <w:rPr>
-          <w:del w:id="27" w:author="Juan Salazar" w:date="2015-08-30T22:51:00Z"/>
-          <w:rFonts w:ascii="Arial" w:hAnsi="Arial" w:cs="Arial"/>
-          <w:i/>
-          <w:color w:val="000000" w:themeColor="text1"/>
-          <w:sz w:val="22"/>
-          <w:szCs w:val="22"/>
-        </w:rPr>
-      </w:pPr>
-    </w:p>
-    <w:p>
-      <w:pPr>
-        <w:jc w:val="both"/>
-        <w:rPr>
-          <w:del w:id="28" w:author="Juan Salazar" w:date="2015-08-30T22:51:00Z"/>
-          <w:rFonts w:ascii="Arial" w:hAnsi="Arial" w:cs="Arial"/>
-          <w:i/>
-          <w:color w:val="000000" w:themeColor="text1"/>
-          <w:sz w:val="22"/>
-          <w:szCs w:val="22"/>
-        </w:rPr>
-      </w:pPr>
-    </w:p>
-    <w:p>
-      <w:pPr>
-        <w:jc w:val="both"/>
-        <w:rPr>
-          <w:del w:id="29" w:author="Juan Salazar" w:date="2015-08-30T22:51:00Z"/>
-          <w:rFonts w:ascii="Arial" w:hAnsi="Arial" w:cs="Arial"/>
-          <w:i/>
-          <w:color w:val="000000" w:themeColor="text1"/>
-          <w:sz w:val="22"/>
-          <w:szCs w:val="22"/>
-        </w:rPr>
-      </w:pPr>
-    </w:p>
-    <w:p>
-      <w:pPr>
-        <w:jc w:val="both"/>
-        <w:rPr>
-          <w:del w:id="30" w:author="Juan Salazar" w:date="2015-08-30T22:51:00Z"/>
-          <w:rFonts w:ascii="Arial" w:hAnsi="Arial" w:cs="Arial"/>
-          <w:i/>
-          <w:color w:val="000000" w:themeColor="text1"/>
-          <w:sz w:val="22"/>
-          <w:szCs w:val="22"/>
-        </w:rPr>
-      </w:pPr>
-    </w:p>
-    <w:p>
-      <w:pPr>
-        <w:jc w:val="both"/>
-        <w:rPr>
-          <w:del w:id="31" w:author="Juan Salazar" w:date="2015-08-30T22:51:00Z"/>
-          <w:rFonts w:ascii="Arial" w:hAnsi="Arial" w:cs="Arial"/>
-          <w:i/>
-          <w:color w:val="000000" w:themeColor="text1"/>
-          <w:sz w:val="22"/>
-          <w:szCs w:val="22"/>
-        </w:rPr>
-      </w:pPr>
-    </w:p>
-    <w:p>
-      <w:pPr>
-        <w:jc w:val="both"/>
-        <w:rPr>
-          <w:del w:id="32" w:author="Juan Salazar" w:date="2015-08-30T22:51:00Z"/>
-          <w:rFonts w:ascii="Arial" w:hAnsi="Arial" w:cs="Arial"/>
-          <w:i/>
-          <w:color w:val="000000" w:themeColor="text1"/>
-          <w:sz w:val="22"/>
-          <w:szCs w:val="22"/>
-        </w:rPr>
-      </w:pPr>
-    </w:p>
-    <w:p>
-      <w:pPr>
-        <w:jc w:val="both"/>
-        <w:rPr>
-          <w:del w:id="33" w:author="Juan Salazar" w:date="2015-08-30T22:51:00Z"/>
-          <w:rFonts w:ascii="Arial" w:hAnsi="Arial" w:cs="Arial"/>
-          <w:i/>
-          <w:color w:val="000000" w:themeColor="text1"/>
-          <w:sz w:val="22"/>
-          <w:szCs w:val="22"/>
-        </w:rPr>
-      </w:pPr>
-    </w:p>
-    <w:p>
-      <w:pPr>
-        <w:jc w:val="both"/>
-        <w:rPr>
-          <w:del w:id="34" w:author="Juan Salazar" w:date="2015-08-30T22:51:00Z"/>
-          <w:rFonts w:ascii="Arial" w:hAnsi="Arial" w:cs="Arial"/>
-          <w:i/>
-          <w:color w:val="000000" w:themeColor="text1"/>
-          <w:sz w:val="22"/>
-          <w:szCs w:val="22"/>
-        </w:rPr>
-      </w:pPr>
-    </w:p>
-    <w:p>
-      <w:pPr>
-        <w:jc w:val="both"/>
-        <w:rPr>
-          <w:del w:id="35" w:author="Juan Salazar" w:date="2015-08-30T22:51:00Z"/>
-          <w:rFonts w:ascii="Arial" w:hAnsi="Arial" w:cs="Arial"/>
-          <w:i/>
-          <w:color w:val="000000" w:themeColor="text1"/>
-          <w:sz w:val="22"/>
-          <w:szCs w:val="22"/>
-        </w:rPr>
-      </w:pPr>
-    </w:p>
-    <w:p>
-      <w:pPr>
-        <w:jc w:val="both"/>
-        <w:rPr>
-          <w:del w:id="36" w:author="Juan Salazar" w:date="2015-08-30T22:51:00Z"/>
-          <w:rFonts w:ascii="Arial" w:hAnsi="Arial" w:cs="Arial"/>
-          <w:i/>
-          <w:color w:val="000000" w:themeColor="text1"/>
-          <w:sz w:val="22"/>
-          <w:szCs w:val="22"/>
-        </w:rPr>
-      </w:pPr>
-    </w:p>
-    <w:p>
-      <w:pPr>
-        <w:jc w:val="both"/>
-        <w:rPr>
-          <w:del w:id="37" w:author="Juan Salazar" w:date="2015-08-30T22:51:00Z"/>
-          <w:rFonts w:ascii="Arial" w:hAnsi="Arial" w:cs="Arial"/>
-          <w:i/>
-          <w:color w:val="000000" w:themeColor="text1"/>
-          <w:sz w:val="22"/>
-          <w:szCs w:val="22"/>
-        </w:rPr>
-      </w:pPr>
-    </w:p>
-    <w:p>
-      <w:pPr>
-        <w:jc w:val="both"/>
-        <w:rPr>
-          <w:del w:id="38" w:author="Juan Salazar" w:date="2015-08-30T22:51:00Z"/>
-          <w:rFonts w:ascii="Arial" w:hAnsi="Arial" w:cs="Arial"/>
-          <w:i/>
-          <w:color w:val="000000" w:themeColor="text1"/>
-          <w:sz w:val="22"/>
-          <w:szCs w:val="22"/>
-        </w:rPr>
-      </w:pPr>
-    </w:p>
-    <w:p>
-      <w:pPr>
-        <w:jc w:val="both"/>
-        <w:rPr>
-          <w:del w:id="39" w:author="Juan Salazar" w:date="2015-08-30T22:51:00Z"/>
           <w:rFonts w:ascii="Arial" w:hAnsi="Arial" w:cs="Arial"/>
           <w:i/>
           <w:color w:val="000000" w:themeColor="text1"/>
@@ -6274,7 +5912,6 @@
       <w:pPr>
         <w:spacing w:after="200" w:line="276" w:lineRule="auto"/>
         <w:rPr>
-          <w:ins w:id="40" w:author="Juan Salazar" w:date="2015-08-30T22:51:00Z"/>
           <w:rFonts w:ascii="Arial" w:hAnsi="Arial" w:cs="Arial"/>
           <w:sz w:val="22"/>
           <w:szCs w:val="22"/>
@@ -12112,7 +11749,7 @@
 </file>
 
 <file path=customXml/itemProps1.xml><?xml version="1.0" encoding="utf-8"?>
-<ds:datastoreItem xmlns:ds="http://schemas.openxmlformats.org/officeDocument/2006/customXml" ds:itemID="{AED0DDF3-2DBA-044A-8F20-93C69A4AAF57}">
+<ds:datastoreItem xmlns:ds="http://schemas.openxmlformats.org/officeDocument/2006/customXml" ds:itemID="{EE44EEF8-4B6A-9E40-B794-886A1B1E5192}">
   <ds:schemaRefs>
     <ds:schemaRef ds:uri="http://schemas.openxmlformats.org/officeDocument/2006/bibliography"/>
   </ds:schemaRefs>

</xml_diff>